<commit_message>
full reviewed and updated #22
</commit_message>
<xml_diff>
--- a/docs/B00235610-Project-Report.docx
+++ b/docs/B00235610-Project-Report.docx
@@ -2,13 +2,11 @@
 <file path=word/document.xml><?xml version="1.0" encoding="utf-8"?>
 <w:document xmlns:wpc="http://schemas.microsoft.com/office/word/2010/wordprocessingCanvas" xmlns:cx="http://schemas.microsoft.com/office/drawing/2014/chartex" xmlns:cx1="http://schemas.microsoft.com/office/drawing/2015/9/8/chartex" xmlns:cx2="http://schemas.microsoft.com/office/drawing/2015/10/21/chartex" xmlns:mc="http://schemas.openxmlformats.org/markup-compatibility/2006" xmlns:o="urn:schemas-microsoft-com:office:office" xmlns:r="http://schemas.openxmlformats.org/officeDocument/2006/relationships" xmlns:m="http://schemas.openxmlformats.org/officeDocument/2006/math" xmlns:v="urn:schemas-microsoft-com:vml" xmlns:wp14="http://schemas.microsoft.com/office/word/2010/wordprocessingDrawing" xmlns:wp="http://schemas.openxmlformats.org/drawingml/2006/wordprocessingDrawing" xmlns:w10="urn:schemas-microsoft-com:office:word" xmlns:w="http://schemas.openxmlformats.org/wordprocessingml/2006/main" xmlns:w14="http://schemas.microsoft.com/office/word/2010/wordml" xmlns:w15="http://schemas.microsoft.com/office/word/2012/wordml" xmlns:w16se="http://schemas.microsoft.com/office/word/2015/wordml/symex" xmlns:wpg="http://schemas.microsoft.com/office/word/2010/wordprocessingGroup" xmlns:wpi="http://schemas.microsoft.com/office/word/2010/wordprocessingInk" xmlns:wne="http://schemas.microsoft.com/office/word/2006/wordml" xmlns:wps="http://schemas.microsoft.com/office/word/2010/wordprocessingShape" mc:Ignorable="w14 w15 w16se wp14">
   <w:body>
-    <w:bookmarkStart w:id="0" w:name="_GoBack" w:displacedByCustomXml="next"/>
-    <w:bookmarkEnd w:id="0" w:displacedByCustomXml="next"/>
-    <w:bookmarkStart w:id="1" w:name="_Toc321147149" w:displacedByCustomXml="next"/>
-    <w:bookmarkStart w:id="2" w:name="_Toc318188227" w:displacedByCustomXml="next"/>
-    <w:bookmarkStart w:id="3" w:name="_Toc318188327" w:displacedByCustomXml="next"/>
-    <w:bookmarkStart w:id="4" w:name="_Toc318189312" w:displacedByCustomXml="next"/>
-    <w:bookmarkStart w:id="5" w:name="_Toc321147011" w:displacedByCustomXml="next"/>
+    <w:bookmarkStart w:id="0" w:name="_Toc321147149" w:displacedByCustomXml="next"/>
+    <w:bookmarkStart w:id="1" w:name="_Toc318188227" w:displacedByCustomXml="next"/>
+    <w:bookmarkStart w:id="2" w:name="_Toc318188327" w:displacedByCustomXml="next"/>
+    <w:bookmarkStart w:id="3" w:name="_Toc318189312" w:displacedByCustomXml="next"/>
+    <w:bookmarkStart w:id="4" w:name="_Toc321147011" w:displacedByCustomXml="next"/>
     <w:sdt>
       <w:sdtPr>
         <w:rPr>
@@ -42,7 +40,7 @@
               <w:lang w:val="en-GB" w:eastAsia="en-GB"/>
             </w:rPr>
             <w:drawing>
-              <wp:anchor distT="0" distB="0" distL="114300" distR="114300" simplePos="0" relativeHeight="251659264" behindDoc="1" locked="0" layoutInCell="1" allowOverlap="0" wp14:anchorId="32F15864" wp14:editId="6FD8C459">
+              <wp:anchor distT="0" distB="0" distL="114300" distR="114300" simplePos="0" relativeHeight="251659264" behindDoc="1" locked="0" layoutInCell="1" allowOverlap="0" wp14:anchorId="25884D9C" wp14:editId="791610BE">
                 <wp:simplePos x="0" y="0"/>
                 <wp:positionH relativeFrom="margin">
                   <wp:posOffset>259715</wp:posOffset>
@@ -136,7 +134,7 @@
             <mc:AlternateContent>
               <mc:Choice Requires="wps">
                 <w:drawing>
-                  <wp:anchor distT="0" distB="0" distL="114300" distR="114300" simplePos="0" relativeHeight="251660288" behindDoc="0" locked="0" layoutInCell="1" allowOverlap="0" wp14:anchorId="69F18A3B" wp14:editId="7250FC08">
+                  <wp:anchor distT="0" distB="0" distL="114300" distR="114300" simplePos="0" relativeHeight="251660288" behindDoc="0" locked="0" layoutInCell="1" allowOverlap="0" wp14:anchorId="5E8D3644" wp14:editId="6A67C89C">
                     <wp:simplePos x="0" y="0"/>
                     <wp:positionH relativeFrom="margin">
                       <wp:align>center</wp:align>
@@ -278,7 +276,7 @@
               </mc:Choice>
               <mc:Fallback>
                 <w:pict>
-                  <v:shapetype w14:anchorId="08A3CF3D" id="_x0000_t202" coordsize="21600,21600" o:spt="202" path="m,l,21600r21600,l21600,xe">
+                  <v:shapetype w14:anchorId="5E8D3644" id="_x0000_t202" coordsize="21600,21600" o:spt="202" path="m,l,21600r21600,l21600,xe">
                     <v:stroke joinstyle="miter"/>
                     <v:path gradientshapeok="t" o:connecttype="rect"/>
                   </v:shapetype>
@@ -374,7 +372,7 @@
             <mc:AlternateContent>
               <mc:Choice Requires="wps">
                 <w:drawing>
-                  <wp:anchor distT="0" distB="0" distL="114300" distR="114300" simplePos="0" relativeHeight="251661312" behindDoc="0" locked="0" layoutInCell="1" allowOverlap="0" wp14:anchorId="27E1AFC0" wp14:editId="18202182">
+                  <wp:anchor distT="0" distB="0" distL="114300" distR="114300" simplePos="0" relativeHeight="251661312" behindDoc="0" locked="0" layoutInCell="1" allowOverlap="0" wp14:anchorId="2A87F6D1" wp14:editId="3D148A37">
                     <wp:simplePos x="0" y="0"/>
                     <wp:positionH relativeFrom="margin">
                       <wp:align>center</wp:align>
@@ -520,7 +518,7 @@
               </mc:Choice>
               <mc:Fallback>
                 <w:pict>
-                  <v:shape w14:anchorId="5ACAB13D" id="Text Box 21" o:spid="_x0000_s1027" type="#_x0000_t202" style="position:absolute;margin-left:0;margin-top:0;width:310.5pt;height:104.4pt;z-index:251661312;visibility:visible;mso-wrap-style:square;mso-width-percent:950;mso-height-percent:0;mso-top-percent:750;mso-wrap-distance-left:9pt;mso-wrap-distance-top:0;mso-wrap-distance-right:9pt;mso-wrap-distance-bottom:0;mso-position-horizontal:center;mso-position-horizontal-relative:margin;mso-position-vertical-relative:margin;mso-width-percent:950;mso-height-percent:0;mso-top-percent:750;mso-width-relative:margin;mso-height-relative:margin;v-text-anchor:top" o:gfxdata="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" o:allowoverlap="f" filled="f" stroked="f" strokeweight=".5pt">
+                  <v:shape w14:anchorId="2A87F6D1" id="Text Box 21" o:spid="_x0000_s1027" type="#_x0000_t202" style="position:absolute;margin-left:0;margin-top:0;width:310.5pt;height:104.4pt;z-index:251661312;visibility:visible;mso-wrap-style:square;mso-width-percent:950;mso-height-percent:0;mso-top-percent:750;mso-wrap-distance-left:9pt;mso-wrap-distance-top:0;mso-wrap-distance-right:9pt;mso-wrap-distance-bottom:0;mso-position-horizontal:center;mso-position-horizontal-relative:margin;mso-position-vertical-relative:margin;mso-width-percent:950;mso-height-percent:0;mso-top-percent:750;mso-width-relative:margin;mso-height-relative:margin;v-text-anchor:top" o:gfxdata="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" o:allowoverlap="f" filled="f" stroked="f" strokeweight=".5pt">
                     <v:textbox style="mso-fit-shape-to-text:t" inset="0,0,0,0">
                       <w:txbxContent>
                         <w:sdt>
@@ -667,7 +665,7 @@
               <w:r>
                 <w:fldChar w:fldCharType="separate"/>
               </w:r>
-              <w:hyperlink w:anchor="_Toc475291397" w:history="1">
+              <w:hyperlink w:anchor="_Toc475312874" w:history="1">
                 <w:r>
                   <w:rPr>
                     <w:rStyle w:val="Hyperlink"/>
@@ -694,7 +692,7 @@
                     <w:noProof/>
                     <w:webHidden/>
                   </w:rPr>
-                  <w:instrText xml:space="preserve"> PAGEREF _Toc475291397 \h </w:instrText>
+                  <w:instrText xml:space="preserve"> PAGEREF _Toc475312874 \h </w:instrText>
                 </w:r>
                 <w:r>
                   <w:rPr>
@@ -739,7 +737,7 @@
                   <w:lang w:val="en-GB" w:eastAsia="en-GB"/>
                 </w:rPr>
               </w:pPr>
-              <w:hyperlink w:anchor="_Toc475291398" w:history="1">
+              <w:hyperlink w:anchor="_Toc475312875" w:history="1">
                 <w:r>
                   <w:rPr>
                     <w:rStyle w:val="Hyperlink"/>
@@ -766,7 +764,7 @@
                     <w:noProof/>
                     <w:webHidden/>
                   </w:rPr>
-                  <w:instrText xml:space="preserve"> PAGEREF _Toc475291398 \h </w:instrText>
+                  <w:instrText xml:space="preserve"> PAGEREF _Toc475312875 \h </w:instrText>
                 </w:r>
                 <w:r>
                   <w:rPr>
@@ -811,7 +809,7 @@
                   <w:lang w:val="en-GB" w:eastAsia="en-GB"/>
                 </w:rPr>
               </w:pPr>
-              <w:hyperlink w:anchor="_Toc475291399" w:history="1">
+              <w:hyperlink w:anchor="_Toc475312876" w:history="1">
                 <w:r>
                   <w:rPr>
                     <w:rStyle w:val="Hyperlink"/>
@@ -838,7 +836,7 @@
                     <w:noProof/>
                     <w:webHidden/>
                   </w:rPr>
-                  <w:instrText xml:space="preserve"> PAGEREF _Toc475291399 \h </w:instrText>
+                  <w:instrText xml:space="preserve"> PAGEREF _Toc475312876 \h </w:instrText>
                 </w:r>
                 <w:r>
                   <w:rPr>
@@ -883,7 +881,7 @@
                   <w:lang w:val="en-GB" w:eastAsia="en-GB"/>
                 </w:rPr>
               </w:pPr>
-              <w:hyperlink w:anchor="_Toc475291400" w:history="1">
+              <w:hyperlink w:anchor="_Toc475312877" w:history="1">
                 <w:r>
                   <w:rPr>
                     <w:rStyle w:val="Hyperlink"/>
@@ -910,7 +908,7 @@
                     <w:noProof/>
                     <w:webHidden/>
                   </w:rPr>
-                  <w:instrText xml:space="preserve"> PAGEREF _Toc475291400 \h </w:instrText>
+                  <w:instrText xml:space="preserve"> PAGEREF _Toc475312877 \h </w:instrText>
                 </w:r>
                 <w:r>
                   <w:rPr>
@@ -955,7 +953,7 @@
                   <w:lang w:val="en-GB" w:eastAsia="en-GB"/>
                 </w:rPr>
               </w:pPr>
-              <w:hyperlink w:anchor="_Toc475291401" w:history="1">
+              <w:hyperlink w:anchor="_Toc475312878" w:history="1">
                 <w:r>
                   <w:rPr>
                     <w:rStyle w:val="Hyperlink"/>
@@ -982,7 +980,7 @@
                     <w:noProof/>
                     <w:webHidden/>
                   </w:rPr>
-                  <w:instrText xml:space="preserve"> PAGEREF _Toc475291401 \h </w:instrText>
+                  <w:instrText xml:space="preserve"> PAGEREF _Toc475312878 \h </w:instrText>
                 </w:r>
                 <w:r>
                   <w:rPr>
@@ -1027,7 +1025,7 @@
                   <w:lang w:val="en-GB" w:eastAsia="en-GB"/>
                 </w:rPr>
               </w:pPr>
-              <w:hyperlink w:anchor="_Toc475291402" w:history="1">
+              <w:hyperlink w:anchor="_Toc475312879" w:history="1">
                 <w:r>
                   <w:rPr>
                     <w:rStyle w:val="Hyperlink"/>
@@ -1054,7 +1052,7 @@
                     <w:noProof/>
                     <w:webHidden/>
                   </w:rPr>
-                  <w:instrText xml:space="preserve"> PAGEREF _Toc475291402 \h </w:instrText>
+                  <w:instrText xml:space="preserve"> PAGEREF _Toc475312879 \h </w:instrText>
                 </w:r>
                 <w:r>
                   <w:rPr>
@@ -1099,7 +1097,7 @@
                   <w:lang w:val="en-GB" w:eastAsia="en-GB"/>
                 </w:rPr>
               </w:pPr>
-              <w:hyperlink w:anchor="_Toc475291403" w:history="1">
+              <w:hyperlink w:anchor="_Toc475312880" w:history="1">
                 <w:r>
                   <w:rPr>
                     <w:rStyle w:val="Hyperlink"/>
@@ -1126,7 +1124,7 @@
                     <w:noProof/>
                     <w:webHidden/>
                   </w:rPr>
-                  <w:instrText xml:space="preserve"> PAGEREF _Toc475291403 \h </w:instrText>
+                  <w:instrText xml:space="preserve"> PAGEREF _Toc475312880 \h </w:instrText>
                 </w:r>
                 <w:r>
                   <w:rPr>
@@ -1171,7 +1169,7 @@
                   <w:lang w:val="en-GB" w:eastAsia="en-GB"/>
                 </w:rPr>
               </w:pPr>
-              <w:hyperlink w:anchor="_Toc475291404" w:history="1">
+              <w:hyperlink w:anchor="_Toc475312881" w:history="1">
                 <w:r>
                   <w:rPr>
                     <w:rStyle w:val="Hyperlink"/>
@@ -1198,7 +1196,7 @@
                     <w:noProof/>
                     <w:webHidden/>
                   </w:rPr>
-                  <w:instrText xml:space="preserve"> PAGEREF _Toc475291404 \h </w:instrText>
+                  <w:instrText xml:space="preserve"> PAGEREF _Toc475312881 \h </w:instrText>
                 </w:r>
                 <w:r>
                   <w:rPr>
@@ -1243,7 +1241,7 @@
                   <w:lang w:val="en-GB" w:eastAsia="en-GB"/>
                 </w:rPr>
               </w:pPr>
-              <w:hyperlink w:anchor="_Toc475291405" w:history="1">
+              <w:hyperlink w:anchor="_Toc475312882" w:history="1">
                 <w:r>
                   <w:rPr>
                     <w:rStyle w:val="Hyperlink"/>
@@ -1270,7 +1268,7 @@
                     <w:noProof/>
                     <w:webHidden/>
                   </w:rPr>
-                  <w:instrText xml:space="preserve"> PAGEREF _Toc475291405 \h </w:instrText>
+                  <w:instrText xml:space="preserve"> PAGEREF _Toc475312882 \h </w:instrText>
                 </w:r>
                 <w:r>
                   <w:rPr>
@@ -1317,7 +1315,7 @@
                   <w:lang w:val="en-GB" w:eastAsia="en-GB"/>
                 </w:rPr>
               </w:pPr>
-              <w:hyperlink w:anchor="_Toc475291406" w:history="1">
+              <w:hyperlink w:anchor="_Toc475312883" w:history="1">
                 <w:r>
                   <w:rPr>
                     <w:rStyle w:val="Hyperlink"/>
@@ -1344,7 +1342,7 @@
                     <w:noProof/>
                     <w:webHidden/>
                   </w:rPr>
-                  <w:instrText xml:space="preserve"> PAGEREF _Toc475291406 \h </w:instrText>
+                  <w:instrText xml:space="preserve"> PAGEREF _Toc475312883 \h </w:instrText>
                 </w:r>
                 <w:r>
                   <w:rPr>
@@ -1391,7 +1389,7 @@
                   <w:lang w:val="en-GB" w:eastAsia="en-GB"/>
                 </w:rPr>
               </w:pPr>
-              <w:hyperlink w:anchor="_Toc475291407" w:history="1">
+              <w:hyperlink w:anchor="_Toc475312884" w:history="1">
                 <w:r>
                   <w:rPr>
                     <w:rStyle w:val="Hyperlink"/>
@@ -1418,7 +1416,7 @@
                     <w:noProof/>
                     <w:webHidden/>
                   </w:rPr>
-                  <w:instrText xml:space="preserve"> PAGEREF _Toc475291407 \h </w:instrText>
+                  <w:instrText xml:space="preserve"> PAGEREF _Toc475312884 \h </w:instrText>
                 </w:r>
                 <w:r>
                   <w:rPr>
@@ -1465,7 +1463,7 @@
                   <w:lang w:val="en-GB" w:eastAsia="en-GB"/>
                 </w:rPr>
               </w:pPr>
-              <w:hyperlink w:anchor="_Toc475291408" w:history="1">
+              <w:hyperlink w:anchor="_Toc475312885" w:history="1">
                 <w:r>
                   <w:rPr>
                     <w:rStyle w:val="Hyperlink"/>
@@ -1492,7 +1490,7 @@
                     <w:noProof/>
                     <w:webHidden/>
                   </w:rPr>
-                  <w:instrText xml:space="preserve"> PAGEREF _Toc475291408 \h </w:instrText>
+                  <w:instrText xml:space="preserve"> PAGEREF _Toc475312885 \h </w:instrText>
                 </w:r>
                 <w:r>
                   <w:rPr>
@@ -1539,7 +1537,7 @@
                   <w:lang w:val="en-GB" w:eastAsia="en-GB"/>
                 </w:rPr>
               </w:pPr>
-              <w:hyperlink w:anchor="_Toc475291409" w:history="1">
+              <w:hyperlink w:anchor="_Toc475312886" w:history="1">
                 <w:r>
                   <w:rPr>
                     <w:rStyle w:val="Hyperlink"/>
@@ -1566,7 +1564,7 @@
                     <w:noProof/>
                     <w:webHidden/>
                   </w:rPr>
-                  <w:instrText xml:space="preserve"> PAGEREF _Toc475291409 \h </w:instrText>
+                  <w:instrText xml:space="preserve"> PAGEREF _Toc475312886 \h </w:instrText>
                 </w:r>
                 <w:r>
                   <w:rPr>
@@ -1611,7 +1609,7 @@
                   <w:lang w:val="en-GB" w:eastAsia="en-GB"/>
                 </w:rPr>
               </w:pPr>
-              <w:hyperlink w:anchor="_Toc475291410" w:history="1">
+              <w:hyperlink w:anchor="_Toc475312887" w:history="1">
                 <w:r>
                   <w:rPr>
                     <w:rStyle w:val="Hyperlink"/>
@@ -1638,7 +1636,7 @@
                     <w:noProof/>
                     <w:webHidden/>
                   </w:rPr>
-                  <w:instrText xml:space="preserve"> PAGEREF _Toc475291410 \h </w:instrText>
+                  <w:instrText xml:space="preserve"> PAGEREF _Toc475312887 \h </w:instrText>
                 </w:r>
                 <w:r>
                   <w:rPr>
@@ -1683,7 +1681,7 @@
                   <w:lang w:val="en-GB" w:eastAsia="en-GB"/>
                 </w:rPr>
               </w:pPr>
-              <w:hyperlink w:anchor="_Toc475291411" w:history="1">
+              <w:hyperlink w:anchor="_Toc475312888" w:history="1">
                 <w:r>
                   <w:rPr>
                     <w:rStyle w:val="Hyperlink"/>
@@ -1710,7 +1708,7 @@
                     <w:noProof/>
                     <w:webHidden/>
                   </w:rPr>
-                  <w:instrText xml:space="preserve"> PAGEREF _Toc475291411 \h </w:instrText>
+                  <w:instrText xml:space="preserve"> PAGEREF _Toc475312888 \h </w:instrText>
                 </w:r>
                 <w:r>
                   <w:rPr>
@@ -1757,7 +1755,7 @@
                   <w:lang w:val="en-GB" w:eastAsia="en-GB"/>
                 </w:rPr>
               </w:pPr>
-              <w:hyperlink w:anchor="_Toc475291412" w:history="1">
+              <w:hyperlink w:anchor="_Toc475312889" w:history="1">
                 <w:r>
                   <w:rPr>
                     <w:rStyle w:val="Hyperlink"/>
@@ -1784,7 +1782,7 @@
                     <w:noProof/>
                     <w:webHidden/>
                   </w:rPr>
-                  <w:instrText xml:space="preserve"> PAGEREF _Toc475291412 \h </w:instrText>
+                  <w:instrText xml:space="preserve"> PAGEREF _Toc475312889 \h </w:instrText>
                 </w:r>
                 <w:r>
                   <w:rPr>
@@ -1831,7 +1829,7 @@
                   <w:lang w:val="en-GB" w:eastAsia="en-GB"/>
                 </w:rPr>
               </w:pPr>
-              <w:hyperlink w:anchor="_Toc475291413" w:history="1">
+              <w:hyperlink w:anchor="_Toc475312890" w:history="1">
                 <w:r>
                   <w:rPr>
                     <w:rStyle w:val="Hyperlink"/>
@@ -1858,7 +1856,7 @@
                     <w:noProof/>
                     <w:webHidden/>
                   </w:rPr>
-                  <w:instrText xml:space="preserve"> PAGEREF _Toc475291413 \h </w:instrText>
+                  <w:instrText xml:space="preserve"> PAGEREF _Toc475312890 \h </w:instrText>
                 </w:r>
                 <w:r>
                   <w:rPr>
@@ -1905,7 +1903,7 @@
                   <w:lang w:val="en-GB" w:eastAsia="en-GB"/>
                 </w:rPr>
               </w:pPr>
-              <w:hyperlink w:anchor="_Toc475291414" w:history="1">
+              <w:hyperlink w:anchor="_Toc475312891" w:history="1">
                 <w:r>
                   <w:rPr>
                     <w:rStyle w:val="Hyperlink"/>
@@ -1932,7 +1930,7 @@
                     <w:noProof/>
                     <w:webHidden/>
                   </w:rPr>
-                  <w:instrText xml:space="preserve"> PAGEREF _Toc475291414 \h </w:instrText>
+                  <w:instrText xml:space="preserve"> PAGEREF _Toc475312891 \h </w:instrText>
                 </w:r>
                 <w:r>
                   <w:rPr>
@@ -1977,7 +1975,7 @@
                   <w:lang w:val="en-GB" w:eastAsia="en-GB"/>
                 </w:rPr>
               </w:pPr>
-              <w:hyperlink w:anchor="_Toc475291415" w:history="1">
+              <w:hyperlink w:anchor="_Toc475312892" w:history="1">
                 <w:r>
                   <w:rPr>
                     <w:rStyle w:val="Hyperlink"/>
@@ -2004,7 +2002,7 @@
                     <w:noProof/>
                     <w:webHidden/>
                   </w:rPr>
-                  <w:instrText xml:space="preserve"> PAGEREF _Toc475291415 \h </w:instrText>
+                  <w:instrText xml:space="preserve"> PAGEREF _Toc475312892 \h </w:instrText>
                 </w:r>
                 <w:r>
                   <w:rPr>
@@ -2051,7 +2049,7 @@
                   <w:lang w:val="en-GB" w:eastAsia="en-GB"/>
                 </w:rPr>
               </w:pPr>
-              <w:hyperlink w:anchor="_Toc475291416" w:history="1">
+              <w:hyperlink w:anchor="_Toc475312893" w:history="1">
                 <w:r>
                   <w:rPr>
                     <w:rStyle w:val="Hyperlink"/>
@@ -2078,7 +2076,7 @@
                     <w:noProof/>
                     <w:webHidden/>
                   </w:rPr>
-                  <w:instrText xml:space="preserve"> PAGEREF _Toc475291416 \h </w:instrText>
+                  <w:instrText xml:space="preserve"> PAGEREF _Toc475312893 \h </w:instrText>
                 </w:r>
                 <w:r>
                   <w:rPr>
@@ -2125,7 +2123,7 @@
                   <w:lang w:val="en-GB" w:eastAsia="en-GB"/>
                 </w:rPr>
               </w:pPr>
-              <w:hyperlink w:anchor="_Toc475291417" w:history="1">
+              <w:hyperlink w:anchor="_Toc475312894" w:history="1">
                 <w:r>
                   <w:rPr>
                     <w:rStyle w:val="Hyperlink"/>
@@ -2152,7 +2150,7 @@
                     <w:noProof/>
                     <w:webHidden/>
                   </w:rPr>
-                  <w:instrText xml:space="preserve"> PAGEREF _Toc475291417 \h </w:instrText>
+                  <w:instrText xml:space="preserve"> PAGEREF _Toc475312894 \h </w:instrText>
                 </w:r>
                 <w:r>
                   <w:rPr>
@@ -2199,7 +2197,7 @@
                   <w:lang w:val="en-GB" w:eastAsia="en-GB"/>
                 </w:rPr>
               </w:pPr>
-              <w:hyperlink w:anchor="_Toc475291418" w:history="1">
+              <w:hyperlink w:anchor="_Toc475312895" w:history="1">
                 <w:r>
                   <w:rPr>
                     <w:rStyle w:val="Hyperlink"/>
@@ -2226,7 +2224,7 @@
                     <w:noProof/>
                     <w:webHidden/>
                   </w:rPr>
-                  <w:instrText xml:space="preserve"> PAGEREF _Toc475291418 \h </w:instrText>
+                  <w:instrText xml:space="preserve"> PAGEREF _Toc475312895 \h </w:instrText>
                 </w:r>
                 <w:r>
                   <w:rPr>
@@ -2271,7 +2269,7 @@
                   <w:lang w:val="en-GB" w:eastAsia="en-GB"/>
                 </w:rPr>
               </w:pPr>
-              <w:hyperlink w:anchor="_Toc475291419" w:history="1">
+              <w:hyperlink w:anchor="_Toc475312896" w:history="1">
                 <w:r>
                   <w:rPr>
                     <w:rStyle w:val="Hyperlink"/>
@@ -2298,7 +2296,7 @@
                     <w:noProof/>
                     <w:webHidden/>
                   </w:rPr>
-                  <w:instrText xml:space="preserve"> PAGEREF _Toc475291419 \h </w:instrText>
+                  <w:instrText xml:space="preserve"> PAGEREF _Toc475312896 \h </w:instrText>
                 </w:r>
                 <w:r>
                   <w:rPr>
@@ -2343,7 +2341,7 @@
                   <w:lang w:val="en-GB" w:eastAsia="en-GB"/>
                 </w:rPr>
               </w:pPr>
-              <w:hyperlink w:anchor="_Toc475291420" w:history="1">
+              <w:hyperlink w:anchor="_Toc475312897" w:history="1">
                 <w:r>
                   <w:rPr>
                     <w:rStyle w:val="Hyperlink"/>
@@ -2370,7 +2368,7 @@
                     <w:noProof/>
                     <w:webHidden/>
                   </w:rPr>
-                  <w:instrText xml:space="preserve"> PAGEREF _Toc475291420 \h </w:instrText>
+                  <w:instrText xml:space="preserve"> PAGEREF _Toc475312897 \h </w:instrText>
                 </w:r>
                 <w:r>
                   <w:rPr>
@@ -2415,7 +2413,7 @@
                   <w:lang w:val="en-GB" w:eastAsia="en-GB"/>
                 </w:rPr>
               </w:pPr>
-              <w:hyperlink w:anchor="_Toc475291421" w:history="1">
+              <w:hyperlink w:anchor="_Toc475312898" w:history="1">
                 <w:r>
                   <w:rPr>
                     <w:rStyle w:val="Hyperlink"/>
@@ -2442,7 +2440,7 @@
                     <w:noProof/>
                     <w:webHidden/>
                   </w:rPr>
-                  <w:instrText xml:space="preserve"> PAGEREF _Toc475291421 \h </w:instrText>
+                  <w:instrText xml:space="preserve"> PAGEREF _Toc475312898 \h </w:instrText>
                 </w:r>
                 <w:r>
                   <w:rPr>
@@ -2487,7 +2485,7 @@
                   <w:lang w:val="en-GB" w:eastAsia="en-GB"/>
                 </w:rPr>
               </w:pPr>
-              <w:hyperlink w:anchor="_Toc475291422" w:history="1">
+              <w:hyperlink w:anchor="_Toc475312899" w:history="1">
                 <w:r>
                   <w:rPr>
                     <w:rStyle w:val="Hyperlink"/>
@@ -2514,7 +2512,7 @@
                     <w:noProof/>
                     <w:webHidden/>
                   </w:rPr>
-                  <w:instrText xml:space="preserve"> PAGEREF _Toc475291422 \h </w:instrText>
+                  <w:instrText xml:space="preserve"> PAGEREF _Toc475312899 \h </w:instrText>
                 </w:r>
                 <w:r>
                   <w:rPr>
@@ -2559,7 +2557,7 @@
                   <w:lang w:val="en-GB" w:eastAsia="en-GB"/>
                 </w:rPr>
               </w:pPr>
-              <w:hyperlink w:anchor="_Toc475291423" w:history="1">
+              <w:hyperlink w:anchor="_Toc475312900" w:history="1">
                 <w:r>
                   <w:rPr>
                     <w:rStyle w:val="Hyperlink"/>
@@ -2586,7 +2584,7 @@
                     <w:noProof/>
                     <w:webHidden/>
                   </w:rPr>
-                  <w:instrText xml:space="preserve"> PAGEREF _Toc475291423 \h </w:instrText>
+                  <w:instrText xml:space="preserve"> PAGEREF _Toc475312900 \h </w:instrText>
                 </w:r>
                 <w:r>
                   <w:rPr>
@@ -2631,7 +2629,7 @@
                   <w:lang w:val="en-GB" w:eastAsia="en-GB"/>
                 </w:rPr>
               </w:pPr>
-              <w:hyperlink w:anchor="_Toc475291424" w:history="1">
+              <w:hyperlink w:anchor="_Toc475312901" w:history="1">
                 <w:r>
                   <w:rPr>
                     <w:rStyle w:val="Hyperlink"/>
@@ -2658,7 +2656,7 @@
                     <w:noProof/>
                     <w:webHidden/>
                   </w:rPr>
-                  <w:instrText xml:space="preserve"> PAGEREF _Toc475291424 \h </w:instrText>
+                  <w:instrText xml:space="preserve"> PAGEREF _Toc475312901 \h </w:instrText>
                 </w:r>
                 <w:r>
                   <w:rPr>
@@ -2703,7 +2701,7 @@
                   <w:lang w:val="en-GB" w:eastAsia="en-GB"/>
                 </w:rPr>
               </w:pPr>
-              <w:hyperlink w:anchor="_Toc475291425" w:history="1">
+              <w:hyperlink w:anchor="_Toc475312902" w:history="1">
                 <w:r>
                   <w:rPr>
                     <w:rStyle w:val="Hyperlink"/>
@@ -2730,7 +2728,7 @@
                     <w:noProof/>
                     <w:webHidden/>
                   </w:rPr>
-                  <w:instrText xml:space="preserve"> PAGEREF _Toc475291425 \h </w:instrText>
+                  <w:instrText xml:space="preserve"> PAGEREF _Toc475312902 \h </w:instrText>
                 </w:r>
                 <w:r>
                   <w:rPr>
@@ -2775,7 +2773,7 @@
                   <w:lang w:val="en-GB" w:eastAsia="en-GB"/>
                 </w:rPr>
               </w:pPr>
-              <w:hyperlink w:anchor="_Toc475291426" w:history="1">
+              <w:hyperlink w:anchor="_Toc475312903" w:history="1">
                 <w:r>
                   <w:rPr>
                     <w:rStyle w:val="Hyperlink"/>
@@ -2802,7 +2800,7 @@
                     <w:noProof/>
                     <w:webHidden/>
                   </w:rPr>
-                  <w:instrText xml:space="preserve"> PAGEREF _Toc475291426 \h </w:instrText>
+                  <w:instrText xml:space="preserve"> PAGEREF _Toc475312903 \h </w:instrText>
                 </w:r>
                 <w:r>
                   <w:rPr>
@@ -2823,6 +2821,78 @@
                     <w:webHidden/>
                   </w:rPr>
                   <w:t>13</w:t>
+                </w:r>
+                <w:r>
+                  <w:rPr>
+                    <w:noProof/>
+                    <w:webHidden/>
+                  </w:rPr>
+                  <w:fldChar w:fldCharType="end"/>
+                </w:r>
+              </w:hyperlink>
+            </w:p>
+            <w:p>
+              <w:pPr>
+                <w:pStyle w:val="TOC1"/>
+                <w:tabs>
+                  <w:tab w:val="right" w:leader="dot" w:pos="10790"/>
+                </w:tabs>
+                <w:rPr>
+                  <w:noProof/>
+                  <w:color w:val="auto"/>
+                  <w:sz w:val="22"/>
+                  <w:szCs w:val="22"/>
+                  <w:lang w:val="en-GB" w:eastAsia="en-GB"/>
+                </w:rPr>
+              </w:pPr>
+              <w:hyperlink w:anchor="_Toc475312904" w:history="1">
+                <w:r>
+                  <w:rPr>
+                    <w:rStyle w:val="Hyperlink"/>
+                    <w:noProof/>
+                  </w:rPr>
+                  <w:t>Appendix 3 – CUDA Kernel</w:t>
+                </w:r>
+                <w:r>
+                  <w:rPr>
+                    <w:noProof/>
+                    <w:webHidden/>
+                  </w:rPr>
+                  <w:tab/>
+                </w:r>
+                <w:r>
+                  <w:rPr>
+                    <w:noProof/>
+                    <w:webHidden/>
+                  </w:rPr>
+                  <w:fldChar w:fldCharType="begin"/>
+                </w:r>
+                <w:r>
+                  <w:rPr>
+                    <w:noProof/>
+                    <w:webHidden/>
+                  </w:rPr>
+                  <w:instrText xml:space="preserve"> PAGEREF _Toc475312904 \h </w:instrText>
+                </w:r>
+                <w:r>
+                  <w:rPr>
+                    <w:noProof/>
+                    <w:webHidden/>
+                  </w:rPr>
+                </w:r>
+                <w:r>
+                  <w:rPr>
+                    <w:noProof/>
+                    <w:webHidden/>
+                  </w:rPr>
+                  <w:fldChar w:fldCharType="separate"/>
+                </w:r>
+                <w:r>
+                  <w:rPr>
+                    <w:noProof/>
+                    <w:webHidden/>
+                  </w:rPr>
+                  <w:t>14</w:t>
                 </w:r>
                 <w:r>
                   <w:rPr>
@@ -2852,26 +2922,21 @@
             </w:rPr>
           </w:pPr>
         </w:p>
-        <w:p>
-          <w:pPr>
-            <w:rPr>
-              <w:color w:val="auto"/>
-            </w:rPr>
-          </w:pPr>
-        </w:p>
         <w:p/>
+        <w:bookmarkStart w:id="5" w:name="_GoBack" w:displacedByCustomXml="next"/>
+        <w:bookmarkEnd w:id="5" w:displacedByCustomXml="next"/>
       </w:sdtContent>
     </w:sdt>
+    <w:bookmarkEnd w:id="0" w:displacedByCustomXml="prev"/>
     <w:bookmarkEnd w:id="1" w:displacedByCustomXml="prev"/>
     <w:bookmarkEnd w:id="2" w:displacedByCustomXml="prev"/>
     <w:bookmarkEnd w:id="3" w:displacedByCustomXml="prev"/>
     <w:bookmarkEnd w:id="4" w:displacedByCustomXml="prev"/>
-    <w:bookmarkEnd w:id="5" w:displacedByCustomXml="prev"/>
     <w:p>
       <w:pPr>
         <w:pStyle w:val="Heading1"/>
       </w:pPr>
-      <w:bookmarkStart w:id="6" w:name="_Toc475291397"/>
+      <w:bookmarkStart w:id="6" w:name="_Toc475312874"/>
       <w:r>
         <w:lastRenderedPageBreak/>
         <w:t>Introduction</w:t>
@@ -2882,7 +2947,7 @@
       <w:pPr>
         <w:pStyle w:val="Heading2"/>
       </w:pPr>
-      <w:bookmarkStart w:id="7" w:name="_Toc475291398"/>
+      <w:bookmarkStart w:id="7" w:name="_Toc475312875"/>
       <w:r>
         <w:t>Problem</w:t>
       </w:r>
@@ -2903,7 +2968,7 @@
       <w:pPr>
         <w:pStyle w:val="Heading2"/>
       </w:pPr>
-      <w:bookmarkStart w:id="8" w:name="_Toc475291399"/>
+      <w:bookmarkStart w:id="8" w:name="_Toc475312876"/>
       <w:r>
         <w:t>Hardware</w:t>
       </w:r>
@@ -3001,7 +3066,7 @@
           <w:lang w:val="en-GB" w:eastAsia="en-GB"/>
         </w:rPr>
         <w:drawing>
-          <wp:anchor distT="0" distB="0" distL="114300" distR="114300" simplePos="0" relativeHeight="251664384" behindDoc="1" locked="0" layoutInCell="1" allowOverlap="1" wp14:anchorId="23B23A04" wp14:editId="0768715D">
+          <wp:anchor distT="0" distB="0" distL="114300" distR="114300" simplePos="0" relativeHeight="251664384" behindDoc="1" locked="0" layoutInCell="1" allowOverlap="1" wp14:anchorId="58073519" wp14:editId="278CE71C">
             <wp:simplePos x="0" y="0"/>
             <wp:positionH relativeFrom="column">
               <wp:posOffset>3596640</wp:posOffset>
@@ -3077,7 +3142,7 @@
           <w:lang w:val="en-GB" w:eastAsia="en-GB"/>
         </w:rPr>
         <w:drawing>
-          <wp:anchor distT="0" distB="0" distL="114300" distR="114300" simplePos="0" relativeHeight="251663360" behindDoc="1" locked="0" layoutInCell="1" allowOverlap="1" wp14:anchorId="4CD1C251" wp14:editId="26188CD9">
+          <wp:anchor distT="0" distB="0" distL="114300" distR="114300" simplePos="0" relativeHeight="251663360" behindDoc="1" locked="0" layoutInCell="1" allowOverlap="1" wp14:anchorId="638AEDA5" wp14:editId="63CBAFED">
             <wp:simplePos x="0" y="0"/>
             <wp:positionH relativeFrom="column">
               <wp:posOffset>191386</wp:posOffset>
@@ -3157,7 +3222,7 @@
       <w:pPr>
         <w:pStyle w:val="Heading2"/>
       </w:pPr>
-      <w:bookmarkStart w:id="9" w:name="_Toc475291400"/>
+      <w:bookmarkStart w:id="9" w:name="_Toc475312877"/>
       <w:r>
         <w:t>Software</w:t>
       </w:r>
@@ -3292,7 +3357,7 @@
       <w:pPr>
         <w:pStyle w:val="Heading2"/>
       </w:pPr>
-      <w:bookmarkStart w:id="10" w:name="_Toc475291401"/>
+      <w:bookmarkStart w:id="10" w:name="_Toc475312878"/>
       <w:r>
         <w:lastRenderedPageBreak/>
         <w:t>Goals</w:t>
@@ -3369,7 +3434,7 @@
       <w:pPr>
         <w:pStyle w:val="Heading1"/>
       </w:pPr>
-      <w:bookmarkStart w:id="11" w:name="_Toc475291402"/>
+      <w:bookmarkStart w:id="11" w:name="_Toc475312879"/>
       <w:r>
         <w:lastRenderedPageBreak/>
         <w:t>CPU Analysis</w:t>
@@ -3380,7 +3445,7 @@
       <w:pPr>
         <w:pStyle w:val="Heading2"/>
       </w:pPr>
-      <w:bookmarkStart w:id="12" w:name="_Toc475291403"/>
+      <w:bookmarkStart w:id="12" w:name="_Toc475312880"/>
       <w:r>
         <w:t>A</w:t>
       </w:r>
@@ -3442,7 +3507,7 @@
           <v:shape id="_x0000_i1025" type="#_x0000_t75" style="width:523.3pt;height:66pt" o:ole="">
             <v:imagedata r:id="rId15" o:title=""/>
           </v:shape>
-          <o:OLEObject Type="Embed" ProgID="Word.OpenDocumentText.12" ShapeID="_x0000_i1025" DrawAspect="Content" ObjectID="_1549042162" r:id="rId16"/>
+          <o:OLEObject Type="Embed" ProgID="Word.OpenDocumentText.12" ShapeID="_x0000_i1025" DrawAspect="Content" ObjectID="_1549055086" r:id="rId16"/>
         </w:object>
       </w:r>
     </w:p>
@@ -3489,7 +3554,7 @@
           <v:shape id="_x0000_i1026" type="#_x0000_t75" style="width:468pt;height:22.5pt" o:ole="">
             <v:imagedata r:id="rId17" o:title=""/>
           </v:shape>
-          <o:OLEObject Type="Embed" ProgID="Word.OpenDocumentText.12" ShapeID="_x0000_i1026" DrawAspect="Content" ObjectID="_1549042163" r:id="rId18"/>
+          <o:OLEObject Type="Embed" ProgID="Word.OpenDocumentText.12" ShapeID="_x0000_i1026" DrawAspect="Content" ObjectID="_1549055087" r:id="rId18"/>
         </w:object>
       </w:r>
     </w:p>
@@ -3507,7 +3572,13 @@
         <w:t xml:space="preserve"> used made the code slower as this array was being allocated every time a color was set for the image. However as expected it was optimized out when optimization flags were turned on.</w:t>
       </w:r>
       <w:r>
-        <w:t xml:space="preserve"> Either way putting this code output of the local function scope would be an improvement.</w:t>
+        <w:t xml:space="preserve"> Eit</w:t>
+      </w:r>
+      <w:r>
+        <w:t>her way putting this code out</w:t>
+      </w:r>
+      <w:r>
+        <w:t xml:space="preserve"> of the local function scope would be an improvement.</w:t>
       </w:r>
     </w:p>
     <w:bookmarkStart w:id="15" w:name="_MON_1547578333"/>
@@ -3521,7 +3592,7 @@
           <v:shape id="_x0000_i1027" type="#_x0000_t75" style="width:468pt;height:131.25pt" o:ole="">
             <v:imagedata r:id="rId19" o:title=""/>
           </v:shape>
-          <o:OLEObject Type="Embed" ProgID="Word.OpenDocumentText.12" ShapeID="_x0000_i1027" DrawAspect="Content" ObjectID="_1549042164" r:id="rId20"/>
+          <o:OLEObject Type="Embed" ProgID="Word.OpenDocumentText.12" ShapeID="_x0000_i1027" DrawAspect="Content" ObjectID="_1549055088" r:id="rId20"/>
         </w:object>
       </w:r>
     </w:p>
@@ -3550,7 +3621,7 @@
           <v:shape id="_x0000_i1028" type="#_x0000_t75" style="width:451.3pt;height:96.75pt" o:ole="">
             <v:imagedata r:id="rId21" o:title=""/>
           </v:shape>
-          <o:OLEObject Type="Embed" ProgID="Word.OpenDocumentText.12" ShapeID="_x0000_i1028" DrawAspect="Content" ObjectID="_1549042165" r:id="rId22"/>
+          <o:OLEObject Type="Embed" ProgID="Word.OpenDocumentText.12" ShapeID="_x0000_i1028" DrawAspect="Content" ObjectID="_1549055089" r:id="rId22"/>
         </w:object>
       </w:r>
     </w:p>
@@ -3590,11 +3661,11 @@
         <w:jc w:val="both"/>
       </w:pPr>
       <w:r>
-        <w:object w:dxaOrig="9026" w:dyaOrig="620">
-          <v:shape id="_x0000_i1029" type="#_x0000_t75" style="width:451.3pt;height:30.75pt" o:ole="">
+        <w:object w:dxaOrig="9026" w:dyaOrig="837">
+          <v:shape id="_x0000_i1040" type="#_x0000_t75" style="width:451.3pt;height:41.5pt" o:ole="">
             <v:imagedata r:id="rId23" o:title=""/>
           </v:shape>
-          <o:OLEObject Type="Embed" ProgID="Word.OpenDocumentText.12" ShapeID="_x0000_i1029" DrawAspect="Content" ObjectID="_1549042166" r:id="rId24"/>
+          <o:OLEObject Type="Embed" ProgID="Word.OpenDocumentText.12" ShapeID="_x0000_i1040" DrawAspect="Content" ObjectID="_1549055090" r:id="rId24"/>
         </w:object>
       </w:r>
     </w:p>
@@ -3604,7 +3675,13 @@
       </w:pPr>
       <w:r>
         <w:lastRenderedPageBreak/>
-        <w:t>Finally, there was some missing if blocks which could have stop unneeded code from executing. If the first if statement validates to true it does not need evaluate the second if statement or enter the do while block</w:t>
+        <w:t>Finally, there was some missing if blocks which could have stop unneeded code from executing.</w:t>
+      </w:r>
+      <w:r>
+        <w:t xml:space="preserve"> In the below code I</w:t>
+      </w:r>
+      <w:r>
+        <w:t>f the first if statement validates to true it does not need evaluate the second if statement or enter the do while block</w:t>
       </w:r>
       <w:r>
         <w:t xml:space="preserve"> </w:t>
@@ -3646,7 +3723,7 @@
           <v:shape id="_x0000_i1030" type="#_x0000_t75" style="width:451.3pt;height:131.2pt" o:ole="">
             <v:imagedata r:id="rId25" o:title=""/>
           </v:shape>
-          <o:OLEObject Type="Embed" ProgID="Word.OpenDocumentText.12" ShapeID="_x0000_i1030" DrawAspect="Content" ObjectID="_1549042167" r:id="rId26"/>
+          <o:OLEObject Type="Embed" ProgID="Word.OpenDocumentText.12" ShapeID="_x0000_i1030" DrawAspect="Content" ObjectID="_1549055091" r:id="rId26"/>
         </w:object>
       </w:r>
     </w:p>
@@ -3654,7 +3731,7 @@
       <w:pPr>
         <w:pStyle w:val="Heading2"/>
       </w:pPr>
-      <w:bookmarkStart w:id="19" w:name="_Toc475291404"/>
+      <w:bookmarkStart w:id="19" w:name="_Toc475312881"/>
       <w:r>
         <w:t>T</w:t>
       </w:r>
@@ -3736,7 +3813,13 @@
         <w:t xml:space="preserve"> sufficient evidence I then went</w:t>
       </w:r>
       <w:r>
-        <w:t xml:space="preserve"> to profile the code to look at the most expensive sections of the code to have an idea of the gains to be made by the enhancements I had identified earlier and with the added benefit of utilizing CUDA to parallelize the code where needed.</w:t>
+        <w:t xml:space="preserve"> to profile the code</w:t>
+      </w:r>
+      <w:r>
+        <w:t>. The aim was to find</w:t>
+      </w:r>
+      <w:r>
+        <w:t xml:space="preserve"> the most expensive sections of the code to have an idea of the gains to be made by the enhancements I had identified earlier.</w:t>
       </w:r>
     </w:p>
     <w:p>
@@ -3746,7 +3829,7 @@
           <w:lang w:val="en-GB" w:eastAsia="en-GB"/>
         </w:rPr>
         <w:drawing>
-          <wp:inline distT="0" distB="0" distL="0" distR="0" wp14:anchorId="16E01822" wp14:editId="2E0A85C7">
+          <wp:inline distT="0" distB="0" distL="0" distR="0" wp14:anchorId="182900E6" wp14:editId="78143D4F">
             <wp:extent cx="6858000" cy="4582795"/>
             <wp:effectExtent l="0" t="0" r="0" b="8255"/>
             <wp:docPr id="1" name="Chart 1"/>
@@ -3765,7 +3848,7 @@
       <w:pPr>
         <w:pStyle w:val="Heading2"/>
       </w:pPr>
-      <w:bookmarkStart w:id="20" w:name="_Toc475291405"/>
+      <w:bookmarkStart w:id="20" w:name="_Toc475312882"/>
       <w:r>
         <w:lastRenderedPageBreak/>
         <w:t>P</w:t>
@@ -3790,7 +3873,7 @@
       <w:pPr>
         <w:pStyle w:val="Heading3"/>
       </w:pPr>
-      <w:bookmarkStart w:id="21" w:name="_Toc475291406"/>
+      <w:bookmarkStart w:id="21" w:name="_Toc475312883"/>
       <w:r>
         <w:t>Sequential Bottleneck</w:t>
       </w:r>
@@ -3806,7 +3889,7 @@
           <w:lang w:val="en-GB" w:eastAsia="en-GB"/>
         </w:rPr>
         <w:drawing>
-          <wp:anchor distT="0" distB="0" distL="114300" distR="114300" simplePos="0" relativeHeight="251667456" behindDoc="0" locked="0" layoutInCell="1" allowOverlap="1" wp14:anchorId="64BAEA53" wp14:editId="71BC537B">
+          <wp:anchor distT="0" distB="0" distL="114300" distR="114300" simplePos="0" relativeHeight="251667456" behindDoc="0" locked="0" layoutInCell="1" allowOverlap="1" wp14:anchorId="3B810406" wp14:editId="5F842BA0">
             <wp:simplePos x="0" y="0"/>
             <wp:positionH relativeFrom="page">
               <wp:align>right</wp:align>
@@ -3920,7 +4003,7 @@
       <w:pPr>
         <w:pStyle w:val="Heading3"/>
       </w:pPr>
-      <w:bookmarkStart w:id="22" w:name="_Toc475291407"/>
+      <w:bookmarkStart w:id="22" w:name="_Toc475312884"/>
       <w:r>
         <w:t>Double Iteration</w:t>
       </w:r>
@@ -3936,7 +4019,7 @@
           <w:lang w:val="en-GB" w:eastAsia="en-GB"/>
         </w:rPr>
         <w:drawing>
-          <wp:anchor distT="0" distB="0" distL="114300" distR="114300" simplePos="0" relativeHeight="251668480" behindDoc="1" locked="0" layoutInCell="1" allowOverlap="1" wp14:anchorId="60DB9403" wp14:editId="62CA1A85">
+          <wp:anchor distT="0" distB="0" distL="114300" distR="114300" simplePos="0" relativeHeight="251668480" behindDoc="1" locked="0" layoutInCell="1" allowOverlap="1" wp14:anchorId="6C8A83F8" wp14:editId="18F5C20C">
             <wp:simplePos x="0" y="0"/>
             <wp:positionH relativeFrom="column">
               <wp:posOffset>3517900</wp:posOffset>
@@ -4013,7 +4096,7 @@
       <w:pPr>
         <w:pStyle w:val="Heading3"/>
       </w:pPr>
-      <w:bookmarkStart w:id="23" w:name="_Toc475291408"/>
+      <w:bookmarkStart w:id="23" w:name="_Toc475312885"/>
       <w:r>
         <w:t>File Chunks</w:t>
       </w:r>
@@ -4029,7 +4112,7 @@
           <w:lang w:val="en-GB" w:eastAsia="en-GB"/>
         </w:rPr>
         <w:drawing>
-          <wp:anchor distT="0" distB="0" distL="114300" distR="114300" simplePos="0" relativeHeight="251669504" behindDoc="1" locked="0" layoutInCell="1" allowOverlap="1" wp14:anchorId="7E683B93" wp14:editId="7FC27FBE">
+          <wp:anchor distT="0" distB="0" distL="114300" distR="114300" simplePos="0" relativeHeight="251669504" behindDoc="1" locked="0" layoutInCell="1" allowOverlap="1" wp14:anchorId="27221111" wp14:editId="60F57052">
             <wp:simplePos x="0" y="0"/>
             <wp:positionH relativeFrom="margin">
               <wp:posOffset>3510915</wp:posOffset>
@@ -4145,7 +4228,7 @@
       <w:pPr>
         <w:pStyle w:val="Heading3"/>
       </w:pPr>
-      <w:bookmarkStart w:id="24" w:name="_Toc475291409"/>
+      <w:bookmarkStart w:id="24" w:name="_Toc475312886"/>
       <w:r>
         <w:t>Action</w:t>
       </w:r>
@@ -4181,7 +4264,7 @@
       <w:pPr>
         <w:pStyle w:val="Heading1"/>
       </w:pPr>
-      <w:bookmarkStart w:id="25" w:name="_Toc475291410"/>
+      <w:bookmarkStart w:id="25" w:name="_Toc475312887"/>
       <w:r>
         <w:lastRenderedPageBreak/>
         <w:t>GPU Implementation</w:t>
@@ -4192,7 +4275,7 @@
       <w:pPr>
         <w:pStyle w:val="Heading2"/>
       </w:pPr>
-      <w:bookmarkStart w:id="26" w:name="_Toc475291411"/>
+      <w:bookmarkStart w:id="26" w:name="_Toc475312888"/>
       <w:r>
         <w:t>P</w:t>
       </w:r>
@@ -4211,7 +4294,7 @@
       <w:pPr>
         <w:pStyle w:val="Heading3"/>
       </w:pPr>
-      <w:bookmarkStart w:id="27" w:name="_Toc475291412"/>
+      <w:bookmarkStart w:id="27" w:name="_Toc475312889"/>
       <w:r>
         <w:t>Memory</w:t>
       </w:r>
@@ -4243,7 +4326,10 @@
         <w:t xml:space="preserve"> This was done just by making the data constant memory. This would yield benefits as constant memory is always cached allowing for fast reads on the device</w:t>
       </w:r>
       <w:r>
-        <w:t xml:space="preserve"> as doesn’t need to be transferred via </w:t>
+        <w:t xml:space="preserve"> and it </w:t>
+      </w:r>
+      <w:r>
+        <w:t xml:space="preserve">doesn’t need to be transferred via </w:t>
       </w:r>
       <w:proofErr w:type="spellStart"/>
       <w:r>
@@ -4270,7 +4356,7 @@
           <v:shape id="_x0000_i1031" type="#_x0000_t75" style="width:451.3pt;height:75.8pt" o:ole="">
             <v:imagedata r:id="rId31" o:title=""/>
           </v:shape>
-          <o:OLEObject Type="Embed" ProgID="Word.OpenDocumentText.12" ShapeID="_x0000_i1031" DrawAspect="Content" ObjectID="_1549042168" r:id="rId32"/>
+          <o:OLEObject Type="Embed" ProgID="Word.OpenDocumentText.12" ShapeID="_x0000_i1031" DrawAspect="Content" ObjectID="_1549055092" r:id="rId32"/>
         </w:object>
       </w:r>
     </w:p>
@@ -4305,7 +4391,7 @@
           <v:shape id="_x0000_i1032" type="#_x0000_t75" style="width:451.3pt;height:53.25pt" o:ole="">
             <v:imagedata r:id="rId33" o:title=""/>
           </v:shape>
-          <o:OLEObject Type="Embed" ProgID="Word.OpenDocumentText.12" ShapeID="_x0000_i1032" DrawAspect="Content" ObjectID="_1549042169" r:id="rId34"/>
+          <o:OLEObject Type="Embed" ProgID="Word.OpenDocumentText.12" ShapeID="_x0000_i1032" DrawAspect="Content" ObjectID="_1549055093" r:id="rId34"/>
         </w:object>
       </w:r>
     </w:p>
@@ -4313,7 +4399,7 @@
       <w:pPr>
         <w:pStyle w:val="Heading3"/>
       </w:pPr>
-      <w:bookmarkStart w:id="30" w:name="_Toc475291413"/>
+      <w:bookmarkStart w:id="30" w:name="_Toc475312890"/>
       <w:r>
         <w:t>Kernel</w:t>
       </w:r>
@@ -4359,7 +4445,7 @@
           <v:shape id="_x0000_i1033" type="#_x0000_t75" style="width:451.3pt;height:86.2pt" o:ole="">
             <v:imagedata r:id="rId35" o:title=""/>
           </v:shape>
-          <o:OLEObject Type="Embed" ProgID="Word.OpenDocumentText.12" ShapeID="_x0000_i1033" DrawAspect="Content" ObjectID="_1549042170" r:id="rId36"/>
+          <o:OLEObject Type="Embed" ProgID="Word.OpenDocumentText.12" ShapeID="_x0000_i1033" DrawAspect="Content" ObjectID="_1549055094" r:id="rId36"/>
         </w:object>
       </w:r>
     </w:p>
@@ -4367,7 +4453,7 @@
       <w:pPr>
         <w:pStyle w:val="Heading3"/>
       </w:pPr>
-      <w:bookmarkStart w:id="32" w:name="_Toc475291414"/>
+      <w:bookmarkStart w:id="32" w:name="_Toc475312891"/>
       <w:r>
         <w:t>Output</w:t>
       </w:r>
@@ -4407,7 +4493,7 @@
           <v:shape id="_x0000_i1034" type="#_x0000_t75" style="width:451.3pt;height:49.5pt" o:ole="">
             <v:imagedata r:id="rId37" o:title=""/>
           </v:shape>
-          <o:OLEObject Type="Embed" ProgID="Word.OpenDocumentText.12" ShapeID="_x0000_i1034" DrawAspect="Content" ObjectID="_1549042171" r:id="rId38"/>
+          <o:OLEObject Type="Embed" ProgID="Word.OpenDocumentText.12" ShapeID="_x0000_i1034" DrawAspect="Content" ObjectID="_1549055095" r:id="rId38"/>
         </w:object>
       </w:r>
     </w:p>
@@ -4415,7 +4501,7 @@
       <w:pPr>
         <w:pStyle w:val="Heading2"/>
       </w:pPr>
-      <w:bookmarkStart w:id="34" w:name="_Toc475291415"/>
+      <w:bookmarkStart w:id="34" w:name="_Toc475312892"/>
       <w:r>
         <w:lastRenderedPageBreak/>
         <w:t>O</w:t>
@@ -4429,7 +4515,7 @@
       <w:pPr>
         <w:pStyle w:val="Heading3"/>
       </w:pPr>
-      <w:bookmarkStart w:id="35" w:name="_Toc475291416"/>
+      <w:bookmarkStart w:id="35" w:name="_Toc475312893"/>
       <w:r>
         <w:t>Kernel Launch</w:t>
       </w:r>
@@ -4459,11 +4545,11 @@
     <w:bookmarkEnd w:id="36"/>
     <w:p>
       <w:r>
-        <w:object w:dxaOrig="10466" w:dyaOrig="3730">
-          <v:shape id="_x0000_i1035" type="#_x0000_t75" style="width:523.3pt;height:186.7pt" o:ole="">
+        <w:object w:dxaOrig="10466" w:dyaOrig="3504">
+          <v:shape id="_x0000_i1043" type="#_x0000_t75" style="width:523.3pt;height:175.4pt" o:ole="">
             <v:imagedata r:id="rId39" o:title=""/>
           </v:shape>
-          <o:OLEObject Type="Embed" ProgID="Word.OpenDocumentText.12" ShapeID="_x0000_i1035" DrawAspect="Content" ObjectID="_1549042172" r:id="rId40"/>
+          <o:OLEObject Type="Embed" ProgID="Word.OpenDocumentText.12" ShapeID="_x0000_i1043" DrawAspect="Content" ObjectID="_1549055096" r:id="rId40"/>
         </w:object>
       </w:r>
     </w:p>
@@ -4471,7 +4557,7 @@
       <w:pPr>
         <w:pStyle w:val="Heading3"/>
       </w:pPr>
-      <w:bookmarkStart w:id="37" w:name="_Toc475291417"/>
+      <w:bookmarkStart w:id="37" w:name="_Toc475312894"/>
       <w:r>
         <w:t>Early Exit</w:t>
       </w:r>
@@ -4500,7 +4586,10 @@
         <w:t>Additionally,</w:t>
       </w:r>
       <w:r>
-        <w:t xml:space="preserve"> the global memory that stores the output image is initialized to black pixel values to reduce cases where the kernel writes a black pixel to the image.</w:t>
+        <w:t xml:space="preserve"> the global memory that stores the output image is initialized to black pixel values to </w:t>
+      </w:r>
+      <w:r>
+        <w:t>remove the need for the kernel to write black pixels to the image. This is what makes this early exit possible.</w:t>
       </w:r>
     </w:p>
     <w:bookmarkStart w:id="38" w:name="_MON_1548533776"/>
@@ -4511,7 +4600,7 @@
           <v:shape id="_x0000_i1036" type="#_x0000_t75" style="width:451.3pt;height:108.8pt" o:ole="">
             <v:imagedata r:id="rId41" o:title=""/>
           </v:shape>
-          <o:OLEObject Type="Embed" ProgID="Word.OpenDocumentText.12" ShapeID="_x0000_i1036" DrawAspect="Content" ObjectID="_1549042173" r:id="rId42"/>
+          <o:OLEObject Type="Embed" ProgID="Word.OpenDocumentText.12" ShapeID="_x0000_i1036" DrawAspect="Content" ObjectID="_1549055097" r:id="rId42"/>
         </w:object>
       </w:r>
     </w:p>
@@ -4519,7 +4608,7 @@
       <w:pPr>
         <w:pStyle w:val="Heading3"/>
       </w:pPr>
-      <w:bookmarkStart w:id="39" w:name="_Toc475291418"/>
+      <w:bookmarkStart w:id="39" w:name="_Toc475312895"/>
       <w:r>
         <w:t>Flags</w:t>
       </w:r>
@@ -4530,129 +4619,18 @@
         <w:jc w:val="both"/>
       </w:pPr>
       <w:r>
-        <w:t xml:space="preserve">I also looked at </w:t>
-      </w:r>
-      <w:r>
-        <w:t xml:space="preserve">any additional flags to </w:t>
-      </w:r>
-      <w:r>
-        <w:t xml:space="preserve">increase in performance, </w:t>
-      </w:r>
-      <w:r>
-        <w:t>–</w:t>
-      </w:r>
-      <w:proofErr w:type="spellStart"/>
-      <w:r>
-        <w:t>use_fast_math</w:t>
-      </w:r>
-      <w:proofErr w:type="spellEnd"/>
-      <w:r>
-        <w:t xml:space="preserve"> was used however </w:t>
-      </w:r>
-      <w:r>
-        <w:t>t</w:t>
-      </w:r>
-      <w:r>
-        <w:t xml:space="preserve">he </w:t>
-      </w:r>
-      <w:proofErr w:type="spellStart"/>
-      <w:r>
-        <w:t>fmad</w:t>
-      </w:r>
-      <w:proofErr w:type="spellEnd"/>
-      <w:r>
-        <w:t xml:space="preserve"> optimization was turned off</w:t>
-      </w:r>
-      <w:r>
-        <w:t>.</w:t>
-      </w:r>
-      <w:r>
-        <w:t xml:space="preserve"> This was because this optimization resulted in less accurate results as </w:t>
-      </w:r>
-      <w:r>
-        <w:t>it</w:t>
-      </w:r>
-      <w:r>
-        <w:t xml:space="preserve"> fuses a floating point multiply and add into a single operation to improve performance</w:t>
-      </w:r>
-      <w:r>
-        <w:t>.</w:t>
-      </w:r>
-      <w:r>
-        <w:t xml:space="preserve"> This does have a</w:t>
-      </w:r>
-      <w:r>
-        <w:t xml:space="preserve"> significant downside though </w:t>
-      </w:r>
-      <w:r>
-        <w:t>as to achieve this it has to round the final sum of the operation resulting in inaccuracies. FMAD is turned on by</w:t>
-      </w:r>
-      <w:r>
-        <w:t xml:space="preserve"> default in release builds and if</w:t>
-      </w:r>
-      <w:r>
-        <w:t xml:space="preserve"> you specify -</w:t>
-      </w:r>
-      <w:proofErr w:type="spellStart"/>
-      <w:r>
-        <w:t>use_fast_math</w:t>
-      </w:r>
-      <w:proofErr w:type="spellEnd"/>
-      <w:r>
-        <w:t xml:space="preserve"> it is turned on as well so by providing -</w:t>
-      </w:r>
-      <w:proofErr w:type="spellStart"/>
-      <w:r>
-        <w:t>fmad</w:t>
-      </w:r>
-      <w:proofErr w:type="spellEnd"/>
-      <w:r>
-        <w:t xml:space="preserve">=false I took a performance hit but </w:t>
-      </w:r>
-      <w:r>
-        <w:t>I reached my goal of an identical output to the CPU version.</w:t>
-      </w:r>
-      <w:r>
-        <w:t xml:space="preserve"> </w:t>
-      </w:r>
-      <w:r>
-        <w:t xml:space="preserve">Other </w:t>
-      </w:r>
-      <w:r>
-        <w:t>flags enabled by -</w:t>
-      </w:r>
-      <w:proofErr w:type="spellStart"/>
-      <w:r>
-        <w:t>use_fast_math</w:t>
-      </w:r>
-      <w:proofErr w:type="spellEnd"/>
-      <w:r>
-        <w:t xml:space="preserve"> was left on. </w:t>
-      </w:r>
-      <w:r>
-        <w:t>Finally</w:t>
-      </w:r>
-      <w:r>
-        <w:t>, I upgraded the compute version and architecture to ensure there were no limits on thread and block size on my modern graphics card.</w:t>
-      </w:r>
-    </w:p>
-    <w:p>
-      <w:pPr>
-        <w:jc w:val="both"/>
-      </w:pPr>
-      <w:r>
         <w:rPr>
           <w:noProof/>
           <w:lang w:val="en-GB" w:eastAsia="en-GB"/>
         </w:rPr>
         <w:drawing>
-          <wp:anchor distT="0" distB="0" distL="114300" distR="114300" simplePos="0" relativeHeight="251672576" behindDoc="1" locked="0" layoutInCell="1" allowOverlap="1">
+          <wp:anchor distT="0" distB="0" distL="114300" distR="114300" simplePos="0" relativeHeight="251672576" behindDoc="1" locked="0" layoutInCell="1" allowOverlap="1" wp14:anchorId="42E2EE01" wp14:editId="16D16BA4">
             <wp:simplePos x="0" y="0"/>
             <wp:positionH relativeFrom="margin">
-              <wp:posOffset>695325</wp:posOffset>
+              <wp:posOffset>762000</wp:posOffset>
             </wp:positionH>
             <wp:positionV relativeFrom="paragraph">
-              <wp:posOffset>3175</wp:posOffset>
+              <wp:posOffset>1372235</wp:posOffset>
             </wp:positionV>
             <wp:extent cx="5019675" cy="590550"/>
             <wp:effectExtent l="0" t="0" r="9525" b="0"/>
@@ -4716,6 +4694,117 @@
           </wp:anchor>
         </w:drawing>
       </w:r>
+      <w:r>
+        <w:t xml:space="preserve">I also looked at </w:t>
+      </w:r>
+      <w:r>
+        <w:t xml:space="preserve">any additional flags to </w:t>
+      </w:r>
+      <w:r>
+        <w:t xml:space="preserve">increase in performance, </w:t>
+      </w:r>
+      <w:r>
+        <w:t>–</w:t>
+      </w:r>
+      <w:proofErr w:type="spellStart"/>
+      <w:r>
+        <w:t>use_fast_math</w:t>
+      </w:r>
+      <w:proofErr w:type="spellEnd"/>
+      <w:r>
+        <w:t xml:space="preserve"> was used however </w:t>
+      </w:r>
+      <w:r>
+        <w:t>t</w:t>
+      </w:r>
+      <w:r>
+        <w:t xml:space="preserve">he </w:t>
+      </w:r>
+      <w:proofErr w:type="spellStart"/>
+      <w:r>
+        <w:t>fmad</w:t>
+      </w:r>
+      <w:proofErr w:type="spellEnd"/>
+      <w:r>
+        <w:t xml:space="preserve"> optimization was turned off</w:t>
+      </w:r>
+      <w:r>
+        <w:t>.</w:t>
+      </w:r>
+      <w:r>
+        <w:t xml:space="preserve"> This was because this optimization resulted in less accurate results as </w:t>
+      </w:r>
+      <w:r>
+        <w:t>it</w:t>
+      </w:r>
+      <w:r>
+        <w:t xml:space="preserve"> fuses a floating point multiply and add into a single operation to improve performance</w:t>
+      </w:r>
+      <w:r>
+        <w:t>.</w:t>
+      </w:r>
+      <w:r>
+        <w:t xml:space="preserve"> </w:t>
+      </w:r>
+      <w:r>
+        <w:t xml:space="preserve">FMAD </w:t>
+      </w:r>
+      <w:r>
+        <w:t>has to round the final sum of the operation resulting in inaccuracies. FMAD is turned on by</w:t>
+      </w:r>
+      <w:r>
+        <w:t xml:space="preserve"> default in release builds and if</w:t>
+      </w:r>
+      <w:r>
+        <w:t xml:space="preserve"> you specify -</w:t>
+      </w:r>
+      <w:proofErr w:type="spellStart"/>
+      <w:r>
+        <w:t>use_fast_math</w:t>
+      </w:r>
+      <w:proofErr w:type="spellEnd"/>
+      <w:r>
+        <w:t xml:space="preserve"> it is turned on as well so by providing -</w:t>
+      </w:r>
+      <w:proofErr w:type="spellStart"/>
+      <w:r>
+        <w:t>fmad</w:t>
+      </w:r>
+      <w:proofErr w:type="spellEnd"/>
+      <w:r>
+        <w:t xml:space="preserve">=false I took a performance hit but </w:t>
+      </w:r>
+      <w:r>
+        <w:t>I reached my goal of an identical output to the CPU version.</w:t>
+      </w:r>
+      <w:r>
+        <w:t xml:space="preserve"> </w:t>
+      </w:r>
+      <w:r>
+        <w:t xml:space="preserve">Other </w:t>
+      </w:r>
+      <w:r>
+        <w:t>flags enabled by -</w:t>
+      </w:r>
+      <w:proofErr w:type="spellStart"/>
+      <w:r>
+        <w:t>use_fast_math</w:t>
+      </w:r>
+      <w:proofErr w:type="spellEnd"/>
+      <w:r>
+        <w:t xml:space="preserve"> was left on. </w:t>
+      </w:r>
+      <w:r>
+        <w:t>Finally</w:t>
+      </w:r>
+      <w:r>
+        <w:t>, I upgraded the compute version and architecture to ensure there were no limits on thread and block size on my modern graphics card.</w:t>
+      </w:r>
+    </w:p>
+    <w:p>
+      <w:pPr>
+        <w:jc w:val="both"/>
+      </w:pPr>
     </w:p>
     <w:p>
       <w:pPr>
@@ -4726,7 +4815,7 @@
       <w:pPr>
         <w:pStyle w:val="Heading2"/>
       </w:pPr>
-      <w:bookmarkStart w:id="40" w:name="_Toc475291419"/>
+      <w:bookmarkStart w:id="40" w:name="_Toc475312896"/>
       <w:r>
         <w:lastRenderedPageBreak/>
         <w:t>T</w:t>
@@ -4746,13 +4835,13 @@
           <w:lang w:val="en-GB" w:eastAsia="en-GB"/>
         </w:rPr>
         <w:drawing>
-          <wp:anchor distT="0" distB="0" distL="114300" distR="114300" simplePos="0" relativeHeight="251673600" behindDoc="1" locked="0" layoutInCell="1" allowOverlap="1" wp14:anchorId="657A89EE" wp14:editId="290A69D2">
+          <wp:anchor distT="0" distB="0" distL="114300" distR="114300" simplePos="0" relativeHeight="251673600" behindDoc="1" locked="0" layoutInCell="1" allowOverlap="1" wp14:anchorId="7B1B2CCB" wp14:editId="5C926D1E">
             <wp:simplePos x="0" y="0"/>
             <wp:positionH relativeFrom="margin">
               <wp:align>left</wp:align>
             </wp:positionH>
             <wp:positionV relativeFrom="paragraph">
-              <wp:posOffset>1136650</wp:posOffset>
+              <wp:posOffset>1498600</wp:posOffset>
             </wp:positionV>
             <wp:extent cx="6934200" cy="4581525"/>
             <wp:effectExtent l="0" t="0" r="0" b="9525"/>
@@ -4794,7 +4883,13 @@
         <w:t xml:space="preserve"> </w:t>
       </w:r>
       <w:r>
-        <w:t>The given times are only for the kernels executions and timings were recorded using the CUDA event API. It is also worth noting that larger image sizes were not tested as the original version could not handle large image sizes e.g. 8k because the kernel was launch with a one dimensional vector. A</w:t>
+        <w:t>The given times are only for the kernels executions and timings were recorded using the CUDA event API. It is also worth noting that larger image sizes were not tested as the original version could not handle large image sizes e.g. 8k because the kernel was launch</w:t>
+      </w:r>
+      <w:r>
+        <w:t>ed</w:t>
+      </w:r>
+      <w:r>
+        <w:t xml:space="preserve"> with a one dimensional vector. A</w:t>
       </w:r>
       <w:r>
         <w:t>s we can see turning off FMAD actually resulted in a slower kernel</w:t>
@@ -4802,8 +4897,16 @@
       <w:r>
         <w:t xml:space="preserve"> however the optimized version is still faster than the original and unlike the original it can now compute larger output sizes so it is still a welcome improvement.</w:t>
       </w:r>
+      <w:r>
+        <w:t xml:space="preserve"> Another thing to note is that the larger the image the larger speed improvement we get from the optimized version of the kernel</w:t>
+      </w:r>
+      <w:r>
+        <w:t xml:space="preserve"> which is great as in the final section we will be comparing the CPU version with the CUDA version with larger image sizes</w:t>
+      </w:r>
+      <w:r>
+        <w:t>.</w:t>
+      </w:r>
     </w:p>
-    <w:p/>
     <w:p/>
     <w:p/>
     <w:p/>
@@ -4817,7 +4920,7 @@
       <w:pPr>
         <w:pStyle w:val="Heading1"/>
       </w:pPr>
-      <w:bookmarkStart w:id="41" w:name="_Toc475291420"/>
+      <w:bookmarkStart w:id="41" w:name="_Toc475312897"/>
       <w:r>
         <w:lastRenderedPageBreak/>
         <w:t>Project Results</w:t>
@@ -4828,14 +4931,14 @@
       <w:pPr>
         <w:pStyle w:val="Heading2"/>
       </w:pPr>
-      <w:bookmarkStart w:id="42" w:name="_Toc475291421"/>
+      <w:bookmarkStart w:id="42" w:name="_Toc475312898"/>
       <w:r>
         <w:rPr>
           <w:noProof/>
           <w:lang w:val="en-GB" w:eastAsia="en-GB"/>
         </w:rPr>
         <w:drawing>
-          <wp:anchor distT="0" distB="0" distL="114300" distR="114300" simplePos="0" relativeHeight="251670528" behindDoc="0" locked="0" layoutInCell="1" allowOverlap="1" wp14:anchorId="480B2720" wp14:editId="6EE8DD59">
+          <wp:anchor distT="0" distB="0" distL="114300" distR="114300" simplePos="0" relativeHeight="251670528" behindDoc="0" locked="0" layoutInCell="1" allowOverlap="1" wp14:anchorId="7870FE06" wp14:editId="21CE1C20">
             <wp:simplePos x="0" y="0"/>
             <wp:positionH relativeFrom="margin">
               <wp:align>right</wp:align>
@@ -4909,7 +5012,7 @@
           <w:lang w:val="en-GB" w:eastAsia="en-GB"/>
         </w:rPr>
         <w:drawing>
-          <wp:anchor distT="0" distB="0" distL="114300" distR="114300" simplePos="0" relativeHeight="251671552" behindDoc="1" locked="0" layoutInCell="1" allowOverlap="1" wp14:anchorId="7680A0A8" wp14:editId="3FA03AA7">
+          <wp:anchor distT="0" distB="0" distL="114300" distR="114300" simplePos="0" relativeHeight="251671552" behindDoc="1" locked="0" layoutInCell="1" allowOverlap="1" wp14:anchorId="7B19B97C" wp14:editId="24EDBD4A">
             <wp:simplePos x="0" y="0"/>
             <wp:positionH relativeFrom="margin">
               <wp:align>left</wp:align>
@@ -5054,7 +5157,7 @@
       <w:pPr>
         <w:pStyle w:val="Heading2"/>
       </w:pPr>
-      <w:bookmarkStart w:id="43" w:name="_Toc475291422"/>
+      <w:bookmarkStart w:id="43" w:name="_Toc475312899"/>
       <w:r>
         <w:t>C</w:t>
       </w:r>
@@ -5149,6 +5252,9 @@
         <w:t xml:space="preserve"> various additional optimization</w:t>
       </w:r>
       <w:r>
+        <w:t>s</w:t>
+      </w:r>
+      <w:r>
         <w:t xml:space="preserve"> I added </w:t>
       </w:r>
       <w:r>
@@ -5170,7 +5276,7 @@
           <w:lang w:val="en-GB" w:eastAsia="en-GB"/>
         </w:rPr>
         <w:drawing>
-          <wp:inline distT="0" distB="0" distL="0" distR="0" wp14:anchorId="00F6E89F" wp14:editId="1B46C7F9">
+          <wp:inline distT="0" distB="0" distL="0" distR="0" wp14:anchorId="4F838172" wp14:editId="0309C9C9">
             <wp:extent cx="6858000" cy="3787775"/>
             <wp:effectExtent l="0" t="0" r="0" b="3175"/>
             <wp:docPr id="6" name="Chart 6"/>
@@ -5190,7 +5296,7 @@
       <w:pPr>
         <w:pStyle w:val="Heading2"/>
       </w:pPr>
-      <w:bookmarkStart w:id="46" w:name="_Toc475291423"/>
+      <w:bookmarkStart w:id="46" w:name="_Toc475312900"/>
       <w:r>
         <w:lastRenderedPageBreak/>
         <w:t>Disadvantages</w:t>
@@ -5202,7 +5308,13 @@
         <w:jc w:val="both"/>
       </w:pPr>
       <w:r>
-        <w:t>There are disadvantages to the approach I took and the CUDA program which are worth discussing.</w:t>
+        <w:t>There are disadvantages</w:t>
+      </w:r>
+      <w:r>
+        <w:t xml:space="preserve"> both</w:t>
+      </w:r>
+      <w:r>
+        <w:t xml:space="preserve"> to the approach I took and the CUDA program which are worth discussing.</w:t>
       </w:r>
       <w:r>
         <w:t xml:space="preserve"> Firstly, the written program used CUDA which will only ever run on CUDA enabled hardware. </w:t>
@@ -5230,7 +5342,7 @@
       <w:pPr>
         <w:pStyle w:val="Heading2"/>
       </w:pPr>
-      <w:bookmarkStart w:id="47" w:name="_Toc475291424"/>
+      <w:bookmarkStart w:id="47" w:name="_Toc475312901"/>
       <w:r>
         <w:t>C</w:t>
       </w:r>
@@ -5335,7 +5447,7 @@
       <w:pPr>
         <w:pStyle w:val="Heading1"/>
       </w:pPr>
-      <w:bookmarkStart w:id="48" w:name="_Toc475291425"/>
+      <w:bookmarkStart w:id="48" w:name="_Toc475312902"/>
       <w:r>
         <w:lastRenderedPageBreak/>
         <w:t xml:space="preserve">Appendix 1 – </w:t>
@@ -5349,15 +5461,15 @@
       <w:r>
         <w:t>Method</w:t>
       </w:r>
-      <w:bookmarkEnd w:id="48"/>
       <w:bookmarkStart w:id="49" w:name="_MON_1549032445"/>
       <w:bookmarkEnd w:id="49"/>
+      <w:bookmarkEnd w:id="48"/>
       <w:r>
         <w:object w:dxaOrig="10466" w:dyaOrig="13746">
           <v:shape id="_x0000_i1037" type="#_x0000_t75" style="width:523.3pt;height:687.3pt" o:ole="">
             <v:imagedata r:id="rId48" o:title=""/>
           </v:shape>
-          <o:OLEObject Type="Embed" ProgID="Word.OpenDocumentText.12" ShapeID="_x0000_i1037" DrawAspect="Content" ObjectID="_1549042174" r:id="rId49"/>
+          <o:OLEObject Type="Embed" ProgID="Word.OpenDocumentText.12" ShapeID="_x0000_i1037" DrawAspect="Content" ObjectID="_1549055098" r:id="rId49"/>
         </w:object>
       </w:r>
     </w:p>
@@ -5365,7 +5477,7 @@
       <w:pPr>
         <w:pStyle w:val="Heading1"/>
       </w:pPr>
-      <w:bookmarkStart w:id="50" w:name="_Toc475291426"/>
+      <w:bookmarkStart w:id="50" w:name="_Toc475312903"/>
       <w:r>
         <w:lastRenderedPageBreak/>
         <w:t>Appendix 2</w:t>
@@ -5392,12 +5504,44 @@
           <v:shape id="_x0000_i1038" type="#_x0000_t75" style="width:523.3pt;height:453.6pt" o:ole="">
             <v:imagedata r:id="rId50" o:title=""/>
           </v:shape>
-          <o:OLEObject Type="Embed" ProgID="Word.OpenDocumentText.12" ShapeID="_x0000_i1038" DrawAspect="Content" ObjectID="_1549042175" r:id="rId51"/>
+          <o:OLEObject Type="Embed" ProgID="Word.OpenDocumentText.12" ShapeID="_x0000_i1038" DrawAspect="Content" ObjectID="_1549055099" r:id="rId51"/>
+        </w:object>
+      </w:r>
+    </w:p>
+    <w:p/>
+    <w:p/>
+    <w:p/>
+    <w:p/>
+    <w:p/>
+    <w:p/>
+    <w:p/>
+    <w:p/>
+    <w:p/>
+    <w:p>
+      <w:pPr>
+        <w:pStyle w:val="Heading1"/>
+      </w:pPr>
+      <w:bookmarkStart w:id="52" w:name="_Toc475312904"/>
+      <w:r>
+        <w:lastRenderedPageBreak/>
+        <w:t>Appendix 3 – CUDA Kernel</w:t>
+      </w:r>
+      <w:bookmarkEnd w:id="52"/>
+    </w:p>
+    <w:bookmarkStart w:id="53" w:name="_MON_1549054812"/>
+    <w:bookmarkEnd w:id="53"/>
+    <w:p>
+      <w:r>
+        <w:object w:dxaOrig="9026" w:dyaOrig="9966">
+          <v:shape id="_x0000_i1051" type="#_x0000_t75" style="width:451.3pt;height:498.3pt" o:ole="">
+            <v:imagedata r:id="rId52" o:title=""/>
+          </v:shape>
+          <o:OLEObject Type="Embed" ProgID="Word.OpenDocumentText.12" ShapeID="_x0000_i1051" DrawAspect="Content" ObjectID="_1549055100" r:id="rId53"/>
         </w:object>
       </w:r>
     </w:p>
     <w:sectPr>
-      <w:footerReference w:type="default" r:id="rId52"/>
+      <w:footerReference w:type="default" r:id="rId54"/>
       <w:pgSz w:w="12240" w:h="15840"/>
       <w:pgMar w:top="720" w:right="720" w:bottom="720" w:left="720" w:header="720" w:footer="720" w:gutter="0"/>
       <w:pgNumType w:start="0"/>
@@ -10749,6 +10893,7 @@
     <w:rsid w:val="00AD74C7"/>
     <w:rsid w:val="00AF6804"/>
     <w:rsid w:val="00B21E59"/>
+    <w:rsid w:val="00BC310B"/>
     <w:rsid w:val="00C03335"/>
     <w:rsid w:val="00C5345F"/>
     <w:rsid w:val="00CD61B2"/>
@@ -11647,7 +11792,7 @@
 </file>
 
 <file path=customXml/itemProps3.xml><?xml version="1.0" encoding="utf-8"?>
-<ds:datastoreItem xmlns:ds="http://schemas.openxmlformats.org/officeDocument/2006/customXml" ds:itemID="{3196B445-A245-4535-99EF-162D46D0996D}">
+<ds:datastoreItem xmlns:ds="http://schemas.openxmlformats.org/officeDocument/2006/customXml" ds:itemID="{5353CB91-4F20-4406-9B82-6AF19662C84E}">
   <ds:schemaRefs>
     <ds:schemaRef ds:uri="http://schemas.openxmlformats.org/officeDocument/2006/bibliography"/>
   </ds:schemaRefs>

</xml_diff>

<commit_message>
report updated + params
</commit_message>
<xml_diff>
--- a/docs/B00235610-Project-Report.docx
+++ b/docs/B00235610-Project-Report.docx
@@ -2,11 +2,13 @@
 <file path=word/document.xml><?xml version="1.0" encoding="utf-8"?>
 <w:document xmlns:wpc="http://schemas.microsoft.com/office/word/2010/wordprocessingCanvas" xmlns:cx="http://schemas.microsoft.com/office/drawing/2014/chartex" xmlns:cx1="http://schemas.microsoft.com/office/drawing/2015/9/8/chartex" xmlns:cx2="http://schemas.microsoft.com/office/drawing/2015/10/21/chartex" xmlns:mc="http://schemas.openxmlformats.org/markup-compatibility/2006" xmlns:o="urn:schemas-microsoft-com:office:office" xmlns:r="http://schemas.openxmlformats.org/officeDocument/2006/relationships" xmlns:m="http://schemas.openxmlformats.org/officeDocument/2006/math" xmlns:v="urn:schemas-microsoft-com:vml" xmlns:wp14="http://schemas.microsoft.com/office/word/2010/wordprocessingDrawing" xmlns:wp="http://schemas.openxmlformats.org/drawingml/2006/wordprocessingDrawing" xmlns:w10="urn:schemas-microsoft-com:office:word" xmlns:w="http://schemas.openxmlformats.org/wordprocessingml/2006/main" xmlns:w14="http://schemas.microsoft.com/office/word/2010/wordml" xmlns:w15="http://schemas.microsoft.com/office/word/2012/wordml" xmlns:w16se="http://schemas.microsoft.com/office/word/2015/wordml/symex" xmlns:wpg="http://schemas.microsoft.com/office/word/2010/wordprocessingGroup" xmlns:wpi="http://schemas.microsoft.com/office/word/2010/wordprocessingInk" xmlns:wne="http://schemas.microsoft.com/office/word/2006/wordml" xmlns:wps="http://schemas.microsoft.com/office/word/2010/wordprocessingShape" mc:Ignorable="w14 w15 w16se wp14">
   <w:body>
-    <w:bookmarkStart w:id="0" w:name="_Toc321147149" w:displacedByCustomXml="next"/>
-    <w:bookmarkStart w:id="1" w:name="_Toc318188227" w:displacedByCustomXml="next"/>
-    <w:bookmarkStart w:id="2" w:name="_Toc318188327" w:displacedByCustomXml="next"/>
-    <w:bookmarkStart w:id="3" w:name="_Toc318189312" w:displacedByCustomXml="next"/>
-    <w:bookmarkStart w:id="4" w:name="_Toc321147011" w:displacedByCustomXml="next"/>
+    <w:bookmarkStart w:id="0" w:name="_GoBack" w:displacedByCustomXml="next"/>
+    <w:bookmarkEnd w:id="0" w:displacedByCustomXml="next"/>
+    <w:bookmarkStart w:id="1" w:name="_Toc321147149" w:displacedByCustomXml="next"/>
+    <w:bookmarkStart w:id="2" w:name="_Toc318188227" w:displacedByCustomXml="next"/>
+    <w:bookmarkStart w:id="3" w:name="_Toc318188327" w:displacedByCustomXml="next"/>
+    <w:bookmarkStart w:id="4" w:name="_Toc318189312" w:displacedByCustomXml="next"/>
+    <w:bookmarkStart w:id="5" w:name="_Toc321147011" w:displacedByCustomXml="next"/>
     <w:sdt>
       <w:sdtPr>
         <w:rPr>
@@ -223,7 +225,13 @@
                                   <w:sdtEndPr/>
                                   <w:sdtContent>
                                     <w:r>
-                                      <w:t>Compute Games Technology</w:t>
+                                      <w:t>Compute</w:t>
+                                    </w:r>
+                                    <w:r>
+                                      <w:t>r</w:t>
+                                    </w:r>
+                                    <w:r>
+                                      <w:t xml:space="preserve"> Games Technology</w:t>
                                     </w:r>
                                   </w:sdtContent>
                                 </w:sdt>
@@ -325,7 +333,13 @@
                             <w:sdtEndPr/>
                             <w:sdtContent>
                               <w:r>
-                                <w:t>Compute Games Technology</w:t>
+                                <w:t>Compute</w:t>
+                              </w:r>
+                              <w:r>
+                                <w:t>r</w:t>
+                              </w:r>
+                              <w:r>
+                                <w:t xml:space="preserve"> Games Technology</w:t>
                               </w:r>
                             </w:sdtContent>
                           </w:sdt>
@@ -2923,15 +2937,13 @@
           </w:pPr>
         </w:p>
         <w:p/>
-        <w:bookmarkStart w:id="5" w:name="_GoBack" w:displacedByCustomXml="next"/>
-        <w:bookmarkEnd w:id="5" w:displacedByCustomXml="next"/>
       </w:sdtContent>
     </w:sdt>
-    <w:bookmarkEnd w:id="0" w:displacedByCustomXml="prev"/>
     <w:bookmarkEnd w:id="1" w:displacedByCustomXml="prev"/>
     <w:bookmarkEnd w:id="2" w:displacedByCustomXml="prev"/>
     <w:bookmarkEnd w:id="3" w:displacedByCustomXml="prev"/>
     <w:bookmarkEnd w:id="4" w:displacedByCustomXml="prev"/>
+    <w:bookmarkEnd w:id="5" w:displacedByCustomXml="prev"/>
     <w:p>
       <w:pPr>
         <w:pStyle w:val="Heading1"/>
@@ -3015,15 +3027,7 @@
         <w:t xml:space="preserve"> not a workstation card like</w:t>
       </w:r>
       <w:r>
-        <w:t xml:space="preserve"> NVidia </w:t>
-      </w:r>
-      <w:proofErr w:type="spellStart"/>
-      <w:r>
-        <w:t>Quadro</w:t>
-      </w:r>
-      <w:proofErr w:type="spellEnd"/>
-      <w:r>
-        <w:t xml:space="preserve"> K4000 which is the card</w:t>
+        <w:t xml:space="preserve"> NVidia Quadro K4000 which is the card</w:t>
       </w:r>
       <w:r>
         <w:t xml:space="preserve"> found in the labs</w:t>
@@ -3233,23 +3237,7 @@
         <w:t>To write the software Visual Studio will be used as its built in profiling tools will help identify expensive sections of the given code with relative ease.</w:t>
       </w:r>
       <w:r>
-        <w:t xml:space="preserve"> The code written will be maintained using </w:t>
-      </w:r>
-      <w:proofErr w:type="spellStart"/>
-      <w:r>
-        <w:t>Git</w:t>
-      </w:r>
-      <w:proofErr w:type="spellEnd"/>
-      <w:r>
-        <w:t xml:space="preserve"> for version control and is hosted online at Github so issues are tracked well. Obviously as I am writing CUDA code I will be using the latest version of the CUDA toolkit and I will be using the </w:t>
-      </w:r>
-      <w:proofErr w:type="spellStart"/>
-      <w:r>
-        <w:t>NSight</w:t>
-      </w:r>
-      <w:proofErr w:type="spellEnd"/>
-      <w:r>
-        <w:t xml:space="preserve"> NVidia Profiler to help profile the CUDA kernels written.</w:t>
+        <w:t xml:space="preserve"> The code written will be maintained using Git for version control and is hosted online at Github so issues are tracked well. Obviously as I am writing CUDA code I will be using the latest version of the CUDA toolkit and I will be using the NSight NVidia Profiler to help profile the CUDA kernels written.</w:t>
       </w:r>
     </w:p>
     <w:p>
@@ -3299,19 +3287,11 @@
           <w:sz w:val="22"/>
         </w:rPr>
       </w:pPr>
-      <w:proofErr w:type="spellStart"/>
       <w:r>
         <w:rPr>
           <w:sz w:val="22"/>
         </w:rPr>
-        <w:t>GitBash</w:t>
-      </w:r>
-      <w:proofErr w:type="spellEnd"/>
-      <w:r>
-        <w:rPr>
-          <w:sz w:val="22"/>
-        </w:rPr>
-        <w:t xml:space="preserve"> + </w:t>
+        <w:t xml:space="preserve">GitBash + </w:t>
       </w:r>
       <w:r>
         <w:rPr>
@@ -3331,19 +3311,11 @@
           <w:sz w:val="22"/>
         </w:rPr>
       </w:pPr>
-      <w:proofErr w:type="spellStart"/>
       <w:r>
         <w:rPr>
           <w:sz w:val="22"/>
         </w:rPr>
-        <w:t>NSight</w:t>
-      </w:r>
-      <w:proofErr w:type="spellEnd"/>
-      <w:r>
-        <w:rPr>
-          <w:sz w:val="22"/>
-        </w:rPr>
-        <w:t xml:space="preserve"> NVidia Profiler</w:t>
+        <w:t>NSight NVidia Profiler</w:t>
       </w:r>
     </w:p>
     <w:p>
@@ -3507,7 +3479,7 @@
           <v:shape id="_x0000_i1025" type="#_x0000_t75" style="width:523.3pt;height:66pt" o:ole="">
             <v:imagedata r:id="rId15" o:title=""/>
           </v:shape>
-          <o:OLEObject Type="Embed" ProgID="Word.OpenDocumentText.12" ShapeID="_x0000_i1025" DrawAspect="Content" ObjectID="_1549055086" r:id="rId16"/>
+          <o:OLEObject Type="Embed" ProgID="Word.OpenDocumentText.12" ShapeID="_x0000_i1025" DrawAspect="Content" ObjectID="_1549295151" r:id="rId16"/>
         </w:object>
       </w:r>
     </w:p>
@@ -3554,7 +3526,7 @@
           <v:shape id="_x0000_i1026" type="#_x0000_t75" style="width:468pt;height:22.5pt" o:ole="">
             <v:imagedata r:id="rId17" o:title=""/>
           </v:shape>
-          <o:OLEObject Type="Embed" ProgID="Word.OpenDocumentText.12" ShapeID="_x0000_i1026" DrawAspect="Content" ObjectID="_1549055087" r:id="rId18"/>
+          <o:OLEObject Type="Embed" ProgID="Word.OpenDocumentText.12" ShapeID="_x0000_i1026" DrawAspect="Content" ObjectID="_1549295152" r:id="rId18"/>
         </w:object>
       </w:r>
     </w:p>
@@ -3592,7 +3564,7 @@
           <v:shape id="_x0000_i1027" type="#_x0000_t75" style="width:468pt;height:131.25pt" o:ole="">
             <v:imagedata r:id="rId19" o:title=""/>
           </v:shape>
-          <o:OLEObject Type="Embed" ProgID="Word.OpenDocumentText.12" ShapeID="_x0000_i1027" DrawAspect="Content" ObjectID="_1549055088" r:id="rId20"/>
+          <o:OLEObject Type="Embed" ProgID="Word.OpenDocumentText.12" ShapeID="_x0000_i1027" DrawAspect="Content" ObjectID="_1549295153" r:id="rId20"/>
         </w:object>
       </w:r>
     </w:p>
@@ -3621,7 +3593,7 @@
           <v:shape id="_x0000_i1028" type="#_x0000_t75" style="width:451.3pt;height:96.75pt" o:ole="">
             <v:imagedata r:id="rId21" o:title=""/>
           </v:shape>
-          <o:OLEObject Type="Embed" ProgID="Word.OpenDocumentText.12" ShapeID="_x0000_i1028" DrawAspect="Content" ObjectID="_1549055089" r:id="rId22"/>
+          <o:OLEObject Type="Embed" ProgID="Word.OpenDocumentText.12" ShapeID="_x0000_i1028" DrawAspect="Content" ObjectID="_1549295154" r:id="rId22"/>
         </w:object>
       </w:r>
     </w:p>
@@ -3661,11 +3633,11 @@
         <w:jc w:val="both"/>
       </w:pPr>
       <w:r>
-        <w:object w:dxaOrig="9026" w:dyaOrig="837">
-          <v:shape id="_x0000_i1040" type="#_x0000_t75" style="width:451.3pt;height:41.5pt" o:ole="">
+        <w:object w:dxaOrig="9026" w:dyaOrig="836">
+          <v:shape id="_x0000_i1029" type="#_x0000_t75" style="width:451.3pt;height:41.45pt" o:ole="">
             <v:imagedata r:id="rId23" o:title=""/>
           </v:shape>
-          <o:OLEObject Type="Embed" ProgID="Word.OpenDocumentText.12" ShapeID="_x0000_i1040" DrawAspect="Content" ObjectID="_1549055090" r:id="rId24"/>
+          <o:OLEObject Type="Embed" ProgID="Word.OpenDocumentText.12" ShapeID="_x0000_i1029" DrawAspect="Content" ObjectID="_1549295155" r:id="rId24"/>
         </w:object>
       </w:r>
     </w:p>
@@ -3689,7 +3661,6 @@
       <w:r>
         <w:t xml:space="preserve">as if </w:t>
       </w:r>
-      <w:proofErr w:type="spellStart"/>
       <w:r>
         <w:rPr>
           <w:rStyle w:val="Emphasis"/>
@@ -3698,7 +3669,6 @@
         </w:rPr>
         <w:t>iter</w:t>
       </w:r>
-      <w:proofErr w:type="spellEnd"/>
       <w:r>
         <w:t xml:space="preserve"> is either 255 or 0 the output is a black pixel</w:t>
       </w:r>
@@ -3723,7 +3693,7 @@
           <v:shape id="_x0000_i1030" type="#_x0000_t75" style="width:451.3pt;height:131.2pt" o:ole="">
             <v:imagedata r:id="rId25" o:title=""/>
           </v:shape>
-          <o:OLEObject Type="Embed" ProgID="Word.OpenDocumentText.12" ShapeID="_x0000_i1030" DrawAspect="Content" ObjectID="_1549055091" r:id="rId26"/>
+          <o:OLEObject Type="Embed" ProgID="Word.OpenDocumentText.12" ShapeID="_x0000_i1030" DrawAspect="Content" ObjectID="_1549295156" r:id="rId26"/>
         </w:object>
       </w:r>
     </w:p>
@@ -3777,7 +3747,6 @@
       <w:r>
         <w:t xml:space="preserve"> As we can see the most expensive parts of the application are the </w:t>
       </w:r>
-      <w:proofErr w:type="spellStart"/>
       <w:r>
         <w:rPr>
           <w:rStyle w:val="Emphasis"/>
@@ -3786,11 +3755,9 @@
         </w:rPr>
         <w:t>calc_mandel</w:t>
       </w:r>
-      <w:proofErr w:type="spellEnd"/>
       <w:r>
         <w:t xml:space="preserve"> function and the </w:t>
       </w:r>
-      <w:proofErr w:type="spellStart"/>
       <w:r>
         <w:rPr>
           <w:rStyle w:val="Emphasis"/>
@@ -3799,7 +3766,6 @@
         </w:rPr>
         <w:t>screen_dump</w:t>
       </w:r>
-      <w:proofErr w:type="spellEnd"/>
       <w:r>
         <w:t xml:space="preserve"> function as expected. With </w:t>
       </w:r>
@@ -4331,7 +4297,6 @@
       <w:r>
         <w:t xml:space="preserve">doesn’t need to be transferred via </w:t>
       </w:r>
-      <w:proofErr w:type="spellStart"/>
       <w:r>
         <w:rPr>
           <w:rStyle w:val="Emphasis"/>
@@ -4340,7 +4305,6 @@
         </w:rPr>
         <w:t>cudaMemcpy</w:t>
       </w:r>
-      <w:proofErr w:type="spellEnd"/>
       <w:r>
         <w:t xml:space="preserve"> calls</w:t>
       </w:r>
@@ -4352,11 +4316,11 @@
     <w:bookmarkEnd w:id="28"/>
     <w:p>
       <w:r>
-        <w:object w:dxaOrig="9026" w:dyaOrig="1508">
-          <v:shape id="_x0000_i1031" type="#_x0000_t75" style="width:451.3pt;height:75.8pt" o:ole="">
+        <w:object w:dxaOrig="9026" w:dyaOrig="1503">
+          <v:shape id="_x0000_i1031" type="#_x0000_t75" style="width:451.3pt;height:75.55pt" o:ole="">
             <v:imagedata r:id="rId31" o:title=""/>
           </v:shape>
-          <o:OLEObject Type="Embed" ProgID="Word.OpenDocumentText.12" ShapeID="_x0000_i1031" DrawAspect="Content" ObjectID="_1549055092" r:id="rId32"/>
+          <o:OLEObject Type="Embed" ProgID="Word.OpenDocumentText.12" ShapeID="_x0000_i1031" DrawAspect="Content" ObjectID="_1549295157" r:id="rId32"/>
         </w:object>
       </w:r>
     </w:p>
@@ -4391,7 +4355,7 @@
           <v:shape id="_x0000_i1032" type="#_x0000_t75" style="width:451.3pt;height:53.25pt" o:ole="">
             <v:imagedata r:id="rId33" o:title=""/>
           </v:shape>
-          <o:OLEObject Type="Embed" ProgID="Word.OpenDocumentText.12" ShapeID="_x0000_i1032" DrawAspect="Content" ObjectID="_1549055093" r:id="rId34"/>
+          <o:OLEObject Type="Embed" ProgID="Word.OpenDocumentText.12" ShapeID="_x0000_i1032" DrawAspect="Content" ObjectID="_1549295158" r:id="rId34"/>
         </w:object>
       </w:r>
     </w:p>
@@ -4445,7 +4409,7 @@
           <v:shape id="_x0000_i1033" type="#_x0000_t75" style="width:451.3pt;height:86.2pt" o:ole="">
             <v:imagedata r:id="rId35" o:title=""/>
           </v:shape>
-          <o:OLEObject Type="Embed" ProgID="Word.OpenDocumentText.12" ShapeID="_x0000_i1033" DrawAspect="Content" ObjectID="_1549055094" r:id="rId36"/>
+          <o:OLEObject Type="Embed" ProgID="Word.OpenDocumentText.12" ShapeID="_x0000_i1033" DrawAspect="Content" ObjectID="_1549295159" r:id="rId36"/>
         </w:object>
       </w:r>
     </w:p>
@@ -4493,7 +4457,7 @@
           <v:shape id="_x0000_i1034" type="#_x0000_t75" style="width:451.3pt;height:49.5pt" o:ole="">
             <v:imagedata r:id="rId37" o:title=""/>
           </v:shape>
-          <o:OLEObject Type="Embed" ProgID="Word.OpenDocumentText.12" ShapeID="_x0000_i1034" DrawAspect="Content" ObjectID="_1549055095" r:id="rId38"/>
+          <o:OLEObject Type="Embed" ProgID="Word.OpenDocumentText.12" ShapeID="_x0000_i1034" DrawAspect="Content" ObjectID="_1549295160" r:id="rId38"/>
         </w:object>
       </w:r>
     </w:p>
@@ -4546,10 +4510,10 @@
     <w:p>
       <w:r>
         <w:object w:dxaOrig="10466" w:dyaOrig="3504">
-          <v:shape id="_x0000_i1043" type="#_x0000_t75" style="width:523.3pt;height:175.4pt" o:ole="">
+          <v:shape id="_x0000_i1035" type="#_x0000_t75" style="width:523.3pt;height:175.4pt" o:ole="">
             <v:imagedata r:id="rId39" o:title=""/>
           </v:shape>
-          <o:OLEObject Type="Embed" ProgID="Word.OpenDocumentText.12" ShapeID="_x0000_i1043" DrawAspect="Content" ObjectID="_1549055096" r:id="rId40"/>
+          <o:OLEObject Type="Embed" ProgID="Word.OpenDocumentText.12" ShapeID="_x0000_i1035" DrawAspect="Content" ObjectID="_1549295161" r:id="rId40"/>
         </w:object>
       </w:r>
     </w:p>
@@ -4600,7 +4564,7 @@
           <v:shape id="_x0000_i1036" type="#_x0000_t75" style="width:451.3pt;height:108.8pt" o:ole="">
             <v:imagedata r:id="rId41" o:title=""/>
           </v:shape>
-          <o:OLEObject Type="Embed" ProgID="Word.OpenDocumentText.12" ShapeID="_x0000_i1036" DrawAspect="Content" ObjectID="_1549055097" r:id="rId42"/>
+          <o:OLEObject Type="Embed" ProgID="Word.OpenDocumentText.12" ShapeID="_x0000_i1036" DrawAspect="Content" ObjectID="_1549295162" r:id="rId42"/>
         </w:object>
       </w:r>
     </w:p>
@@ -4704,29 +4668,13 @@
         <w:t xml:space="preserve">increase in performance, </w:t>
       </w:r>
       <w:r>
-        <w:t>–</w:t>
-      </w:r>
-      <w:proofErr w:type="spellStart"/>
-      <w:r>
-        <w:t>use_fast_math</w:t>
-      </w:r>
-      <w:proofErr w:type="spellEnd"/>
-      <w:r>
-        <w:t xml:space="preserve"> was used however </w:t>
+        <w:t xml:space="preserve">–use_fast_math was used however </w:t>
       </w:r>
       <w:r>
         <w:t>t</w:t>
       </w:r>
       <w:r>
-        <w:t xml:space="preserve">he </w:t>
-      </w:r>
-      <w:proofErr w:type="spellStart"/>
-      <w:r>
-        <w:t>fmad</w:t>
-      </w:r>
-      <w:proofErr w:type="spellEnd"/>
-      <w:r>
-        <w:t xml:space="preserve"> optimization was turned off</w:t>
+        <w:t>he fmad optimization was turned off</w:t>
       </w:r>
       <w:r>
         <w:t>.</w:t>
@@ -4756,23 +4704,7 @@
         <w:t xml:space="preserve"> default in release builds and if</w:t>
       </w:r>
       <w:r>
-        <w:t xml:space="preserve"> you specify -</w:t>
-      </w:r>
-      <w:proofErr w:type="spellStart"/>
-      <w:r>
-        <w:t>use_fast_math</w:t>
-      </w:r>
-      <w:proofErr w:type="spellEnd"/>
-      <w:r>
-        <w:t xml:space="preserve"> it is turned on as well so by providing -</w:t>
-      </w:r>
-      <w:proofErr w:type="spellStart"/>
-      <w:r>
-        <w:t>fmad</w:t>
-      </w:r>
-      <w:proofErr w:type="spellEnd"/>
-      <w:r>
-        <w:t xml:space="preserve">=false I took a performance hit but </w:t>
+        <w:t xml:space="preserve"> you specify -use_fast_math it is turned on as well so by providing -fmad=false I took a performance hit but </w:t>
       </w:r>
       <w:r>
         <w:t>I reached my goal of an identical output to the CPU version.</w:t>
@@ -4784,15 +4716,7 @@
         <w:t xml:space="preserve">Other </w:t>
       </w:r>
       <w:r>
-        <w:t>flags enabled by -</w:t>
-      </w:r>
-      <w:proofErr w:type="spellStart"/>
-      <w:r>
-        <w:t>use_fast_math</w:t>
-      </w:r>
-      <w:proofErr w:type="spellEnd"/>
-      <w:r>
-        <w:t xml:space="preserve"> was left on. </w:t>
+        <w:t xml:space="preserve">flags enabled by -use_fast_math was left on. </w:t>
       </w:r>
       <w:r>
         <w:t>Finally</w:t>
@@ -5461,15 +5385,15 @@
       <w:r>
         <w:t>Method</w:t>
       </w:r>
+      <w:bookmarkEnd w:id="48"/>
       <w:bookmarkStart w:id="49" w:name="_MON_1549032445"/>
       <w:bookmarkEnd w:id="49"/>
-      <w:bookmarkEnd w:id="48"/>
       <w:r>
         <w:object w:dxaOrig="10466" w:dyaOrig="13746">
           <v:shape id="_x0000_i1037" type="#_x0000_t75" style="width:523.3pt;height:687.3pt" o:ole="">
             <v:imagedata r:id="rId48" o:title=""/>
           </v:shape>
-          <o:OLEObject Type="Embed" ProgID="Word.OpenDocumentText.12" ShapeID="_x0000_i1037" DrawAspect="Content" ObjectID="_1549055098" r:id="rId49"/>
+          <o:OLEObject Type="Embed" ProgID="Word.OpenDocumentText.12" ShapeID="_x0000_i1037" DrawAspect="Content" ObjectID="_1549295163" r:id="rId49"/>
         </w:object>
       </w:r>
     </w:p>
@@ -5504,7 +5428,7 @@
           <v:shape id="_x0000_i1038" type="#_x0000_t75" style="width:523.3pt;height:453.6pt" o:ole="">
             <v:imagedata r:id="rId50" o:title=""/>
           </v:shape>
-          <o:OLEObject Type="Embed" ProgID="Word.OpenDocumentText.12" ShapeID="_x0000_i1038" DrawAspect="Content" ObjectID="_1549055099" r:id="rId51"/>
+          <o:OLEObject Type="Embed" ProgID="Word.OpenDocumentText.12" ShapeID="_x0000_i1038" DrawAspect="Content" ObjectID="_1549295164" r:id="rId51"/>
         </w:object>
       </w:r>
     </w:p>
@@ -5532,11 +5456,11 @@
     <w:bookmarkEnd w:id="53"/>
     <w:p>
       <w:r>
-        <w:object w:dxaOrig="9026" w:dyaOrig="9966">
-          <v:shape id="_x0000_i1051" type="#_x0000_t75" style="width:451.3pt;height:498.3pt" o:ole="">
+        <w:object w:dxaOrig="9026" w:dyaOrig="9962">
+          <v:shape id="_x0000_i1039" type="#_x0000_t75" style="width:451.3pt;height:498.1pt" o:ole="">
             <v:imagedata r:id="rId52" o:title=""/>
           </v:shape>
-          <o:OLEObject Type="Embed" ProgID="Word.OpenDocumentText.12" ShapeID="_x0000_i1051" DrawAspect="Content" ObjectID="_1549055100" r:id="rId53"/>
+          <o:OLEObject Type="Embed" ProgID="Word.OpenDocumentText.12" ShapeID="_x0000_i1039" DrawAspect="Content" ObjectID="_1549295165" r:id="rId53"/>
         </w:object>
       </w:r>
     </w:p>
@@ -5600,7 +5524,7 @@
       <w:rPr>
         <w:noProof/>
       </w:rPr>
-      <w:t>13</w:t>
+      <w:t>14</w:t>
     </w:r>
     <w:r>
       <w:fldChar w:fldCharType="end"/>
@@ -10884,12 +10808,14 @@
     <w:rsid w:val="001346B3"/>
     <w:rsid w:val="002A0235"/>
     <w:rsid w:val="003837EC"/>
+    <w:rsid w:val="00475FF5"/>
     <w:rsid w:val="0048305F"/>
     <w:rsid w:val="005C3BEB"/>
     <w:rsid w:val="008B7524"/>
     <w:rsid w:val="009747E4"/>
     <w:rsid w:val="00994DE7"/>
     <w:rsid w:val="009E6358"/>
+    <w:rsid w:val="00A5513C"/>
     <w:rsid w:val="00AD74C7"/>
     <w:rsid w:val="00AF6804"/>
     <w:rsid w:val="00B21E59"/>
@@ -11792,7 +11718,7 @@
 </file>
 
 <file path=customXml/itemProps3.xml><?xml version="1.0" encoding="utf-8"?>
-<ds:datastoreItem xmlns:ds="http://schemas.openxmlformats.org/officeDocument/2006/customXml" ds:itemID="{5353CB91-4F20-4406-9B82-6AF19662C84E}">
+<ds:datastoreItem xmlns:ds="http://schemas.openxmlformats.org/officeDocument/2006/customXml" ds:itemID="{6F8264E6-AC26-4AEB-B51C-2B997695D3A0}">
   <ds:schemaRefs>
     <ds:schemaRef ds:uri="http://schemas.openxmlformats.org/officeDocument/2006/bibliography"/>
   </ds:schemaRefs>

</xml_diff>

<commit_message>
updating report, needs review
</commit_message>
<xml_diff>
--- a/docs/B00235610-Project-Report.docx
+++ b/docs/B00235610-Project-Report.docx
@@ -1,20 +1,19 @@
 
 <file path=word/document.xml><?xml version="1.0" encoding="utf-8"?>
-<w:document xmlns:wpc="http://schemas.microsoft.com/office/word/2010/wordprocessingCanvas" xmlns:cx="http://schemas.microsoft.com/office/drawing/2014/chartex" xmlns:cx1="http://schemas.microsoft.com/office/drawing/2015/9/8/chartex" xmlns:cx2="http://schemas.microsoft.com/office/drawing/2015/10/21/chartex" xmlns:mc="http://schemas.openxmlformats.org/markup-compatibility/2006" xmlns:o="urn:schemas-microsoft-com:office:office" xmlns:r="http://schemas.openxmlformats.org/officeDocument/2006/relationships" xmlns:m="http://schemas.openxmlformats.org/officeDocument/2006/math" xmlns:v="urn:schemas-microsoft-com:vml" xmlns:wp14="http://schemas.microsoft.com/office/word/2010/wordprocessingDrawing" xmlns:wp="http://schemas.openxmlformats.org/drawingml/2006/wordprocessingDrawing" xmlns:w10="urn:schemas-microsoft-com:office:word" xmlns:w="http://schemas.openxmlformats.org/wordprocessingml/2006/main" xmlns:w14="http://schemas.microsoft.com/office/word/2010/wordml" xmlns:w15="http://schemas.microsoft.com/office/word/2012/wordml" xmlns:w16se="http://schemas.microsoft.com/office/word/2015/wordml/symex" xmlns:wpg="http://schemas.microsoft.com/office/word/2010/wordprocessingGroup" xmlns:wpi="http://schemas.microsoft.com/office/word/2010/wordprocessingInk" xmlns:wne="http://schemas.microsoft.com/office/word/2006/wordml" xmlns:wps="http://schemas.microsoft.com/office/word/2010/wordprocessingShape" mc:Ignorable="w14 w15 w16se wp14">
+<w:document xmlns:wpc="http://schemas.microsoft.com/office/word/2010/wordprocessingCanvas" xmlns:cx="http://schemas.microsoft.com/office/drawing/2014/chartex" xmlns:cx1="http://schemas.microsoft.com/office/drawing/2015/9/8/chartex" xmlns:cx2="http://schemas.microsoft.com/office/drawing/2015/10/21/chartex" xmlns:cx3="http://schemas.microsoft.com/office/drawing/2016/5/9/chartex" xmlns:cx4="http://schemas.microsoft.com/office/drawing/2016/5/10/chartex" xmlns:cx5="http://schemas.microsoft.com/office/drawing/2016/5/11/chartex" xmlns:mc="http://schemas.openxmlformats.org/markup-compatibility/2006" xmlns:o="urn:schemas-microsoft-com:office:office" xmlns:r="http://schemas.openxmlformats.org/officeDocument/2006/relationships" xmlns:m="http://schemas.openxmlformats.org/officeDocument/2006/math" xmlns:v="urn:schemas-microsoft-com:vml" xmlns:wp14="http://schemas.microsoft.com/office/word/2010/wordprocessingDrawing" xmlns:wp="http://schemas.openxmlformats.org/drawingml/2006/wordprocessingDrawing" xmlns:w10="urn:schemas-microsoft-com:office:word" xmlns:w="http://schemas.openxmlformats.org/wordprocessingml/2006/main" xmlns:w14="http://schemas.microsoft.com/office/word/2010/wordml" xmlns:w15="http://schemas.microsoft.com/office/word/2012/wordml" xmlns:w16se="http://schemas.microsoft.com/office/word/2015/wordml/symex" xmlns:wpg="http://schemas.microsoft.com/office/word/2010/wordprocessingGroup" xmlns:wpi="http://schemas.microsoft.com/office/word/2010/wordprocessingInk" xmlns:wne="http://schemas.microsoft.com/office/word/2006/wordml" xmlns:wps="http://schemas.microsoft.com/office/word/2010/wordprocessingShape" mc:Ignorable="w14 w15 w16se wp14">
   <w:body>
-    <w:bookmarkStart w:id="0" w:name="_GoBack" w:displacedByCustomXml="next"/>
-    <w:bookmarkEnd w:id="0" w:displacedByCustomXml="next"/>
-    <w:bookmarkStart w:id="1" w:name="_Toc321147149" w:displacedByCustomXml="next"/>
-    <w:bookmarkStart w:id="2" w:name="_Toc318188227" w:displacedByCustomXml="next"/>
-    <w:bookmarkStart w:id="3" w:name="_Toc318188327" w:displacedByCustomXml="next"/>
-    <w:bookmarkStart w:id="4" w:name="_Toc318189312" w:displacedByCustomXml="next"/>
-    <w:bookmarkStart w:id="5" w:name="_Toc321147011" w:displacedByCustomXml="next"/>
+    <w:bookmarkStart w:id="0" w:name="_Toc321147149" w:displacedByCustomXml="next"/>
+    <w:bookmarkStart w:id="1" w:name="_Toc318188227" w:displacedByCustomXml="next"/>
+    <w:bookmarkStart w:id="2" w:name="_Toc318188327" w:displacedByCustomXml="next"/>
+    <w:bookmarkStart w:id="3" w:name="_Toc318189312" w:displacedByCustomXml="next"/>
+    <w:bookmarkStart w:id="4" w:name="_Toc321147011" w:displacedByCustomXml="next"/>
     <w:sdt>
       <w:sdtPr>
         <w:rPr>
           <w:color w:val="242852" w:themeColor="text2"/>
           <w:sz w:val="24"/>
           <w:szCs w:val="24"/>
+          <w:lang w:val="en-GB"/>
         </w:rPr>
         <w:id w:val="1068995422"/>
         <w:docPartObj>
@@ -201,9 +200,6 @@
                                   <w:sdtEndPr/>
                                   <w:sdtContent>
                                     <w:r>
-                                      <w:rPr>
-                                        <w:lang w:val="en-GB"/>
-                                      </w:rPr>
                                       <w:t>William Taylor</w:t>
                                     </w:r>
                                   </w:sdtContent>
@@ -309,9 +305,6 @@
                             <w:sdtEndPr/>
                             <w:sdtContent>
                               <w:r>
-                                <w:rPr>
-                                  <w:lang w:val="en-GB"/>
-                                </w:rPr>
                                 <w:t>William Taylor</w:t>
                               </w:r>
                             </w:sdtContent>
@@ -667,7 +660,7 @@
                   <w:color w:val="auto"/>
                   <w:sz w:val="22"/>
                   <w:szCs w:val="22"/>
-                  <w:lang w:val="en-GB" w:eastAsia="en-GB"/>
+                  <w:lang w:eastAsia="en-GB"/>
                 </w:rPr>
               </w:pPr>
               <w:r>
@@ -748,7 +741,7 @@
                   <w:color w:val="auto"/>
                   <w:sz w:val="22"/>
                   <w:szCs w:val="22"/>
-                  <w:lang w:val="en-GB" w:eastAsia="en-GB"/>
+                  <w:lang w:eastAsia="en-GB"/>
                 </w:rPr>
               </w:pPr>
               <w:hyperlink w:anchor="_Toc475312875" w:history="1">
@@ -820,7 +813,7 @@
                   <w:color w:val="auto"/>
                   <w:sz w:val="22"/>
                   <w:szCs w:val="22"/>
-                  <w:lang w:val="en-GB" w:eastAsia="en-GB"/>
+                  <w:lang w:eastAsia="en-GB"/>
                 </w:rPr>
               </w:pPr>
               <w:hyperlink w:anchor="_Toc475312876" w:history="1">
@@ -892,7 +885,7 @@
                   <w:color w:val="auto"/>
                   <w:sz w:val="22"/>
                   <w:szCs w:val="22"/>
-                  <w:lang w:val="en-GB" w:eastAsia="en-GB"/>
+                  <w:lang w:eastAsia="en-GB"/>
                 </w:rPr>
               </w:pPr>
               <w:hyperlink w:anchor="_Toc475312877" w:history="1">
@@ -964,7 +957,7 @@
                   <w:color w:val="auto"/>
                   <w:sz w:val="22"/>
                   <w:szCs w:val="22"/>
-                  <w:lang w:val="en-GB" w:eastAsia="en-GB"/>
+                  <w:lang w:eastAsia="en-GB"/>
                 </w:rPr>
               </w:pPr>
               <w:hyperlink w:anchor="_Toc475312878" w:history="1">
@@ -1036,7 +1029,7 @@
                   <w:color w:val="auto"/>
                   <w:sz w:val="22"/>
                   <w:szCs w:val="22"/>
-                  <w:lang w:val="en-GB" w:eastAsia="en-GB"/>
+                  <w:lang w:eastAsia="en-GB"/>
                 </w:rPr>
               </w:pPr>
               <w:hyperlink w:anchor="_Toc475312879" w:history="1">
@@ -1108,7 +1101,7 @@
                   <w:color w:val="auto"/>
                   <w:sz w:val="22"/>
                   <w:szCs w:val="22"/>
-                  <w:lang w:val="en-GB" w:eastAsia="en-GB"/>
+                  <w:lang w:eastAsia="en-GB"/>
                 </w:rPr>
               </w:pPr>
               <w:hyperlink w:anchor="_Toc475312880" w:history="1">
@@ -1180,7 +1173,7 @@
                   <w:color w:val="auto"/>
                   <w:sz w:val="22"/>
                   <w:szCs w:val="22"/>
-                  <w:lang w:val="en-GB" w:eastAsia="en-GB"/>
+                  <w:lang w:eastAsia="en-GB"/>
                 </w:rPr>
               </w:pPr>
               <w:hyperlink w:anchor="_Toc475312881" w:history="1">
@@ -1252,7 +1245,7 @@
                   <w:color w:val="auto"/>
                   <w:sz w:val="22"/>
                   <w:szCs w:val="22"/>
-                  <w:lang w:val="en-GB" w:eastAsia="en-GB"/>
+                  <w:lang w:eastAsia="en-GB"/>
                 </w:rPr>
               </w:pPr>
               <w:hyperlink w:anchor="_Toc475312882" w:history="1">
@@ -1326,7 +1319,7 @@
                   <w:color w:val="auto"/>
                   <w:sz w:val="22"/>
                   <w:szCs w:val="22"/>
-                  <w:lang w:val="en-GB" w:eastAsia="en-GB"/>
+                  <w:lang w:eastAsia="en-GB"/>
                 </w:rPr>
               </w:pPr>
               <w:hyperlink w:anchor="_Toc475312883" w:history="1">
@@ -1400,7 +1393,7 @@
                   <w:color w:val="auto"/>
                   <w:sz w:val="22"/>
                   <w:szCs w:val="22"/>
-                  <w:lang w:val="en-GB" w:eastAsia="en-GB"/>
+                  <w:lang w:eastAsia="en-GB"/>
                 </w:rPr>
               </w:pPr>
               <w:hyperlink w:anchor="_Toc475312884" w:history="1">
@@ -1474,7 +1467,7 @@
                   <w:color w:val="auto"/>
                   <w:sz w:val="22"/>
                   <w:szCs w:val="22"/>
-                  <w:lang w:val="en-GB" w:eastAsia="en-GB"/>
+                  <w:lang w:eastAsia="en-GB"/>
                 </w:rPr>
               </w:pPr>
               <w:hyperlink w:anchor="_Toc475312885" w:history="1">
@@ -1548,7 +1541,7 @@
                   <w:color w:val="auto"/>
                   <w:sz w:val="22"/>
                   <w:szCs w:val="22"/>
-                  <w:lang w:val="en-GB" w:eastAsia="en-GB"/>
+                  <w:lang w:eastAsia="en-GB"/>
                 </w:rPr>
               </w:pPr>
               <w:hyperlink w:anchor="_Toc475312886" w:history="1">
@@ -1620,7 +1613,7 @@
                   <w:color w:val="auto"/>
                   <w:sz w:val="22"/>
                   <w:szCs w:val="22"/>
-                  <w:lang w:val="en-GB" w:eastAsia="en-GB"/>
+                  <w:lang w:eastAsia="en-GB"/>
                 </w:rPr>
               </w:pPr>
               <w:hyperlink w:anchor="_Toc475312887" w:history="1">
@@ -1692,7 +1685,7 @@
                   <w:color w:val="auto"/>
                   <w:sz w:val="22"/>
                   <w:szCs w:val="22"/>
-                  <w:lang w:val="en-GB" w:eastAsia="en-GB"/>
+                  <w:lang w:eastAsia="en-GB"/>
                 </w:rPr>
               </w:pPr>
               <w:hyperlink w:anchor="_Toc475312888" w:history="1">
@@ -1766,7 +1759,7 @@
                   <w:color w:val="auto"/>
                   <w:sz w:val="22"/>
                   <w:szCs w:val="22"/>
-                  <w:lang w:val="en-GB" w:eastAsia="en-GB"/>
+                  <w:lang w:eastAsia="en-GB"/>
                 </w:rPr>
               </w:pPr>
               <w:hyperlink w:anchor="_Toc475312889" w:history="1">
@@ -1840,7 +1833,7 @@
                   <w:color w:val="auto"/>
                   <w:sz w:val="22"/>
                   <w:szCs w:val="22"/>
-                  <w:lang w:val="en-GB" w:eastAsia="en-GB"/>
+                  <w:lang w:eastAsia="en-GB"/>
                 </w:rPr>
               </w:pPr>
               <w:hyperlink w:anchor="_Toc475312890" w:history="1">
@@ -1914,7 +1907,7 @@
                   <w:color w:val="auto"/>
                   <w:sz w:val="22"/>
                   <w:szCs w:val="22"/>
-                  <w:lang w:val="en-GB" w:eastAsia="en-GB"/>
+                  <w:lang w:eastAsia="en-GB"/>
                 </w:rPr>
               </w:pPr>
               <w:hyperlink w:anchor="_Toc475312891" w:history="1">
@@ -1986,7 +1979,7 @@
                   <w:color w:val="auto"/>
                   <w:sz w:val="22"/>
                   <w:szCs w:val="22"/>
-                  <w:lang w:val="en-GB" w:eastAsia="en-GB"/>
+                  <w:lang w:eastAsia="en-GB"/>
                 </w:rPr>
               </w:pPr>
               <w:hyperlink w:anchor="_Toc475312892" w:history="1">
@@ -2060,7 +2053,7 @@
                   <w:color w:val="auto"/>
                   <w:sz w:val="22"/>
                   <w:szCs w:val="22"/>
-                  <w:lang w:val="en-GB" w:eastAsia="en-GB"/>
+                  <w:lang w:eastAsia="en-GB"/>
                 </w:rPr>
               </w:pPr>
               <w:hyperlink w:anchor="_Toc475312893" w:history="1">
@@ -2134,7 +2127,7 @@
                   <w:color w:val="auto"/>
                   <w:sz w:val="22"/>
                   <w:szCs w:val="22"/>
-                  <w:lang w:val="en-GB" w:eastAsia="en-GB"/>
+                  <w:lang w:eastAsia="en-GB"/>
                 </w:rPr>
               </w:pPr>
               <w:hyperlink w:anchor="_Toc475312894" w:history="1">
@@ -2208,7 +2201,7 @@
                   <w:color w:val="auto"/>
                   <w:sz w:val="22"/>
                   <w:szCs w:val="22"/>
-                  <w:lang w:val="en-GB" w:eastAsia="en-GB"/>
+                  <w:lang w:eastAsia="en-GB"/>
                 </w:rPr>
               </w:pPr>
               <w:hyperlink w:anchor="_Toc475312895" w:history="1">
@@ -2280,7 +2273,7 @@
                   <w:color w:val="auto"/>
                   <w:sz w:val="22"/>
                   <w:szCs w:val="22"/>
-                  <w:lang w:val="en-GB" w:eastAsia="en-GB"/>
+                  <w:lang w:eastAsia="en-GB"/>
                 </w:rPr>
               </w:pPr>
               <w:hyperlink w:anchor="_Toc475312896" w:history="1">
@@ -2352,7 +2345,7 @@
                   <w:color w:val="auto"/>
                   <w:sz w:val="22"/>
                   <w:szCs w:val="22"/>
-                  <w:lang w:val="en-GB" w:eastAsia="en-GB"/>
+                  <w:lang w:eastAsia="en-GB"/>
                 </w:rPr>
               </w:pPr>
               <w:hyperlink w:anchor="_Toc475312897" w:history="1">
@@ -2424,7 +2417,7 @@
                   <w:color w:val="auto"/>
                   <w:sz w:val="22"/>
                   <w:szCs w:val="22"/>
-                  <w:lang w:val="en-GB" w:eastAsia="en-GB"/>
+                  <w:lang w:eastAsia="en-GB"/>
                 </w:rPr>
               </w:pPr>
               <w:hyperlink w:anchor="_Toc475312898" w:history="1">
@@ -2496,7 +2489,7 @@
                   <w:color w:val="auto"/>
                   <w:sz w:val="22"/>
                   <w:szCs w:val="22"/>
-                  <w:lang w:val="en-GB" w:eastAsia="en-GB"/>
+                  <w:lang w:eastAsia="en-GB"/>
                 </w:rPr>
               </w:pPr>
               <w:hyperlink w:anchor="_Toc475312899" w:history="1">
@@ -2568,7 +2561,7 @@
                   <w:color w:val="auto"/>
                   <w:sz w:val="22"/>
                   <w:szCs w:val="22"/>
-                  <w:lang w:val="en-GB" w:eastAsia="en-GB"/>
+                  <w:lang w:eastAsia="en-GB"/>
                 </w:rPr>
               </w:pPr>
               <w:hyperlink w:anchor="_Toc475312900" w:history="1">
@@ -2640,7 +2633,7 @@
                   <w:color w:val="auto"/>
                   <w:sz w:val="22"/>
                   <w:szCs w:val="22"/>
-                  <w:lang w:val="en-GB" w:eastAsia="en-GB"/>
+                  <w:lang w:eastAsia="en-GB"/>
                 </w:rPr>
               </w:pPr>
               <w:hyperlink w:anchor="_Toc475312901" w:history="1">
@@ -2712,7 +2705,7 @@
                   <w:color w:val="auto"/>
                   <w:sz w:val="22"/>
                   <w:szCs w:val="22"/>
-                  <w:lang w:val="en-GB" w:eastAsia="en-GB"/>
+                  <w:lang w:eastAsia="en-GB"/>
                 </w:rPr>
               </w:pPr>
               <w:hyperlink w:anchor="_Toc475312902" w:history="1">
@@ -2784,7 +2777,7 @@
                   <w:color w:val="auto"/>
                   <w:sz w:val="22"/>
                   <w:szCs w:val="22"/>
-                  <w:lang w:val="en-GB" w:eastAsia="en-GB"/>
+                  <w:lang w:eastAsia="en-GB"/>
                 </w:rPr>
               </w:pPr>
               <w:hyperlink w:anchor="_Toc475312903" w:history="1">
@@ -2856,7 +2849,7 @@
                   <w:color w:val="auto"/>
                   <w:sz w:val="22"/>
                   <w:szCs w:val="22"/>
-                  <w:lang w:val="en-GB" w:eastAsia="en-GB"/>
+                  <w:lang w:eastAsia="en-GB"/>
                 </w:rPr>
               </w:pPr>
               <w:hyperlink w:anchor="_Toc475312904" w:history="1">
@@ -2939,38 +2932,44 @@
         <w:p/>
       </w:sdtContent>
     </w:sdt>
+    <w:bookmarkEnd w:id="0" w:displacedByCustomXml="prev"/>
     <w:bookmarkEnd w:id="1" w:displacedByCustomXml="prev"/>
     <w:bookmarkEnd w:id="2" w:displacedByCustomXml="prev"/>
     <w:bookmarkEnd w:id="3" w:displacedByCustomXml="prev"/>
     <w:bookmarkEnd w:id="4" w:displacedByCustomXml="prev"/>
-    <w:bookmarkEnd w:id="5" w:displacedByCustomXml="prev"/>
     <w:p>
       <w:pPr>
         <w:pStyle w:val="Heading1"/>
       </w:pPr>
-      <w:bookmarkStart w:id="6" w:name="_Toc475312874"/>
+      <w:bookmarkStart w:id="5" w:name="_Toc475312874"/>
       <w:r>
         <w:lastRenderedPageBreak/>
         <w:t>Introduction</w:t>
       </w:r>
-      <w:bookmarkEnd w:id="6"/>
+      <w:bookmarkEnd w:id="5"/>
     </w:p>
     <w:p>
       <w:pPr>
         <w:pStyle w:val="Heading2"/>
       </w:pPr>
-      <w:bookmarkStart w:id="7" w:name="_Toc475312875"/>
+      <w:bookmarkStart w:id="6" w:name="_Toc475312875"/>
       <w:r>
         <w:t>Problem</w:t>
       </w:r>
-      <w:bookmarkEnd w:id="7"/>
+      <w:bookmarkEnd w:id="6"/>
     </w:p>
     <w:p>
       <w:pPr>
         <w:jc w:val="both"/>
       </w:pPr>
       <w:r>
-        <w:t>A snippet of code that renders a section of the Mandelbrot set into an image was given. However, the code is sequential and the code could be improved by using parallel compute to generate the image. In this report I set out the hardware and software I used, the steps I took to port the code to CUDA and conclude how the approach I took resulted in a more</w:t>
+        <w:t xml:space="preserve">A snippet of code that renders a section of the Mandelbrot set into an image was given. However, the code is sequential and the code could be improved by using parallel compute to generate the image. In this </w:t>
+      </w:r>
+      <w:r>
+        <w:t>report,</w:t>
+      </w:r>
+      <w:r>
+        <w:t xml:space="preserve"> I set out the hardware and software I used, the steps I took to port the code to CUDA and conclude how the approach I took resulted in a more</w:t>
       </w:r>
       <w:r>
         <w:t xml:space="preserve"> efficient program.</w:t>
@@ -2980,11 +2979,11 @@
       <w:pPr>
         <w:pStyle w:val="Heading2"/>
       </w:pPr>
-      <w:bookmarkStart w:id="8" w:name="_Toc475312876"/>
+      <w:bookmarkStart w:id="7" w:name="_Toc475312876"/>
       <w:r>
         <w:t>Hardware</w:t>
       </w:r>
-      <w:bookmarkEnd w:id="8"/>
+      <w:bookmarkEnd w:id="7"/>
     </w:p>
     <w:p>
       <w:pPr>
@@ -3009,7 +3008,13 @@
         <w:t xml:space="preserve"> on my laptop</w:t>
       </w:r>
       <w:r>
-        <w:t>. My laptop is equipped with a top of the line GPU and CPU. The CPU is a sixth generation core i7 and is still one of the fastest mobile processors out right now. While it is one generation behind the newly released 7</w:t>
+        <w:t xml:space="preserve">. My laptop is equipped with a top of the line GPU and CPU. The CPU is a </w:t>
+      </w:r>
+      <w:r>
+        <w:t>sixth-generation</w:t>
+      </w:r>
+      <w:r>
+        <w:t xml:space="preserve"> core i7 and is still one of the fastest mobile processors out right now. While it is one generation behind the newly released 7</w:t>
       </w:r>
       <w:r>
         <w:rPr>
@@ -3027,7 +3032,13 @@
         <w:t xml:space="preserve"> not a workstation card like</w:t>
       </w:r>
       <w:r>
-        <w:t xml:space="preserve"> NVidia Quadro K4000 which is the card</w:t>
+        <w:t xml:space="preserve"> NVidia </w:t>
+      </w:r>
+      <w:r>
+        <w:t>Quadro</w:t>
+      </w:r>
+      <w:r>
+        <w:t xml:space="preserve"> K4000 which is the card</w:t>
       </w:r>
       <w:r>
         <w:t xml:space="preserve"> found in the labs</w:t>
@@ -3067,7 +3078,7 @@
       <w:r>
         <w:rPr>
           <w:noProof/>
-          <w:lang w:val="en-GB" w:eastAsia="en-GB"/>
+          <w:lang w:eastAsia="en-GB"/>
         </w:rPr>
         <w:drawing>
           <wp:anchor distT="0" distB="0" distL="114300" distR="114300" simplePos="0" relativeHeight="251664384" behindDoc="1" locked="0" layoutInCell="1" allowOverlap="1" wp14:anchorId="58073519" wp14:editId="278CE71C">
@@ -3143,7 +3154,7 @@
       <w:r>
         <w:rPr>
           <w:noProof/>
-          <w:lang w:val="en-GB" w:eastAsia="en-GB"/>
+          <w:lang w:eastAsia="en-GB"/>
         </w:rPr>
         <w:drawing>
           <wp:anchor distT="0" distB="0" distL="114300" distR="114300" simplePos="0" relativeHeight="251663360" behindDoc="1" locked="0" layoutInCell="1" allowOverlap="1" wp14:anchorId="638AEDA5" wp14:editId="63CBAFED">
@@ -3226,15 +3237,21 @@
       <w:pPr>
         <w:pStyle w:val="Heading2"/>
       </w:pPr>
-      <w:bookmarkStart w:id="9" w:name="_Toc475312877"/>
+      <w:bookmarkStart w:id="8" w:name="_Toc475312877"/>
       <w:r>
         <w:t>Software</w:t>
       </w:r>
-      <w:bookmarkEnd w:id="9"/>
+      <w:bookmarkEnd w:id="8"/>
     </w:p>
     <w:p>
       <w:r>
-        <w:t>To write the software Visual Studio will be used as its built in profiling tools will help identify expensive sections of the given code with relative ease.</w:t>
+        <w:t xml:space="preserve">To write the software Visual Studio will be used as its </w:t>
+      </w:r>
+      <w:r>
+        <w:t>built-in</w:t>
+      </w:r>
+      <w:r>
+        <w:t xml:space="preserve"> profiling tools will help identify expensive sections of the given code with relative ease.</w:t>
       </w:r>
       <w:r>
         <w:t xml:space="preserve"> The code written will be maintained using Git for version control and is hosted online at Github so issues are tracked well. Obviously as I am writing CUDA code I will be using the latest version of the CUDA toolkit and I will be using the NSight NVidia Profiler to help profile the CUDA kernels written.</w:t>
@@ -3329,16 +3346,22 @@
       <w:pPr>
         <w:pStyle w:val="Heading2"/>
       </w:pPr>
-      <w:bookmarkStart w:id="10" w:name="_Toc475312878"/>
+      <w:bookmarkStart w:id="9" w:name="_Toc475312878"/>
       <w:r>
         <w:lastRenderedPageBreak/>
         <w:t>Goals</w:t>
       </w:r>
-      <w:bookmarkEnd w:id="10"/>
+      <w:bookmarkEnd w:id="9"/>
     </w:p>
     <w:p>
       <w:r>
-        <w:t>For the project I set some goals on which I could judge its success. The first goal was to output bit for bit the same image. Accuracy was of incredible important as a faster version is only applicable in real world use if it outputs the same image. Secondly a significant speed improvement is desired, this should be a certainty as the sequential CPU code will not be touched. Finally, the interface for running the program should be the same. Currently the</w:t>
+        <w:t xml:space="preserve">For the </w:t>
+      </w:r>
+      <w:r>
+        <w:t>project,</w:t>
+      </w:r>
+      <w:r>
+        <w:t xml:space="preserve"> I set some goals on which I could judge its success. The first goal was to output bit for bit the same image. Accuracy was of incredible important as a faster version is only applicable in real world use if it outputs the same image. Secondly a significant speed improvement is desired, this should be a certainty as the sequential CPU code will not be touched. Finally, the interface for running the program should be the same. Currently the</w:t>
       </w:r>
       <w:r>
         <w:t xml:space="preserve"> program accepts two arguments </w:t>
@@ -3350,7 +3373,13 @@
         <w:t xml:space="preserve"> represent width and height for the outputted image, the CUDA port of this program will work in the same way for consistency. Following these goals </w:t>
       </w:r>
       <w:r>
-        <w:t>will result in an executable that behaviors exactly as the original, produces an identical result but do</w:t>
+        <w:t xml:space="preserve">will result in an executable that </w:t>
+      </w:r>
+      <w:r>
+        <w:t>behaves</w:t>
+      </w:r>
+      <w:r>
+        <w:t xml:space="preserve"> exactly as the original, produces an identical result but do</w:t>
       </w:r>
       <w:r>
         <w:t>es so in a fraction of the time thus proving the advantage of CUDA in speeding up intensive applications.</w:t>
@@ -3406,25 +3435,25 @@
       <w:pPr>
         <w:pStyle w:val="Heading1"/>
       </w:pPr>
-      <w:bookmarkStart w:id="11" w:name="_Toc475312879"/>
+      <w:bookmarkStart w:id="10" w:name="_Toc475312879"/>
       <w:r>
         <w:lastRenderedPageBreak/>
         <w:t>CPU Analysis</w:t>
       </w:r>
-      <w:bookmarkEnd w:id="11"/>
+      <w:bookmarkEnd w:id="10"/>
     </w:p>
     <w:p>
       <w:pPr>
         <w:pStyle w:val="Heading2"/>
       </w:pPr>
-      <w:bookmarkStart w:id="12" w:name="_Toc475312880"/>
+      <w:bookmarkStart w:id="11" w:name="_Toc475312880"/>
       <w:r>
         <w:t>A</w:t>
       </w:r>
       <w:r>
         <w:t>nalysis</w:t>
       </w:r>
-      <w:bookmarkEnd w:id="12"/>
+      <w:bookmarkEnd w:id="11"/>
     </w:p>
     <w:p>
       <w:pPr>
@@ -3452,8 +3481,8 @@
         <w:t xml:space="preserve"> </w:t>
       </w:r>
     </w:p>
-    <w:bookmarkStart w:id="13" w:name="_MON_1547576867"/>
-    <w:bookmarkEnd w:id="13"/>
+    <w:bookmarkStart w:id="12" w:name="_MON_1547576867"/>
+    <w:bookmarkEnd w:id="12"/>
     <w:p>
       <w:r>
         <w:object w:dxaOrig="10466" w:dyaOrig="1335">
@@ -3479,7 +3508,7 @@
           <v:shape id="_x0000_i1025" type="#_x0000_t75" style="width:523.3pt;height:66pt" o:ole="">
             <v:imagedata r:id="rId15" o:title=""/>
           </v:shape>
-          <o:OLEObject Type="Embed" ProgID="Word.OpenDocumentText.12" ShapeID="_x0000_i1025" DrawAspect="Content" ObjectID="_1549295151" r:id="rId16"/>
+          <o:OLEObject Type="Embed" ProgID="Word.OpenDocumentText.12" ShapeID="_x0000_i1025" DrawAspect="Content" ObjectID="_1549300264" r:id="rId16"/>
         </w:object>
       </w:r>
     </w:p>
@@ -3503,7 +3532,19 @@
         <w:t xml:space="preserve"> section of the image. While this would have little effect on the original code, once I ported it to CUDA it would mean less memory on the device and fewer calls to the CUDA API</w:t>
       </w:r>
       <w:r>
-        <w:t xml:space="preserve"> as an additional row pointer vector would ne</w:t>
+        <w:t xml:space="preserve">. This is because an additional </w:t>
+      </w:r>
+      <w:r>
+        <w:t xml:space="preserve">row </w:t>
+      </w:r>
+      <w:r>
+        <w:t xml:space="preserve">pointers </w:t>
+      </w:r>
+      <w:r>
+        <w:t>vector,</w:t>
+      </w:r>
+      <w:r>
+        <w:t xml:space="preserve"> would ne</w:t>
       </w:r>
       <w:r>
         <w:t>ed to be allocated and transferred</w:t>
@@ -3515,18 +3556,62 @@
         <w:t>.</w:t>
       </w:r>
     </w:p>
-    <w:bookmarkStart w:id="14" w:name="_MON_1547578364"/>
+    <w:bookmarkStart w:id="13" w:name="_MON_1547578364"/>
+    <w:bookmarkEnd w:id="13"/>
+    <w:p>
+      <w:pPr>
+        <w:jc w:val="both"/>
+      </w:pPr>
+      <w:r>
+        <w:object w:dxaOrig="9360" w:dyaOrig="445">
+          <v:shape id="_x0000_i1026" type="#_x0000_t75" style="width:468pt;height:22.5pt" o:ole="">
+            <v:imagedata r:id="rId17" o:title=""/>
+          </v:shape>
+          <o:OLEObject Type="Embed" ProgID="Word.OpenDocumentText.12" ShapeID="_x0000_i1026" DrawAspect="Content" ObjectID="_1549300265" r:id="rId18"/>
+        </w:object>
+      </w:r>
+    </w:p>
+    <w:p>
+      <w:pPr>
+        <w:jc w:val="both"/>
+      </w:pPr>
+      <w:r>
+        <w:t xml:space="preserve">Additionally, there was a stack allocated array which at least in debug mode where no optimizations </w:t>
+      </w:r>
+      <w:r>
+        <w:t>were</w:t>
+      </w:r>
+      <w:r>
+        <w:t xml:space="preserve"> used made the code slower as this array was being allocated every time a </w:t>
+      </w:r>
+      <w:r>
+        <w:t>colour</w:t>
+      </w:r>
+      <w:r>
+        <w:t xml:space="preserve"> was set for the image. However as expected it was optimized out when optimization flags were turned on.</w:t>
+      </w:r>
+      <w:r>
+        <w:t xml:space="preserve"> Eit</w:t>
+      </w:r>
+      <w:r>
+        <w:t>her way putting this code out</w:t>
+      </w:r>
+      <w:r>
+        <w:t xml:space="preserve"> of the local function scope would be an improvement.</w:t>
+      </w:r>
+    </w:p>
+    <w:bookmarkStart w:id="14" w:name="_MON_1547578333"/>
     <w:bookmarkEnd w:id="14"/>
     <w:p>
       <w:pPr>
         <w:jc w:val="both"/>
       </w:pPr>
       <w:r>
-        <w:object w:dxaOrig="9360" w:dyaOrig="445">
-          <v:shape id="_x0000_i1026" type="#_x0000_t75" style="width:468pt;height:22.5pt" o:ole="">
-            <v:imagedata r:id="rId17" o:title=""/>
+        <w:object w:dxaOrig="9360" w:dyaOrig="2607">
+          <v:shape id="_x0000_i1027" type="#_x0000_t75" style="width:468pt;height:131.25pt" o:ole="">
+            <v:imagedata r:id="rId19" o:title=""/>
           </v:shape>
-          <o:OLEObject Type="Embed" ProgID="Word.OpenDocumentText.12" ShapeID="_x0000_i1026" DrawAspect="Content" ObjectID="_1549295152" r:id="rId18"/>
+          <o:OLEObject Type="Embed" ProgID="Word.OpenDocumentText.12" ShapeID="_x0000_i1027" DrawAspect="Content" ObjectID="_1549300266" r:id="rId20"/>
         </w:object>
       </w:r>
     </w:p>
@@ -3535,36 +3620,27 @@
         <w:jc w:val="both"/>
       </w:pPr>
       <w:r>
-        <w:t xml:space="preserve">Additionally, there was a stack allocated array which at least in debug mode where no optimizations </w:t>
-      </w:r>
-      <w:r>
-        <w:t>were</w:t>
-      </w:r>
-      <w:r>
-        <w:t xml:space="preserve"> used made the code slower as this array was being allocated every time a color was set for the image. However as expected it was optimized out when optimization flags were turned on.</w:t>
-      </w:r>
-      <w:r>
-        <w:t xml:space="preserve"> Eit</w:t>
-      </w:r>
-      <w:r>
-        <w:t>her way putting this code out</w:t>
-      </w:r>
-      <w:r>
-        <w:t xml:space="preserve"> of the local function scope would be an improvement.</w:t>
+        <w:t xml:space="preserve">When writing the file to disk </w:t>
+      </w:r>
+      <w:r>
+        <w:t>it writes it in reverse and writes it</w:t>
+      </w:r>
+      <w:r>
+        <w:t xml:space="preserve"> in chunks. While the image will still need to be saved like this in the CUDA version to match the output for the given code, a much better improvement would be to have the code that generates the image to do it in reverse instead and then it can be directly written to disk rather than writing it in chunks.</w:t>
       </w:r>
     </w:p>
-    <w:bookmarkStart w:id="15" w:name="_MON_1547578333"/>
+    <w:bookmarkStart w:id="15" w:name="_MON_1548487347"/>
     <w:bookmarkEnd w:id="15"/>
     <w:p>
       <w:pPr>
         <w:jc w:val="both"/>
       </w:pPr>
       <w:r>
-        <w:object w:dxaOrig="9360" w:dyaOrig="2607">
-          <v:shape id="_x0000_i1027" type="#_x0000_t75" style="width:468pt;height:131.25pt" o:ole="">
-            <v:imagedata r:id="rId19" o:title=""/>
+        <w:object w:dxaOrig="9026" w:dyaOrig="1943">
+          <v:shape id="_x0000_i1028" type="#_x0000_t75" style="width:451.3pt;height:96.75pt" o:ole="">
+            <v:imagedata r:id="rId21" o:title=""/>
           </v:shape>
-          <o:OLEObject Type="Embed" ProgID="Word.OpenDocumentText.12" ShapeID="_x0000_i1027" DrawAspect="Content" ObjectID="_1549295153" r:id="rId20"/>
+          <o:OLEObject Type="Embed" ProgID="Word.OpenDocumentText.12" ShapeID="_x0000_i1028" DrawAspect="Content" ObjectID="_1549300267" r:id="rId22"/>
         </w:object>
       </w:r>
     </w:p>
@@ -3573,71 +3649,54 @@
         <w:jc w:val="both"/>
       </w:pPr>
       <w:r>
-        <w:t xml:space="preserve">When writing the file to disk </w:t>
-      </w:r>
-      <w:r>
-        <w:t>it writes it in reverse and writes it</w:t>
-      </w:r>
-      <w:r>
-        <w:t xml:space="preserve"> in chunks. While the image will still need to be saved like this in the CUDA version to match the output for the given code, a much better improvement would be to have the code that generates the image to do it in reverse instead and then it can be directly written to disk rather than writing it in chunks.</w:t>
+        <w:t xml:space="preserve">In </w:t>
+      </w:r>
+      <w:r>
+        <w:t>areas,</w:t>
+      </w:r>
+      <w:r>
+        <w:t xml:space="preserve"> there </w:t>
+      </w:r>
+      <w:r>
+        <w:t>were</w:t>
+      </w:r>
+      <w:r>
+        <w:t xml:space="preserve"> a lot of hard written math code that could be </w:t>
+      </w:r>
+      <w:r>
+        <w:t xml:space="preserve">made </w:t>
+      </w:r>
+      <w:r>
+        <w:t>more readable</w:t>
+      </w:r>
+      <w:r>
+        <w:t xml:space="preserve"> by using standard math functions</w:t>
+      </w:r>
+      <w:r>
+        <w:t xml:space="preserve"> and there were some areas where values could be pre-calculated resulting in less computations.</w:t>
+      </w:r>
+      <w:r>
+        <w:t xml:space="preserve"> Not expecting any massive gains from this but more readable code and less operations is always </w:t>
+      </w:r>
+      <w:r>
+        <w:t>advantageous</w:t>
+      </w:r>
+      <w:r>
+        <w:t>.</w:t>
       </w:r>
     </w:p>
-    <w:bookmarkStart w:id="16" w:name="_MON_1548487347"/>
+    <w:bookmarkStart w:id="16" w:name="_MON_1549029146"/>
     <w:bookmarkEnd w:id="16"/>
     <w:p>
       <w:pPr>
         <w:jc w:val="both"/>
       </w:pPr>
       <w:r>
-        <w:object w:dxaOrig="9026" w:dyaOrig="1943">
-          <v:shape id="_x0000_i1028" type="#_x0000_t75" style="width:451.3pt;height:96.75pt" o:ole="">
-            <v:imagedata r:id="rId21" o:title=""/>
-          </v:shape>
-          <o:OLEObject Type="Embed" ProgID="Word.OpenDocumentText.12" ShapeID="_x0000_i1028" DrawAspect="Content" ObjectID="_1549295154" r:id="rId22"/>
-        </w:object>
-      </w:r>
-    </w:p>
-    <w:p>
-      <w:pPr>
-        <w:jc w:val="both"/>
-      </w:pPr>
-      <w:r>
-        <w:t xml:space="preserve">In areas there was a lot of hard written math code that could be </w:t>
-      </w:r>
-      <w:r>
-        <w:t xml:space="preserve">made </w:t>
-      </w:r>
-      <w:r>
-        <w:t>more readable</w:t>
-      </w:r>
-      <w:r>
-        <w:t xml:space="preserve"> by using standard math functions</w:t>
-      </w:r>
-      <w:r>
-        <w:t xml:space="preserve"> and there were some areas where values could be pre-calculated resulting in less computations.</w:t>
-      </w:r>
-      <w:r>
-        <w:t xml:space="preserve"> Not expecting any massive gains from this but more readable code and less operations is always </w:t>
-      </w:r>
-      <w:r>
-        <w:t>advantageous</w:t>
-      </w:r>
-      <w:r>
-        <w:t>.</w:t>
-      </w:r>
-    </w:p>
-    <w:bookmarkStart w:id="17" w:name="_MON_1549029146"/>
-    <w:bookmarkEnd w:id="17"/>
-    <w:p>
-      <w:pPr>
-        <w:jc w:val="both"/>
-      </w:pPr>
-      <w:r>
         <w:object w:dxaOrig="9026" w:dyaOrig="836">
           <v:shape id="_x0000_i1029" type="#_x0000_t75" style="width:451.3pt;height:41.45pt" o:ole="">
             <v:imagedata r:id="rId23" o:title=""/>
           </v:shape>
-          <o:OLEObject Type="Embed" ProgID="Word.OpenDocumentText.12" ShapeID="_x0000_i1029" DrawAspect="Content" ObjectID="_1549295155" r:id="rId24"/>
+          <o:OLEObject Type="Embed" ProgID="Word.OpenDocumentText.12" ShapeID="_x0000_i1029" DrawAspect="Content" ObjectID="_1549300268" r:id="rId24"/>
         </w:object>
       </w:r>
     </w:p>
@@ -3676,14 +3735,20 @@
         <w:t>.</w:t>
       </w:r>
       <w:r>
-        <w:t xml:space="preserve"> So by avoiding these unneeded computations we can make the code more efficient.</w:t>
+        <w:t xml:space="preserve"> </w:t>
+      </w:r>
+      <w:r>
+        <w:t>So,</w:t>
+      </w:r>
+      <w:r>
+        <w:t xml:space="preserve"> by avoiding these unneeded computations we can make the code more efficient.</w:t>
       </w:r>
       <w:r>
         <w:t xml:space="preserve"> While a tiny improvement it is, it is a small improvement that could go a long way.</w:t>
       </w:r>
     </w:p>
-    <w:bookmarkStart w:id="18" w:name="_MON_1547579604"/>
-    <w:bookmarkEnd w:id="18"/>
+    <w:bookmarkStart w:id="17" w:name="_MON_1547579604"/>
+    <w:bookmarkEnd w:id="17"/>
     <w:p>
       <w:pPr>
         <w:jc w:val="both"/>
@@ -3693,7 +3758,7 @@
           <v:shape id="_x0000_i1030" type="#_x0000_t75" style="width:451.3pt;height:131.2pt" o:ole="">
             <v:imagedata r:id="rId25" o:title=""/>
           </v:shape>
-          <o:OLEObject Type="Embed" ProgID="Word.OpenDocumentText.12" ShapeID="_x0000_i1030" DrawAspect="Content" ObjectID="_1549295156" r:id="rId26"/>
+          <o:OLEObject Type="Embed" ProgID="Word.OpenDocumentText.12" ShapeID="_x0000_i1030" DrawAspect="Content" ObjectID="_1549300269" r:id="rId26"/>
         </w:object>
       </w:r>
     </w:p>
@@ -3701,39 +3766,33 @@
       <w:pPr>
         <w:pStyle w:val="Heading2"/>
       </w:pPr>
-      <w:bookmarkStart w:id="19" w:name="_Toc475312881"/>
+      <w:bookmarkStart w:id="18" w:name="_Toc475312881"/>
       <w:r>
         <w:t>T</w:t>
       </w:r>
       <w:r>
         <w:t>imings</w:t>
       </w:r>
-      <w:bookmarkEnd w:id="19"/>
+      <w:bookmarkEnd w:id="18"/>
     </w:p>
     <w:p>
       <w:pPr>
         <w:jc w:val="both"/>
       </w:pPr>
       <w:r>
-        <w:t>For timings I took each function and benchmarked it with various image siz</w:t>
+        <w:t xml:space="preserve">For </w:t>
+      </w:r>
+      <w:r>
+        <w:t>timings,</w:t>
+      </w:r>
+      <w:r>
+        <w:t xml:space="preserve"> I took each function and benchmarked it with various image siz</w:t>
       </w:r>
       <w:r>
         <w:t xml:space="preserve">es and took the average from ten </w:t>
       </w:r>
       <w:r>
-        <w:t>runs of the function</w:t>
-      </w:r>
-      <w:r>
-        <w:t xml:space="preserve"> (</w:t>
-      </w:r>
-      <w:r>
-        <w:t xml:space="preserve">See </w:t>
-      </w:r>
-      <w:r>
-        <w:t>Appendix 1)</w:t>
-      </w:r>
-      <w:r>
-        <w:t xml:space="preserve">. All </w:t>
+        <w:t xml:space="preserve">runs of the function. All </w:t>
       </w:r>
       <w:r>
         <w:t>optimizations</w:t>
@@ -3745,7 +3804,13 @@
         <w:t xml:space="preserve"> and was compiled as a 64bit executable. Below you can find the breakdown of the results.</w:t>
       </w:r>
       <w:r>
-        <w:t xml:space="preserve"> As we can see the most expensive parts of the application are the </w:t>
+        <w:t xml:space="preserve"> As we can see</w:t>
+      </w:r>
+      <w:r>
+        <w:t>,</w:t>
+      </w:r>
+      <w:r>
+        <w:t xml:space="preserve"> the most expensive parts of the application are the </w:t>
       </w:r>
       <w:r>
         <w:rPr>
@@ -3792,7 +3857,7 @@
       <w:r>
         <w:rPr>
           <w:noProof/>
-          <w:lang w:val="en-GB" w:eastAsia="en-GB"/>
+          <w:lang w:eastAsia="en-GB"/>
         </w:rPr>
         <w:drawing>
           <wp:inline distT="0" distB="0" distL="0" distR="0" wp14:anchorId="182900E6" wp14:editId="78143D4F">
@@ -3814,13 +3879,34 @@
       <w:pPr>
         <w:pStyle w:val="Heading2"/>
       </w:pPr>
-      <w:bookmarkStart w:id="20" w:name="_Toc475312882"/>
+      <w:bookmarkStart w:id="19" w:name="_Toc475312882"/>
       <w:r>
         <w:lastRenderedPageBreak/>
         <w:t>P</w:t>
       </w:r>
       <w:r>
         <w:t>rofiling</w:t>
+      </w:r>
+      <w:bookmarkEnd w:id="19"/>
+    </w:p>
+    <w:p>
+      <w:pPr>
+        <w:jc w:val="both"/>
+      </w:pPr>
+      <w:r>
+        <w:t>To profile the sequential code, I was relying on the profiling tools inside Visual Studio. Not only do they present a nice report breaking down the function timings but it also highlights the code in the editor which is handy.</w:t>
+      </w:r>
+      <w:r>
+        <w:t xml:space="preserve"> Running the given code through the profiler produced predictable results.</w:t>
+      </w:r>
+    </w:p>
+    <w:p>
+      <w:pPr>
+        <w:pStyle w:val="Heading3"/>
+      </w:pPr>
+      <w:bookmarkStart w:id="20" w:name="_Toc475312883"/>
+      <w:r>
+        <w:t>Sequential Bottleneck</w:t>
       </w:r>
       <w:bookmarkEnd w:id="20"/>
     </w:p>
@@ -3829,30 +3915,9 @@
         <w:jc w:val="both"/>
       </w:pPr>
       <w:r>
-        <w:t>To profile the sequential code, I was relying on the profiling tools inside Visual Studio. Not only do they present a nice report breaking down the function timings but it also highlights the code in the editor which is handy.</w:t>
-      </w:r>
-      <w:r>
-        <w:t xml:space="preserve"> Running the given code through the profiler produced predictable results.</w:t>
-      </w:r>
-    </w:p>
-    <w:p>
-      <w:pPr>
-        <w:pStyle w:val="Heading3"/>
-      </w:pPr>
-      <w:bookmarkStart w:id="21" w:name="_Toc475312883"/>
-      <w:r>
-        <w:t>Sequential Bottleneck</w:t>
-      </w:r>
-      <w:bookmarkEnd w:id="21"/>
-    </w:p>
-    <w:p>
-      <w:pPr>
-        <w:jc w:val="both"/>
-      </w:pPr>
-      <w:r>
         <w:rPr>
           <w:noProof/>
-          <w:lang w:val="en-GB" w:eastAsia="en-GB"/>
+          <w:lang w:eastAsia="en-GB"/>
         </w:rPr>
         <w:drawing>
           <wp:anchor distT="0" distB="0" distL="114300" distR="114300" simplePos="0" relativeHeight="251667456" behindDoc="0" locked="0" layoutInCell="1" allowOverlap="1" wp14:anchorId="3B810406" wp14:editId="5F842BA0">
@@ -3969,11 +4034,11 @@
       <w:pPr>
         <w:pStyle w:val="Heading3"/>
       </w:pPr>
-      <w:bookmarkStart w:id="22" w:name="_Toc475312884"/>
+      <w:bookmarkStart w:id="21" w:name="_Toc475312884"/>
       <w:r>
         <w:t>Double Iteration</w:t>
       </w:r>
-      <w:bookmarkEnd w:id="22"/>
+      <w:bookmarkEnd w:id="21"/>
     </w:p>
     <w:p>
       <w:pPr>
@@ -3982,7 +4047,7 @@
       <w:r>
         <w:rPr>
           <w:noProof/>
-          <w:lang w:val="en-GB" w:eastAsia="en-GB"/>
+          <w:lang w:eastAsia="en-GB"/>
         </w:rPr>
         <w:drawing>
           <wp:anchor distT="0" distB="0" distL="114300" distR="114300" simplePos="0" relativeHeight="251668480" behindDoc="1" locked="0" layoutInCell="1" allowOverlap="1" wp14:anchorId="6C8A83F8" wp14:editId="18F5C20C">
@@ -4052,7 +4117,31 @@
         </w:drawing>
       </w:r>
       <w:r>
-        <w:t>Another big bottleneck that came up in the profiler was the double iteration behavior of the code that will perform two loops across a given image. The first loop calculates the index for a color from a map the next loop then goes through the image again and assigns it a color from the map based on the value currently contained within that pixel which is the index from the first loop.</w:t>
+        <w:t xml:space="preserve">Another big bottleneck that came up in the profiler was the double iteration </w:t>
+      </w:r>
+      <w:r>
+        <w:t>behaviour</w:t>
+      </w:r>
+      <w:r>
+        <w:t xml:space="preserve"> of the code that will perform two loops across a given image. The first loop calculates the index for a </w:t>
+      </w:r>
+      <w:r>
+        <w:t>colour</w:t>
+      </w:r>
+      <w:r>
+        <w:t xml:space="preserve"> from a map</w:t>
+      </w:r>
+      <w:r>
+        <w:t>. T</w:t>
+      </w:r>
+      <w:r>
+        <w:t xml:space="preserve">he next loop then goes through the image again and assigns it a </w:t>
+      </w:r>
+      <w:r>
+        <w:t>colour</w:t>
+      </w:r>
+      <w:r>
+        <w:t xml:space="preserve"> from the map based on the value currently contained within that pixel which is the index from the first loop.</w:t>
       </w:r>
       <w:r>
         <w:t xml:space="preserve"> Obviously these two loops can be merged and by doing so we will see a large gain in performance.</w:t>
@@ -4062,11 +4151,11 @@
       <w:pPr>
         <w:pStyle w:val="Heading3"/>
       </w:pPr>
-      <w:bookmarkStart w:id="23" w:name="_Toc475312885"/>
+      <w:bookmarkStart w:id="22" w:name="_Toc475312885"/>
       <w:r>
         <w:t>File Chunks</w:t>
       </w:r>
-      <w:bookmarkEnd w:id="23"/>
+      <w:bookmarkEnd w:id="22"/>
     </w:p>
     <w:p>
       <w:pPr>
@@ -4075,7 +4164,7 @@
       <w:r>
         <w:rPr>
           <w:noProof/>
-          <w:lang w:val="en-GB" w:eastAsia="en-GB"/>
+          <w:lang w:eastAsia="en-GB"/>
         </w:rPr>
         <w:drawing>
           <wp:anchor distT="0" distB="0" distL="114300" distR="114300" simplePos="0" relativeHeight="251669504" behindDoc="1" locked="0" layoutInCell="1" allowOverlap="1" wp14:anchorId="27221111" wp14:editId="60F57052">
@@ -4137,7 +4226,13 @@
         </w:drawing>
       </w:r>
       <w:r>
-        <w:t>The final bottleneck found in the application was due to how the file was being written to disk. In the given code the</w:t>
+        <w:t xml:space="preserve">The final bottleneck found in the application was due to how the file was being written to disk. In the given </w:t>
+      </w:r>
+      <w:r>
+        <w:t>code,</w:t>
+      </w:r>
+      <w:r>
+        <w:t xml:space="preserve"> the</w:t>
       </w:r>
       <w:r>
         <w:t xml:space="preserve"> output</w:t>
@@ -4172,7 +4267,13 @@
         <w:jc w:val="both"/>
       </w:pPr>
       <w:r>
-        <w:t xml:space="preserve">This however brought about a problem. While the image looked the same if you were to write the entire image at once instead of reversing it, it was not. Doing a simple binary check on the output reveals that the output image is not mirrored horizontally. Thus to ensure the output remains the same while writing the image in one go, the given code will need to be adapted so it calculates the flipped image and write that to disk rather than the normal image then write it to disk </w:t>
+        <w:t xml:space="preserve">This however brought about a problem. While the image looked the same if you were to write the entire image at once instead of reversing it, it was not. Doing a simple binary check on the output reveals that the output image is not mirrored horizontally. </w:t>
+      </w:r>
+      <w:r>
+        <w:t>Thus,</w:t>
+      </w:r>
+      <w:r>
+        <w:t xml:space="preserve"> to ensure the output remains the same while writing the image in one go, the given code will need to be adapted so it calculates the flipped image and write that to disk rather than the normal image then write it to disk </w:t>
       </w:r>
       <w:r>
         <w:t>reversed</w:t>
@@ -4181,7 +4282,13 @@
         <w:t>.</w:t>
       </w:r>
       <w:r>
-        <w:t xml:space="preserve"> By doing so we will remove this small bottleneck and instead of writing rows individually to disk do it all in one go which will certainly be faster</w:t>
+        <w:t xml:space="preserve"> By doing so we will remove this small bottleneck and instead of writing rows individually to disk</w:t>
+      </w:r>
+      <w:r>
+        <w:t>,</w:t>
+      </w:r>
+      <w:r>
+        <w:t xml:space="preserve"> do it all in one go which will certainly be faster</w:t>
       </w:r>
       <w:r>
         <w:t xml:space="preserve"> while maintaining an identical output to the original code</w:t>
@@ -4194,14 +4301,14 @@
       <w:pPr>
         <w:pStyle w:val="Heading3"/>
       </w:pPr>
-      <w:bookmarkStart w:id="24" w:name="_Toc475312886"/>
+      <w:bookmarkStart w:id="23" w:name="_Toc475312886"/>
       <w:r>
         <w:t>Action</w:t>
       </w:r>
       <w:r>
         <w:t xml:space="preserve"> Taken</w:t>
       </w:r>
-      <w:bookmarkEnd w:id="24"/>
+      <w:bookmarkEnd w:id="23"/>
     </w:p>
     <w:p>
       <w:pPr>
@@ -4230,18 +4337,18 @@
       <w:pPr>
         <w:pStyle w:val="Heading1"/>
       </w:pPr>
-      <w:bookmarkStart w:id="25" w:name="_Toc475312887"/>
+      <w:bookmarkStart w:id="24" w:name="_Toc475312887"/>
       <w:r>
         <w:lastRenderedPageBreak/>
         <w:t>GPU Implementation</w:t>
       </w:r>
-      <w:bookmarkEnd w:id="25"/>
+      <w:bookmarkEnd w:id="24"/>
     </w:p>
     <w:p>
       <w:pPr>
         <w:pStyle w:val="Heading2"/>
       </w:pPr>
-      <w:bookmarkStart w:id="26" w:name="_Toc475312888"/>
+      <w:bookmarkStart w:id="25" w:name="_Toc475312888"/>
       <w:r>
         <w:t>P</w:t>
       </w:r>
@@ -4254,17 +4361,17 @@
       <w:r>
         <w:t>verview</w:t>
       </w:r>
-      <w:bookmarkEnd w:id="26"/>
+      <w:bookmarkEnd w:id="25"/>
     </w:p>
     <w:p>
       <w:pPr>
         <w:pStyle w:val="Heading3"/>
       </w:pPr>
-      <w:bookmarkStart w:id="27" w:name="_Toc475312889"/>
+      <w:bookmarkStart w:id="26" w:name="_Toc475312889"/>
       <w:r>
         <w:t>Memory</w:t>
       </w:r>
-      <w:bookmarkEnd w:id="27"/>
+      <w:bookmarkEnd w:id="26"/>
     </w:p>
     <w:p>
       <w:pPr>
@@ -4312,15 +4419,15 @@
         <w:t xml:space="preserve">. </w:t>
       </w:r>
     </w:p>
-    <w:bookmarkStart w:id="28" w:name="_MON_1548532103"/>
-    <w:bookmarkEnd w:id="28"/>
+    <w:bookmarkStart w:id="27" w:name="_MON_1548532103"/>
+    <w:bookmarkEnd w:id="27"/>
     <w:p>
       <w:r>
         <w:object w:dxaOrig="9026" w:dyaOrig="1503">
           <v:shape id="_x0000_i1031" type="#_x0000_t75" style="width:451.3pt;height:75.55pt" o:ole="">
             <v:imagedata r:id="rId31" o:title=""/>
           </v:shape>
-          <o:OLEObject Type="Embed" ProgID="Word.OpenDocumentText.12" ShapeID="_x0000_i1031" DrawAspect="Content" ObjectID="_1549295157" r:id="rId32"/>
+          <o:OLEObject Type="Embed" ProgID="Word.OpenDocumentText.12" ShapeID="_x0000_i1031" DrawAspect="Content" ObjectID="_1549300270" r:id="rId32"/>
         </w:object>
       </w:r>
     </w:p>
@@ -4341,21 +4448,27 @@
         <w:t>.</w:t>
       </w:r>
       <w:r>
-        <w:t xml:space="preserve"> Basic C style arrays were abandoned in favor of a standard C++ vector which would handle both allocation and deletion for me.</w:t>
+        <w:t xml:space="preserve"> Basic C style arrays were abandoned in </w:t>
+      </w:r>
+      <w:r>
+        <w:t>favour</w:t>
+      </w:r>
+      <w:r>
+        <w:t xml:space="preserve"> of a standard C++ vector which would handle both allocation and deletion for me.</w:t>
       </w:r>
       <w:r>
         <w:t xml:space="preserve"> </w:t>
       </w:r>
     </w:p>
-    <w:bookmarkStart w:id="29" w:name="_MON_1548532642"/>
-    <w:bookmarkEnd w:id="29"/>
+    <w:bookmarkStart w:id="28" w:name="_MON_1548532642"/>
+    <w:bookmarkEnd w:id="28"/>
     <w:p>
       <w:r>
         <w:object w:dxaOrig="9026" w:dyaOrig="1058">
           <v:shape id="_x0000_i1032" type="#_x0000_t75" style="width:451.3pt;height:53.25pt" o:ole="">
             <v:imagedata r:id="rId33" o:title=""/>
           </v:shape>
-          <o:OLEObject Type="Embed" ProgID="Word.OpenDocumentText.12" ShapeID="_x0000_i1032" DrawAspect="Content" ObjectID="_1549295158" r:id="rId34"/>
+          <o:OLEObject Type="Embed" ProgID="Word.OpenDocumentText.12" ShapeID="_x0000_i1032" DrawAspect="Content" ObjectID="_1549300271" r:id="rId34"/>
         </w:object>
       </w:r>
     </w:p>
@@ -4363,18 +4476,24 @@
       <w:pPr>
         <w:pStyle w:val="Heading3"/>
       </w:pPr>
-      <w:bookmarkStart w:id="30" w:name="_Toc475312890"/>
+      <w:bookmarkStart w:id="29" w:name="_Toc475312890"/>
       <w:r>
         <w:t>Kernel</w:t>
       </w:r>
-      <w:bookmarkEnd w:id="30"/>
+      <w:bookmarkEnd w:id="29"/>
     </w:p>
     <w:p>
       <w:pPr>
         <w:jc w:val="both"/>
       </w:pPr>
       <w:r>
-        <w:t xml:space="preserve">The key section of the port was to parallelize the operation that calculates the output color so instead of sequentially calculating each pixel </w:t>
+        <w:t xml:space="preserve">The key section of the port was to parallelize the operation that calculates the output </w:t>
+      </w:r>
+      <w:r>
+        <w:t>colour</w:t>
+      </w:r>
+      <w:r>
+        <w:t xml:space="preserve"> so instead of sequentially calculating each pixel </w:t>
       </w:r>
       <w:r>
         <w:t>it</w:t>
@@ -4395,21 +4514,30 @@
         <w:t>it generates an index for the section of the Mandelbrot set it will work on</w:t>
       </w:r>
       <w:r>
-        <w:t xml:space="preserve"> once it has calculated the object value is stores this in the device memory explained above</w:t>
+        <w:t>. O</w:t>
+      </w:r>
+      <w:r>
+        <w:t xml:space="preserve">nce it has calculated the </w:t>
+      </w:r>
+      <w:r>
+        <w:t>value it</w:t>
+      </w:r>
+      <w:r>
+        <w:t xml:space="preserve"> stores this in the device memory explained above</w:t>
       </w:r>
       <w:r>
         <w:t xml:space="preserve">. </w:t>
       </w:r>
     </w:p>
-    <w:bookmarkStart w:id="31" w:name="_MON_1548532363"/>
-    <w:bookmarkEnd w:id="31"/>
+    <w:bookmarkStart w:id="30" w:name="_MON_1548532363"/>
+    <w:bookmarkEnd w:id="30"/>
     <w:p>
       <w:r>
         <w:object w:dxaOrig="9026" w:dyaOrig="1726">
           <v:shape id="_x0000_i1033" type="#_x0000_t75" style="width:451.3pt;height:86.2pt" o:ole="">
             <v:imagedata r:id="rId35" o:title=""/>
           </v:shape>
-          <o:OLEObject Type="Embed" ProgID="Word.OpenDocumentText.12" ShapeID="_x0000_i1033" DrawAspect="Content" ObjectID="_1549295159" r:id="rId36"/>
+          <o:OLEObject Type="Embed" ProgID="Word.OpenDocumentText.12" ShapeID="_x0000_i1033" DrawAspect="Content" ObjectID="_1549300272" r:id="rId36"/>
         </w:object>
       </w:r>
     </w:p>
@@ -4417,11 +4545,11 @@
       <w:pPr>
         <w:pStyle w:val="Heading3"/>
       </w:pPr>
-      <w:bookmarkStart w:id="32" w:name="_Toc475312891"/>
+      <w:bookmarkStart w:id="31" w:name="_Toc475312891"/>
       <w:r>
         <w:t>Output</w:t>
       </w:r>
-      <w:bookmarkEnd w:id="32"/>
+      <w:bookmarkEnd w:id="31"/>
     </w:p>
     <w:p>
       <w:pPr>
@@ -4449,15 +4577,15 @@
         <w:t>With all these components in place I had I CUDA program that would produce the image that was required. However, this implementation was very basic and further optimizations were made to ensure the code was as performant as possible before comparing it to the given CPU only code.</w:t>
       </w:r>
     </w:p>
-    <w:bookmarkStart w:id="33" w:name="_MON_1548532784"/>
-    <w:bookmarkEnd w:id="33"/>
+    <w:bookmarkStart w:id="32" w:name="_MON_1548532784"/>
+    <w:bookmarkEnd w:id="32"/>
     <w:p>
       <w:r>
         <w:object w:dxaOrig="9026" w:dyaOrig="988">
           <v:shape id="_x0000_i1034" type="#_x0000_t75" style="width:451.3pt;height:49.5pt" o:ole="">
             <v:imagedata r:id="rId37" o:title=""/>
           </v:shape>
-          <o:OLEObject Type="Embed" ProgID="Word.OpenDocumentText.12" ShapeID="_x0000_i1034" DrawAspect="Content" ObjectID="_1549295160" r:id="rId38"/>
+          <o:OLEObject Type="Embed" ProgID="Word.OpenDocumentText.12" ShapeID="_x0000_i1034" DrawAspect="Content" ObjectID="_1549300273" r:id="rId38"/>
         </w:object>
       </w:r>
     </w:p>
@@ -4465,7 +4593,7 @@
       <w:pPr>
         <w:pStyle w:val="Heading2"/>
       </w:pPr>
-      <w:bookmarkStart w:id="34" w:name="_Toc475312892"/>
+      <w:bookmarkStart w:id="33" w:name="_Toc475312892"/>
       <w:r>
         <w:lastRenderedPageBreak/>
         <w:t>O</w:t>
@@ -4473,17 +4601,17 @@
       <w:r>
         <w:t>ptimisations</w:t>
       </w:r>
-      <w:bookmarkEnd w:id="34"/>
+      <w:bookmarkEnd w:id="33"/>
     </w:p>
     <w:p>
       <w:pPr>
         <w:pStyle w:val="Heading3"/>
       </w:pPr>
-      <w:bookmarkStart w:id="35" w:name="_Toc475312893"/>
+      <w:bookmarkStart w:id="34" w:name="_Toc475312893"/>
       <w:r>
         <w:t>Kernel Launch</w:t>
       </w:r>
-      <w:bookmarkEnd w:id="35"/>
+      <w:bookmarkEnd w:id="34"/>
     </w:p>
     <w:p>
       <w:pPr>
@@ -4502,18 +4630,24 @@
         <w:t>al</w:t>
       </w:r>
       <w:r>
-        <w:t xml:space="preserve"> meaning larger image sizes could not be generated as it breached the max block or grid size. To overcome this issue launching the kernel was rewritten to do a two dimensional launch allowing the program to generate larger image sizes. Additionally, I used to CUDA Occupancy API to get an estimate for the grid and block size parameters for the given kernel. One shortfall of this API is that it is designed for one dimension workloads so I had to write some additional code that converted this estimation so it could be used in a two-dimension kernel launch.</w:t>
+        <w:t xml:space="preserve"> meaning larger image sizes could not be generated as it breached the max block or grid size. To overcome this issue launching the kernel was rewritten to do a </w:t>
+      </w:r>
+      <w:r>
+        <w:t>two-dimensional</w:t>
+      </w:r>
+      <w:r>
+        <w:t xml:space="preserve"> launch allowing the program to generate larger image sizes. Additionally, I used to CUDA Occupancy API to get an estimate for the grid and block size parameters for the given kernel. One shortfall of this API is that it is designed for one dimension workloads so I had to write some additional code that converted this estimation so it could be used in a two-dimension kernel launch.</w:t>
       </w:r>
     </w:p>
-    <w:bookmarkStart w:id="36" w:name="_MON_1548533464"/>
-    <w:bookmarkEnd w:id="36"/>
+    <w:bookmarkStart w:id="35" w:name="_MON_1548533464"/>
+    <w:bookmarkEnd w:id="35"/>
     <w:p>
       <w:r>
         <w:object w:dxaOrig="10466" w:dyaOrig="3504">
           <v:shape id="_x0000_i1035" type="#_x0000_t75" style="width:523.3pt;height:175.4pt" o:ole="">
             <v:imagedata r:id="rId39" o:title=""/>
           </v:shape>
-          <o:OLEObject Type="Embed" ProgID="Word.OpenDocumentText.12" ShapeID="_x0000_i1035" DrawAspect="Content" ObjectID="_1549295161" r:id="rId40"/>
+          <o:OLEObject Type="Embed" ProgID="Word.OpenDocumentText.12" ShapeID="_x0000_i1035" DrawAspect="Content" ObjectID="_1549300274" r:id="rId40"/>
         </w:object>
       </w:r>
     </w:p>
@@ -4521,11 +4655,11 @@
       <w:pPr>
         <w:pStyle w:val="Heading3"/>
       </w:pPr>
-      <w:bookmarkStart w:id="37" w:name="_Toc475312894"/>
+      <w:bookmarkStart w:id="36" w:name="_Toc475312894"/>
       <w:r>
         <w:t>Early Exit</w:t>
       </w:r>
-      <w:bookmarkEnd w:id="37"/>
+      <w:bookmarkEnd w:id="36"/>
     </w:p>
     <w:p>
       <w:pPr>
@@ -4535,7 +4669,7 @@
         <w:t xml:space="preserve">In the first </w:t>
       </w:r>
       <w:r>
-        <w:t>implementation</w:t>
+        <w:t>implementation,</w:t>
       </w:r>
       <w:r>
         <w:t xml:space="preserve"> the kernel would never exit early and continue to the end of the function. To stop this happening the if statements were reworked to return immediately if they were met.</w:t>
@@ -4556,15 +4690,15 @@
         <w:t>remove the need for the kernel to write black pixels to the image. This is what makes this early exit possible.</w:t>
       </w:r>
     </w:p>
-    <w:bookmarkStart w:id="38" w:name="_MON_1548533776"/>
-    <w:bookmarkEnd w:id="38"/>
+    <w:bookmarkStart w:id="37" w:name="_MON_1548533776"/>
+    <w:bookmarkEnd w:id="37"/>
     <w:p>
       <w:r>
         <w:object w:dxaOrig="9026" w:dyaOrig="2180">
           <v:shape id="_x0000_i1036" type="#_x0000_t75" style="width:451.3pt;height:108.8pt" o:ole="">
             <v:imagedata r:id="rId41" o:title=""/>
           </v:shape>
-          <o:OLEObject Type="Embed" ProgID="Word.OpenDocumentText.12" ShapeID="_x0000_i1036" DrawAspect="Content" ObjectID="_1549295162" r:id="rId42"/>
+          <o:OLEObject Type="Embed" ProgID="Word.OpenDocumentText.12" ShapeID="_x0000_i1036" DrawAspect="Content" ObjectID="_1549300275" r:id="rId42"/>
         </w:object>
       </w:r>
     </w:p>
@@ -4572,11 +4706,11 @@
       <w:pPr>
         <w:pStyle w:val="Heading3"/>
       </w:pPr>
-      <w:bookmarkStart w:id="39" w:name="_Toc475312895"/>
+      <w:bookmarkStart w:id="38" w:name="_Toc475312895"/>
       <w:r>
         <w:t>Flags</w:t>
       </w:r>
-      <w:bookmarkEnd w:id="39"/>
+      <w:bookmarkEnd w:id="38"/>
     </w:p>
     <w:p>
       <w:pPr>
@@ -4585,7 +4719,7 @@
       <w:r>
         <w:rPr>
           <w:noProof/>
-          <w:lang w:val="en-GB" w:eastAsia="en-GB"/>
+          <w:lang w:eastAsia="en-GB"/>
         </w:rPr>
         <w:drawing>
           <wp:anchor distT="0" distB="0" distL="114300" distR="114300" simplePos="0" relativeHeight="251672576" behindDoc="1" locked="0" layoutInCell="1" allowOverlap="1" wp14:anchorId="42E2EE01" wp14:editId="16D16BA4">
@@ -4698,7 +4832,22 @@
         <w:t xml:space="preserve">FMAD </w:t>
       </w:r>
       <w:r>
-        <w:t>has to round the final sum of the operation resulting in inaccuracies. FMAD is turned on by</w:t>
+        <w:t>involves</w:t>
+      </w:r>
+      <w:r>
+        <w:t xml:space="preserve"> round</w:t>
+      </w:r>
+      <w:r>
+        <w:t>ing</w:t>
+      </w:r>
+      <w:r>
+        <w:t xml:space="preserve"> the final sum of the operation </w:t>
+      </w:r>
+      <w:r>
+        <w:t xml:space="preserve">to accomplish its goal </w:t>
+      </w:r>
+      <w:r>
+        <w:t>resulting in inaccuracies. FMAD is turned on by</w:t>
       </w:r>
       <w:r>
         <w:t xml:space="preserve"> default in release builds and if</w:t>
@@ -4739,7 +4888,7 @@
       <w:pPr>
         <w:pStyle w:val="Heading2"/>
       </w:pPr>
-      <w:bookmarkStart w:id="40" w:name="_Toc475312896"/>
+      <w:bookmarkStart w:id="39" w:name="_Toc475312896"/>
       <w:r>
         <w:lastRenderedPageBreak/>
         <w:t>T</w:t>
@@ -4747,7 +4896,7 @@
       <w:r>
         <w:t>imings</w:t>
       </w:r>
-      <w:bookmarkEnd w:id="40"/>
+      <w:bookmarkEnd w:id="39"/>
     </w:p>
     <w:p>
       <w:pPr>
@@ -4756,7 +4905,7 @@
       <w:r>
         <w:rPr>
           <w:noProof/>
-          <w:lang w:val="en-GB" w:eastAsia="en-GB"/>
+          <w:lang w:eastAsia="en-GB"/>
         </w:rPr>
         <w:drawing>
           <wp:anchor distT="0" distB="0" distL="114300" distR="114300" simplePos="0" relativeHeight="251673600" behindDoc="1" locked="0" layoutInCell="1" allowOverlap="1" wp14:anchorId="7B1B2CCB" wp14:editId="5C926D1E">
@@ -4813,10 +4962,22 @@
         <w:t>ed</w:t>
       </w:r>
       <w:r>
-        <w:t xml:space="preserve"> with a one dimensional vector. A</w:t>
-      </w:r>
-      <w:r>
-        <w:t>s we can see turning off FMAD actually resulted in a slower kernel</w:t>
+        <w:t xml:space="preserve"> with a </w:t>
+      </w:r>
+      <w:r>
+        <w:t>one-dimensional</w:t>
+      </w:r>
+      <w:r>
+        <w:t xml:space="preserve"> vector. A</w:t>
+      </w:r>
+      <w:r>
+        <w:t xml:space="preserve">s we can see turning off FMAD </w:t>
+      </w:r>
+      <w:r>
+        <w:t>resulted</w:t>
+      </w:r>
+      <w:r>
+        <w:t xml:space="preserve"> in a slower kernel</w:t>
       </w:r>
       <w:r>
         <w:t xml:space="preserve"> however the optimized version is still faster than the original and unlike the original it can now compute larger output sizes so it is still a welcome improvement.</w:t>
@@ -4844,22 +5005,22 @@
       <w:pPr>
         <w:pStyle w:val="Heading1"/>
       </w:pPr>
-      <w:bookmarkStart w:id="41" w:name="_Toc475312897"/>
+      <w:bookmarkStart w:id="40" w:name="_Toc475312897"/>
       <w:r>
         <w:lastRenderedPageBreak/>
         <w:t>Project Results</w:t>
       </w:r>
-      <w:bookmarkEnd w:id="41"/>
+      <w:bookmarkEnd w:id="40"/>
     </w:p>
     <w:p>
       <w:pPr>
         <w:pStyle w:val="Heading2"/>
       </w:pPr>
-      <w:bookmarkStart w:id="42" w:name="_Toc475312898"/>
+      <w:bookmarkStart w:id="41" w:name="_Toc475312898"/>
       <w:r>
         <w:rPr>
           <w:noProof/>
-          <w:lang w:val="en-GB" w:eastAsia="en-GB"/>
+          <w:lang w:eastAsia="en-GB"/>
         </w:rPr>
         <w:drawing>
           <wp:anchor distT="0" distB="0" distL="114300" distR="114300" simplePos="0" relativeHeight="251670528" behindDoc="0" locked="0" layoutInCell="1" allowOverlap="1" wp14:anchorId="7870FE06" wp14:editId="21CE1C20">
@@ -4924,7 +5085,7 @@
       <w:r>
         <w:t>esting</w:t>
       </w:r>
-      <w:bookmarkEnd w:id="42"/>
+      <w:bookmarkEnd w:id="41"/>
     </w:p>
     <w:p>
       <w:pPr>
@@ -4933,7 +5094,7 @@
       <w:r>
         <w:rPr>
           <w:noProof/>
-          <w:lang w:val="en-GB" w:eastAsia="en-GB"/>
+          <w:lang w:eastAsia="en-GB"/>
         </w:rPr>
         <w:drawing>
           <wp:anchor distT="0" distB="0" distL="114300" distR="114300" simplePos="0" relativeHeight="251671552" behindDoc="1" locked="0" layoutInCell="1" allowOverlap="1" wp14:anchorId="7B19B97C" wp14:editId="24EDBD4A">
@@ -5076,19 +5237,18 @@
         <w:t>.</w:t>
       </w:r>
     </w:p>
-    <w:p/>
     <w:p>
       <w:pPr>
         <w:pStyle w:val="Heading2"/>
       </w:pPr>
-      <w:bookmarkStart w:id="43" w:name="_Toc475312899"/>
+      <w:bookmarkStart w:id="42" w:name="_Toc475312899"/>
       <w:r>
         <w:t>C</w:t>
       </w:r>
       <w:r>
         <w:t>omparison</w:t>
       </w:r>
-      <w:bookmarkEnd w:id="43"/>
+      <w:bookmarkEnd w:id="42"/>
     </w:p>
     <w:p>
       <w:pPr>
@@ -5098,7 +5258,13 @@
         <w:t xml:space="preserve">With the project done I decided to compare the given CPU version with my optimized CUDA version. </w:t>
       </w:r>
       <w:r>
-        <w:t xml:space="preserve">In this comparison I took the </w:t>
+        <w:t xml:space="preserve">In this </w:t>
+      </w:r>
+      <w:r>
+        <w:t>comparison,</w:t>
+      </w:r>
+      <w:r>
+        <w:t xml:space="preserve"> I took the </w:t>
       </w:r>
       <w:r>
         <w:t xml:space="preserve">average </w:t>
@@ -5140,7 +5306,47 @@
         <w:t xml:space="preserve"> </w:t>
       </w:r>
       <w:r>
-        <w:t xml:space="preserve">a single run to ensure a one off timing did not corrupt the data recorded. </w:t>
+        <w:t xml:space="preserve">a single run to ensure a </w:t>
+      </w:r>
+      <w:r>
+        <w:t>one-off</w:t>
+      </w:r>
+      <w:r>
+        <w:t xml:space="preserve"> timing did not corrupt the data recorded.</w:t>
+      </w:r>
+      <w:r>
+        <w:t xml:space="preserve"> I also threw a call to </w:t>
+      </w:r>
+      <w:r>
+        <w:rPr>
+          <w:rStyle w:val="Emphasis"/>
+          <w:b/>
+          <w:i/>
+        </w:rPr>
+        <w:t>cudaResetDevice</w:t>
+      </w:r>
+      <w:r>
+        <w:t xml:space="preserve"> </w:t>
+      </w:r>
+      <w:r>
+        <w:t>in-between</w:t>
+      </w:r>
+      <w:r>
+        <w:t xml:space="preserve"> each </w:t>
+      </w:r>
+      <w:r>
+        <w:t xml:space="preserve">CUDA </w:t>
+      </w:r>
+      <w:r>
+        <w:t>program invocation to ensure</w:t>
+      </w:r>
+      <w:r>
+        <w:t xml:space="preserve"> CUDA initialisation was conside</w:t>
+      </w:r>
+      <w:bookmarkStart w:id="43" w:name="_GoBack"/>
+      <w:bookmarkEnd w:id="43"/>
+      <w:r>
+        <w:t xml:space="preserve">red. </w:t>
       </w:r>
       <w:r>
         <w:t>Remarkably the CUDA version of the program was faster with every output image size</w:t>
@@ -5152,7 +5358,13 @@
         <w:t>.</w:t>
       </w:r>
       <w:r>
-        <w:t xml:space="preserve"> What is more interesting however is that the CUDA version can actually output a 16k image faster than the CPU version can output </w:t>
+        <w:t xml:space="preserve"> What is more interesting however is that the CUDA version can </w:t>
+      </w:r>
+      <w:r>
+        <w:t>output</w:t>
+      </w:r>
+      <w:r>
+        <w:t xml:space="preserve"> a 16k image faster than the CPU version can output </w:t>
       </w:r>
       <w:r>
         <w:t>an</w:t>
@@ -5197,7 +5409,7 @@
       <w:r>
         <w:rPr>
           <w:noProof/>
-          <w:lang w:val="en-GB" w:eastAsia="en-GB"/>
+          <w:lang w:eastAsia="en-GB"/>
         </w:rPr>
         <w:drawing>
           <wp:inline distT="0" distB="0" distL="0" distR="0" wp14:anchorId="4F838172" wp14:editId="0309C9C9">
@@ -5280,7 +5492,13 @@
         <w:jc w:val="both"/>
       </w:pPr>
       <w:r>
-        <w:t>As expected the code ported to CUDA resulted in significant performance increase thanks to the added performance found in parallelizing the code. With a large</w:t>
+        <w:t>As expected the code ported to CUDA resulted in</w:t>
+      </w:r>
+      <w:r>
+        <w:t xml:space="preserve"> a</w:t>
+      </w:r>
+      <w:r>
+        <w:t xml:space="preserve"> significant performance increase thanks to the added performance found in parallelizing the code. With a large</w:t>
       </w:r>
       <w:r>
         <w:t xml:space="preserve"> 16k output image, we saw a 5</w:t>
@@ -5393,7 +5611,7 @@
           <v:shape id="_x0000_i1037" type="#_x0000_t75" style="width:523.3pt;height:687.3pt" o:ole="">
             <v:imagedata r:id="rId48" o:title=""/>
           </v:shape>
-          <o:OLEObject Type="Embed" ProgID="Word.OpenDocumentText.12" ShapeID="_x0000_i1037" DrawAspect="Content" ObjectID="_1549295163" r:id="rId49"/>
+          <o:OLEObject Type="Embed" ProgID="Word.OpenDocumentText.12" ShapeID="_x0000_i1037" DrawAspect="Content" ObjectID="_1549300276" r:id="rId49"/>
         </w:object>
       </w:r>
     </w:p>
@@ -5410,6 +5628,9 @@
         <w:t xml:space="preserve"> – </w:t>
       </w:r>
       <w:r>
+        <w:t xml:space="preserve">Kernel </w:t>
+      </w:r>
+      <w:r>
         <w:t xml:space="preserve">CUDA </w:t>
       </w:r>
       <w:r>
@@ -5428,7 +5649,7 @@
           <v:shape id="_x0000_i1038" type="#_x0000_t75" style="width:523.3pt;height:453.6pt" o:ole="">
             <v:imagedata r:id="rId50" o:title=""/>
           </v:shape>
-          <o:OLEObject Type="Embed" ProgID="Word.OpenDocumentText.12" ShapeID="_x0000_i1038" DrawAspect="Content" ObjectID="_1549295164" r:id="rId51"/>
+          <o:OLEObject Type="Embed" ProgID="Word.OpenDocumentText.12" ShapeID="_x0000_i1038" DrawAspect="Content" ObjectID="_1549300277" r:id="rId51"/>
         </w:object>
       </w:r>
     </w:p>
@@ -5460,7 +5681,7 @@
           <v:shape id="_x0000_i1039" type="#_x0000_t75" style="width:451.3pt;height:498.1pt" o:ole="">
             <v:imagedata r:id="rId52" o:title=""/>
           </v:shape>
-          <o:OLEObject Type="Embed" ProgID="Word.OpenDocumentText.12" ShapeID="_x0000_i1039" DrawAspect="Content" ObjectID="_1549295165" r:id="rId53"/>
+          <o:OLEObject Type="Embed" ProgID="Word.OpenDocumentText.12" ShapeID="_x0000_i1039" DrawAspect="Content" ObjectID="_1549300278" r:id="rId53"/>
         </w:object>
       </w:r>
     </w:p>
@@ -5478,7 +5699,7 @@
 </file>
 
 <file path=word/endnotes.xml><?xml version="1.0" encoding="utf-8"?>
-<w:endnotes xmlns:wpc="http://schemas.microsoft.com/office/word/2010/wordprocessingCanvas" xmlns:cx="http://schemas.microsoft.com/office/drawing/2014/chartex" xmlns:cx1="http://schemas.microsoft.com/office/drawing/2015/9/8/chartex" xmlns:cx2="http://schemas.microsoft.com/office/drawing/2015/10/21/chartex" xmlns:mc="http://schemas.openxmlformats.org/markup-compatibility/2006" xmlns:o="urn:schemas-microsoft-com:office:office" xmlns:r="http://schemas.openxmlformats.org/officeDocument/2006/relationships" xmlns:m="http://schemas.openxmlformats.org/officeDocument/2006/math" xmlns:v="urn:schemas-microsoft-com:vml" xmlns:wp14="http://schemas.microsoft.com/office/word/2010/wordprocessingDrawing" xmlns:wp="http://schemas.openxmlformats.org/drawingml/2006/wordprocessingDrawing" xmlns:w10="urn:schemas-microsoft-com:office:word" xmlns:w="http://schemas.openxmlformats.org/wordprocessingml/2006/main" xmlns:w14="http://schemas.microsoft.com/office/word/2010/wordml" xmlns:w15="http://schemas.microsoft.com/office/word/2012/wordml" xmlns:w16se="http://schemas.microsoft.com/office/word/2015/wordml/symex" xmlns:wpg="http://schemas.microsoft.com/office/word/2010/wordprocessingGroup" xmlns:wpi="http://schemas.microsoft.com/office/word/2010/wordprocessingInk" xmlns:wne="http://schemas.microsoft.com/office/word/2006/wordml" xmlns:wps="http://schemas.microsoft.com/office/word/2010/wordprocessingShape" mc:Ignorable="w14 w15 w16se wp14">
+<w:endnotes xmlns:wpc="http://schemas.microsoft.com/office/word/2010/wordprocessingCanvas" xmlns:cx="http://schemas.microsoft.com/office/drawing/2014/chartex" xmlns:cx1="http://schemas.microsoft.com/office/drawing/2015/9/8/chartex" xmlns:cx2="http://schemas.microsoft.com/office/drawing/2015/10/21/chartex" xmlns:cx3="http://schemas.microsoft.com/office/drawing/2016/5/9/chartex" xmlns:cx4="http://schemas.microsoft.com/office/drawing/2016/5/10/chartex" xmlns:cx5="http://schemas.microsoft.com/office/drawing/2016/5/11/chartex" xmlns:mc="http://schemas.openxmlformats.org/markup-compatibility/2006" xmlns:o="urn:schemas-microsoft-com:office:office" xmlns:r="http://schemas.openxmlformats.org/officeDocument/2006/relationships" xmlns:m="http://schemas.openxmlformats.org/officeDocument/2006/math" xmlns:v="urn:schemas-microsoft-com:vml" xmlns:wp14="http://schemas.microsoft.com/office/word/2010/wordprocessingDrawing" xmlns:wp="http://schemas.openxmlformats.org/drawingml/2006/wordprocessingDrawing" xmlns:w10="urn:schemas-microsoft-com:office:word" xmlns:w="http://schemas.openxmlformats.org/wordprocessingml/2006/main" xmlns:w14="http://schemas.microsoft.com/office/word/2010/wordml" xmlns:w15="http://schemas.microsoft.com/office/word/2012/wordml" xmlns:w16se="http://schemas.microsoft.com/office/word/2015/wordml/symex" xmlns:wpg="http://schemas.microsoft.com/office/word/2010/wordprocessingGroup" xmlns:wpi="http://schemas.microsoft.com/office/word/2010/wordprocessingInk" xmlns:wne="http://schemas.microsoft.com/office/word/2006/wordml" xmlns:wps="http://schemas.microsoft.com/office/word/2010/wordprocessingShape" mc:Ignorable="w14 w15 w16se wp14">
   <w:endnote w:type="separator" w:id="-1">
     <w:p>
       <w:pPr>
@@ -5503,7 +5724,7 @@
 </file>
 
 <file path=word/footer1.xml><?xml version="1.0" encoding="utf-8"?>
-<w:ftr xmlns:wpc="http://schemas.microsoft.com/office/word/2010/wordprocessingCanvas" xmlns:cx="http://schemas.microsoft.com/office/drawing/2014/chartex" xmlns:cx1="http://schemas.microsoft.com/office/drawing/2015/9/8/chartex" xmlns:cx2="http://schemas.microsoft.com/office/drawing/2015/10/21/chartex" xmlns:mc="http://schemas.openxmlformats.org/markup-compatibility/2006" xmlns:o="urn:schemas-microsoft-com:office:office" xmlns:r="http://schemas.openxmlformats.org/officeDocument/2006/relationships" xmlns:m="http://schemas.openxmlformats.org/officeDocument/2006/math" xmlns:v="urn:schemas-microsoft-com:vml" xmlns:wp14="http://schemas.microsoft.com/office/word/2010/wordprocessingDrawing" xmlns:wp="http://schemas.openxmlformats.org/drawingml/2006/wordprocessingDrawing" xmlns:w10="urn:schemas-microsoft-com:office:word" xmlns:w="http://schemas.openxmlformats.org/wordprocessingml/2006/main" xmlns:w14="http://schemas.microsoft.com/office/word/2010/wordml" xmlns:w15="http://schemas.microsoft.com/office/word/2012/wordml" xmlns:w16se="http://schemas.microsoft.com/office/word/2015/wordml/symex" xmlns:wpg="http://schemas.microsoft.com/office/word/2010/wordprocessingGroup" xmlns:wpi="http://schemas.microsoft.com/office/word/2010/wordprocessingInk" xmlns:wne="http://schemas.microsoft.com/office/word/2006/wordml" xmlns:wps="http://schemas.microsoft.com/office/word/2010/wordprocessingShape" mc:Ignorable="w14 w15 w16se wp14">
+<w:ftr xmlns:wpc="http://schemas.microsoft.com/office/word/2010/wordprocessingCanvas" xmlns:cx="http://schemas.microsoft.com/office/drawing/2014/chartex" xmlns:cx1="http://schemas.microsoft.com/office/drawing/2015/9/8/chartex" xmlns:cx2="http://schemas.microsoft.com/office/drawing/2015/10/21/chartex" xmlns:cx3="http://schemas.microsoft.com/office/drawing/2016/5/9/chartex" xmlns:cx4="http://schemas.microsoft.com/office/drawing/2016/5/10/chartex" xmlns:cx5="http://schemas.microsoft.com/office/drawing/2016/5/11/chartex" xmlns:mc="http://schemas.openxmlformats.org/markup-compatibility/2006" xmlns:o="urn:schemas-microsoft-com:office:office" xmlns:r="http://schemas.openxmlformats.org/officeDocument/2006/relationships" xmlns:m="http://schemas.openxmlformats.org/officeDocument/2006/math" xmlns:v="urn:schemas-microsoft-com:vml" xmlns:wp14="http://schemas.microsoft.com/office/word/2010/wordprocessingDrawing" xmlns:wp="http://schemas.openxmlformats.org/drawingml/2006/wordprocessingDrawing" xmlns:w10="urn:schemas-microsoft-com:office:word" xmlns:w="http://schemas.openxmlformats.org/wordprocessingml/2006/main" xmlns:w14="http://schemas.microsoft.com/office/word/2010/wordml" xmlns:w15="http://schemas.microsoft.com/office/word/2012/wordml" xmlns:w16se="http://schemas.microsoft.com/office/word/2015/wordml/symex" xmlns:wpg="http://schemas.microsoft.com/office/word/2010/wordprocessingGroup" xmlns:wpi="http://schemas.microsoft.com/office/word/2010/wordprocessingInk" xmlns:wne="http://schemas.microsoft.com/office/word/2006/wordml" xmlns:wps="http://schemas.microsoft.com/office/word/2010/wordprocessingShape" mc:Ignorable="w14 w15 w16se wp14">
   <w:p>
     <w:pPr>
       <w:pStyle w:val="Footer"/>
@@ -5524,7 +5745,7 @@
       <w:rPr>
         <w:noProof/>
       </w:rPr>
-      <w:t>14</w:t>
+      <w:t>11</w:t>
     </w:r>
     <w:r>
       <w:fldChar w:fldCharType="end"/>
@@ -5534,7 +5755,7 @@
 </file>
 
 <file path=word/footnotes.xml><?xml version="1.0" encoding="utf-8"?>
-<w:footnotes xmlns:wpc="http://schemas.microsoft.com/office/word/2010/wordprocessingCanvas" xmlns:cx="http://schemas.microsoft.com/office/drawing/2014/chartex" xmlns:cx1="http://schemas.microsoft.com/office/drawing/2015/9/8/chartex" xmlns:cx2="http://schemas.microsoft.com/office/drawing/2015/10/21/chartex" xmlns:mc="http://schemas.openxmlformats.org/markup-compatibility/2006" xmlns:o="urn:schemas-microsoft-com:office:office" xmlns:r="http://schemas.openxmlformats.org/officeDocument/2006/relationships" xmlns:m="http://schemas.openxmlformats.org/officeDocument/2006/math" xmlns:v="urn:schemas-microsoft-com:vml" xmlns:wp14="http://schemas.microsoft.com/office/word/2010/wordprocessingDrawing" xmlns:wp="http://schemas.openxmlformats.org/drawingml/2006/wordprocessingDrawing" xmlns:w10="urn:schemas-microsoft-com:office:word" xmlns:w="http://schemas.openxmlformats.org/wordprocessingml/2006/main" xmlns:w14="http://schemas.microsoft.com/office/word/2010/wordml" xmlns:w15="http://schemas.microsoft.com/office/word/2012/wordml" xmlns:w16se="http://schemas.microsoft.com/office/word/2015/wordml/symex" xmlns:wpg="http://schemas.microsoft.com/office/word/2010/wordprocessingGroup" xmlns:wpi="http://schemas.microsoft.com/office/word/2010/wordprocessingInk" xmlns:wne="http://schemas.microsoft.com/office/word/2006/wordml" xmlns:wps="http://schemas.microsoft.com/office/word/2010/wordprocessingShape" mc:Ignorable="w14 w15 w16se wp14">
+<w:footnotes xmlns:wpc="http://schemas.microsoft.com/office/word/2010/wordprocessingCanvas" xmlns:cx="http://schemas.microsoft.com/office/drawing/2014/chartex" xmlns:cx1="http://schemas.microsoft.com/office/drawing/2015/9/8/chartex" xmlns:cx2="http://schemas.microsoft.com/office/drawing/2015/10/21/chartex" xmlns:cx3="http://schemas.microsoft.com/office/drawing/2016/5/9/chartex" xmlns:cx4="http://schemas.microsoft.com/office/drawing/2016/5/10/chartex" xmlns:cx5="http://schemas.microsoft.com/office/drawing/2016/5/11/chartex" xmlns:mc="http://schemas.openxmlformats.org/markup-compatibility/2006" xmlns:o="urn:schemas-microsoft-com:office:office" xmlns:r="http://schemas.openxmlformats.org/officeDocument/2006/relationships" xmlns:m="http://schemas.openxmlformats.org/officeDocument/2006/math" xmlns:v="urn:schemas-microsoft-com:vml" xmlns:wp14="http://schemas.microsoft.com/office/word/2010/wordprocessingDrawing" xmlns:wp="http://schemas.openxmlformats.org/drawingml/2006/wordprocessingDrawing" xmlns:w10="urn:schemas-microsoft-com:office:word" xmlns:w="http://schemas.openxmlformats.org/wordprocessingml/2006/main" xmlns:w14="http://schemas.microsoft.com/office/word/2010/wordml" xmlns:w15="http://schemas.microsoft.com/office/word/2012/wordml" xmlns:w16se="http://schemas.microsoft.com/office/word/2015/wordml/symex" xmlns:wpg="http://schemas.microsoft.com/office/word/2010/wordprocessingGroup" xmlns:wpi="http://schemas.microsoft.com/office/word/2010/wordprocessingInk" xmlns:wne="http://schemas.microsoft.com/office/word/2006/wordml" xmlns:wps="http://schemas.microsoft.com/office/word/2010/wordprocessingShape" mc:Ignorable="w14 w15 w16se wp14">
   <w:footnote w:type="separator" w:id="-1">
     <w:p>
       <w:pPr>
@@ -5559,7 +5780,7 @@
 </file>
 
 <file path=word/numbering.xml><?xml version="1.0" encoding="utf-8"?>
-<w:numbering xmlns:wpc="http://schemas.microsoft.com/office/word/2010/wordprocessingCanvas" xmlns:cx="http://schemas.microsoft.com/office/drawing/2014/chartex" xmlns:cx1="http://schemas.microsoft.com/office/drawing/2015/9/8/chartex" xmlns:cx2="http://schemas.microsoft.com/office/drawing/2015/10/21/chartex" xmlns:mc="http://schemas.openxmlformats.org/markup-compatibility/2006" xmlns:o="urn:schemas-microsoft-com:office:office" xmlns:r="http://schemas.openxmlformats.org/officeDocument/2006/relationships" xmlns:m="http://schemas.openxmlformats.org/officeDocument/2006/math" xmlns:v="urn:schemas-microsoft-com:vml" xmlns:wp14="http://schemas.microsoft.com/office/word/2010/wordprocessingDrawing" xmlns:wp="http://schemas.openxmlformats.org/drawingml/2006/wordprocessingDrawing" xmlns:w10="urn:schemas-microsoft-com:office:word" xmlns:w="http://schemas.openxmlformats.org/wordprocessingml/2006/main" xmlns:w14="http://schemas.microsoft.com/office/word/2010/wordml" xmlns:w15="http://schemas.microsoft.com/office/word/2012/wordml" xmlns:w16se="http://schemas.microsoft.com/office/word/2015/wordml/symex" xmlns:wpg="http://schemas.microsoft.com/office/word/2010/wordprocessingGroup" xmlns:wpi="http://schemas.microsoft.com/office/word/2010/wordprocessingInk" xmlns:wne="http://schemas.microsoft.com/office/word/2006/wordml" xmlns:wps="http://schemas.microsoft.com/office/word/2010/wordprocessingShape" mc:Ignorable="w14 w15 w16se wp14">
+<w:numbering xmlns:wpc="http://schemas.microsoft.com/office/word/2010/wordprocessingCanvas" xmlns:cx="http://schemas.microsoft.com/office/drawing/2014/chartex" xmlns:cx1="http://schemas.microsoft.com/office/drawing/2015/9/8/chartex" xmlns:cx2="http://schemas.microsoft.com/office/drawing/2015/10/21/chartex" xmlns:cx3="http://schemas.microsoft.com/office/drawing/2016/5/9/chartex" xmlns:cx4="http://schemas.microsoft.com/office/drawing/2016/5/10/chartex" xmlns:cx5="http://schemas.microsoft.com/office/drawing/2016/5/11/chartex" xmlns:mc="http://schemas.openxmlformats.org/markup-compatibility/2006" xmlns:o="urn:schemas-microsoft-com:office:office" xmlns:r="http://schemas.openxmlformats.org/officeDocument/2006/relationships" xmlns:m="http://schemas.openxmlformats.org/officeDocument/2006/math" xmlns:v="urn:schemas-microsoft-com:vml" xmlns:wp14="http://schemas.microsoft.com/office/word/2010/wordprocessingDrawing" xmlns:wp="http://schemas.openxmlformats.org/drawingml/2006/wordprocessingDrawing" xmlns:w10="urn:schemas-microsoft-com:office:word" xmlns:w="http://schemas.openxmlformats.org/wordprocessingml/2006/main" xmlns:w14="http://schemas.microsoft.com/office/word/2010/wordml" xmlns:w15="http://schemas.microsoft.com/office/word/2012/wordml" xmlns:w16se="http://schemas.microsoft.com/office/word/2015/wordml/symex" xmlns:wpg="http://schemas.microsoft.com/office/word/2010/wordprocessingGroup" xmlns:wpi="http://schemas.microsoft.com/office/word/2010/wordprocessingInk" xmlns:wne="http://schemas.microsoft.com/office/word/2006/wordml" xmlns:wps="http://schemas.microsoft.com/office/word/2010/wordprocessingShape" mc:Ignorable="w14 w15 w16se wp14">
   <w:abstractNum w:abstractNumId="0" w15:restartNumberingAfterBreak="0">
     <w:nsid w:val="FFFFFF88"/>
     <w:multiLevelType w:val="singleLevel"/>
@@ -5866,7 +6087,7 @@
       </w:pPr>
     </w:pPrDefault>
   </w:docDefaults>
-  <w:latentStyles w:defLockedState="0" w:defUIPriority="99" w:defSemiHidden="0" w:defUnhideWhenUsed="0" w:defQFormat="0" w:count="372">
+  <w:latentStyles w:defLockedState="0" w:defUIPriority="99" w:defSemiHidden="0" w:defUnhideWhenUsed="0" w:defQFormat="0" w:count="374">
     <w:lsdException w:name="Normal" w:uiPriority="0" w:qFormat="1"/>
     <w:lsdException w:name="heading 1" w:uiPriority="0" w:qFormat="1"/>
     <w:lsdException w:name="heading 2" w:semiHidden="1" w:uiPriority="0" w:unhideWhenUsed="1" w:qFormat="1"/>
@@ -6239,10 +6460,15 @@
     <w:lsdException w:name="List Table 6 Colorful Accent 6" w:uiPriority="51"/>
     <w:lsdException w:name="List Table 7 Colorful Accent 6" w:uiPriority="52"/>
     <w:lsdException w:name="Mention" w:semiHidden="1" w:unhideWhenUsed="1"/>
+    <w:lsdException w:name="Smart Hyperlink" w:semiHidden="1" w:unhideWhenUsed="1"/>
+    <w:lsdException w:name="Hashtag" w:semiHidden="1" w:unhideWhenUsed="1"/>
   </w:latentStyles>
   <w:style w:type="paragraph" w:default="1" w:styleId="Normal">
     <w:name w:val="Normal"/>
     <w:qFormat/>
+    <w:rPr>
+      <w:lang w:val="en-GB"/>
+    </w:rPr>
   </w:style>
   <w:style w:type="paragraph" w:styleId="Heading1">
     <w:name w:val="heading 1"/>
@@ -10608,7 +10834,7 @@
 </file>
 
 <file path=word/glossary/document.xml><?xml version="1.0" encoding="utf-8"?>
-<w:glossaryDocument xmlns:wpc="http://schemas.microsoft.com/office/word/2010/wordprocessingCanvas" xmlns:cx="http://schemas.microsoft.com/office/drawing/2014/chartex" xmlns:cx1="http://schemas.microsoft.com/office/drawing/2015/9/8/chartex" xmlns:cx2="http://schemas.microsoft.com/office/drawing/2015/10/21/chartex" xmlns:mc="http://schemas.openxmlformats.org/markup-compatibility/2006" xmlns:o="urn:schemas-microsoft-com:office:office" xmlns:r="http://schemas.openxmlformats.org/officeDocument/2006/relationships" xmlns:m="http://schemas.openxmlformats.org/officeDocument/2006/math" xmlns:v="urn:schemas-microsoft-com:vml" xmlns:wp14="http://schemas.microsoft.com/office/word/2010/wordprocessingDrawing" xmlns:wp="http://schemas.openxmlformats.org/drawingml/2006/wordprocessingDrawing" xmlns:w10="urn:schemas-microsoft-com:office:word" xmlns:w="http://schemas.openxmlformats.org/wordprocessingml/2006/main" xmlns:w14="http://schemas.microsoft.com/office/word/2010/wordml" xmlns:w15="http://schemas.microsoft.com/office/word/2012/wordml" xmlns:w16se="http://schemas.microsoft.com/office/word/2015/wordml/symex" xmlns:wpg="http://schemas.microsoft.com/office/word/2010/wordprocessingGroup" xmlns:wpi="http://schemas.microsoft.com/office/word/2010/wordprocessingInk" xmlns:wne="http://schemas.microsoft.com/office/word/2006/wordml" xmlns:wps="http://schemas.microsoft.com/office/word/2010/wordprocessingShape" mc:Ignorable="w14 w15 w16se wp14">
+<w:glossaryDocument xmlns:wpc="http://schemas.microsoft.com/office/word/2010/wordprocessingCanvas" xmlns:cx="http://schemas.microsoft.com/office/drawing/2014/chartex" xmlns:cx1="http://schemas.microsoft.com/office/drawing/2015/9/8/chartex" xmlns:cx2="http://schemas.microsoft.com/office/drawing/2015/10/21/chartex" xmlns:cx3="http://schemas.microsoft.com/office/drawing/2016/5/9/chartex" xmlns:cx4="http://schemas.microsoft.com/office/drawing/2016/5/10/chartex" xmlns:cx5="http://schemas.microsoft.com/office/drawing/2016/5/11/chartex" xmlns:mc="http://schemas.openxmlformats.org/markup-compatibility/2006" xmlns:o="urn:schemas-microsoft-com:office:office" xmlns:r="http://schemas.openxmlformats.org/officeDocument/2006/relationships" xmlns:m="http://schemas.openxmlformats.org/officeDocument/2006/math" xmlns:v="urn:schemas-microsoft-com:vml" xmlns:wp14="http://schemas.microsoft.com/office/word/2010/wordprocessingDrawing" xmlns:wp="http://schemas.openxmlformats.org/drawingml/2006/wordprocessingDrawing" xmlns:w10="urn:schemas-microsoft-com:office:word" xmlns:w="http://schemas.openxmlformats.org/wordprocessingml/2006/main" xmlns:w14="http://schemas.microsoft.com/office/word/2010/wordml" xmlns:w15="http://schemas.microsoft.com/office/word/2012/wordml" xmlns:w16se="http://schemas.microsoft.com/office/word/2015/wordml/symex" xmlns:wpg="http://schemas.microsoft.com/office/word/2010/wordprocessingGroup" xmlns:wpi="http://schemas.microsoft.com/office/word/2010/wordprocessingInk" xmlns:wne="http://schemas.microsoft.com/office/word/2006/wordml" xmlns:wps="http://schemas.microsoft.com/office/word/2010/wordprocessingShape" mc:Ignorable="w14 w15 w16se wp14">
   <w:docParts>
     <w:docPart>
       <w:docPartPr>
@@ -10762,7 +10988,7 @@
 </file>
 
 <file path=word/glossary/numbering.xml><?xml version="1.0" encoding="utf-8"?>
-<w:numbering xmlns:wpc="http://schemas.microsoft.com/office/word/2010/wordprocessingCanvas" xmlns:cx="http://schemas.microsoft.com/office/drawing/2014/chartex" xmlns:cx1="http://schemas.microsoft.com/office/drawing/2015/9/8/chartex" xmlns:cx2="http://schemas.microsoft.com/office/drawing/2015/10/21/chartex" xmlns:mc="http://schemas.openxmlformats.org/markup-compatibility/2006" xmlns:o="urn:schemas-microsoft-com:office:office" xmlns:r="http://schemas.openxmlformats.org/officeDocument/2006/relationships" xmlns:m="http://schemas.openxmlformats.org/officeDocument/2006/math" xmlns:v="urn:schemas-microsoft-com:vml" xmlns:wp14="http://schemas.microsoft.com/office/word/2010/wordprocessingDrawing" xmlns:wp="http://schemas.openxmlformats.org/drawingml/2006/wordprocessingDrawing" xmlns:w10="urn:schemas-microsoft-com:office:word" xmlns:w="http://schemas.openxmlformats.org/wordprocessingml/2006/main" xmlns:w14="http://schemas.microsoft.com/office/word/2010/wordml" xmlns:w15="http://schemas.microsoft.com/office/word/2012/wordml" xmlns:w16se="http://schemas.microsoft.com/office/word/2015/wordml/symex" xmlns:wpg="http://schemas.microsoft.com/office/word/2010/wordprocessingGroup" xmlns:wpi="http://schemas.microsoft.com/office/word/2010/wordprocessingInk" xmlns:wne="http://schemas.microsoft.com/office/word/2006/wordml" xmlns:wps="http://schemas.microsoft.com/office/word/2010/wordprocessingShape" mc:Ignorable="w14 w15 w16se wp14">
+<w:numbering xmlns:wpc="http://schemas.microsoft.com/office/word/2010/wordprocessingCanvas" xmlns:cx="http://schemas.microsoft.com/office/drawing/2014/chartex" xmlns:cx1="http://schemas.microsoft.com/office/drawing/2015/9/8/chartex" xmlns:cx2="http://schemas.microsoft.com/office/drawing/2015/10/21/chartex" xmlns:cx3="http://schemas.microsoft.com/office/drawing/2016/5/9/chartex" xmlns:cx4="http://schemas.microsoft.com/office/drawing/2016/5/10/chartex" xmlns:cx5="http://schemas.microsoft.com/office/drawing/2016/5/11/chartex" xmlns:mc="http://schemas.openxmlformats.org/markup-compatibility/2006" xmlns:o="urn:schemas-microsoft-com:office:office" xmlns:r="http://schemas.openxmlformats.org/officeDocument/2006/relationships" xmlns:m="http://schemas.openxmlformats.org/officeDocument/2006/math" xmlns:v="urn:schemas-microsoft-com:vml" xmlns:wp14="http://schemas.microsoft.com/office/word/2010/wordprocessingDrawing" xmlns:wp="http://schemas.openxmlformats.org/drawingml/2006/wordprocessingDrawing" xmlns:w10="urn:schemas-microsoft-com:office:word" xmlns:w="http://schemas.openxmlformats.org/wordprocessingml/2006/main" xmlns:w14="http://schemas.microsoft.com/office/word/2010/wordml" xmlns:w15="http://schemas.microsoft.com/office/word/2012/wordml" xmlns:w16se="http://schemas.microsoft.com/office/word/2015/wordml/symex" xmlns:wpg="http://schemas.microsoft.com/office/word/2010/wordprocessingGroup" xmlns:wpi="http://schemas.microsoft.com/office/word/2010/wordprocessingInk" xmlns:wne="http://schemas.microsoft.com/office/word/2006/wordml" xmlns:wps="http://schemas.microsoft.com/office/word/2010/wordprocessingShape" mc:Ignorable="w14 w15 w16se wp14">
   <w:abstractNum w:abstractNumId="0" w15:restartNumberingAfterBreak="0">
     <w:nsid w:val="FFFFFF89"/>
     <w:multiLevelType w:val="singleLevel"/>
@@ -10811,6 +11037,7 @@
     <w:rsid w:val="00475FF5"/>
     <w:rsid w:val="0048305F"/>
     <w:rsid w:val="005C3BEB"/>
+    <w:rsid w:val="008400B5"/>
     <w:rsid w:val="008B7524"/>
     <w:rsid w:val="009747E4"/>
     <w:rsid w:val="00994DE7"/>
@@ -10819,6 +11046,7 @@
     <w:rsid w:val="00AD74C7"/>
     <w:rsid w:val="00AF6804"/>
     <w:rsid w:val="00B21E59"/>
+    <w:rsid w:val="00B41109"/>
     <w:rsid w:val="00BC310B"/>
     <w:rsid w:val="00C03335"/>
     <w:rsid w:val="00C5345F"/>
@@ -10868,7 +11096,7 @@
       </w:pPr>
     </w:pPrDefault>
   </w:docDefaults>
-  <w:latentStyles w:defLockedState="0" w:defUIPriority="99" w:defSemiHidden="0" w:defUnhideWhenUsed="0" w:defQFormat="0" w:count="372">
+  <w:latentStyles w:defLockedState="0" w:defUIPriority="99" w:defSemiHidden="0" w:defUnhideWhenUsed="0" w:defQFormat="0" w:count="374">
     <w:lsdException w:name="Normal" w:uiPriority="0" w:qFormat="1"/>
     <w:lsdException w:name="heading 1" w:uiPriority="1" w:qFormat="1"/>
     <w:lsdException w:name="heading 2" w:semiHidden="1" w:uiPriority="1" w:unhideWhenUsed="1" w:qFormat="1"/>
@@ -11241,6 +11469,8 @@
     <w:lsdException w:name="List Table 6 Colorful Accent 6" w:uiPriority="51"/>
     <w:lsdException w:name="List Table 7 Colorful Accent 6" w:uiPriority="52"/>
     <w:lsdException w:name="Mention" w:semiHidden="1" w:unhideWhenUsed="1"/>
+    <w:lsdException w:name="Smart Hyperlink" w:semiHidden="1" w:unhideWhenUsed="1"/>
+    <w:lsdException w:name="Hashtag" w:semiHidden="1" w:unhideWhenUsed="1"/>
   </w:latentStyles>
   <w:style w:type="paragraph" w:default="1" w:styleId="Normal">
     <w:name w:val="Normal"/>
@@ -11261,7 +11491,7 @@
     </w:pPr>
     <w:rPr>
       <w:rFonts w:asciiTheme="majorHAnsi" w:eastAsiaTheme="majorEastAsia" w:hAnsiTheme="majorHAnsi" w:cstheme="majorBidi"/>
-      <w:color w:val="5B9BD5" w:themeColor="accent1"/>
+      <w:color w:val="4472C4" w:themeColor="accent1"/>
       <w:sz w:val="30"/>
       <w:szCs w:val="30"/>
       <w:lang w:val="en-US" w:eastAsia="en-US"/>
@@ -11284,7 +11514,7 @@
     <w:rPr>
       <w:rFonts w:asciiTheme="majorHAnsi" w:eastAsiaTheme="majorEastAsia" w:hAnsiTheme="majorHAnsi" w:cstheme="majorBidi"/>
       <w:caps/>
-      <w:color w:val="5B9BD5" w:themeColor="accent1"/>
+      <w:color w:val="4472C4" w:themeColor="accent1"/>
       <w:lang w:val="en-US" w:eastAsia="en-US"/>
     </w:rPr>
   </w:style>
@@ -11322,7 +11552,7 @@
     <w:uiPriority w:val="1"/>
     <w:rPr>
       <w:rFonts w:asciiTheme="majorHAnsi" w:eastAsiaTheme="majorEastAsia" w:hAnsiTheme="majorHAnsi" w:cstheme="majorBidi"/>
-      <w:color w:val="5B9BD5" w:themeColor="accent1"/>
+      <w:color w:val="4472C4" w:themeColor="accent1"/>
       <w:sz w:val="30"/>
       <w:szCs w:val="30"/>
       <w:lang w:val="en-US" w:eastAsia="en-US"/>
@@ -11336,7 +11566,7 @@
     <w:rPr>
       <w:rFonts w:asciiTheme="majorHAnsi" w:eastAsiaTheme="majorEastAsia" w:hAnsiTheme="majorHAnsi" w:cstheme="majorBidi"/>
       <w:caps/>
-      <w:color w:val="5B9BD5" w:themeColor="accent1"/>
+      <w:color w:val="4472C4" w:themeColor="accent1"/>
       <w:lang w:val="en-US" w:eastAsia="en-US"/>
     </w:rPr>
   </w:style>
@@ -11718,7 +11948,7 @@
 </file>
 
 <file path=customXml/itemProps3.xml><?xml version="1.0" encoding="utf-8"?>
-<ds:datastoreItem xmlns:ds="http://schemas.openxmlformats.org/officeDocument/2006/customXml" ds:itemID="{6F8264E6-AC26-4AEB-B51C-2B997695D3A0}">
+<ds:datastoreItem xmlns:ds="http://schemas.openxmlformats.org/officeDocument/2006/customXml" ds:itemID="{2F70FEC6-D2E4-4810-80A0-F8FDB3846CEA}">
   <ds:schemaRefs>
     <ds:schemaRef ds:uri="http://schemas.openxmlformats.org/officeDocument/2006/bibliography"/>
   </ds:schemaRefs>

</xml_diff>

<commit_message>
minor fixes to the report
</commit_message>
<xml_diff>
--- a/docs/B00235610-Project-Report.docx
+++ b/docs/B00235610-Project-Report.docx
@@ -1,6 +1,6 @@
 
 <file path=word/document.xml><?xml version="1.0" encoding="utf-8"?>
-<w:document xmlns:wpc="http://schemas.microsoft.com/office/word/2010/wordprocessingCanvas" xmlns:cx="http://schemas.microsoft.com/office/drawing/2014/chartex" xmlns:cx1="http://schemas.microsoft.com/office/drawing/2015/9/8/chartex" xmlns:cx2="http://schemas.microsoft.com/office/drawing/2015/10/21/chartex" xmlns:cx3="http://schemas.microsoft.com/office/drawing/2016/5/9/chartex" xmlns:cx4="http://schemas.microsoft.com/office/drawing/2016/5/10/chartex" xmlns:cx5="http://schemas.microsoft.com/office/drawing/2016/5/11/chartex" xmlns:mc="http://schemas.openxmlformats.org/markup-compatibility/2006" xmlns:o="urn:schemas-microsoft-com:office:office" xmlns:r="http://schemas.openxmlformats.org/officeDocument/2006/relationships" xmlns:m="http://schemas.openxmlformats.org/officeDocument/2006/math" xmlns:v="urn:schemas-microsoft-com:vml" xmlns:wp14="http://schemas.microsoft.com/office/word/2010/wordprocessingDrawing" xmlns:wp="http://schemas.openxmlformats.org/drawingml/2006/wordprocessingDrawing" xmlns:w10="urn:schemas-microsoft-com:office:word" xmlns:w="http://schemas.openxmlformats.org/wordprocessingml/2006/main" xmlns:w14="http://schemas.microsoft.com/office/word/2010/wordml" xmlns:w15="http://schemas.microsoft.com/office/word/2012/wordml" xmlns:w16se="http://schemas.microsoft.com/office/word/2015/wordml/symex" xmlns:wpg="http://schemas.microsoft.com/office/word/2010/wordprocessingGroup" xmlns:wpi="http://schemas.microsoft.com/office/word/2010/wordprocessingInk" xmlns:wne="http://schemas.microsoft.com/office/word/2006/wordml" xmlns:wps="http://schemas.microsoft.com/office/word/2010/wordprocessingShape" mc:Ignorable="w14 w15 w16se wp14">
+<w:document xmlns:wpc="http://schemas.microsoft.com/office/word/2010/wordprocessingCanvas" xmlns:cx="http://schemas.microsoft.com/office/drawing/2014/chartex" xmlns:cx1="http://schemas.microsoft.com/office/drawing/2015/9/8/chartex" xmlns:mc="http://schemas.openxmlformats.org/markup-compatibility/2006" xmlns:o="urn:schemas-microsoft-com:office:office" xmlns:r="http://schemas.openxmlformats.org/officeDocument/2006/relationships" xmlns:m="http://schemas.openxmlformats.org/officeDocument/2006/math" xmlns:v="urn:schemas-microsoft-com:vml" xmlns:wp14="http://schemas.microsoft.com/office/word/2010/wordprocessingDrawing" xmlns:wp="http://schemas.openxmlformats.org/drawingml/2006/wordprocessingDrawing" xmlns:w10="urn:schemas-microsoft-com:office:word" xmlns:w="http://schemas.openxmlformats.org/wordprocessingml/2006/main" xmlns:w14="http://schemas.microsoft.com/office/word/2010/wordml" xmlns:w15="http://schemas.microsoft.com/office/word/2012/wordml" xmlns:w16se="http://schemas.microsoft.com/office/word/2015/wordml/symex" xmlns:wpg="http://schemas.microsoft.com/office/word/2010/wordprocessingGroup" xmlns:wpi="http://schemas.microsoft.com/office/word/2010/wordprocessingInk" xmlns:wne="http://schemas.microsoft.com/office/word/2006/wordml" xmlns:wps="http://schemas.microsoft.com/office/word/2010/wordprocessingShape" mc:Ignorable="w14 w15 w16se wp14">
   <w:body>
     <w:bookmarkStart w:id="0" w:name="_Toc321147149" w:displacedByCustomXml="next"/>
     <w:bookmarkStart w:id="1" w:name="_Toc318188227" w:displacedByCustomXml="next"/>
@@ -278,7 +278,7 @@
                   </wp:anchor>
                 </w:drawing>
               </mc:Choice>
-              <mc:Fallback>
+              <mc:Fallback xmlns:cx5="http://schemas.microsoft.com/office/drawing/2016/5/11/chartex" xmlns:cx4="http://schemas.microsoft.com/office/drawing/2016/5/10/chartex" xmlns:cx3="http://schemas.microsoft.com/office/drawing/2016/5/9/chartex" xmlns:cx2="http://schemas.microsoft.com/office/drawing/2015/10/21/chartex">
                 <w:pict>
                   <v:shapetype w14:anchorId="5E8D3644" id="_x0000_t202" coordsize="21600,21600" o:spt="202" path="m,l,21600r21600,l21600,xe">
                     <v:stroke joinstyle="miter"/>
@@ -492,6 +492,7 @@
                                   </w:rPr>
                                 </w:pPr>
                                 <w:hyperlink r:id="rId11" w:history="1">
+                                  <w:proofErr w:type="spellStart"/>
                                   <w:r>
                                     <w:rPr>
                                       <w:rStyle w:val="Hyperlink"/>
@@ -499,7 +500,17 @@
                                       <w:i w:val="0"/>
                                       <w:sz w:val="32"/>
                                     </w:rPr>
-                                    <w:t>Github Repository</w:t>
+                                    <w:t>Github</w:t>
+                                  </w:r>
+                                  <w:proofErr w:type="spellEnd"/>
+                                  <w:r>
+                                    <w:rPr>
+                                      <w:rStyle w:val="Hyperlink"/>
+                                      <w:b/>
+                                      <w:i w:val="0"/>
+                                      <w:sz w:val="32"/>
+                                    </w:rPr>
+                                    <w:t xml:space="preserve"> Repository</w:t>
                                   </w:r>
                                 </w:hyperlink>
                               </w:p>
@@ -523,7 +534,7 @@
                   </wp:anchor>
                 </w:drawing>
               </mc:Choice>
-              <mc:Fallback>
+              <mc:Fallback xmlns:cx5="http://schemas.microsoft.com/office/drawing/2016/5/11/chartex" xmlns:cx4="http://schemas.microsoft.com/office/drawing/2016/5/10/chartex" xmlns:cx3="http://schemas.microsoft.com/office/drawing/2016/5/9/chartex" xmlns:cx2="http://schemas.microsoft.com/office/drawing/2015/10/21/chartex">
                 <w:pict>
                   <v:shape w14:anchorId="2A87F6D1" id="Text Box 21" o:spid="_x0000_s1027" type="#_x0000_t202" style="position:absolute;margin-left:0;margin-top:0;width:310.5pt;height:104.4pt;z-index:251661312;visibility:visible;mso-wrap-style:square;mso-width-percent:950;mso-height-percent:0;mso-top-percent:750;mso-wrap-distance-left:9pt;mso-wrap-distance-top:0;mso-wrap-distance-right:9pt;mso-wrap-distance-bottom:0;mso-position-horizontal:center;mso-position-horizontal-relative:margin;mso-position-vertical-relative:margin;mso-width-percent:950;mso-height-percent:0;mso-top-percent:750;mso-width-relative:margin;mso-height-relative:margin;v-text-anchor:top" o:gfxdata="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" o:allowoverlap="f" filled="f" stroked="f" strokeweight=".5pt">
                     <v:textbox style="mso-fit-shape-to-text:t" inset="0,0,0,0">
@@ -2755,7 +2766,7 @@
                     <w:noProof/>
                     <w:webHidden/>
                   </w:rPr>
-                  <w:t>12</w:t>
+                  <w:t>13</w:t>
                 </w:r>
                 <w:r>
                   <w:rPr>
@@ -2827,7 +2838,7 @@
                     <w:noProof/>
                     <w:webHidden/>
                   </w:rPr>
-                  <w:t>13</w:t>
+                  <w:t>14</w:t>
                 </w:r>
                 <w:r>
                   <w:rPr>
@@ -2899,7 +2910,7 @@
                     <w:noProof/>
                     <w:webHidden/>
                   </w:rPr>
-                  <w:t>14</w:t>
+                  <w:t>15</w:t>
                 </w:r>
                 <w:r>
                   <w:rPr>
@@ -3032,11 +3043,16 @@
         <w:t xml:space="preserve"> not a workstation card like</w:t>
       </w:r>
       <w:r>
+        <w:t xml:space="preserve"> the</w:t>
+      </w:r>
+      <w:r>
         <w:t xml:space="preserve"> NVidia </w:t>
       </w:r>
+      <w:proofErr w:type="spellStart"/>
       <w:r>
         <w:t>Quadro</w:t>
       </w:r>
+      <w:proofErr w:type="spellEnd"/>
       <w:r>
         <w:t xml:space="preserve"> K4000 which is the card</w:t>
       </w:r>
@@ -3254,7 +3270,23 @@
         <w:t xml:space="preserve"> profiling tools will help identify expensive sections of the given code with relative ease.</w:t>
       </w:r>
       <w:r>
-        <w:t xml:space="preserve"> The code written will be maintained using Git for version control and is hosted online at Github so issues are tracked well. Obviously as I am writing CUDA code I will be using the latest version of the CUDA toolkit and I will be using the NSight NVidia Profiler to help profile the CUDA kernels written.</w:t>
+        <w:t xml:space="preserve"> The code written will be maintained using Git for version control and is hosted online at </w:t>
+      </w:r>
+      <w:proofErr w:type="spellStart"/>
+      <w:r>
+        <w:t>Github</w:t>
+      </w:r>
+      <w:proofErr w:type="spellEnd"/>
+      <w:r>
+        <w:t xml:space="preserve"> so issues are tracked well. Obviously as I am writing CUDA code I will be using the latest version of the CUDA toolkit and I will be using the </w:t>
+      </w:r>
+      <w:proofErr w:type="spellStart"/>
+      <w:r>
+        <w:t>NSight</w:t>
+      </w:r>
+      <w:proofErr w:type="spellEnd"/>
+      <w:r>
+        <w:t xml:space="preserve"> NVidia Profiler to help profile the CUDA kernels written.</w:t>
       </w:r>
     </w:p>
     <w:p>
@@ -3304,11 +3336,19 @@
           <w:sz w:val="22"/>
         </w:rPr>
       </w:pPr>
+      <w:proofErr w:type="spellStart"/>
       <w:r>
         <w:rPr>
           <w:sz w:val="22"/>
         </w:rPr>
-        <w:t xml:space="preserve">GitBash + </w:t>
+        <w:t>GitBash</w:t>
+      </w:r>
+      <w:proofErr w:type="spellEnd"/>
+      <w:r>
+        <w:rPr>
+          <w:sz w:val="22"/>
+        </w:rPr>
+        <w:t xml:space="preserve"> + </w:t>
       </w:r>
       <w:r>
         <w:rPr>
@@ -3328,11 +3368,19 @@
           <w:sz w:val="22"/>
         </w:rPr>
       </w:pPr>
+      <w:proofErr w:type="spellStart"/>
       <w:r>
         <w:rPr>
           <w:sz w:val="22"/>
         </w:rPr>
-        <w:t>NSight NVidia Profiler</w:t>
+        <w:t>NSight</w:t>
+      </w:r>
+      <w:proofErr w:type="spellEnd"/>
+      <w:r>
+        <w:rPr>
+          <w:sz w:val="22"/>
+        </w:rPr>
+        <w:t xml:space="preserve"> NVidia Profiler</w:t>
       </w:r>
     </w:p>
     <w:p>
@@ -3508,7 +3556,7 @@
           <v:shape id="_x0000_i1025" type="#_x0000_t75" style="width:523.3pt;height:66pt" o:ole="">
             <v:imagedata r:id="rId15" o:title=""/>
           </v:shape>
-          <o:OLEObject Type="Embed" ProgID="Word.OpenDocumentText.12" ShapeID="_x0000_i1025" DrawAspect="Content" ObjectID="_1549300264" r:id="rId16"/>
+          <o:OLEObject Type="Embed" ProgID="Word.OpenDocumentText.12" ShapeID="_x0000_i1025" DrawAspect="Content" ObjectID="_1549357109" r:id="rId16"/>
         </w:object>
       </w:r>
     </w:p>
@@ -3567,7 +3615,7 @@
           <v:shape id="_x0000_i1026" type="#_x0000_t75" style="width:468pt;height:22.5pt" o:ole="">
             <v:imagedata r:id="rId17" o:title=""/>
           </v:shape>
-          <o:OLEObject Type="Embed" ProgID="Word.OpenDocumentText.12" ShapeID="_x0000_i1026" DrawAspect="Content" ObjectID="_1549300265" r:id="rId18"/>
+          <o:OLEObject Type="Embed" ProgID="Word.OpenDocumentText.12" ShapeID="_x0000_i1026" DrawAspect="Content" ObjectID="_1549357110" r:id="rId18"/>
         </w:object>
       </w:r>
     </w:p>
@@ -3611,7 +3659,7 @@
           <v:shape id="_x0000_i1027" type="#_x0000_t75" style="width:468pt;height:131.25pt" o:ole="">
             <v:imagedata r:id="rId19" o:title=""/>
           </v:shape>
-          <o:OLEObject Type="Embed" ProgID="Word.OpenDocumentText.12" ShapeID="_x0000_i1027" DrawAspect="Content" ObjectID="_1549300266" r:id="rId20"/>
+          <o:OLEObject Type="Embed" ProgID="Word.OpenDocumentText.12" ShapeID="_x0000_i1027" DrawAspect="Content" ObjectID="_1549357111" r:id="rId20"/>
         </w:object>
       </w:r>
     </w:p>
@@ -3640,7 +3688,7 @@
           <v:shape id="_x0000_i1028" type="#_x0000_t75" style="width:451.3pt;height:96.75pt" o:ole="">
             <v:imagedata r:id="rId21" o:title=""/>
           </v:shape>
-          <o:OLEObject Type="Embed" ProgID="Word.OpenDocumentText.12" ShapeID="_x0000_i1028" DrawAspect="Content" ObjectID="_1549300267" r:id="rId22"/>
+          <o:OLEObject Type="Embed" ProgID="Word.OpenDocumentText.12" ShapeID="_x0000_i1028" DrawAspect="Content" ObjectID="_1549357112" r:id="rId22"/>
         </w:object>
       </w:r>
     </w:p>
@@ -3696,7 +3744,7 @@
           <v:shape id="_x0000_i1029" type="#_x0000_t75" style="width:451.3pt;height:41.45pt" o:ole="">
             <v:imagedata r:id="rId23" o:title=""/>
           </v:shape>
-          <o:OLEObject Type="Embed" ProgID="Word.OpenDocumentText.12" ShapeID="_x0000_i1029" DrawAspect="Content" ObjectID="_1549300268" r:id="rId24"/>
+          <o:OLEObject Type="Embed" ProgID="Word.OpenDocumentText.12" ShapeID="_x0000_i1029" DrawAspect="Content" ObjectID="_1549357113" r:id="rId24"/>
         </w:object>
       </w:r>
     </w:p>
@@ -3709,10 +3757,43 @@
         <w:t>Finally, there was some missing if blocks which could have stop unneeded code from executing.</w:t>
       </w:r>
       <w:r>
-        <w:t xml:space="preserve"> In the below code I</w:t>
-      </w:r>
-      <w:r>
-        <w:t>f the first if statement validates to true it does not need evaluate the second if statement or enter the do while block</w:t>
+        <w:t xml:space="preserve"> In the below code i</w:t>
+      </w:r>
+      <w:r>
+        <w:t xml:space="preserve">f the first </w:t>
+      </w:r>
+      <w:r>
+        <w:rPr>
+          <w:rStyle w:val="Emphasis"/>
+          <w:b/>
+          <w:i/>
+        </w:rPr>
+        <w:t>if</w:t>
+      </w:r>
+      <w:r>
+        <w:t xml:space="preserve"> statement validates to true it does not need evaluate the second </w:t>
+      </w:r>
+      <w:r>
+        <w:rPr>
+          <w:rStyle w:val="Emphasis"/>
+          <w:b/>
+          <w:i/>
+        </w:rPr>
+        <w:t>if</w:t>
+      </w:r>
+      <w:r>
+        <w:t xml:space="preserve"> statement or enter the </w:t>
+      </w:r>
+      <w:r>
+        <w:rPr>
+          <w:rStyle w:val="Emphasis"/>
+          <w:b/>
+          <w:i/>
+        </w:rPr>
+        <w:t>do while</w:t>
+      </w:r>
+      <w:r>
+        <w:t xml:space="preserve"> block</w:t>
       </w:r>
       <w:r>
         <w:t xml:space="preserve"> </w:t>
@@ -3720,6 +3801,7 @@
       <w:r>
         <w:t xml:space="preserve">as if </w:t>
       </w:r>
+      <w:proofErr w:type="spellStart"/>
       <w:r>
         <w:rPr>
           <w:rStyle w:val="Emphasis"/>
@@ -3728,6 +3810,7 @@
         </w:rPr>
         <w:t>iter</w:t>
       </w:r>
+      <w:proofErr w:type="spellEnd"/>
       <w:r>
         <w:t xml:space="preserve"> is either 255 or 0 the output is a black pixel</w:t>
       </w:r>
@@ -3758,7 +3841,7 @@
           <v:shape id="_x0000_i1030" type="#_x0000_t75" style="width:451.3pt;height:131.2pt" o:ole="">
             <v:imagedata r:id="rId25" o:title=""/>
           </v:shape>
-          <o:OLEObject Type="Embed" ProgID="Word.OpenDocumentText.12" ShapeID="_x0000_i1030" DrawAspect="Content" ObjectID="_1549300269" r:id="rId26"/>
+          <o:OLEObject Type="Embed" ProgID="Word.OpenDocumentText.12" ShapeID="_x0000_i1030" DrawAspect="Content" ObjectID="_1549357114" r:id="rId26"/>
         </w:object>
       </w:r>
     </w:p>
@@ -3812,6 +3895,7 @@
       <w:r>
         <w:t xml:space="preserve"> the most expensive parts of the application are the </w:t>
       </w:r>
+      <w:proofErr w:type="spellStart"/>
       <w:r>
         <w:rPr>
           <w:rStyle w:val="Emphasis"/>
@@ -3820,9 +3904,11 @@
         </w:rPr>
         <w:t>calc_mandel</w:t>
       </w:r>
+      <w:proofErr w:type="spellEnd"/>
       <w:r>
         <w:t xml:space="preserve"> function and the </w:t>
       </w:r>
+      <w:proofErr w:type="spellStart"/>
       <w:r>
         <w:rPr>
           <w:rStyle w:val="Emphasis"/>
@@ -3831,6 +3917,7 @@
         </w:rPr>
         <w:t>screen_dump</w:t>
       </w:r>
+      <w:proofErr w:type="spellEnd"/>
       <w:r>
         <w:t xml:space="preserve"> function as expected. With </w:t>
       </w:r>
@@ -4259,7 +4346,13 @@
         <w:t>image</w:t>
       </w:r>
       <w:r>
-        <w:t xml:space="preserve"> being flushed in one call. It would be much faster just to write the entire image to disk rather than just write each row individual till the full image has been written.</w:t>
+        <w:t xml:space="preserve"> being flushed in one call. It would be much faster just to write the entire image to disk rather than just write each row individual</w:t>
+      </w:r>
+      <w:r>
+        <w:t>ly</w:t>
+      </w:r>
+      <w:r>
+        <w:t xml:space="preserve"> till the full image has been written.</w:t>
       </w:r>
     </w:p>
     <w:p>
@@ -4273,7 +4366,13 @@
         <w:t>Thus,</w:t>
       </w:r>
       <w:r>
-        <w:t xml:space="preserve"> to ensure the output remains the same while writing the image in one go, the given code will need to be adapted so it calculates the flipped image and write that to disk rather than the normal image then write it to disk </w:t>
+        <w:t xml:space="preserve"> to ensure the output remains the same while writing the image in one go, the given code will need to be adapted so it calculates the flipped image and write</w:t>
+      </w:r>
+      <w:r>
+        <w:t>s</w:t>
+      </w:r>
+      <w:r>
+        <w:t xml:space="preserve"> that to disk rather than the normal image then write it to disk </w:t>
       </w:r>
       <w:r>
         <w:t>reversed</w:t>
@@ -4404,6 +4503,7 @@
       <w:r>
         <w:t xml:space="preserve">doesn’t need to be transferred via </w:t>
       </w:r>
+      <w:proofErr w:type="spellStart"/>
       <w:r>
         <w:rPr>
           <w:rStyle w:val="Emphasis"/>
@@ -4412,6 +4512,7 @@
         </w:rPr>
         <w:t>cudaMemcpy</w:t>
       </w:r>
+      <w:proofErr w:type="spellEnd"/>
       <w:r>
         <w:t xml:space="preserve"> calls</w:t>
       </w:r>
@@ -4427,7 +4528,7 @@
           <v:shape id="_x0000_i1031" type="#_x0000_t75" style="width:451.3pt;height:75.55pt" o:ole="">
             <v:imagedata r:id="rId31" o:title=""/>
           </v:shape>
-          <o:OLEObject Type="Embed" ProgID="Word.OpenDocumentText.12" ShapeID="_x0000_i1031" DrawAspect="Content" ObjectID="_1549300270" r:id="rId32"/>
+          <o:OLEObject Type="Embed" ProgID="Word.OpenDocumentText.12" ShapeID="_x0000_i1031" DrawAspect="Content" ObjectID="_1549357115" r:id="rId32"/>
         </w:object>
       </w:r>
     </w:p>
@@ -4439,7 +4540,13 @@
         <w:t>Additionally, global memory was</w:t>
       </w:r>
       <w:r>
-        <w:t xml:space="preserve"> allocated which is used to store the image that will then be written to disk. I use my own little helper class to help manage this for me. But what it does is very simple. It allocates global memory the sets a default value for it</w:t>
+        <w:t xml:space="preserve"> allocated which is used to store the image that will then be written to disk. I use my own little helper class to help manage this for me. But what it does is very simple. It allocates global memory the</w:t>
+      </w:r>
+      <w:r>
+        <w:t>n</w:t>
+      </w:r>
+      <w:r>
+        <w:t xml:space="preserve"> sets a default value for it</w:t>
       </w:r>
       <w:r>
         <w:t xml:space="preserve"> and cleans it all up once the object is destroyed</w:t>
@@ -4468,7 +4575,7 @@
           <v:shape id="_x0000_i1032" type="#_x0000_t75" style="width:451.3pt;height:53.25pt" o:ole="">
             <v:imagedata r:id="rId33" o:title=""/>
           </v:shape>
-          <o:OLEObject Type="Embed" ProgID="Word.OpenDocumentText.12" ShapeID="_x0000_i1032" DrawAspect="Content" ObjectID="_1549300271" r:id="rId34"/>
+          <o:OLEObject Type="Embed" ProgID="Word.OpenDocumentText.12" ShapeID="_x0000_i1032" DrawAspect="Content" ObjectID="_1549357116" r:id="rId34"/>
         </w:object>
       </w:r>
     </w:p>
@@ -4537,7 +4644,7 @@
           <v:shape id="_x0000_i1033" type="#_x0000_t75" style="width:451.3pt;height:86.2pt" o:ole="">
             <v:imagedata r:id="rId35" o:title=""/>
           </v:shape>
-          <o:OLEObject Type="Embed" ProgID="Word.OpenDocumentText.12" ShapeID="_x0000_i1033" DrawAspect="Content" ObjectID="_1549300272" r:id="rId36"/>
+          <o:OLEObject Type="Embed" ProgID="Word.OpenDocumentText.12" ShapeID="_x0000_i1033" DrawAspect="Content" ObjectID="_1549357117" r:id="rId36"/>
         </w:object>
       </w:r>
     </w:p>
@@ -4585,7 +4692,7 @@
           <v:shape id="_x0000_i1034" type="#_x0000_t75" style="width:451.3pt;height:49.5pt" o:ole="">
             <v:imagedata r:id="rId37" o:title=""/>
           </v:shape>
-          <o:OLEObject Type="Embed" ProgID="Word.OpenDocumentText.12" ShapeID="_x0000_i1034" DrawAspect="Content" ObjectID="_1549300273" r:id="rId38"/>
+          <o:OLEObject Type="Embed" ProgID="Word.OpenDocumentText.12" ShapeID="_x0000_i1034" DrawAspect="Content" ObjectID="_1549357118" r:id="rId38"/>
         </w:object>
       </w:r>
     </w:p>
@@ -4636,7 +4743,13 @@
         <w:t>two-dimensional</w:t>
       </w:r>
       <w:r>
-        <w:t xml:space="preserve"> launch allowing the program to generate larger image sizes. Additionally, I used to CUDA Occupancy API to get an estimate for the grid and block size parameters for the given kernel. One shortfall of this API is that it is designed for one dimension workloads so I had to write some additional code that converted this estimation so it could be used in a two-dimension kernel launch.</w:t>
+        <w:t xml:space="preserve"> launch allowing the program to generate larger image sizes. Additionally, I used </w:t>
+      </w:r>
+      <w:r>
+        <w:t>the</w:t>
+      </w:r>
+      <w:r>
+        <w:t xml:space="preserve"> CUDA Occupancy API to get an estimate for the grid and block size parameters for the given kernel. One shortfall of this API is that it is designed for one dimension workloads so I had to write some additional code that converted this estimation so it could be used in a two-dimension kernel launch.</w:t>
       </w:r>
     </w:p>
     <w:bookmarkStart w:id="35" w:name="_MON_1548533464"/>
@@ -4647,7 +4760,7 @@
           <v:shape id="_x0000_i1035" type="#_x0000_t75" style="width:523.3pt;height:175.4pt" o:ole="">
             <v:imagedata r:id="rId39" o:title=""/>
           </v:shape>
-          <o:OLEObject Type="Embed" ProgID="Word.OpenDocumentText.12" ShapeID="_x0000_i1035" DrawAspect="Content" ObjectID="_1549300274" r:id="rId40"/>
+          <o:OLEObject Type="Embed" ProgID="Word.OpenDocumentText.12" ShapeID="_x0000_i1035" DrawAspect="Content" ObjectID="_1549357119" r:id="rId40"/>
         </w:object>
       </w:r>
     </w:p>
@@ -4698,7 +4811,7 @@
           <v:shape id="_x0000_i1036" type="#_x0000_t75" style="width:451.3pt;height:108.8pt" o:ole="">
             <v:imagedata r:id="rId41" o:title=""/>
           </v:shape>
-          <o:OLEObject Type="Embed" ProgID="Word.OpenDocumentText.12" ShapeID="_x0000_i1036" DrawAspect="Content" ObjectID="_1549300275" r:id="rId42"/>
+          <o:OLEObject Type="Embed" ProgID="Word.OpenDocumentText.12" ShapeID="_x0000_i1036" DrawAspect="Content" ObjectID="_1549357120" r:id="rId42"/>
         </w:object>
       </w:r>
     </w:p>
@@ -4802,13 +4915,29 @@
         <w:t xml:space="preserve">increase in performance, </w:t>
       </w:r>
       <w:r>
-        <w:t xml:space="preserve">–use_fast_math was used however </w:t>
+        <w:t>–</w:t>
+      </w:r>
+      <w:proofErr w:type="spellStart"/>
+      <w:r>
+        <w:t>use_fast_math</w:t>
+      </w:r>
+      <w:proofErr w:type="spellEnd"/>
+      <w:r>
+        <w:t xml:space="preserve"> was used however </w:t>
       </w:r>
       <w:r>
         <w:t>t</w:t>
       </w:r>
       <w:r>
-        <w:t>he fmad optimization was turned off</w:t>
+        <w:t xml:space="preserve">he </w:t>
+      </w:r>
+      <w:proofErr w:type="spellStart"/>
+      <w:r>
+        <w:t>fmad</w:t>
+      </w:r>
+      <w:proofErr w:type="spellEnd"/>
+      <w:r>
+        <w:t xml:space="preserve"> optimization was turned off</w:t>
       </w:r>
       <w:r>
         <w:t>.</w:t>
@@ -4853,7 +4982,23 @@
         <w:t xml:space="preserve"> default in release builds and if</w:t>
       </w:r>
       <w:r>
-        <w:t xml:space="preserve"> you specify -use_fast_math it is turned on as well so by providing -fmad=false I took a performance hit but </w:t>
+        <w:t xml:space="preserve"> you specify -</w:t>
+      </w:r>
+      <w:proofErr w:type="spellStart"/>
+      <w:r>
+        <w:t>use_fast_math</w:t>
+      </w:r>
+      <w:proofErr w:type="spellEnd"/>
+      <w:r>
+        <w:t xml:space="preserve"> it is turned on as well so by providing -</w:t>
+      </w:r>
+      <w:proofErr w:type="spellStart"/>
+      <w:r>
+        <w:t>fmad</w:t>
+      </w:r>
+      <w:proofErr w:type="spellEnd"/>
+      <w:r>
+        <w:t xml:space="preserve">=false I took a performance hit but </w:t>
       </w:r>
       <w:r>
         <w:t>I reached my goal of an identical output to the CPU version.</w:t>
@@ -4865,13 +5010,26 @@
         <w:t xml:space="preserve">Other </w:t>
       </w:r>
       <w:r>
-        <w:t xml:space="preserve">flags enabled by -use_fast_math was left on. </w:t>
+        <w:t>flags enabled by -</w:t>
+      </w:r>
+      <w:proofErr w:type="spellStart"/>
+      <w:r>
+        <w:t>use_fast_math</w:t>
+      </w:r>
+      <w:proofErr w:type="spellEnd"/>
+      <w:r>
+        <w:t xml:space="preserve"> was left on. </w:t>
       </w:r>
       <w:r>
         <w:t>Finally</w:t>
       </w:r>
       <w:r>
-        <w:t>, I upgraded the compute version and architecture to ensure there were no limits on thread and block size on my modern graphics card.</w:t>
+        <w:t xml:space="preserve">, I upgraded the compute version and architecture to ensure there were no limits </w:t>
+      </w:r>
+      <w:bookmarkStart w:id="39" w:name="_GoBack"/>
+      <w:bookmarkEnd w:id="39"/>
+      <w:r>
+        <w:t>on active block size and active thread size.</w:t>
       </w:r>
     </w:p>
     <w:p>
@@ -4888,7 +5046,7 @@
       <w:pPr>
         <w:pStyle w:val="Heading2"/>
       </w:pPr>
-      <w:bookmarkStart w:id="39" w:name="_Toc475312896"/>
+      <w:bookmarkStart w:id="40" w:name="_Toc475312896"/>
       <w:r>
         <w:lastRenderedPageBreak/>
         <w:t>T</w:t>
@@ -4896,7 +5054,7 @@
       <w:r>
         <w:t>imings</w:t>
       </w:r>
-      <w:bookmarkEnd w:id="39"/>
+      <w:bookmarkEnd w:id="40"/>
     </w:p>
     <w:p>
       <w:pPr>
@@ -5005,18 +5163,18 @@
       <w:pPr>
         <w:pStyle w:val="Heading1"/>
       </w:pPr>
-      <w:bookmarkStart w:id="40" w:name="_Toc475312897"/>
+      <w:bookmarkStart w:id="41" w:name="_Toc475312897"/>
       <w:r>
         <w:lastRenderedPageBreak/>
         <w:t>Project Results</w:t>
       </w:r>
-      <w:bookmarkEnd w:id="40"/>
+      <w:bookmarkEnd w:id="41"/>
     </w:p>
     <w:p>
       <w:pPr>
         <w:pStyle w:val="Heading2"/>
       </w:pPr>
-      <w:bookmarkStart w:id="41" w:name="_Toc475312898"/>
+      <w:bookmarkStart w:id="42" w:name="_Toc475312898"/>
       <w:r>
         <w:rPr>
           <w:noProof/>
@@ -5085,7 +5243,7 @@
       <w:r>
         <w:t>esting</w:t>
       </w:r>
-      <w:bookmarkEnd w:id="41"/>
+      <w:bookmarkEnd w:id="42"/>
     </w:p>
     <w:p>
       <w:pPr>
@@ -5241,14 +5399,14 @@
       <w:pPr>
         <w:pStyle w:val="Heading2"/>
       </w:pPr>
-      <w:bookmarkStart w:id="42" w:name="_Toc475312899"/>
+      <w:bookmarkStart w:id="43" w:name="_Toc475312899"/>
       <w:r>
         <w:t>C</w:t>
       </w:r>
       <w:r>
         <w:t>omparison</w:t>
       </w:r>
-      <w:bookmarkEnd w:id="42"/>
+      <w:bookmarkEnd w:id="43"/>
     </w:p>
     <w:p>
       <w:pPr>
@@ -5317,6 +5475,7 @@
       <w:r>
         <w:t xml:space="preserve"> I also threw a call to </w:t>
       </w:r>
+      <w:proofErr w:type="spellStart"/>
       <w:r>
         <w:rPr>
           <w:rStyle w:val="Emphasis"/>
@@ -5325,6 +5484,7 @@
         </w:rPr>
         <w:t>cudaResetDevice</w:t>
       </w:r>
+      <w:proofErr w:type="spellEnd"/>
       <w:r>
         <w:t xml:space="preserve"> </w:t>
       </w:r>
@@ -5341,12 +5501,7 @@
         <w:t>program invocation to ensure</w:t>
       </w:r>
       <w:r>
-        <w:t xml:space="preserve"> CUDA initialisation was conside</w:t>
-      </w:r>
-      <w:bookmarkStart w:id="43" w:name="_GoBack"/>
-      <w:bookmarkEnd w:id="43"/>
-      <w:r>
-        <w:t xml:space="preserve">red. </w:t>
+        <w:t xml:space="preserve"> CUDA initialisation was considered. </w:t>
       </w:r>
       <w:r>
         <w:t>Remarkably the CUDA version of the program was faster with every output image size</w:t>
@@ -5459,7 +5614,23 @@
         <w:t>Conversely if</w:t>
       </w:r>
       <w:r>
-        <w:t xml:space="preserve"> the program was written in OpenCL it would have run on a wider range of devices as OpenCL kernels can run on any heterogeneous system. Additionally, my approach did not look at exploiting parallel compute</w:t>
+        <w:t xml:space="preserve"> the program was written in </w:t>
+      </w:r>
+      <w:proofErr w:type="spellStart"/>
+      <w:r>
+        <w:t>OpenCL</w:t>
+      </w:r>
+      <w:proofErr w:type="spellEnd"/>
+      <w:r>
+        <w:t xml:space="preserve"> it would have run on a wider range of devices as </w:t>
+      </w:r>
+      <w:proofErr w:type="spellStart"/>
+      <w:r>
+        <w:t>OpenCL</w:t>
+      </w:r>
+      <w:proofErr w:type="spellEnd"/>
+      <w:r>
+        <w:t xml:space="preserve"> kernels can run on any heterogeneous system. Additionally, my approach did not look at exploiting parallel compute</w:t>
       </w:r>
       <w:r>
         <w:t xml:space="preserve"> capabilities of the CPU. There was no attempt made to optimize the CPU version to make good use of threads and SIMD instructions.</w:t>
@@ -5472,6 +5643,9 @@
       </w:r>
       <w:r>
         <w:t>fastest available version for each type of processor.</w:t>
+      </w:r>
+      <w:r>
+        <w:t xml:space="preserve"> Finally, when launching the kernel, I don’t not optimize for each image size. This is an issue as it means the speed shown above is actually worse than could have been achieved if I calculated an optimized kernel launch for each image size. This was done so the program would work generally well with any image size given to it rather than leading to come cases where the kernel was extremely fast but only for certain data sets. I preferred a constant average rather than exceptional performance with a certain data set.</w:t>
       </w:r>
     </w:p>
     <w:p>
@@ -5611,7 +5785,7 @@
           <v:shape id="_x0000_i1037" type="#_x0000_t75" style="width:523.3pt;height:687.3pt" o:ole="">
             <v:imagedata r:id="rId48" o:title=""/>
           </v:shape>
-          <o:OLEObject Type="Embed" ProgID="Word.OpenDocumentText.12" ShapeID="_x0000_i1037" DrawAspect="Content" ObjectID="_1549300276" r:id="rId49"/>
+          <o:OLEObject Type="Embed" ProgID="Word.OpenDocumentText.12" ShapeID="_x0000_i1037" DrawAspect="Content" ObjectID="_1549357121" r:id="rId49"/>
         </w:object>
       </w:r>
     </w:p>
@@ -5649,7 +5823,7 @@
           <v:shape id="_x0000_i1038" type="#_x0000_t75" style="width:523.3pt;height:453.6pt" o:ole="">
             <v:imagedata r:id="rId50" o:title=""/>
           </v:shape>
-          <o:OLEObject Type="Embed" ProgID="Word.OpenDocumentText.12" ShapeID="_x0000_i1038" DrawAspect="Content" ObjectID="_1549300277" r:id="rId51"/>
+          <o:OLEObject Type="Embed" ProgID="Word.OpenDocumentText.12" ShapeID="_x0000_i1038" DrawAspect="Content" ObjectID="_1549357122" r:id="rId51"/>
         </w:object>
       </w:r>
     </w:p>
@@ -5681,7 +5855,7 @@
           <v:shape id="_x0000_i1039" type="#_x0000_t75" style="width:451.3pt;height:498.1pt" o:ole="">
             <v:imagedata r:id="rId52" o:title=""/>
           </v:shape>
-          <o:OLEObject Type="Embed" ProgID="Word.OpenDocumentText.12" ShapeID="_x0000_i1039" DrawAspect="Content" ObjectID="_1549300278" r:id="rId53"/>
+          <o:OLEObject Type="Embed" ProgID="Word.OpenDocumentText.12" ShapeID="_x0000_i1039" DrawAspect="Content" ObjectID="_1549357123" r:id="rId53"/>
         </w:object>
       </w:r>
     </w:p>
@@ -5699,7 +5873,7 @@
 </file>
 
 <file path=word/endnotes.xml><?xml version="1.0" encoding="utf-8"?>
-<w:endnotes xmlns:wpc="http://schemas.microsoft.com/office/word/2010/wordprocessingCanvas" xmlns:cx="http://schemas.microsoft.com/office/drawing/2014/chartex" xmlns:cx1="http://schemas.microsoft.com/office/drawing/2015/9/8/chartex" xmlns:cx2="http://schemas.microsoft.com/office/drawing/2015/10/21/chartex" xmlns:cx3="http://schemas.microsoft.com/office/drawing/2016/5/9/chartex" xmlns:cx4="http://schemas.microsoft.com/office/drawing/2016/5/10/chartex" xmlns:cx5="http://schemas.microsoft.com/office/drawing/2016/5/11/chartex" xmlns:mc="http://schemas.openxmlformats.org/markup-compatibility/2006" xmlns:o="urn:schemas-microsoft-com:office:office" xmlns:r="http://schemas.openxmlformats.org/officeDocument/2006/relationships" xmlns:m="http://schemas.openxmlformats.org/officeDocument/2006/math" xmlns:v="urn:schemas-microsoft-com:vml" xmlns:wp14="http://schemas.microsoft.com/office/word/2010/wordprocessingDrawing" xmlns:wp="http://schemas.openxmlformats.org/drawingml/2006/wordprocessingDrawing" xmlns:w10="urn:schemas-microsoft-com:office:word" xmlns:w="http://schemas.openxmlformats.org/wordprocessingml/2006/main" xmlns:w14="http://schemas.microsoft.com/office/word/2010/wordml" xmlns:w15="http://schemas.microsoft.com/office/word/2012/wordml" xmlns:w16se="http://schemas.microsoft.com/office/word/2015/wordml/symex" xmlns:wpg="http://schemas.microsoft.com/office/word/2010/wordprocessingGroup" xmlns:wpi="http://schemas.microsoft.com/office/word/2010/wordprocessingInk" xmlns:wne="http://schemas.microsoft.com/office/word/2006/wordml" xmlns:wps="http://schemas.microsoft.com/office/word/2010/wordprocessingShape" mc:Ignorable="w14 w15 w16se wp14">
+<w:endnotes xmlns:wpc="http://schemas.microsoft.com/office/word/2010/wordprocessingCanvas" xmlns:cx="http://schemas.microsoft.com/office/drawing/2014/chartex" xmlns:cx1="http://schemas.microsoft.com/office/drawing/2015/9/8/chartex" xmlns:mc="http://schemas.openxmlformats.org/markup-compatibility/2006" xmlns:o="urn:schemas-microsoft-com:office:office" xmlns:r="http://schemas.openxmlformats.org/officeDocument/2006/relationships" xmlns:m="http://schemas.openxmlformats.org/officeDocument/2006/math" xmlns:v="urn:schemas-microsoft-com:vml" xmlns:wp14="http://schemas.microsoft.com/office/word/2010/wordprocessingDrawing" xmlns:wp="http://schemas.openxmlformats.org/drawingml/2006/wordprocessingDrawing" xmlns:w10="urn:schemas-microsoft-com:office:word" xmlns:w="http://schemas.openxmlformats.org/wordprocessingml/2006/main" xmlns:w14="http://schemas.microsoft.com/office/word/2010/wordml" xmlns:w15="http://schemas.microsoft.com/office/word/2012/wordml" xmlns:w16se="http://schemas.microsoft.com/office/word/2015/wordml/symex" xmlns:wpg="http://schemas.microsoft.com/office/word/2010/wordprocessingGroup" xmlns:wpi="http://schemas.microsoft.com/office/word/2010/wordprocessingInk" xmlns:wne="http://schemas.microsoft.com/office/word/2006/wordml" xmlns:wps="http://schemas.microsoft.com/office/word/2010/wordprocessingShape" mc:Ignorable="w14 w15 w16se wp14">
   <w:endnote w:type="separator" w:id="-1">
     <w:p>
       <w:pPr>
@@ -5724,7 +5898,7 @@
 </file>
 
 <file path=word/footer1.xml><?xml version="1.0" encoding="utf-8"?>
-<w:ftr xmlns:wpc="http://schemas.microsoft.com/office/word/2010/wordprocessingCanvas" xmlns:cx="http://schemas.microsoft.com/office/drawing/2014/chartex" xmlns:cx1="http://schemas.microsoft.com/office/drawing/2015/9/8/chartex" xmlns:cx2="http://schemas.microsoft.com/office/drawing/2015/10/21/chartex" xmlns:cx3="http://schemas.microsoft.com/office/drawing/2016/5/9/chartex" xmlns:cx4="http://schemas.microsoft.com/office/drawing/2016/5/10/chartex" xmlns:cx5="http://schemas.microsoft.com/office/drawing/2016/5/11/chartex" xmlns:mc="http://schemas.openxmlformats.org/markup-compatibility/2006" xmlns:o="urn:schemas-microsoft-com:office:office" xmlns:r="http://schemas.openxmlformats.org/officeDocument/2006/relationships" xmlns:m="http://schemas.openxmlformats.org/officeDocument/2006/math" xmlns:v="urn:schemas-microsoft-com:vml" xmlns:wp14="http://schemas.microsoft.com/office/word/2010/wordprocessingDrawing" xmlns:wp="http://schemas.openxmlformats.org/drawingml/2006/wordprocessingDrawing" xmlns:w10="urn:schemas-microsoft-com:office:word" xmlns:w="http://schemas.openxmlformats.org/wordprocessingml/2006/main" xmlns:w14="http://schemas.microsoft.com/office/word/2010/wordml" xmlns:w15="http://schemas.microsoft.com/office/word/2012/wordml" xmlns:w16se="http://schemas.microsoft.com/office/word/2015/wordml/symex" xmlns:wpg="http://schemas.microsoft.com/office/word/2010/wordprocessingGroup" xmlns:wpi="http://schemas.microsoft.com/office/word/2010/wordprocessingInk" xmlns:wne="http://schemas.microsoft.com/office/word/2006/wordml" xmlns:wps="http://schemas.microsoft.com/office/word/2010/wordprocessingShape" mc:Ignorable="w14 w15 w16se wp14">
+<w:ftr xmlns:wpc="http://schemas.microsoft.com/office/word/2010/wordprocessingCanvas" xmlns:cx="http://schemas.microsoft.com/office/drawing/2014/chartex" xmlns:cx1="http://schemas.microsoft.com/office/drawing/2015/9/8/chartex" xmlns:mc="http://schemas.openxmlformats.org/markup-compatibility/2006" xmlns:o="urn:schemas-microsoft-com:office:office" xmlns:r="http://schemas.openxmlformats.org/officeDocument/2006/relationships" xmlns:m="http://schemas.openxmlformats.org/officeDocument/2006/math" xmlns:v="urn:schemas-microsoft-com:vml" xmlns:wp14="http://schemas.microsoft.com/office/word/2010/wordprocessingDrawing" xmlns:wp="http://schemas.openxmlformats.org/drawingml/2006/wordprocessingDrawing" xmlns:w10="urn:schemas-microsoft-com:office:word" xmlns:w="http://schemas.openxmlformats.org/wordprocessingml/2006/main" xmlns:w14="http://schemas.microsoft.com/office/word/2010/wordml" xmlns:w15="http://schemas.microsoft.com/office/word/2012/wordml" xmlns:w16se="http://schemas.microsoft.com/office/word/2015/wordml/symex" xmlns:wpg="http://schemas.microsoft.com/office/word/2010/wordprocessingGroup" xmlns:wpi="http://schemas.microsoft.com/office/word/2010/wordprocessingInk" xmlns:wne="http://schemas.microsoft.com/office/word/2006/wordml" xmlns:wps="http://schemas.microsoft.com/office/word/2010/wordprocessingShape" mc:Ignorable="w14 w15 w16se wp14">
   <w:p>
     <w:pPr>
       <w:pStyle w:val="Footer"/>
@@ -5745,7 +5919,7 @@
       <w:rPr>
         <w:noProof/>
       </w:rPr>
-      <w:t>11</w:t>
+      <w:t>15</w:t>
     </w:r>
     <w:r>
       <w:fldChar w:fldCharType="end"/>
@@ -5755,7 +5929,7 @@
 </file>
 
 <file path=word/footnotes.xml><?xml version="1.0" encoding="utf-8"?>
-<w:footnotes xmlns:wpc="http://schemas.microsoft.com/office/word/2010/wordprocessingCanvas" xmlns:cx="http://schemas.microsoft.com/office/drawing/2014/chartex" xmlns:cx1="http://schemas.microsoft.com/office/drawing/2015/9/8/chartex" xmlns:cx2="http://schemas.microsoft.com/office/drawing/2015/10/21/chartex" xmlns:cx3="http://schemas.microsoft.com/office/drawing/2016/5/9/chartex" xmlns:cx4="http://schemas.microsoft.com/office/drawing/2016/5/10/chartex" xmlns:cx5="http://schemas.microsoft.com/office/drawing/2016/5/11/chartex" xmlns:mc="http://schemas.openxmlformats.org/markup-compatibility/2006" xmlns:o="urn:schemas-microsoft-com:office:office" xmlns:r="http://schemas.openxmlformats.org/officeDocument/2006/relationships" xmlns:m="http://schemas.openxmlformats.org/officeDocument/2006/math" xmlns:v="urn:schemas-microsoft-com:vml" xmlns:wp14="http://schemas.microsoft.com/office/word/2010/wordprocessingDrawing" xmlns:wp="http://schemas.openxmlformats.org/drawingml/2006/wordprocessingDrawing" xmlns:w10="urn:schemas-microsoft-com:office:word" xmlns:w="http://schemas.openxmlformats.org/wordprocessingml/2006/main" xmlns:w14="http://schemas.microsoft.com/office/word/2010/wordml" xmlns:w15="http://schemas.microsoft.com/office/word/2012/wordml" xmlns:w16se="http://schemas.microsoft.com/office/word/2015/wordml/symex" xmlns:wpg="http://schemas.microsoft.com/office/word/2010/wordprocessingGroup" xmlns:wpi="http://schemas.microsoft.com/office/word/2010/wordprocessingInk" xmlns:wne="http://schemas.microsoft.com/office/word/2006/wordml" xmlns:wps="http://schemas.microsoft.com/office/word/2010/wordprocessingShape" mc:Ignorable="w14 w15 w16se wp14">
+<w:footnotes xmlns:wpc="http://schemas.microsoft.com/office/word/2010/wordprocessingCanvas" xmlns:cx="http://schemas.microsoft.com/office/drawing/2014/chartex" xmlns:cx1="http://schemas.microsoft.com/office/drawing/2015/9/8/chartex" xmlns:mc="http://schemas.openxmlformats.org/markup-compatibility/2006" xmlns:o="urn:schemas-microsoft-com:office:office" xmlns:r="http://schemas.openxmlformats.org/officeDocument/2006/relationships" xmlns:m="http://schemas.openxmlformats.org/officeDocument/2006/math" xmlns:v="urn:schemas-microsoft-com:vml" xmlns:wp14="http://schemas.microsoft.com/office/word/2010/wordprocessingDrawing" xmlns:wp="http://schemas.openxmlformats.org/drawingml/2006/wordprocessingDrawing" xmlns:w10="urn:schemas-microsoft-com:office:word" xmlns:w="http://schemas.openxmlformats.org/wordprocessingml/2006/main" xmlns:w14="http://schemas.microsoft.com/office/word/2010/wordml" xmlns:w15="http://schemas.microsoft.com/office/word/2012/wordml" xmlns:w16se="http://schemas.microsoft.com/office/word/2015/wordml/symex" xmlns:wpg="http://schemas.microsoft.com/office/word/2010/wordprocessingGroup" xmlns:wpi="http://schemas.microsoft.com/office/word/2010/wordprocessingInk" xmlns:wne="http://schemas.microsoft.com/office/word/2006/wordml" xmlns:wps="http://schemas.microsoft.com/office/word/2010/wordprocessingShape" mc:Ignorable="w14 w15 w16se wp14">
   <w:footnote w:type="separator" w:id="-1">
     <w:p>
       <w:pPr>
@@ -5780,7 +5954,7 @@
 </file>
 
 <file path=word/numbering.xml><?xml version="1.0" encoding="utf-8"?>
-<w:numbering xmlns:wpc="http://schemas.microsoft.com/office/word/2010/wordprocessingCanvas" xmlns:cx="http://schemas.microsoft.com/office/drawing/2014/chartex" xmlns:cx1="http://schemas.microsoft.com/office/drawing/2015/9/8/chartex" xmlns:cx2="http://schemas.microsoft.com/office/drawing/2015/10/21/chartex" xmlns:cx3="http://schemas.microsoft.com/office/drawing/2016/5/9/chartex" xmlns:cx4="http://schemas.microsoft.com/office/drawing/2016/5/10/chartex" xmlns:cx5="http://schemas.microsoft.com/office/drawing/2016/5/11/chartex" xmlns:mc="http://schemas.openxmlformats.org/markup-compatibility/2006" xmlns:o="urn:schemas-microsoft-com:office:office" xmlns:r="http://schemas.openxmlformats.org/officeDocument/2006/relationships" xmlns:m="http://schemas.openxmlformats.org/officeDocument/2006/math" xmlns:v="urn:schemas-microsoft-com:vml" xmlns:wp14="http://schemas.microsoft.com/office/word/2010/wordprocessingDrawing" xmlns:wp="http://schemas.openxmlformats.org/drawingml/2006/wordprocessingDrawing" xmlns:w10="urn:schemas-microsoft-com:office:word" xmlns:w="http://schemas.openxmlformats.org/wordprocessingml/2006/main" xmlns:w14="http://schemas.microsoft.com/office/word/2010/wordml" xmlns:w15="http://schemas.microsoft.com/office/word/2012/wordml" xmlns:w16se="http://schemas.microsoft.com/office/word/2015/wordml/symex" xmlns:wpg="http://schemas.microsoft.com/office/word/2010/wordprocessingGroup" xmlns:wpi="http://schemas.microsoft.com/office/word/2010/wordprocessingInk" xmlns:wne="http://schemas.microsoft.com/office/word/2006/wordml" xmlns:wps="http://schemas.microsoft.com/office/word/2010/wordprocessingShape" mc:Ignorable="w14 w15 w16se wp14">
+<w:numbering xmlns:wpc="http://schemas.microsoft.com/office/word/2010/wordprocessingCanvas" xmlns:cx="http://schemas.microsoft.com/office/drawing/2014/chartex" xmlns:cx1="http://schemas.microsoft.com/office/drawing/2015/9/8/chartex" xmlns:mc="http://schemas.openxmlformats.org/markup-compatibility/2006" xmlns:o="urn:schemas-microsoft-com:office:office" xmlns:r="http://schemas.openxmlformats.org/officeDocument/2006/relationships" xmlns:m="http://schemas.openxmlformats.org/officeDocument/2006/math" xmlns:v="urn:schemas-microsoft-com:vml" xmlns:wp14="http://schemas.microsoft.com/office/word/2010/wordprocessingDrawing" xmlns:wp="http://schemas.openxmlformats.org/drawingml/2006/wordprocessingDrawing" xmlns:w10="urn:schemas-microsoft-com:office:word" xmlns:w="http://schemas.openxmlformats.org/wordprocessingml/2006/main" xmlns:w14="http://schemas.microsoft.com/office/word/2010/wordml" xmlns:w15="http://schemas.microsoft.com/office/word/2012/wordml" xmlns:w16se="http://schemas.microsoft.com/office/word/2015/wordml/symex" xmlns:wpg="http://schemas.microsoft.com/office/word/2010/wordprocessingGroup" xmlns:wpi="http://schemas.microsoft.com/office/word/2010/wordprocessingInk" xmlns:wne="http://schemas.microsoft.com/office/word/2006/wordml" xmlns:wps="http://schemas.microsoft.com/office/word/2010/wordprocessingShape" mc:Ignorable="w14 w15 w16se wp14">
   <w:abstractNum w:abstractNumId="0" w15:restartNumberingAfterBreak="0">
     <w:nsid w:val="FFFFFF88"/>
     <w:multiLevelType w:val="singleLevel"/>
@@ -6087,7 +6261,7 @@
       </w:pPr>
     </w:pPrDefault>
   </w:docDefaults>
-  <w:latentStyles w:defLockedState="0" w:defUIPriority="99" w:defSemiHidden="0" w:defUnhideWhenUsed="0" w:defQFormat="0" w:count="374">
+  <w:latentStyles w:defLockedState="0" w:defUIPriority="99" w:defSemiHidden="0" w:defUnhideWhenUsed="0" w:defQFormat="0" w:count="371">
     <w:lsdException w:name="Normal" w:uiPriority="0" w:qFormat="1"/>
     <w:lsdException w:name="heading 1" w:uiPriority="0" w:qFormat="1"/>
     <w:lsdException w:name="heading 2" w:semiHidden="1" w:uiPriority="0" w:unhideWhenUsed="1" w:qFormat="1"/>
@@ -6459,9 +6633,6 @@
     <w:lsdException w:name="List Table 5 Dark Accent 6" w:uiPriority="50"/>
     <w:lsdException w:name="List Table 6 Colorful Accent 6" w:uiPriority="51"/>
     <w:lsdException w:name="List Table 7 Colorful Accent 6" w:uiPriority="52"/>
-    <w:lsdException w:name="Mention" w:semiHidden="1" w:unhideWhenUsed="1"/>
-    <w:lsdException w:name="Smart Hyperlink" w:semiHidden="1" w:unhideWhenUsed="1"/>
-    <w:lsdException w:name="Hashtag" w:semiHidden="1" w:unhideWhenUsed="1"/>
   </w:latentStyles>
   <w:style w:type="paragraph" w:default="1" w:styleId="Normal">
     <w:name w:val="Normal"/>
@@ -10834,7 +11005,7 @@
 </file>
 
 <file path=word/glossary/document.xml><?xml version="1.0" encoding="utf-8"?>
-<w:glossaryDocument xmlns:wpc="http://schemas.microsoft.com/office/word/2010/wordprocessingCanvas" xmlns:cx="http://schemas.microsoft.com/office/drawing/2014/chartex" xmlns:cx1="http://schemas.microsoft.com/office/drawing/2015/9/8/chartex" xmlns:cx2="http://schemas.microsoft.com/office/drawing/2015/10/21/chartex" xmlns:cx3="http://schemas.microsoft.com/office/drawing/2016/5/9/chartex" xmlns:cx4="http://schemas.microsoft.com/office/drawing/2016/5/10/chartex" xmlns:cx5="http://schemas.microsoft.com/office/drawing/2016/5/11/chartex" xmlns:mc="http://schemas.openxmlformats.org/markup-compatibility/2006" xmlns:o="urn:schemas-microsoft-com:office:office" xmlns:r="http://schemas.openxmlformats.org/officeDocument/2006/relationships" xmlns:m="http://schemas.openxmlformats.org/officeDocument/2006/math" xmlns:v="urn:schemas-microsoft-com:vml" xmlns:wp14="http://schemas.microsoft.com/office/word/2010/wordprocessingDrawing" xmlns:wp="http://schemas.openxmlformats.org/drawingml/2006/wordprocessingDrawing" xmlns:w10="urn:schemas-microsoft-com:office:word" xmlns:w="http://schemas.openxmlformats.org/wordprocessingml/2006/main" xmlns:w14="http://schemas.microsoft.com/office/word/2010/wordml" xmlns:w15="http://schemas.microsoft.com/office/word/2012/wordml" xmlns:w16se="http://schemas.microsoft.com/office/word/2015/wordml/symex" xmlns:wpg="http://schemas.microsoft.com/office/word/2010/wordprocessingGroup" xmlns:wpi="http://schemas.microsoft.com/office/word/2010/wordprocessingInk" xmlns:wne="http://schemas.microsoft.com/office/word/2006/wordml" xmlns:wps="http://schemas.microsoft.com/office/word/2010/wordprocessingShape" mc:Ignorable="w14 w15 w16se wp14">
+<w:glossaryDocument xmlns:wpc="http://schemas.microsoft.com/office/word/2010/wordprocessingCanvas" xmlns:cx="http://schemas.microsoft.com/office/drawing/2014/chartex" xmlns:cx1="http://schemas.microsoft.com/office/drawing/2015/9/8/chartex" xmlns:mc="http://schemas.openxmlformats.org/markup-compatibility/2006" xmlns:o="urn:schemas-microsoft-com:office:office" xmlns:r="http://schemas.openxmlformats.org/officeDocument/2006/relationships" xmlns:m="http://schemas.openxmlformats.org/officeDocument/2006/math" xmlns:v="urn:schemas-microsoft-com:vml" xmlns:wp14="http://schemas.microsoft.com/office/word/2010/wordprocessingDrawing" xmlns:wp="http://schemas.openxmlformats.org/drawingml/2006/wordprocessingDrawing" xmlns:w10="urn:schemas-microsoft-com:office:word" xmlns:w="http://schemas.openxmlformats.org/wordprocessingml/2006/main" xmlns:w14="http://schemas.microsoft.com/office/word/2010/wordml" xmlns:w15="http://schemas.microsoft.com/office/word/2012/wordml" xmlns:w16se="http://schemas.microsoft.com/office/word/2015/wordml/symex" xmlns:wpg="http://schemas.microsoft.com/office/word/2010/wordprocessingGroup" xmlns:wpi="http://schemas.microsoft.com/office/word/2010/wordprocessingInk" xmlns:wne="http://schemas.microsoft.com/office/word/2006/wordml" xmlns:wps="http://schemas.microsoft.com/office/word/2010/wordprocessingShape" mc:Ignorable="w14 w15 w16se wp14">
   <w:docParts>
     <w:docPart>
       <w:docPartPr>
@@ -10933,7 +11104,7 @@
     <w:charset w:val="00"/>
     <w:family w:val="roman"/>
     <w:pitch w:val="variable"/>
-    <w:sig w:usb0="E0002EFF" w:usb1="C000785B" w:usb2="00000009" w:usb3="00000000" w:csb0="000001FF" w:csb1="00000000"/>
+    <w:sig w:usb0="E0002EFF" w:usb1="C0007843" w:usb2="00000009" w:usb3="00000000" w:csb0="000001FF" w:csb1="00000000"/>
   </w:font>
   <w:font w:name="Symbol">
     <w:panose1 w:val="05050102010706020507"/>
@@ -10975,20 +11146,20 @@
     <w:charset w:val="00"/>
     <w:family w:val="swiss"/>
     <w:pitch w:val="variable"/>
-    <w:sig w:usb0="E0002AFF" w:usb1="C000247B" w:usb2="00000009" w:usb3="00000000" w:csb0="000001FF" w:csb1="00000000"/>
+    <w:sig w:usb0="E00002FF" w:usb1="4000ACFF" w:usb2="00000001" w:usb3="00000000" w:csb0="0000019F" w:csb1="00000000"/>
   </w:font>
   <w:font w:name="Calibri Light">
     <w:panose1 w:val="020F0302020204030204"/>
     <w:charset w:val="00"/>
     <w:family w:val="swiss"/>
     <w:pitch w:val="variable"/>
-    <w:sig w:usb0="E0002AFF" w:usb1="C000247B" w:usb2="00000009" w:usb3="00000000" w:csb0="000001FF" w:csb1="00000000"/>
+    <w:sig w:usb0="A00002EF" w:usb1="4000207B" w:usb2="00000000" w:usb3="00000000" w:csb0="0000019F" w:csb1="00000000"/>
   </w:font>
 </w:fonts>
 </file>
 
 <file path=word/glossary/numbering.xml><?xml version="1.0" encoding="utf-8"?>
-<w:numbering xmlns:wpc="http://schemas.microsoft.com/office/word/2010/wordprocessingCanvas" xmlns:cx="http://schemas.microsoft.com/office/drawing/2014/chartex" xmlns:cx1="http://schemas.microsoft.com/office/drawing/2015/9/8/chartex" xmlns:cx2="http://schemas.microsoft.com/office/drawing/2015/10/21/chartex" xmlns:cx3="http://schemas.microsoft.com/office/drawing/2016/5/9/chartex" xmlns:cx4="http://schemas.microsoft.com/office/drawing/2016/5/10/chartex" xmlns:cx5="http://schemas.microsoft.com/office/drawing/2016/5/11/chartex" xmlns:mc="http://schemas.openxmlformats.org/markup-compatibility/2006" xmlns:o="urn:schemas-microsoft-com:office:office" xmlns:r="http://schemas.openxmlformats.org/officeDocument/2006/relationships" xmlns:m="http://schemas.openxmlformats.org/officeDocument/2006/math" xmlns:v="urn:schemas-microsoft-com:vml" xmlns:wp14="http://schemas.microsoft.com/office/word/2010/wordprocessingDrawing" xmlns:wp="http://schemas.openxmlformats.org/drawingml/2006/wordprocessingDrawing" xmlns:w10="urn:schemas-microsoft-com:office:word" xmlns:w="http://schemas.openxmlformats.org/wordprocessingml/2006/main" xmlns:w14="http://schemas.microsoft.com/office/word/2010/wordml" xmlns:w15="http://schemas.microsoft.com/office/word/2012/wordml" xmlns:w16se="http://schemas.microsoft.com/office/word/2015/wordml/symex" xmlns:wpg="http://schemas.microsoft.com/office/word/2010/wordprocessingGroup" xmlns:wpi="http://schemas.microsoft.com/office/word/2010/wordprocessingInk" xmlns:wne="http://schemas.microsoft.com/office/word/2006/wordml" xmlns:wps="http://schemas.microsoft.com/office/word/2010/wordprocessingShape" mc:Ignorable="w14 w15 w16se wp14">
+<w:numbering xmlns:wpc="http://schemas.microsoft.com/office/word/2010/wordprocessingCanvas" xmlns:cx="http://schemas.microsoft.com/office/drawing/2014/chartex" xmlns:cx1="http://schemas.microsoft.com/office/drawing/2015/9/8/chartex" xmlns:mc="http://schemas.openxmlformats.org/markup-compatibility/2006" xmlns:o="urn:schemas-microsoft-com:office:office" xmlns:r="http://schemas.openxmlformats.org/officeDocument/2006/relationships" xmlns:m="http://schemas.openxmlformats.org/officeDocument/2006/math" xmlns:v="urn:schemas-microsoft-com:vml" xmlns:wp14="http://schemas.microsoft.com/office/word/2010/wordprocessingDrawing" xmlns:wp="http://schemas.openxmlformats.org/drawingml/2006/wordprocessingDrawing" xmlns:w10="urn:schemas-microsoft-com:office:word" xmlns:w="http://schemas.openxmlformats.org/wordprocessingml/2006/main" xmlns:w14="http://schemas.microsoft.com/office/word/2010/wordml" xmlns:w15="http://schemas.microsoft.com/office/word/2012/wordml" xmlns:w16se="http://schemas.microsoft.com/office/word/2015/wordml/symex" xmlns:wpg="http://schemas.microsoft.com/office/word/2010/wordprocessingGroup" xmlns:wpi="http://schemas.microsoft.com/office/word/2010/wordprocessingInk" xmlns:wne="http://schemas.microsoft.com/office/word/2006/wordml" xmlns:wps="http://schemas.microsoft.com/office/word/2010/wordprocessingShape" mc:Ignorable="w14 w15 w16se wp14">
   <w:abstractNum w:abstractNumId="0" w15:restartNumberingAfterBreak="0">
     <w:nsid w:val="FFFFFF89"/>
     <w:multiLevelType w:val="singleLevel"/>
@@ -11034,6 +11205,7 @@
     <w:rsid w:val="001346B3"/>
     <w:rsid w:val="002A0235"/>
     <w:rsid w:val="003837EC"/>
+    <w:rsid w:val="0045081F"/>
     <w:rsid w:val="00475FF5"/>
     <w:rsid w:val="0048305F"/>
     <w:rsid w:val="005C3BEB"/>
@@ -11096,7 +11268,7 @@
       </w:pPr>
     </w:pPrDefault>
   </w:docDefaults>
-  <w:latentStyles w:defLockedState="0" w:defUIPriority="99" w:defSemiHidden="0" w:defUnhideWhenUsed="0" w:defQFormat="0" w:count="374">
+  <w:latentStyles w:defLockedState="0" w:defUIPriority="99" w:defSemiHidden="0" w:defUnhideWhenUsed="0" w:defQFormat="0" w:count="371">
     <w:lsdException w:name="Normal" w:uiPriority="0" w:qFormat="1"/>
     <w:lsdException w:name="heading 1" w:uiPriority="1" w:qFormat="1"/>
     <w:lsdException w:name="heading 2" w:semiHidden="1" w:uiPriority="1" w:unhideWhenUsed="1" w:qFormat="1"/>
@@ -11468,9 +11640,6 @@
     <w:lsdException w:name="List Table 5 Dark Accent 6" w:uiPriority="50"/>
     <w:lsdException w:name="List Table 6 Colorful Accent 6" w:uiPriority="51"/>
     <w:lsdException w:name="List Table 7 Colorful Accent 6" w:uiPriority="52"/>
-    <w:lsdException w:name="Mention" w:semiHidden="1" w:unhideWhenUsed="1"/>
-    <w:lsdException w:name="Smart Hyperlink" w:semiHidden="1" w:unhideWhenUsed="1"/>
-    <w:lsdException w:name="Hashtag" w:semiHidden="1" w:unhideWhenUsed="1"/>
   </w:latentStyles>
   <w:style w:type="paragraph" w:default="1" w:styleId="Normal">
     <w:name w:val="Normal"/>
@@ -11491,7 +11660,7 @@
     </w:pPr>
     <w:rPr>
       <w:rFonts w:asciiTheme="majorHAnsi" w:eastAsiaTheme="majorEastAsia" w:hAnsiTheme="majorHAnsi" w:cstheme="majorBidi"/>
-      <w:color w:val="4472C4" w:themeColor="accent1"/>
+      <w:color w:val="5B9BD5" w:themeColor="accent1"/>
       <w:sz w:val="30"/>
       <w:szCs w:val="30"/>
       <w:lang w:val="en-US" w:eastAsia="en-US"/>
@@ -11514,7 +11683,7 @@
     <w:rPr>
       <w:rFonts w:asciiTheme="majorHAnsi" w:eastAsiaTheme="majorEastAsia" w:hAnsiTheme="majorHAnsi" w:cstheme="majorBidi"/>
       <w:caps/>
-      <w:color w:val="4472C4" w:themeColor="accent1"/>
+      <w:color w:val="5B9BD5" w:themeColor="accent1"/>
       <w:lang w:val="en-US" w:eastAsia="en-US"/>
     </w:rPr>
   </w:style>
@@ -11552,7 +11721,7 @@
     <w:uiPriority w:val="1"/>
     <w:rPr>
       <w:rFonts w:asciiTheme="majorHAnsi" w:eastAsiaTheme="majorEastAsia" w:hAnsiTheme="majorHAnsi" w:cstheme="majorBidi"/>
-      <w:color w:val="4472C4" w:themeColor="accent1"/>
+      <w:color w:val="5B9BD5" w:themeColor="accent1"/>
       <w:sz w:val="30"/>
       <w:szCs w:val="30"/>
       <w:lang w:val="en-US" w:eastAsia="en-US"/>
@@ -11566,7 +11735,7 @@
     <w:rPr>
       <w:rFonts w:asciiTheme="majorHAnsi" w:eastAsiaTheme="majorEastAsia" w:hAnsiTheme="majorHAnsi" w:cstheme="majorBidi"/>
       <w:caps/>
-      <w:color w:val="4472C4" w:themeColor="accent1"/>
+      <w:color w:val="5B9BD5" w:themeColor="accent1"/>
       <w:lang w:val="en-US" w:eastAsia="en-US"/>
     </w:rPr>
   </w:style>
@@ -11948,7 +12117,7 @@
 </file>
 
 <file path=customXml/itemProps3.xml><?xml version="1.0" encoding="utf-8"?>
-<ds:datastoreItem xmlns:ds="http://schemas.openxmlformats.org/officeDocument/2006/customXml" ds:itemID="{2F70FEC6-D2E4-4810-80A0-F8FDB3846CEA}">
+<ds:datastoreItem xmlns:ds="http://schemas.openxmlformats.org/officeDocument/2006/customXml" ds:itemID="{2EF12EF8-5C13-4AF6-8348-7ECC0530CB4D}">
   <ds:schemaRefs>
     <ds:schemaRef ds:uri="http://schemas.openxmlformats.org/officeDocument/2006/bibliography"/>
   </ds:schemaRefs>

</xml_diff>

<commit_message>
fixing minor typos in intro
</commit_message>
<xml_diff>
--- a/docs/B00235610-Project-Report.docx
+++ b/docs/B00235610-Project-Report.docx
@@ -278,7 +278,7 @@
                   </wp:anchor>
                 </w:drawing>
               </mc:Choice>
-              <mc:Fallback xmlns:cx5="http://schemas.microsoft.com/office/drawing/2016/5/11/chartex" xmlns:cx4="http://schemas.microsoft.com/office/drawing/2016/5/10/chartex" xmlns:cx3="http://schemas.microsoft.com/office/drawing/2016/5/9/chartex" xmlns:cx2="http://schemas.microsoft.com/office/drawing/2015/10/21/chartex">
+              <mc:Fallback xmlns:cx2="http://schemas.microsoft.com/office/drawing/2015/10/21/chartex" xmlns:cx3="http://schemas.microsoft.com/office/drawing/2016/5/9/chartex" xmlns:cx4="http://schemas.microsoft.com/office/drawing/2016/5/10/chartex" xmlns:cx5="http://schemas.microsoft.com/office/drawing/2016/5/11/chartex">
                 <w:pict>
                   <v:shapetype w14:anchorId="5E8D3644" id="_x0000_t202" coordsize="21600,21600" o:spt="202" path="m,l,21600r21600,l21600,xe">
                     <v:stroke joinstyle="miter"/>
@@ -534,7 +534,7 @@
                   </wp:anchor>
                 </w:drawing>
               </mc:Choice>
-              <mc:Fallback xmlns:cx5="http://schemas.microsoft.com/office/drawing/2016/5/11/chartex" xmlns:cx4="http://schemas.microsoft.com/office/drawing/2016/5/10/chartex" xmlns:cx3="http://schemas.microsoft.com/office/drawing/2016/5/9/chartex" xmlns:cx2="http://schemas.microsoft.com/office/drawing/2015/10/21/chartex">
+              <mc:Fallback xmlns:cx2="http://schemas.microsoft.com/office/drawing/2015/10/21/chartex" xmlns:cx3="http://schemas.microsoft.com/office/drawing/2016/5/9/chartex" xmlns:cx4="http://schemas.microsoft.com/office/drawing/2016/5/10/chartex" xmlns:cx5="http://schemas.microsoft.com/office/drawing/2016/5/11/chartex">
                 <w:pict>
                   <v:shape w14:anchorId="2A87F6D1" id="Text Box 21" o:spid="_x0000_s1027" type="#_x0000_t202" style="position:absolute;margin-left:0;margin-top:0;width:310.5pt;height:104.4pt;z-index:251661312;visibility:visible;mso-wrap-style:square;mso-width-percent:950;mso-height-percent:0;mso-top-percent:750;mso-wrap-distance-left:9pt;mso-wrap-distance-top:0;mso-wrap-distance-right:9pt;mso-wrap-distance-bottom:0;mso-position-horizontal:center;mso-position-horizontal-relative:margin;mso-position-vertical-relative:margin;mso-width-percent:950;mso-height-percent:0;mso-top-percent:750;mso-width-relative:margin;mso-height-relative:margin;v-text-anchor:top" o:gfxdata="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" o:allowoverlap="f" filled="f" stroked="f" strokeweight=".5pt">
                     <v:textbox style="mso-fit-shape-to-text:t" inset="0,0,0,0">
@@ -3081,7 +3081,13 @@
         <w:t xml:space="preserve"> 1280</w:t>
       </w:r>
       <w:r>
-        <w:t xml:space="preserve"> compared to K4000</w:t>
+        <w:t xml:space="preserve"> compared to</w:t>
+      </w:r>
+      <w:r>
+        <w:t xml:space="preserve"> the</w:t>
+      </w:r>
+      <w:r>
+        <w:t xml:space="preserve"> K4000</w:t>
       </w:r>
       <w:r>
         <w:t xml:space="preserve"> which has 768</w:t>
@@ -3278,7 +3284,13 @@
       </w:r>
       <w:proofErr w:type="spellEnd"/>
       <w:r>
-        <w:t xml:space="preserve"> so issues are tracked well. Obviously as I am writing CUDA code I will be using the latest version of the CUDA toolkit and I will be using the </w:t>
+        <w:t xml:space="preserve"> so issues are tracked well. Obviously as I am writing CUDA code I will be using </w:t>
+      </w:r>
+      <w:r>
+        <w:t>the latest version of the CUDA T</w:t>
+      </w:r>
+      <w:r>
+        <w:t xml:space="preserve">oolkit and I will be using the </w:t>
       </w:r>
       <w:proofErr w:type="spellStart"/>
       <w:r>
@@ -3286,7 +3298,12 @@
       </w:r>
       <w:proofErr w:type="spellEnd"/>
       <w:r>
-        <w:t xml:space="preserve"> NVidia Profiler to help profile the CUDA kernels written.</w:t>
+        <w:t xml:space="preserve"> NVidia Profiler to help profile the CUDA ke</w:t>
+      </w:r>
+      <w:bookmarkStart w:id="9" w:name="_GoBack"/>
+      <w:bookmarkEnd w:id="9"/>
+      <w:r>
+        <w:t>rnels written.</w:t>
       </w:r>
     </w:p>
     <w:p>
@@ -3394,12 +3411,12 @@
       <w:pPr>
         <w:pStyle w:val="Heading2"/>
       </w:pPr>
-      <w:bookmarkStart w:id="9" w:name="_Toc475312878"/>
+      <w:bookmarkStart w:id="10" w:name="_Toc475312878"/>
       <w:r>
         <w:lastRenderedPageBreak/>
         <w:t>Goals</w:t>
       </w:r>
-      <w:bookmarkEnd w:id="9"/>
+      <w:bookmarkEnd w:id="10"/>
     </w:p>
     <w:p>
       <w:r>
@@ -3483,25 +3500,25 @@
       <w:pPr>
         <w:pStyle w:val="Heading1"/>
       </w:pPr>
-      <w:bookmarkStart w:id="10" w:name="_Toc475312879"/>
+      <w:bookmarkStart w:id="11" w:name="_Toc475312879"/>
       <w:r>
         <w:lastRenderedPageBreak/>
         <w:t>CPU Analysis</w:t>
       </w:r>
-      <w:bookmarkEnd w:id="10"/>
+      <w:bookmarkEnd w:id="11"/>
     </w:p>
     <w:p>
       <w:pPr>
         <w:pStyle w:val="Heading2"/>
       </w:pPr>
-      <w:bookmarkStart w:id="11" w:name="_Toc475312880"/>
+      <w:bookmarkStart w:id="12" w:name="_Toc475312880"/>
       <w:r>
         <w:t>A</w:t>
       </w:r>
       <w:r>
         <w:t>nalysis</w:t>
       </w:r>
-      <w:bookmarkEnd w:id="11"/>
+      <w:bookmarkEnd w:id="12"/>
     </w:p>
     <w:p>
       <w:pPr>
@@ -3529,8 +3546,8 @@
         <w:t xml:space="preserve"> </w:t>
       </w:r>
     </w:p>
-    <w:bookmarkStart w:id="12" w:name="_MON_1547576867"/>
-    <w:bookmarkEnd w:id="12"/>
+    <w:bookmarkStart w:id="13" w:name="_MON_1547576867"/>
+    <w:bookmarkEnd w:id="13"/>
     <w:p>
       <w:r>
         <w:object w:dxaOrig="10466" w:dyaOrig="1335">
@@ -3556,7 +3573,7 @@
           <v:shape id="_x0000_i1025" type="#_x0000_t75" style="width:523.3pt;height:66pt" o:ole="">
             <v:imagedata r:id="rId15" o:title=""/>
           </v:shape>
-          <o:OLEObject Type="Embed" ProgID="Word.OpenDocumentText.12" ShapeID="_x0000_i1025" DrawAspect="Content" ObjectID="_1549357109" r:id="rId16"/>
+          <o:OLEObject Type="Embed" ProgID="Word.OpenDocumentText.12" ShapeID="_x0000_i1025" DrawAspect="Content" ObjectID="_1549359411" r:id="rId16"/>
         </w:object>
       </w:r>
     </w:p>
@@ -3604,8 +3621,8 @@
         <w:t>.</w:t>
       </w:r>
     </w:p>
-    <w:bookmarkStart w:id="13" w:name="_MON_1547578364"/>
-    <w:bookmarkEnd w:id="13"/>
+    <w:bookmarkStart w:id="14" w:name="_MON_1547578364"/>
+    <w:bookmarkEnd w:id="14"/>
     <w:p>
       <w:pPr>
         <w:jc w:val="both"/>
@@ -3615,7 +3632,7 @@
           <v:shape id="_x0000_i1026" type="#_x0000_t75" style="width:468pt;height:22.5pt" o:ole="">
             <v:imagedata r:id="rId17" o:title=""/>
           </v:shape>
-          <o:OLEObject Type="Embed" ProgID="Word.OpenDocumentText.12" ShapeID="_x0000_i1026" DrawAspect="Content" ObjectID="_1549357110" r:id="rId18"/>
+          <o:OLEObject Type="Embed" ProgID="Word.OpenDocumentText.12" ShapeID="_x0000_i1026" DrawAspect="Content" ObjectID="_1549359412" r:id="rId18"/>
         </w:object>
       </w:r>
     </w:p>
@@ -3648,8 +3665,8 @@
         <w:t xml:space="preserve"> of the local function scope would be an improvement.</w:t>
       </w:r>
     </w:p>
-    <w:bookmarkStart w:id="14" w:name="_MON_1547578333"/>
-    <w:bookmarkEnd w:id="14"/>
+    <w:bookmarkStart w:id="15" w:name="_MON_1547578333"/>
+    <w:bookmarkEnd w:id="15"/>
     <w:p>
       <w:pPr>
         <w:jc w:val="both"/>
@@ -3659,7 +3676,7 @@
           <v:shape id="_x0000_i1027" type="#_x0000_t75" style="width:468pt;height:131.25pt" o:ole="">
             <v:imagedata r:id="rId19" o:title=""/>
           </v:shape>
-          <o:OLEObject Type="Embed" ProgID="Word.OpenDocumentText.12" ShapeID="_x0000_i1027" DrawAspect="Content" ObjectID="_1549357111" r:id="rId20"/>
+          <o:OLEObject Type="Embed" ProgID="Word.OpenDocumentText.12" ShapeID="_x0000_i1027" DrawAspect="Content" ObjectID="_1549359413" r:id="rId20"/>
         </w:object>
       </w:r>
     </w:p>
@@ -3677,8 +3694,8 @@
         <w:t xml:space="preserve"> in chunks. While the image will still need to be saved like this in the CUDA version to match the output for the given code, a much better improvement would be to have the code that generates the image to do it in reverse instead and then it can be directly written to disk rather than writing it in chunks.</w:t>
       </w:r>
     </w:p>
-    <w:bookmarkStart w:id="15" w:name="_MON_1548487347"/>
-    <w:bookmarkEnd w:id="15"/>
+    <w:bookmarkStart w:id="16" w:name="_MON_1548487347"/>
+    <w:bookmarkEnd w:id="16"/>
     <w:p>
       <w:pPr>
         <w:jc w:val="both"/>
@@ -3688,7 +3705,7 @@
           <v:shape id="_x0000_i1028" type="#_x0000_t75" style="width:451.3pt;height:96.75pt" o:ole="">
             <v:imagedata r:id="rId21" o:title=""/>
           </v:shape>
-          <o:OLEObject Type="Embed" ProgID="Word.OpenDocumentText.12" ShapeID="_x0000_i1028" DrawAspect="Content" ObjectID="_1549357112" r:id="rId22"/>
+          <o:OLEObject Type="Embed" ProgID="Word.OpenDocumentText.12" ShapeID="_x0000_i1028" DrawAspect="Content" ObjectID="_1549359414" r:id="rId22"/>
         </w:object>
       </w:r>
     </w:p>
@@ -3733,8 +3750,8 @@
         <w:t>.</w:t>
       </w:r>
     </w:p>
-    <w:bookmarkStart w:id="16" w:name="_MON_1549029146"/>
-    <w:bookmarkEnd w:id="16"/>
+    <w:bookmarkStart w:id="17" w:name="_MON_1549029146"/>
+    <w:bookmarkEnd w:id="17"/>
     <w:p>
       <w:pPr>
         <w:jc w:val="both"/>
@@ -3744,7 +3761,7 @@
           <v:shape id="_x0000_i1029" type="#_x0000_t75" style="width:451.3pt;height:41.45pt" o:ole="">
             <v:imagedata r:id="rId23" o:title=""/>
           </v:shape>
-          <o:OLEObject Type="Embed" ProgID="Word.OpenDocumentText.12" ShapeID="_x0000_i1029" DrawAspect="Content" ObjectID="_1549357113" r:id="rId24"/>
+          <o:OLEObject Type="Embed" ProgID="Word.OpenDocumentText.12" ShapeID="_x0000_i1029" DrawAspect="Content" ObjectID="_1549359415" r:id="rId24"/>
         </w:object>
       </w:r>
     </w:p>
@@ -3830,8 +3847,8 @@
         <w:t xml:space="preserve"> While a tiny improvement it is, it is a small improvement that could go a long way.</w:t>
       </w:r>
     </w:p>
-    <w:bookmarkStart w:id="17" w:name="_MON_1547579604"/>
-    <w:bookmarkEnd w:id="17"/>
+    <w:bookmarkStart w:id="18" w:name="_MON_1547579604"/>
+    <w:bookmarkEnd w:id="18"/>
     <w:p>
       <w:pPr>
         <w:jc w:val="both"/>
@@ -3841,7 +3858,7 @@
           <v:shape id="_x0000_i1030" type="#_x0000_t75" style="width:451.3pt;height:131.2pt" o:ole="">
             <v:imagedata r:id="rId25" o:title=""/>
           </v:shape>
-          <o:OLEObject Type="Embed" ProgID="Word.OpenDocumentText.12" ShapeID="_x0000_i1030" DrawAspect="Content" ObjectID="_1549357114" r:id="rId26"/>
+          <o:OLEObject Type="Embed" ProgID="Word.OpenDocumentText.12" ShapeID="_x0000_i1030" DrawAspect="Content" ObjectID="_1549359416" r:id="rId26"/>
         </w:object>
       </w:r>
     </w:p>
@@ -3849,14 +3866,14 @@
       <w:pPr>
         <w:pStyle w:val="Heading2"/>
       </w:pPr>
-      <w:bookmarkStart w:id="18" w:name="_Toc475312881"/>
+      <w:bookmarkStart w:id="19" w:name="_Toc475312881"/>
       <w:r>
         <w:t>T</w:t>
       </w:r>
       <w:r>
         <w:t>imings</w:t>
       </w:r>
-      <w:bookmarkEnd w:id="18"/>
+      <w:bookmarkEnd w:id="19"/>
     </w:p>
     <w:p>
       <w:pPr>
@@ -3966,7 +3983,7 @@
       <w:pPr>
         <w:pStyle w:val="Heading2"/>
       </w:pPr>
-      <w:bookmarkStart w:id="19" w:name="_Toc475312882"/>
+      <w:bookmarkStart w:id="20" w:name="_Toc475312882"/>
       <w:r>
         <w:lastRenderedPageBreak/>
         <w:t>P</w:t>
@@ -3974,7 +3991,7 @@
       <w:r>
         <w:t>rofiling</w:t>
       </w:r>
-      <w:bookmarkEnd w:id="19"/>
+      <w:bookmarkEnd w:id="20"/>
     </w:p>
     <w:p>
       <w:pPr>
@@ -3991,11 +4008,11 @@
       <w:pPr>
         <w:pStyle w:val="Heading3"/>
       </w:pPr>
-      <w:bookmarkStart w:id="20" w:name="_Toc475312883"/>
+      <w:bookmarkStart w:id="21" w:name="_Toc475312883"/>
       <w:r>
         <w:t>Sequential Bottleneck</w:t>
       </w:r>
-      <w:bookmarkEnd w:id="20"/>
+      <w:bookmarkEnd w:id="21"/>
     </w:p>
     <w:p>
       <w:pPr>
@@ -4121,11 +4138,11 @@
       <w:pPr>
         <w:pStyle w:val="Heading3"/>
       </w:pPr>
-      <w:bookmarkStart w:id="21" w:name="_Toc475312884"/>
+      <w:bookmarkStart w:id="22" w:name="_Toc475312884"/>
       <w:r>
         <w:t>Double Iteration</w:t>
       </w:r>
-      <w:bookmarkEnd w:id="21"/>
+      <w:bookmarkEnd w:id="22"/>
     </w:p>
     <w:p>
       <w:pPr>
@@ -4238,11 +4255,11 @@
       <w:pPr>
         <w:pStyle w:val="Heading3"/>
       </w:pPr>
-      <w:bookmarkStart w:id="22" w:name="_Toc475312885"/>
+      <w:bookmarkStart w:id="23" w:name="_Toc475312885"/>
       <w:r>
         <w:t>File Chunks</w:t>
       </w:r>
-      <w:bookmarkEnd w:id="22"/>
+      <w:bookmarkEnd w:id="23"/>
     </w:p>
     <w:p>
       <w:pPr>
@@ -4400,14 +4417,14 @@
       <w:pPr>
         <w:pStyle w:val="Heading3"/>
       </w:pPr>
-      <w:bookmarkStart w:id="23" w:name="_Toc475312886"/>
+      <w:bookmarkStart w:id="24" w:name="_Toc475312886"/>
       <w:r>
         <w:t>Action</w:t>
       </w:r>
       <w:r>
         <w:t xml:space="preserve"> Taken</w:t>
       </w:r>
-      <w:bookmarkEnd w:id="23"/>
+      <w:bookmarkEnd w:id="24"/>
     </w:p>
     <w:p>
       <w:pPr>
@@ -4436,18 +4453,18 @@
       <w:pPr>
         <w:pStyle w:val="Heading1"/>
       </w:pPr>
-      <w:bookmarkStart w:id="24" w:name="_Toc475312887"/>
+      <w:bookmarkStart w:id="25" w:name="_Toc475312887"/>
       <w:r>
         <w:lastRenderedPageBreak/>
         <w:t>GPU Implementation</w:t>
       </w:r>
-      <w:bookmarkEnd w:id="24"/>
+      <w:bookmarkEnd w:id="25"/>
     </w:p>
     <w:p>
       <w:pPr>
         <w:pStyle w:val="Heading2"/>
       </w:pPr>
-      <w:bookmarkStart w:id="25" w:name="_Toc475312888"/>
+      <w:bookmarkStart w:id="26" w:name="_Toc475312888"/>
       <w:r>
         <w:t>P</w:t>
       </w:r>
@@ -4460,17 +4477,17 @@
       <w:r>
         <w:t>verview</w:t>
       </w:r>
-      <w:bookmarkEnd w:id="25"/>
+      <w:bookmarkEnd w:id="26"/>
     </w:p>
     <w:p>
       <w:pPr>
         <w:pStyle w:val="Heading3"/>
       </w:pPr>
-      <w:bookmarkStart w:id="26" w:name="_Toc475312889"/>
+      <w:bookmarkStart w:id="27" w:name="_Toc475312889"/>
       <w:r>
         <w:t>Memory</w:t>
       </w:r>
-      <w:bookmarkEnd w:id="26"/>
+      <w:bookmarkEnd w:id="27"/>
     </w:p>
     <w:p>
       <w:pPr>
@@ -4520,15 +4537,15 @@
         <w:t xml:space="preserve">. </w:t>
       </w:r>
     </w:p>
-    <w:bookmarkStart w:id="27" w:name="_MON_1548532103"/>
-    <w:bookmarkEnd w:id="27"/>
+    <w:bookmarkStart w:id="28" w:name="_MON_1548532103"/>
+    <w:bookmarkEnd w:id="28"/>
     <w:p>
       <w:r>
         <w:object w:dxaOrig="9026" w:dyaOrig="1503">
           <v:shape id="_x0000_i1031" type="#_x0000_t75" style="width:451.3pt;height:75.55pt" o:ole="">
             <v:imagedata r:id="rId31" o:title=""/>
           </v:shape>
-          <o:OLEObject Type="Embed" ProgID="Word.OpenDocumentText.12" ShapeID="_x0000_i1031" DrawAspect="Content" ObjectID="_1549357115" r:id="rId32"/>
+          <o:OLEObject Type="Embed" ProgID="Word.OpenDocumentText.12" ShapeID="_x0000_i1031" DrawAspect="Content" ObjectID="_1549359417" r:id="rId32"/>
         </w:object>
       </w:r>
     </w:p>
@@ -4567,15 +4584,15 @@
         <w:t xml:space="preserve"> </w:t>
       </w:r>
     </w:p>
-    <w:bookmarkStart w:id="28" w:name="_MON_1548532642"/>
-    <w:bookmarkEnd w:id="28"/>
+    <w:bookmarkStart w:id="29" w:name="_MON_1548532642"/>
+    <w:bookmarkEnd w:id="29"/>
     <w:p>
       <w:r>
         <w:object w:dxaOrig="9026" w:dyaOrig="1058">
           <v:shape id="_x0000_i1032" type="#_x0000_t75" style="width:451.3pt;height:53.25pt" o:ole="">
             <v:imagedata r:id="rId33" o:title=""/>
           </v:shape>
-          <o:OLEObject Type="Embed" ProgID="Word.OpenDocumentText.12" ShapeID="_x0000_i1032" DrawAspect="Content" ObjectID="_1549357116" r:id="rId34"/>
+          <o:OLEObject Type="Embed" ProgID="Word.OpenDocumentText.12" ShapeID="_x0000_i1032" DrawAspect="Content" ObjectID="_1549359418" r:id="rId34"/>
         </w:object>
       </w:r>
     </w:p>
@@ -4583,11 +4600,11 @@
       <w:pPr>
         <w:pStyle w:val="Heading3"/>
       </w:pPr>
-      <w:bookmarkStart w:id="29" w:name="_Toc475312890"/>
+      <w:bookmarkStart w:id="30" w:name="_Toc475312890"/>
       <w:r>
         <w:t>Kernel</w:t>
       </w:r>
-      <w:bookmarkEnd w:id="29"/>
+      <w:bookmarkEnd w:id="30"/>
     </w:p>
     <w:p>
       <w:pPr>
@@ -4636,15 +4653,15 @@
         <w:t xml:space="preserve">. </w:t>
       </w:r>
     </w:p>
-    <w:bookmarkStart w:id="30" w:name="_MON_1548532363"/>
-    <w:bookmarkEnd w:id="30"/>
+    <w:bookmarkStart w:id="31" w:name="_MON_1548532363"/>
+    <w:bookmarkEnd w:id="31"/>
     <w:p>
       <w:r>
         <w:object w:dxaOrig="9026" w:dyaOrig="1726">
           <v:shape id="_x0000_i1033" type="#_x0000_t75" style="width:451.3pt;height:86.2pt" o:ole="">
             <v:imagedata r:id="rId35" o:title=""/>
           </v:shape>
-          <o:OLEObject Type="Embed" ProgID="Word.OpenDocumentText.12" ShapeID="_x0000_i1033" DrawAspect="Content" ObjectID="_1549357117" r:id="rId36"/>
+          <o:OLEObject Type="Embed" ProgID="Word.OpenDocumentText.12" ShapeID="_x0000_i1033" DrawAspect="Content" ObjectID="_1549359419" r:id="rId36"/>
         </w:object>
       </w:r>
     </w:p>
@@ -4652,11 +4669,11 @@
       <w:pPr>
         <w:pStyle w:val="Heading3"/>
       </w:pPr>
-      <w:bookmarkStart w:id="31" w:name="_Toc475312891"/>
+      <w:bookmarkStart w:id="32" w:name="_Toc475312891"/>
       <w:r>
         <w:t>Output</w:t>
       </w:r>
-      <w:bookmarkEnd w:id="31"/>
+      <w:bookmarkEnd w:id="32"/>
     </w:p>
     <w:p>
       <w:pPr>
@@ -4684,15 +4701,15 @@
         <w:t>With all these components in place I had I CUDA program that would produce the image that was required. However, this implementation was very basic and further optimizations were made to ensure the code was as performant as possible before comparing it to the given CPU only code.</w:t>
       </w:r>
     </w:p>
-    <w:bookmarkStart w:id="32" w:name="_MON_1548532784"/>
-    <w:bookmarkEnd w:id="32"/>
+    <w:bookmarkStart w:id="33" w:name="_MON_1548532784"/>
+    <w:bookmarkEnd w:id="33"/>
     <w:p>
       <w:r>
         <w:object w:dxaOrig="9026" w:dyaOrig="988">
           <v:shape id="_x0000_i1034" type="#_x0000_t75" style="width:451.3pt;height:49.5pt" o:ole="">
             <v:imagedata r:id="rId37" o:title=""/>
           </v:shape>
-          <o:OLEObject Type="Embed" ProgID="Word.OpenDocumentText.12" ShapeID="_x0000_i1034" DrawAspect="Content" ObjectID="_1549357118" r:id="rId38"/>
+          <o:OLEObject Type="Embed" ProgID="Word.OpenDocumentText.12" ShapeID="_x0000_i1034" DrawAspect="Content" ObjectID="_1549359420" r:id="rId38"/>
         </w:object>
       </w:r>
     </w:p>
@@ -4700,7 +4717,7 @@
       <w:pPr>
         <w:pStyle w:val="Heading2"/>
       </w:pPr>
-      <w:bookmarkStart w:id="33" w:name="_Toc475312892"/>
+      <w:bookmarkStart w:id="34" w:name="_Toc475312892"/>
       <w:r>
         <w:lastRenderedPageBreak/>
         <w:t>O</w:t>
@@ -4708,17 +4725,17 @@
       <w:r>
         <w:t>ptimisations</w:t>
       </w:r>
-      <w:bookmarkEnd w:id="33"/>
+      <w:bookmarkEnd w:id="34"/>
     </w:p>
     <w:p>
       <w:pPr>
         <w:pStyle w:val="Heading3"/>
       </w:pPr>
-      <w:bookmarkStart w:id="34" w:name="_Toc475312893"/>
+      <w:bookmarkStart w:id="35" w:name="_Toc475312893"/>
       <w:r>
         <w:t>Kernel Launch</w:t>
       </w:r>
-      <w:bookmarkEnd w:id="34"/>
+      <w:bookmarkEnd w:id="35"/>
     </w:p>
     <w:p>
       <w:pPr>
@@ -4752,15 +4769,15 @@
         <w:t xml:space="preserve"> CUDA Occupancy API to get an estimate for the grid and block size parameters for the given kernel. One shortfall of this API is that it is designed for one dimension workloads so I had to write some additional code that converted this estimation so it could be used in a two-dimension kernel launch.</w:t>
       </w:r>
     </w:p>
-    <w:bookmarkStart w:id="35" w:name="_MON_1548533464"/>
-    <w:bookmarkEnd w:id="35"/>
+    <w:bookmarkStart w:id="36" w:name="_MON_1548533464"/>
+    <w:bookmarkEnd w:id="36"/>
     <w:p>
       <w:r>
         <w:object w:dxaOrig="10466" w:dyaOrig="3504">
           <v:shape id="_x0000_i1035" type="#_x0000_t75" style="width:523.3pt;height:175.4pt" o:ole="">
             <v:imagedata r:id="rId39" o:title=""/>
           </v:shape>
-          <o:OLEObject Type="Embed" ProgID="Word.OpenDocumentText.12" ShapeID="_x0000_i1035" DrawAspect="Content" ObjectID="_1549357119" r:id="rId40"/>
+          <o:OLEObject Type="Embed" ProgID="Word.OpenDocumentText.12" ShapeID="_x0000_i1035" DrawAspect="Content" ObjectID="_1549359421" r:id="rId40"/>
         </w:object>
       </w:r>
     </w:p>
@@ -4768,11 +4785,11 @@
       <w:pPr>
         <w:pStyle w:val="Heading3"/>
       </w:pPr>
-      <w:bookmarkStart w:id="36" w:name="_Toc475312894"/>
+      <w:bookmarkStart w:id="37" w:name="_Toc475312894"/>
       <w:r>
         <w:t>Early Exit</w:t>
       </w:r>
-      <w:bookmarkEnd w:id="36"/>
+      <w:bookmarkEnd w:id="37"/>
     </w:p>
     <w:p>
       <w:pPr>
@@ -4803,15 +4820,15 @@
         <w:t>remove the need for the kernel to write black pixels to the image. This is what makes this early exit possible.</w:t>
       </w:r>
     </w:p>
-    <w:bookmarkStart w:id="37" w:name="_MON_1548533776"/>
-    <w:bookmarkEnd w:id="37"/>
+    <w:bookmarkStart w:id="38" w:name="_MON_1548533776"/>
+    <w:bookmarkEnd w:id="38"/>
     <w:p>
       <w:r>
         <w:object w:dxaOrig="9026" w:dyaOrig="2180">
           <v:shape id="_x0000_i1036" type="#_x0000_t75" style="width:451.3pt;height:108.8pt" o:ole="">
             <v:imagedata r:id="rId41" o:title=""/>
           </v:shape>
-          <o:OLEObject Type="Embed" ProgID="Word.OpenDocumentText.12" ShapeID="_x0000_i1036" DrawAspect="Content" ObjectID="_1549357120" r:id="rId42"/>
+          <o:OLEObject Type="Embed" ProgID="Word.OpenDocumentText.12" ShapeID="_x0000_i1036" DrawAspect="Content" ObjectID="_1549359422" r:id="rId42"/>
         </w:object>
       </w:r>
     </w:p>
@@ -4819,11 +4836,11 @@
       <w:pPr>
         <w:pStyle w:val="Heading3"/>
       </w:pPr>
-      <w:bookmarkStart w:id="38" w:name="_Toc475312895"/>
+      <w:bookmarkStart w:id="39" w:name="_Toc475312895"/>
       <w:r>
         <w:t>Flags</w:t>
       </w:r>
-      <w:bookmarkEnd w:id="38"/>
+      <w:bookmarkEnd w:id="39"/>
     </w:p>
     <w:p>
       <w:pPr>
@@ -5026,8 +5043,6 @@
       <w:r>
         <w:t xml:space="preserve">, I upgraded the compute version and architecture to ensure there were no limits </w:t>
       </w:r>
-      <w:bookmarkStart w:id="39" w:name="_GoBack"/>
-      <w:bookmarkEnd w:id="39"/>
       <w:r>
         <w:t>on active block size and active thread size.</w:t>
       </w:r>
@@ -5785,7 +5800,7 @@
           <v:shape id="_x0000_i1037" type="#_x0000_t75" style="width:523.3pt;height:687.3pt" o:ole="">
             <v:imagedata r:id="rId48" o:title=""/>
           </v:shape>
-          <o:OLEObject Type="Embed" ProgID="Word.OpenDocumentText.12" ShapeID="_x0000_i1037" DrawAspect="Content" ObjectID="_1549357121" r:id="rId49"/>
+          <o:OLEObject Type="Embed" ProgID="Word.OpenDocumentText.12" ShapeID="_x0000_i1037" DrawAspect="Content" ObjectID="_1549359423" r:id="rId49"/>
         </w:object>
       </w:r>
     </w:p>
@@ -5823,7 +5838,7 @@
           <v:shape id="_x0000_i1038" type="#_x0000_t75" style="width:523.3pt;height:453.6pt" o:ole="">
             <v:imagedata r:id="rId50" o:title=""/>
           </v:shape>
-          <o:OLEObject Type="Embed" ProgID="Word.OpenDocumentText.12" ShapeID="_x0000_i1038" DrawAspect="Content" ObjectID="_1549357122" r:id="rId51"/>
+          <o:OLEObject Type="Embed" ProgID="Word.OpenDocumentText.12" ShapeID="_x0000_i1038" DrawAspect="Content" ObjectID="_1549359424" r:id="rId51"/>
         </w:object>
       </w:r>
     </w:p>
@@ -5855,7 +5870,7 @@
           <v:shape id="_x0000_i1039" type="#_x0000_t75" style="width:451.3pt;height:498.1pt" o:ole="">
             <v:imagedata r:id="rId52" o:title=""/>
           </v:shape>
-          <o:OLEObject Type="Embed" ProgID="Word.OpenDocumentText.12" ShapeID="_x0000_i1039" DrawAspect="Content" ObjectID="_1549357123" r:id="rId53"/>
+          <o:OLEObject Type="Embed" ProgID="Word.OpenDocumentText.12" ShapeID="_x0000_i1039" DrawAspect="Content" ObjectID="_1549359425" r:id="rId53"/>
         </w:object>
       </w:r>
     </w:p>
@@ -5919,7 +5934,7 @@
       <w:rPr>
         <w:noProof/>
       </w:rPr>
-      <w:t>15</w:t>
+      <w:t>4</w:t>
     </w:r>
     <w:r>
       <w:fldChar w:fldCharType="end"/>
@@ -11210,6 +11225,7 @@
     <w:rsid w:val="0048305F"/>
     <w:rsid w:val="005C3BEB"/>
     <w:rsid w:val="008400B5"/>
+    <w:rsid w:val="00866E26"/>
     <w:rsid w:val="008B7524"/>
     <w:rsid w:val="009747E4"/>
     <w:rsid w:val="00994DE7"/>
@@ -12117,7 +12133,7 @@
 </file>
 
 <file path=customXml/itemProps3.xml><?xml version="1.0" encoding="utf-8"?>
-<ds:datastoreItem xmlns:ds="http://schemas.openxmlformats.org/officeDocument/2006/customXml" ds:itemID="{2EF12EF8-5C13-4AF6-8348-7ECC0530CB4D}">
+<ds:datastoreItem xmlns:ds="http://schemas.openxmlformats.org/officeDocument/2006/customXml" ds:itemID="{8F2FA7F3-B4FE-49E0-B087-69D98684CF9A}">
   <ds:schemaRefs>
     <ds:schemaRef ds:uri="http://schemas.openxmlformats.org/officeDocument/2006/bibliography"/>
   </ds:schemaRefs>

</xml_diff>

<commit_message>
fixed issues in conclusion
</commit_message>
<xml_diff>
--- a/docs/B00235610-Project-Report.docx
+++ b/docs/B00235610-Project-Report.docx
@@ -278,7 +278,7 @@
                   </wp:anchor>
                 </w:drawing>
               </mc:Choice>
-              <mc:Fallback xmlns:cx2="http://schemas.microsoft.com/office/drawing/2015/10/21/chartex" xmlns:cx3="http://schemas.microsoft.com/office/drawing/2016/5/9/chartex" xmlns:cx4="http://schemas.microsoft.com/office/drawing/2016/5/10/chartex" xmlns:cx5="http://schemas.microsoft.com/office/drawing/2016/5/11/chartex">
+              <mc:Fallback xmlns:cx5="http://schemas.microsoft.com/office/drawing/2016/5/11/chartex" xmlns:cx4="http://schemas.microsoft.com/office/drawing/2016/5/10/chartex" xmlns:cx3="http://schemas.microsoft.com/office/drawing/2016/5/9/chartex" xmlns:cx2="http://schemas.microsoft.com/office/drawing/2015/10/21/chartex">
                 <w:pict>
                   <v:shapetype w14:anchorId="5E8D3644" id="_x0000_t202" coordsize="21600,21600" o:spt="202" path="m,l,21600r21600,l21600,xe">
                     <v:stroke joinstyle="miter"/>
@@ -492,7 +492,6 @@
                                   </w:rPr>
                                 </w:pPr>
                                 <w:hyperlink r:id="rId11" w:history="1">
-                                  <w:proofErr w:type="spellStart"/>
                                   <w:r>
                                     <w:rPr>
                                       <w:rStyle w:val="Hyperlink"/>
@@ -500,17 +499,7 @@
                                       <w:i w:val="0"/>
                                       <w:sz w:val="32"/>
                                     </w:rPr>
-                                    <w:t>Github</w:t>
-                                  </w:r>
-                                  <w:proofErr w:type="spellEnd"/>
-                                  <w:r>
-                                    <w:rPr>
-                                      <w:rStyle w:val="Hyperlink"/>
-                                      <w:b/>
-                                      <w:i w:val="0"/>
-                                      <w:sz w:val="32"/>
-                                    </w:rPr>
-                                    <w:t xml:space="preserve"> Repository</w:t>
+                                    <w:t>Github Repository</w:t>
                                   </w:r>
                                 </w:hyperlink>
                               </w:p>
@@ -534,7 +523,7 @@
                   </wp:anchor>
                 </w:drawing>
               </mc:Choice>
-              <mc:Fallback xmlns:cx2="http://schemas.microsoft.com/office/drawing/2015/10/21/chartex" xmlns:cx3="http://schemas.microsoft.com/office/drawing/2016/5/9/chartex" xmlns:cx4="http://schemas.microsoft.com/office/drawing/2016/5/10/chartex" xmlns:cx5="http://schemas.microsoft.com/office/drawing/2016/5/11/chartex">
+              <mc:Fallback xmlns:cx5="http://schemas.microsoft.com/office/drawing/2016/5/11/chartex" xmlns:cx4="http://schemas.microsoft.com/office/drawing/2016/5/10/chartex" xmlns:cx3="http://schemas.microsoft.com/office/drawing/2016/5/9/chartex" xmlns:cx2="http://schemas.microsoft.com/office/drawing/2015/10/21/chartex">
                 <w:pict>
                   <v:shape w14:anchorId="2A87F6D1" id="Text Box 21" o:spid="_x0000_s1027" type="#_x0000_t202" style="position:absolute;margin-left:0;margin-top:0;width:310.5pt;height:104.4pt;z-index:251661312;visibility:visible;mso-wrap-style:square;mso-width-percent:950;mso-height-percent:0;mso-top-percent:750;mso-wrap-distance-left:9pt;mso-wrap-distance-top:0;mso-wrap-distance-right:9pt;mso-wrap-distance-bottom:0;mso-position-horizontal:center;mso-position-horizontal-relative:margin;mso-position-vertical-relative:margin;mso-width-percent:950;mso-height-percent:0;mso-top-percent:750;mso-width-relative:margin;mso-height-relative:margin;v-text-anchor:top" o:gfxdata="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" o:allowoverlap="f" filled="f" stroked="f" strokeweight=".5pt">
                     <v:textbox style="mso-fit-shape-to-text:t" inset="0,0,0,0">
@@ -3048,11 +3037,9 @@
       <w:r>
         <w:t xml:space="preserve"> NVidia </w:t>
       </w:r>
-      <w:proofErr w:type="spellStart"/>
       <w:r>
         <w:t>Quadro</w:t>
       </w:r>
-      <w:proofErr w:type="spellEnd"/>
       <w:r>
         <w:t xml:space="preserve"> K4000 which is the card</w:t>
       </w:r>
@@ -3276,34 +3263,13 @@
         <w:t xml:space="preserve"> profiling tools will help identify expensive sections of the given code with relative ease.</w:t>
       </w:r>
       <w:r>
-        <w:t xml:space="preserve"> The code written will be maintained using Git for version control and is hosted online at </w:t>
-      </w:r>
-      <w:proofErr w:type="spellStart"/>
-      <w:r>
-        <w:t>Github</w:t>
-      </w:r>
-      <w:proofErr w:type="spellEnd"/>
-      <w:r>
-        <w:t xml:space="preserve"> so issues are tracked well. Obviously as I am writing CUDA code I will be using </w:t>
+        <w:t xml:space="preserve"> The code written will be maintained using Git for version control and is hosted online at Github so issues are tracked well. Obviously as I am writing CUDA code I will be using </w:t>
       </w:r>
       <w:r>
         <w:t>the latest version of the CUDA T</w:t>
       </w:r>
       <w:r>
-        <w:t xml:space="preserve">oolkit and I will be using the </w:t>
-      </w:r>
-      <w:proofErr w:type="spellStart"/>
-      <w:r>
-        <w:t>NSight</w:t>
-      </w:r>
-      <w:proofErr w:type="spellEnd"/>
-      <w:r>
-        <w:t xml:space="preserve"> NVidia Profiler to help profile the CUDA ke</w:t>
-      </w:r>
-      <w:bookmarkStart w:id="9" w:name="_GoBack"/>
-      <w:bookmarkEnd w:id="9"/>
-      <w:r>
-        <w:t>rnels written.</w:t>
+        <w:t>oolkit and I will be using the NSight NVidia Profiler to help profile the CUDA kernels written.</w:t>
       </w:r>
     </w:p>
     <w:p>
@@ -3353,19 +3319,11 @@
           <w:sz w:val="22"/>
         </w:rPr>
       </w:pPr>
-      <w:proofErr w:type="spellStart"/>
       <w:r>
         <w:rPr>
           <w:sz w:val="22"/>
         </w:rPr>
-        <w:t>GitBash</w:t>
-      </w:r>
-      <w:proofErr w:type="spellEnd"/>
-      <w:r>
-        <w:rPr>
-          <w:sz w:val="22"/>
-        </w:rPr>
-        <w:t xml:space="preserve"> + </w:t>
+        <w:t xml:space="preserve">GitBash + </w:t>
       </w:r>
       <w:r>
         <w:rPr>
@@ -3385,19 +3343,11 @@
           <w:sz w:val="22"/>
         </w:rPr>
       </w:pPr>
-      <w:proofErr w:type="spellStart"/>
       <w:r>
         <w:rPr>
           <w:sz w:val="22"/>
         </w:rPr>
-        <w:t>NSight</w:t>
-      </w:r>
-      <w:proofErr w:type="spellEnd"/>
-      <w:r>
-        <w:rPr>
-          <w:sz w:val="22"/>
-        </w:rPr>
-        <w:t xml:space="preserve"> NVidia Profiler</w:t>
+        <w:t>NSight NVidia Profiler</w:t>
       </w:r>
     </w:p>
     <w:p>
@@ -3411,12 +3361,12 @@
       <w:pPr>
         <w:pStyle w:val="Heading2"/>
       </w:pPr>
-      <w:bookmarkStart w:id="10" w:name="_Toc475312878"/>
+      <w:bookmarkStart w:id="9" w:name="_Toc475312878"/>
       <w:r>
         <w:lastRenderedPageBreak/>
         <w:t>Goals</w:t>
       </w:r>
-      <w:bookmarkEnd w:id="10"/>
+      <w:bookmarkEnd w:id="9"/>
     </w:p>
     <w:p>
       <w:r>
@@ -3500,25 +3450,25 @@
       <w:pPr>
         <w:pStyle w:val="Heading1"/>
       </w:pPr>
-      <w:bookmarkStart w:id="11" w:name="_Toc475312879"/>
+      <w:bookmarkStart w:id="10" w:name="_Toc475312879"/>
       <w:r>
         <w:lastRenderedPageBreak/>
         <w:t>CPU Analysis</w:t>
       </w:r>
-      <w:bookmarkEnd w:id="11"/>
+      <w:bookmarkEnd w:id="10"/>
     </w:p>
     <w:p>
       <w:pPr>
         <w:pStyle w:val="Heading2"/>
       </w:pPr>
-      <w:bookmarkStart w:id="12" w:name="_Toc475312880"/>
+      <w:bookmarkStart w:id="11" w:name="_Toc475312880"/>
       <w:r>
         <w:t>A</w:t>
       </w:r>
       <w:r>
         <w:t>nalysis</w:t>
       </w:r>
-      <w:bookmarkEnd w:id="12"/>
+      <w:bookmarkEnd w:id="11"/>
     </w:p>
     <w:p>
       <w:pPr>
@@ -3546,8 +3496,8 @@
         <w:t xml:space="preserve"> </w:t>
       </w:r>
     </w:p>
-    <w:bookmarkStart w:id="13" w:name="_MON_1547576867"/>
-    <w:bookmarkEnd w:id="13"/>
+    <w:bookmarkStart w:id="12" w:name="_MON_1547576867"/>
+    <w:bookmarkEnd w:id="12"/>
     <w:p>
       <w:r>
         <w:object w:dxaOrig="10466" w:dyaOrig="1335">
@@ -3573,7 +3523,7 @@
           <v:shape id="_x0000_i1025" type="#_x0000_t75" style="width:523.3pt;height:66pt" o:ole="">
             <v:imagedata r:id="rId15" o:title=""/>
           </v:shape>
-          <o:OLEObject Type="Embed" ProgID="Word.OpenDocumentText.12" ShapeID="_x0000_i1025" DrawAspect="Content" ObjectID="_1549359411" r:id="rId16"/>
+          <o:OLEObject Type="Embed" ProgID="Word.OpenDocumentText.12" ShapeID="_x0000_i1025" DrawAspect="Content" ObjectID="_1549359854" r:id="rId16"/>
         </w:object>
       </w:r>
     </w:p>
@@ -3621,18 +3571,62 @@
         <w:t>.</w:t>
       </w:r>
     </w:p>
-    <w:bookmarkStart w:id="14" w:name="_MON_1547578364"/>
+    <w:bookmarkStart w:id="13" w:name="_MON_1547578364"/>
+    <w:bookmarkEnd w:id="13"/>
+    <w:p>
+      <w:pPr>
+        <w:jc w:val="both"/>
+      </w:pPr>
+      <w:r>
+        <w:object w:dxaOrig="9360" w:dyaOrig="445">
+          <v:shape id="_x0000_i1026" type="#_x0000_t75" style="width:468pt;height:22.5pt" o:ole="">
+            <v:imagedata r:id="rId17" o:title=""/>
+          </v:shape>
+          <o:OLEObject Type="Embed" ProgID="Word.OpenDocumentText.12" ShapeID="_x0000_i1026" DrawAspect="Content" ObjectID="_1549359855" r:id="rId18"/>
+        </w:object>
+      </w:r>
+    </w:p>
+    <w:p>
+      <w:pPr>
+        <w:jc w:val="both"/>
+      </w:pPr>
+      <w:r>
+        <w:t xml:space="preserve">Additionally, there was a stack allocated array which at least in debug mode where no optimizations </w:t>
+      </w:r>
+      <w:r>
+        <w:t>were</w:t>
+      </w:r>
+      <w:r>
+        <w:t xml:space="preserve"> used made the code slower as this array was being allocated every time a </w:t>
+      </w:r>
+      <w:r>
+        <w:t>colour</w:t>
+      </w:r>
+      <w:r>
+        <w:t xml:space="preserve"> was set for the image. However as expected it was optimized out when optimization flags were turned on.</w:t>
+      </w:r>
+      <w:r>
+        <w:t xml:space="preserve"> Eit</w:t>
+      </w:r>
+      <w:r>
+        <w:t>her way putting this code out</w:t>
+      </w:r>
+      <w:r>
+        <w:t xml:space="preserve"> of the local function scope would be an improvement.</w:t>
+      </w:r>
+    </w:p>
+    <w:bookmarkStart w:id="14" w:name="_MON_1547578333"/>
     <w:bookmarkEnd w:id="14"/>
     <w:p>
       <w:pPr>
         <w:jc w:val="both"/>
       </w:pPr>
       <w:r>
-        <w:object w:dxaOrig="9360" w:dyaOrig="445">
-          <v:shape id="_x0000_i1026" type="#_x0000_t75" style="width:468pt;height:22.5pt" o:ole="">
-            <v:imagedata r:id="rId17" o:title=""/>
+        <w:object w:dxaOrig="9360" w:dyaOrig="2607">
+          <v:shape id="_x0000_i1027" type="#_x0000_t75" style="width:468pt;height:131.25pt" o:ole="">
+            <v:imagedata r:id="rId19" o:title=""/>
           </v:shape>
-          <o:OLEObject Type="Embed" ProgID="Word.OpenDocumentText.12" ShapeID="_x0000_i1026" DrawAspect="Content" ObjectID="_1549359412" r:id="rId18"/>
+          <o:OLEObject Type="Embed" ProgID="Word.OpenDocumentText.12" ShapeID="_x0000_i1027" DrawAspect="Content" ObjectID="_1549359856" r:id="rId20"/>
         </w:object>
       </w:r>
     </w:p>
@@ -3641,42 +3635,27 @@
         <w:jc w:val="both"/>
       </w:pPr>
       <w:r>
-        <w:t xml:space="preserve">Additionally, there was a stack allocated array which at least in debug mode where no optimizations </w:t>
-      </w:r>
-      <w:r>
-        <w:t>were</w:t>
-      </w:r>
-      <w:r>
-        <w:t xml:space="preserve"> used made the code slower as this array was being allocated every time a </w:t>
-      </w:r>
-      <w:r>
-        <w:t>colour</w:t>
-      </w:r>
-      <w:r>
-        <w:t xml:space="preserve"> was set for the image. However as expected it was optimized out when optimization flags were turned on.</w:t>
-      </w:r>
-      <w:r>
-        <w:t xml:space="preserve"> Eit</w:t>
-      </w:r>
-      <w:r>
-        <w:t>her way putting this code out</w:t>
-      </w:r>
-      <w:r>
-        <w:t xml:space="preserve"> of the local function scope would be an improvement.</w:t>
+        <w:t xml:space="preserve">When writing the file to disk </w:t>
+      </w:r>
+      <w:r>
+        <w:t>it writes it in reverse and writes it</w:t>
+      </w:r>
+      <w:r>
+        <w:t xml:space="preserve"> in chunks. While the image will still need to be saved like this in the CUDA version to match the output for the given code, a much better improvement would be to have the code that generates the image to do it in reverse instead and then it can be directly written to disk rather than writing it in chunks.</w:t>
       </w:r>
     </w:p>
-    <w:bookmarkStart w:id="15" w:name="_MON_1547578333"/>
+    <w:bookmarkStart w:id="15" w:name="_MON_1548487347"/>
     <w:bookmarkEnd w:id="15"/>
     <w:p>
       <w:pPr>
         <w:jc w:val="both"/>
       </w:pPr>
       <w:r>
-        <w:object w:dxaOrig="9360" w:dyaOrig="2607">
-          <v:shape id="_x0000_i1027" type="#_x0000_t75" style="width:468pt;height:131.25pt" o:ole="">
-            <v:imagedata r:id="rId19" o:title=""/>
+        <w:object w:dxaOrig="9026" w:dyaOrig="1943">
+          <v:shape id="_x0000_i1028" type="#_x0000_t75" style="width:451.3pt;height:96.75pt" o:ole="">
+            <v:imagedata r:id="rId21" o:title=""/>
           </v:shape>
-          <o:OLEObject Type="Embed" ProgID="Word.OpenDocumentText.12" ShapeID="_x0000_i1027" DrawAspect="Content" ObjectID="_1549359413" r:id="rId20"/>
+          <o:OLEObject Type="Embed" ProgID="Word.OpenDocumentText.12" ShapeID="_x0000_i1028" DrawAspect="Content" ObjectID="_1549359857" r:id="rId22"/>
         </w:object>
       </w:r>
     </w:p>
@@ -3685,83 +3664,54 @@
         <w:jc w:val="both"/>
       </w:pPr>
       <w:r>
-        <w:t xml:space="preserve">When writing the file to disk </w:t>
-      </w:r>
-      <w:r>
-        <w:t>it writes it in reverse and writes it</w:t>
-      </w:r>
-      <w:r>
-        <w:t xml:space="preserve"> in chunks. While the image will still need to be saved like this in the CUDA version to match the output for the given code, a much better improvement would be to have the code that generates the image to do it in reverse instead and then it can be directly written to disk rather than writing it in chunks.</w:t>
+        <w:t xml:space="preserve">In </w:t>
+      </w:r>
+      <w:r>
+        <w:t>areas,</w:t>
+      </w:r>
+      <w:r>
+        <w:t xml:space="preserve"> there </w:t>
+      </w:r>
+      <w:r>
+        <w:t>were</w:t>
+      </w:r>
+      <w:r>
+        <w:t xml:space="preserve"> a lot of hard written math code that could be </w:t>
+      </w:r>
+      <w:r>
+        <w:t xml:space="preserve">made </w:t>
+      </w:r>
+      <w:r>
+        <w:t>more readable</w:t>
+      </w:r>
+      <w:r>
+        <w:t xml:space="preserve"> by using standard math functions</w:t>
+      </w:r>
+      <w:r>
+        <w:t xml:space="preserve"> and there were some areas where values could be pre-calculated resulting in less computations.</w:t>
+      </w:r>
+      <w:r>
+        <w:t xml:space="preserve"> Not expecting any massive gains from this but more readable code and less operations is always </w:t>
+      </w:r>
+      <w:r>
+        <w:t>advantageous</w:t>
+      </w:r>
+      <w:r>
+        <w:t>.</w:t>
       </w:r>
     </w:p>
-    <w:bookmarkStart w:id="16" w:name="_MON_1548487347"/>
+    <w:bookmarkStart w:id="16" w:name="_MON_1549029146"/>
     <w:bookmarkEnd w:id="16"/>
     <w:p>
       <w:pPr>
         <w:jc w:val="both"/>
       </w:pPr>
       <w:r>
-        <w:object w:dxaOrig="9026" w:dyaOrig="1943">
-          <v:shape id="_x0000_i1028" type="#_x0000_t75" style="width:451.3pt;height:96.75pt" o:ole="">
-            <v:imagedata r:id="rId21" o:title=""/>
-          </v:shape>
-          <o:OLEObject Type="Embed" ProgID="Word.OpenDocumentText.12" ShapeID="_x0000_i1028" DrawAspect="Content" ObjectID="_1549359414" r:id="rId22"/>
-        </w:object>
-      </w:r>
-    </w:p>
-    <w:p>
-      <w:pPr>
-        <w:jc w:val="both"/>
-      </w:pPr>
-      <w:r>
-        <w:t xml:space="preserve">In </w:t>
-      </w:r>
-      <w:r>
-        <w:t>areas,</w:t>
-      </w:r>
-      <w:r>
-        <w:t xml:space="preserve"> there </w:t>
-      </w:r>
-      <w:r>
-        <w:t>were</w:t>
-      </w:r>
-      <w:r>
-        <w:t xml:space="preserve"> a lot of hard written math code that could be </w:t>
-      </w:r>
-      <w:r>
-        <w:t xml:space="preserve">made </w:t>
-      </w:r>
-      <w:r>
-        <w:t>more readable</w:t>
-      </w:r>
-      <w:r>
-        <w:t xml:space="preserve"> by using standard math functions</w:t>
-      </w:r>
-      <w:r>
-        <w:t xml:space="preserve"> and there were some areas where values could be pre-calculated resulting in less computations.</w:t>
-      </w:r>
-      <w:r>
-        <w:t xml:space="preserve"> Not expecting any massive gains from this but more readable code and less operations is always </w:t>
-      </w:r>
-      <w:r>
-        <w:t>advantageous</w:t>
-      </w:r>
-      <w:r>
-        <w:t>.</w:t>
-      </w:r>
-    </w:p>
-    <w:bookmarkStart w:id="17" w:name="_MON_1549029146"/>
-    <w:bookmarkEnd w:id="17"/>
-    <w:p>
-      <w:pPr>
-        <w:jc w:val="both"/>
-      </w:pPr>
-      <w:r>
         <w:object w:dxaOrig="9026" w:dyaOrig="836">
           <v:shape id="_x0000_i1029" type="#_x0000_t75" style="width:451.3pt;height:41.45pt" o:ole="">
             <v:imagedata r:id="rId23" o:title=""/>
           </v:shape>
-          <o:OLEObject Type="Embed" ProgID="Word.OpenDocumentText.12" ShapeID="_x0000_i1029" DrawAspect="Content" ObjectID="_1549359415" r:id="rId24"/>
+          <o:OLEObject Type="Embed" ProgID="Word.OpenDocumentText.12" ShapeID="_x0000_i1029" DrawAspect="Content" ObjectID="_1549359858" r:id="rId24"/>
         </w:object>
       </w:r>
     </w:p>
@@ -3818,7 +3768,6 @@
       <w:r>
         <w:t xml:space="preserve">as if </w:t>
       </w:r>
-      <w:proofErr w:type="spellStart"/>
       <w:r>
         <w:rPr>
           <w:rStyle w:val="Emphasis"/>
@@ -3827,7 +3776,6 @@
         </w:rPr>
         <w:t>iter</w:t>
       </w:r>
-      <w:proofErr w:type="spellEnd"/>
       <w:r>
         <w:t xml:space="preserve"> is either 255 or 0 the output is a black pixel</w:t>
       </w:r>
@@ -3847,8 +3795,8 @@
         <w:t xml:space="preserve"> While a tiny improvement it is, it is a small improvement that could go a long way.</w:t>
       </w:r>
     </w:p>
-    <w:bookmarkStart w:id="18" w:name="_MON_1547579604"/>
-    <w:bookmarkEnd w:id="18"/>
+    <w:bookmarkStart w:id="17" w:name="_MON_1547579604"/>
+    <w:bookmarkEnd w:id="17"/>
     <w:p>
       <w:pPr>
         <w:jc w:val="both"/>
@@ -3858,7 +3806,7 @@
           <v:shape id="_x0000_i1030" type="#_x0000_t75" style="width:451.3pt;height:131.2pt" o:ole="">
             <v:imagedata r:id="rId25" o:title=""/>
           </v:shape>
-          <o:OLEObject Type="Embed" ProgID="Word.OpenDocumentText.12" ShapeID="_x0000_i1030" DrawAspect="Content" ObjectID="_1549359416" r:id="rId26"/>
+          <o:OLEObject Type="Embed" ProgID="Word.OpenDocumentText.12" ShapeID="_x0000_i1030" DrawAspect="Content" ObjectID="_1549359859" r:id="rId26"/>
         </w:object>
       </w:r>
     </w:p>
@@ -3866,14 +3814,14 @@
       <w:pPr>
         <w:pStyle w:val="Heading2"/>
       </w:pPr>
-      <w:bookmarkStart w:id="19" w:name="_Toc475312881"/>
+      <w:bookmarkStart w:id="18" w:name="_Toc475312881"/>
       <w:r>
         <w:t>T</w:t>
       </w:r>
       <w:r>
         <w:t>imings</w:t>
       </w:r>
-      <w:bookmarkEnd w:id="19"/>
+      <w:bookmarkEnd w:id="18"/>
     </w:p>
     <w:p>
       <w:pPr>
@@ -3912,7 +3860,6 @@
       <w:r>
         <w:t xml:space="preserve"> the most expensive parts of the application are the </w:t>
       </w:r>
-      <w:proofErr w:type="spellStart"/>
       <w:r>
         <w:rPr>
           <w:rStyle w:val="Emphasis"/>
@@ -3921,11 +3868,9 @@
         </w:rPr>
         <w:t>calc_mandel</w:t>
       </w:r>
-      <w:proofErr w:type="spellEnd"/>
       <w:r>
         <w:t xml:space="preserve"> function and the </w:t>
       </w:r>
-      <w:proofErr w:type="spellStart"/>
       <w:r>
         <w:rPr>
           <w:rStyle w:val="Emphasis"/>
@@ -3934,7 +3879,6 @@
         </w:rPr>
         <w:t>screen_dump</w:t>
       </w:r>
-      <w:proofErr w:type="spellEnd"/>
       <w:r>
         <w:t xml:space="preserve"> function as expected. With </w:t>
       </w:r>
@@ -3983,7 +3927,7 @@
       <w:pPr>
         <w:pStyle w:val="Heading2"/>
       </w:pPr>
-      <w:bookmarkStart w:id="20" w:name="_Toc475312882"/>
+      <w:bookmarkStart w:id="19" w:name="_Toc475312882"/>
       <w:r>
         <w:lastRenderedPageBreak/>
         <w:t>P</w:t>
@@ -3991,7 +3935,7 @@
       <w:r>
         <w:t>rofiling</w:t>
       </w:r>
-      <w:bookmarkEnd w:id="20"/>
+      <w:bookmarkEnd w:id="19"/>
     </w:p>
     <w:p>
       <w:pPr>
@@ -4008,11 +3952,11 @@
       <w:pPr>
         <w:pStyle w:val="Heading3"/>
       </w:pPr>
-      <w:bookmarkStart w:id="21" w:name="_Toc475312883"/>
+      <w:bookmarkStart w:id="20" w:name="_Toc475312883"/>
       <w:r>
         <w:t>Sequential Bottleneck</w:t>
       </w:r>
-      <w:bookmarkEnd w:id="21"/>
+      <w:bookmarkEnd w:id="20"/>
     </w:p>
     <w:p>
       <w:pPr>
@@ -4138,11 +4082,11 @@
       <w:pPr>
         <w:pStyle w:val="Heading3"/>
       </w:pPr>
-      <w:bookmarkStart w:id="22" w:name="_Toc475312884"/>
+      <w:bookmarkStart w:id="21" w:name="_Toc475312884"/>
       <w:r>
         <w:t>Double Iteration</w:t>
       </w:r>
-      <w:bookmarkEnd w:id="22"/>
+      <w:bookmarkEnd w:id="21"/>
     </w:p>
     <w:p>
       <w:pPr>
@@ -4255,11 +4199,11 @@
       <w:pPr>
         <w:pStyle w:val="Heading3"/>
       </w:pPr>
-      <w:bookmarkStart w:id="23" w:name="_Toc475312885"/>
+      <w:bookmarkStart w:id="22" w:name="_Toc475312885"/>
       <w:r>
         <w:t>File Chunks</w:t>
       </w:r>
-      <w:bookmarkEnd w:id="23"/>
+      <w:bookmarkEnd w:id="22"/>
     </w:p>
     <w:p>
       <w:pPr>
@@ -4417,14 +4361,14 @@
       <w:pPr>
         <w:pStyle w:val="Heading3"/>
       </w:pPr>
-      <w:bookmarkStart w:id="24" w:name="_Toc475312886"/>
+      <w:bookmarkStart w:id="23" w:name="_Toc475312886"/>
       <w:r>
         <w:t>Action</w:t>
       </w:r>
       <w:r>
         <w:t xml:space="preserve"> Taken</w:t>
       </w:r>
-      <w:bookmarkEnd w:id="24"/>
+      <w:bookmarkEnd w:id="23"/>
     </w:p>
     <w:p>
       <w:pPr>
@@ -4453,18 +4397,18 @@
       <w:pPr>
         <w:pStyle w:val="Heading1"/>
       </w:pPr>
-      <w:bookmarkStart w:id="25" w:name="_Toc475312887"/>
+      <w:bookmarkStart w:id="24" w:name="_Toc475312887"/>
       <w:r>
         <w:lastRenderedPageBreak/>
         <w:t>GPU Implementation</w:t>
       </w:r>
-      <w:bookmarkEnd w:id="25"/>
+      <w:bookmarkEnd w:id="24"/>
     </w:p>
     <w:p>
       <w:pPr>
         <w:pStyle w:val="Heading2"/>
       </w:pPr>
-      <w:bookmarkStart w:id="26" w:name="_Toc475312888"/>
+      <w:bookmarkStart w:id="25" w:name="_Toc475312888"/>
       <w:r>
         <w:t>P</w:t>
       </w:r>
@@ -4477,17 +4421,17 @@
       <w:r>
         <w:t>verview</w:t>
       </w:r>
-      <w:bookmarkEnd w:id="26"/>
+      <w:bookmarkEnd w:id="25"/>
     </w:p>
     <w:p>
       <w:pPr>
         <w:pStyle w:val="Heading3"/>
       </w:pPr>
-      <w:bookmarkStart w:id="27" w:name="_Toc475312889"/>
+      <w:bookmarkStart w:id="26" w:name="_Toc475312889"/>
       <w:r>
         <w:t>Memory</w:t>
       </w:r>
-      <w:bookmarkEnd w:id="27"/>
+      <w:bookmarkEnd w:id="26"/>
     </w:p>
     <w:p>
       <w:pPr>
@@ -4520,7 +4464,6 @@
       <w:r>
         <w:t xml:space="preserve">doesn’t need to be transferred via </w:t>
       </w:r>
-      <w:proofErr w:type="spellStart"/>
       <w:r>
         <w:rPr>
           <w:rStyle w:val="Emphasis"/>
@@ -4529,7 +4472,6 @@
         </w:rPr>
         <w:t>cudaMemcpy</w:t>
       </w:r>
-      <w:proofErr w:type="spellEnd"/>
       <w:r>
         <w:t xml:space="preserve"> calls</w:t>
       </w:r>
@@ -4537,15 +4479,15 @@
         <w:t xml:space="preserve">. </w:t>
       </w:r>
     </w:p>
-    <w:bookmarkStart w:id="28" w:name="_MON_1548532103"/>
-    <w:bookmarkEnd w:id="28"/>
+    <w:bookmarkStart w:id="27" w:name="_MON_1548532103"/>
+    <w:bookmarkEnd w:id="27"/>
     <w:p>
       <w:r>
         <w:object w:dxaOrig="9026" w:dyaOrig="1503">
           <v:shape id="_x0000_i1031" type="#_x0000_t75" style="width:451.3pt;height:75.55pt" o:ole="">
             <v:imagedata r:id="rId31" o:title=""/>
           </v:shape>
-          <o:OLEObject Type="Embed" ProgID="Word.OpenDocumentText.12" ShapeID="_x0000_i1031" DrawAspect="Content" ObjectID="_1549359417" r:id="rId32"/>
+          <o:OLEObject Type="Embed" ProgID="Word.OpenDocumentText.12" ShapeID="_x0000_i1031" DrawAspect="Content" ObjectID="_1549359860" r:id="rId32"/>
         </w:object>
       </w:r>
     </w:p>
@@ -4584,15 +4526,15 @@
         <w:t xml:space="preserve"> </w:t>
       </w:r>
     </w:p>
-    <w:bookmarkStart w:id="29" w:name="_MON_1548532642"/>
-    <w:bookmarkEnd w:id="29"/>
+    <w:bookmarkStart w:id="28" w:name="_MON_1548532642"/>
+    <w:bookmarkEnd w:id="28"/>
     <w:p>
       <w:r>
         <w:object w:dxaOrig="9026" w:dyaOrig="1058">
           <v:shape id="_x0000_i1032" type="#_x0000_t75" style="width:451.3pt;height:53.25pt" o:ole="">
             <v:imagedata r:id="rId33" o:title=""/>
           </v:shape>
-          <o:OLEObject Type="Embed" ProgID="Word.OpenDocumentText.12" ShapeID="_x0000_i1032" DrawAspect="Content" ObjectID="_1549359418" r:id="rId34"/>
+          <o:OLEObject Type="Embed" ProgID="Word.OpenDocumentText.12" ShapeID="_x0000_i1032" DrawAspect="Content" ObjectID="_1549359861" r:id="rId34"/>
         </w:object>
       </w:r>
     </w:p>
@@ -4600,11 +4542,11 @@
       <w:pPr>
         <w:pStyle w:val="Heading3"/>
       </w:pPr>
-      <w:bookmarkStart w:id="30" w:name="_Toc475312890"/>
+      <w:bookmarkStart w:id="29" w:name="_Toc475312890"/>
       <w:r>
         <w:t>Kernel</w:t>
       </w:r>
-      <w:bookmarkEnd w:id="30"/>
+      <w:bookmarkEnd w:id="29"/>
     </w:p>
     <w:p>
       <w:pPr>
@@ -4653,15 +4595,15 @@
         <w:t xml:space="preserve">. </w:t>
       </w:r>
     </w:p>
-    <w:bookmarkStart w:id="31" w:name="_MON_1548532363"/>
-    <w:bookmarkEnd w:id="31"/>
+    <w:bookmarkStart w:id="30" w:name="_MON_1548532363"/>
+    <w:bookmarkEnd w:id="30"/>
     <w:p>
       <w:r>
         <w:object w:dxaOrig="9026" w:dyaOrig="1726">
           <v:shape id="_x0000_i1033" type="#_x0000_t75" style="width:451.3pt;height:86.2pt" o:ole="">
             <v:imagedata r:id="rId35" o:title=""/>
           </v:shape>
-          <o:OLEObject Type="Embed" ProgID="Word.OpenDocumentText.12" ShapeID="_x0000_i1033" DrawAspect="Content" ObjectID="_1549359419" r:id="rId36"/>
+          <o:OLEObject Type="Embed" ProgID="Word.OpenDocumentText.12" ShapeID="_x0000_i1033" DrawAspect="Content" ObjectID="_1549359862" r:id="rId36"/>
         </w:object>
       </w:r>
     </w:p>
@@ -4669,11 +4611,11 @@
       <w:pPr>
         <w:pStyle w:val="Heading3"/>
       </w:pPr>
-      <w:bookmarkStart w:id="32" w:name="_Toc475312891"/>
+      <w:bookmarkStart w:id="31" w:name="_Toc475312891"/>
       <w:r>
         <w:t>Output</w:t>
       </w:r>
-      <w:bookmarkEnd w:id="32"/>
+      <w:bookmarkEnd w:id="31"/>
     </w:p>
     <w:p>
       <w:pPr>
@@ -4701,15 +4643,15 @@
         <w:t>With all these components in place I had I CUDA program that would produce the image that was required. However, this implementation was very basic and further optimizations were made to ensure the code was as performant as possible before comparing it to the given CPU only code.</w:t>
       </w:r>
     </w:p>
-    <w:bookmarkStart w:id="33" w:name="_MON_1548532784"/>
-    <w:bookmarkEnd w:id="33"/>
+    <w:bookmarkStart w:id="32" w:name="_MON_1548532784"/>
+    <w:bookmarkEnd w:id="32"/>
     <w:p>
       <w:r>
         <w:object w:dxaOrig="9026" w:dyaOrig="988">
           <v:shape id="_x0000_i1034" type="#_x0000_t75" style="width:451.3pt;height:49.5pt" o:ole="">
             <v:imagedata r:id="rId37" o:title=""/>
           </v:shape>
-          <o:OLEObject Type="Embed" ProgID="Word.OpenDocumentText.12" ShapeID="_x0000_i1034" DrawAspect="Content" ObjectID="_1549359420" r:id="rId38"/>
+          <o:OLEObject Type="Embed" ProgID="Word.OpenDocumentText.12" ShapeID="_x0000_i1034" DrawAspect="Content" ObjectID="_1549359863" r:id="rId38"/>
         </w:object>
       </w:r>
     </w:p>
@@ -4717,7 +4659,7 @@
       <w:pPr>
         <w:pStyle w:val="Heading2"/>
       </w:pPr>
-      <w:bookmarkStart w:id="34" w:name="_Toc475312892"/>
+      <w:bookmarkStart w:id="33" w:name="_Toc475312892"/>
       <w:r>
         <w:lastRenderedPageBreak/>
         <w:t>O</w:t>
@@ -4725,17 +4667,17 @@
       <w:r>
         <w:t>ptimisations</w:t>
       </w:r>
-      <w:bookmarkEnd w:id="34"/>
+      <w:bookmarkEnd w:id="33"/>
     </w:p>
     <w:p>
       <w:pPr>
         <w:pStyle w:val="Heading3"/>
       </w:pPr>
-      <w:bookmarkStart w:id="35" w:name="_Toc475312893"/>
+      <w:bookmarkStart w:id="34" w:name="_Toc475312893"/>
       <w:r>
         <w:t>Kernel Launch</w:t>
       </w:r>
-      <w:bookmarkEnd w:id="35"/>
+      <w:bookmarkEnd w:id="34"/>
     </w:p>
     <w:p>
       <w:pPr>
@@ -4769,15 +4711,15 @@
         <w:t xml:space="preserve"> CUDA Occupancy API to get an estimate for the grid and block size parameters for the given kernel. One shortfall of this API is that it is designed for one dimension workloads so I had to write some additional code that converted this estimation so it could be used in a two-dimension kernel launch.</w:t>
       </w:r>
     </w:p>
-    <w:bookmarkStart w:id="36" w:name="_MON_1548533464"/>
-    <w:bookmarkEnd w:id="36"/>
+    <w:bookmarkStart w:id="35" w:name="_MON_1548533464"/>
+    <w:bookmarkEnd w:id="35"/>
     <w:p>
       <w:r>
         <w:object w:dxaOrig="10466" w:dyaOrig="3504">
           <v:shape id="_x0000_i1035" type="#_x0000_t75" style="width:523.3pt;height:175.4pt" o:ole="">
             <v:imagedata r:id="rId39" o:title=""/>
           </v:shape>
-          <o:OLEObject Type="Embed" ProgID="Word.OpenDocumentText.12" ShapeID="_x0000_i1035" DrawAspect="Content" ObjectID="_1549359421" r:id="rId40"/>
+          <o:OLEObject Type="Embed" ProgID="Word.OpenDocumentText.12" ShapeID="_x0000_i1035" DrawAspect="Content" ObjectID="_1549359864" r:id="rId40"/>
         </w:object>
       </w:r>
     </w:p>
@@ -4785,11 +4727,11 @@
       <w:pPr>
         <w:pStyle w:val="Heading3"/>
       </w:pPr>
-      <w:bookmarkStart w:id="37" w:name="_Toc475312894"/>
+      <w:bookmarkStart w:id="36" w:name="_Toc475312894"/>
       <w:r>
         <w:t>Early Exit</w:t>
       </w:r>
-      <w:bookmarkEnd w:id="37"/>
+      <w:bookmarkEnd w:id="36"/>
     </w:p>
     <w:p>
       <w:pPr>
@@ -4820,15 +4762,15 @@
         <w:t>remove the need for the kernel to write black pixels to the image. This is what makes this early exit possible.</w:t>
       </w:r>
     </w:p>
-    <w:bookmarkStart w:id="38" w:name="_MON_1548533776"/>
-    <w:bookmarkEnd w:id="38"/>
+    <w:bookmarkStart w:id="37" w:name="_MON_1548533776"/>
+    <w:bookmarkEnd w:id="37"/>
     <w:p>
       <w:r>
         <w:object w:dxaOrig="9026" w:dyaOrig="2180">
           <v:shape id="_x0000_i1036" type="#_x0000_t75" style="width:451.3pt;height:108.8pt" o:ole="">
             <v:imagedata r:id="rId41" o:title=""/>
           </v:shape>
-          <o:OLEObject Type="Embed" ProgID="Word.OpenDocumentText.12" ShapeID="_x0000_i1036" DrawAspect="Content" ObjectID="_1549359422" r:id="rId42"/>
+          <o:OLEObject Type="Embed" ProgID="Word.OpenDocumentText.12" ShapeID="_x0000_i1036" DrawAspect="Content" ObjectID="_1549359865" r:id="rId42"/>
         </w:object>
       </w:r>
     </w:p>
@@ -4836,11 +4778,11 @@
       <w:pPr>
         <w:pStyle w:val="Heading3"/>
       </w:pPr>
-      <w:bookmarkStart w:id="39" w:name="_Toc475312895"/>
+      <w:bookmarkStart w:id="38" w:name="_Toc475312895"/>
       <w:r>
         <w:t>Flags</w:t>
       </w:r>
-      <w:bookmarkEnd w:id="39"/>
+      <w:bookmarkEnd w:id="38"/>
     </w:p>
     <w:p>
       <w:pPr>
@@ -4932,29 +4874,13 @@
         <w:t xml:space="preserve">increase in performance, </w:t>
       </w:r>
       <w:r>
-        <w:t>–</w:t>
-      </w:r>
-      <w:proofErr w:type="spellStart"/>
-      <w:r>
-        <w:t>use_fast_math</w:t>
-      </w:r>
-      <w:proofErr w:type="spellEnd"/>
-      <w:r>
-        <w:t xml:space="preserve"> was used however </w:t>
+        <w:t xml:space="preserve">–use_fast_math was used however </w:t>
       </w:r>
       <w:r>
         <w:t>t</w:t>
       </w:r>
       <w:r>
-        <w:t xml:space="preserve">he </w:t>
-      </w:r>
-      <w:proofErr w:type="spellStart"/>
-      <w:r>
-        <w:t>fmad</w:t>
-      </w:r>
-      <w:proofErr w:type="spellEnd"/>
-      <w:r>
-        <w:t xml:space="preserve"> optimization was turned off</w:t>
+        <w:t>he fmad optimization was turned off</w:t>
       </w:r>
       <w:r>
         <w:t>.</w:t>
@@ -4999,23 +4925,7 @@
         <w:t xml:space="preserve"> default in release builds and if</w:t>
       </w:r>
       <w:r>
-        <w:t xml:space="preserve"> you specify -</w:t>
-      </w:r>
-      <w:proofErr w:type="spellStart"/>
-      <w:r>
-        <w:t>use_fast_math</w:t>
-      </w:r>
-      <w:proofErr w:type="spellEnd"/>
-      <w:r>
-        <w:t xml:space="preserve"> it is turned on as well so by providing -</w:t>
-      </w:r>
-      <w:proofErr w:type="spellStart"/>
-      <w:r>
-        <w:t>fmad</w:t>
-      </w:r>
-      <w:proofErr w:type="spellEnd"/>
-      <w:r>
-        <w:t xml:space="preserve">=false I took a performance hit but </w:t>
+        <w:t xml:space="preserve"> you specify -use_fast_math it is turned on as well so by providing -fmad=false I took a performance hit but </w:t>
       </w:r>
       <w:r>
         <w:t>I reached my goal of an identical output to the CPU version.</w:t>
@@ -5027,15 +4937,7 @@
         <w:t xml:space="preserve">Other </w:t>
       </w:r>
       <w:r>
-        <w:t>flags enabled by -</w:t>
-      </w:r>
-      <w:proofErr w:type="spellStart"/>
-      <w:r>
-        <w:t>use_fast_math</w:t>
-      </w:r>
-      <w:proofErr w:type="spellEnd"/>
-      <w:r>
-        <w:t xml:space="preserve"> was left on. </w:t>
+        <w:t xml:space="preserve">flags enabled by -use_fast_math was left on. </w:t>
       </w:r>
       <w:r>
         <w:t>Finally</w:t>
@@ -5061,7 +4963,7 @@
       <w:pPr>
         <w:pStyle w:val="Heading2"/>
       </w:pPr>
-      <w:bookmarkStart w:id="40" w:name="_Toc475312896"/>
+      <w:bookmarkStart w:id="39" w:name="_Toc475312896"/>
       <w:r>
         <w:lastRenderedPageBreak/>
         <w:t>T</w:t>
@@ -5069,7 +4971,7 @@
       <w:r>
         <w:t>imings</w:t>
       </w:r>
-      <w:bookmarkEnd w:id="40"/>
+      <w:bookmarkEnd w:id="39"/>
     </w:p>
     <w:p>
       <w:pPr>
@@ -5178,18 +5080,18 @@
       <w:pPr>
         <w:pStyle w:val="Heading1"/>
       </w:pPr>
-      <w:bookmarkStart w:id="41" w:name="_Toc475312897"/>
+      <w:bookmarkStart w:id="40" w:name="_Toc475312897"/>
       <w:r>
         <w:lastRenderedPageBreak/>
         <w:t>Project Results</w:t>
       </w:r>
-      <w:bookmarkEnd w:id="41"/>
+      <w:bookmarkEnd w:id="40"/>
     </w:p>
     <w:p>
       <w:pPr>
         <w:pStyle w:val="Heading2"/>
       </w:pPr>
-      <w:bookmarkStart w:id="42" w:name="_Toc475312898"/>
+      <w:bookmarkStart w:id="41" w:name="_Toc475312898"/>
       <w:r>
         <w:rPr>
           <w:noProof/>
@@ -5258,7 +5160,7 @@
       <w:r>
         <w:t>esting</w:t>
       </w:r>
-      <w:bookmarkEnd w:id="42"/>
+      <w:bookmarkEnd w:id="41"/>
     </w:p>
     <w:p>
       <w:pPr>
@@ -5362,7 +5264,10 @@
         <w:t>bit for bit</w:t>
       </w:r>
       <w:r>
-        <w:t xml:space="preserve">, there </w:t>
+        <w:t>. T</w:t>
+      </w:r>
+      <w:r>
+        <w:t xml:space="preserve">here </w:t>
       </w:r>
       <w:r>
         <w:t>were</w:t>
@@ -5414,14 +5319,14 @@
       <w:pPr>
         <w:pStyle w:val="Heading2"/>
       </w:pPr>
-      <w:bookmarkStart w:id="43" w:name="_Toc475312899"/>
+      <w:bookmarkStart w:id="42" w:name="_Toc475312899"/>
       <w:r>
         <w:t>C</w:t>
       </w:r>
       <w:r>
         <w:t>omparison</w:t>
       </w:r>
-      <w:bookmarkEnd w:id="43"/>
+      <w:bookmarkEnd w:id="42"/>
     </w:p>
     <w:p>
       <w:pPr>
@@ -5490,7 +5395,6 @@
       <w:r>
         <w:t xml:space="preserve"> I also threw a call to </w:t>
       </w:r>
-      <w:proofErr w:type="spellStart"/>
       <w:r>
         <w:rPr>
           <w:rStyle w:val="Emphasis"/>
@@ -5499,7 +5403,6 @@
         </w:rPr>
         <w:t>cudaResetDevice</w:t>
       </w:r>
-      <w:proofErr w:type="spellEnd"/>
       <w:r>
         <w:t xml:space="preserve"> </w:t>
       </w:r>
@@ -5543,7 +5446,10 @@
         <w:t xml:space="preserve"> 8k image</w:t>
       </w:r>
       <w:r>
-        <w:t xml:space="preserve">, as well as output 2 512x512 images faster than the CPU version can output one. This </w:t>
+        <w:t>, as well as output two</w:t>
+      </w:r>
+      <w:r>
+        <w:t xml:space="preserve"> 512x512 images faster than the CPU version can output one. This </w:t>
       </w:r>
       <w:r>
         <w:t>just goes to show how much faster the CUDA version is thanks to its ability to take advantage of parallel compute</w:t>
@@ -5569,8 +5475,8 @@
       <w:r>
         <w:t>.</w:t>
       </w:r>
-      <w:bookmarkStart w:id="44" w:name="_Toc474839090"/>
-      <w:bookmarkStart w:id="45" w:name="_Toc475274759"/>
+      <w:bookmarkStart w:id="43" w:name="_Toc474839090"/>
+      <w:bookmarkStart w:id="44" w:name="_Toc475274759"/>
       <w:r>
         <w:t xml:space="preserve"> </w:t>
       </w:r>
@@ -5595,19 +5501,19 @@
           </wp:inline>
         </w:drawing>
       </w:r>
+      <w:bookmarkEnd w:id="43"/>
       <w:bookmarkEnd w:id="44"/>
-      <w:bookmarkEnd w:id="45"/>
     </w:p>
     <w:p>
       <w:pPr>
         <w:pStyle w:val="Heading2"/>
       </w:pPr>
-      <w:bookmarkStart w:id="46" w:name="_Toc475312900"/>
+      <w:bookmarkStart w:id="45" w:name="_Toc475312900"/>
       <w:r>
         <w:lastRenderedPageBreak/>
         <w:t>Disadvantages</w:t>
       </w:r>
-      <w:bookmarkEnd w:id="46"/>
+      <w:bookmarkEnd w:id="45"/>
     </w:p>
     <w:p>
       <w:pPr>
@@ -5629,23 +5535,7 @@
         <w:t>Conversely if</w:t>
       </w:r>
       <w:r>
-        <w:t xml:space="preserve"> the program was written in </w:t>
-      </w:r>
-      <w:proofErr w:type="spellStart"/>
-      <w:r>
-        <w:t>OpenCL</w:t>
-      </w:r>
-      <w:proofErr w:type="spellEnd"/>
-      <w:r>
-        <w:t xml:space="preserve"> it would have run on a wider range of devices as </w:t>
-      </w:r>
-      <w:proofErr w:type="spellStart"/>
-      <w:r>
-        <w:t>OpenCL</w:t>
-      </w:r>
-      <w:proofErr w:type="spellEnd"/>
-      <w:r>
-        <w:t xml:space="preserve"> kernels can run on any heterogeneous system. Additionally, my approach did not look at exploiting parallel compute</w:t>
+        <w:t xml:space="preserve"> the program was written in OpenCL it would have run on a wider range of devices as OpenCL kernels can run on any heterogeneous system. Additionally, my approach did not look at exploiting parallel compute</w:t>
       </w:r>
       <w:r>
         <w:t xml:space="preserve"> capabilities of the CPU. There was no attempt made to optimize the CPU version to make good use of threads and SIMD instructions.</w:t>
@@ -5660,8 +5550,16 @@
         <w:t>fastest available version for each type of processor.</w:t>
       </w:r>
       <w:r>
-        <w:t xml:space="preserve"> Finally, when launching the kernel, I don’t not optimize for each image size. This is an issue as it means the speed shown above is actually worse than could have been achieved if I calculated an optimized kernel launch for each image size. This was done so the program would work generally well with any image size given to it rather than leading to come cases where the kernel was extremely fast but only for certain data sets. I preferred a constant average rather than exceptional performance with a certain data set.</w:t>
-      </w:r>
+        <w:t xml:space="preserve"> Finally, when launching the kernel, I don’t not optimize for each image size. This is an issue as it means the speed shown above is actually worse than could have been achieved if I calculated an optimized kernel launch for each image size. This was done so the program would work generally well with any image size given to it r</w:t>
+      </w:r>
+      <w:r>
+        <w:t>ather than leading to s</w:t>
+      </w:r>
+      <w:r>
+        <w:t>ome cases where the kernel was extremely fast but only for certain data sets. I preferred a constant average rather than exceptional performance with a certain data set.</w:t>
+      </w:r>
+      <w:bookmarkStart w:id="46" w:name="_GoBack"/>
+      <w:bookmarkEnd w:id="46"/>
     </w:p>
     <w:p>
       <w:pPr>
@@ -5800,7 +5698,7 @@
           <v:shape id="_x0000_i1037" type="#_x0000_t75" style="width:523.3pt;height:687.3pt" o:ole="">
             <v:imagedata r:id="rId48" o:title=""/>
           </v:shape>
-          <o:OLEObject Type="Embed" ProgID="Word.OpenDocumentText.12" ShapeID="_x0000_i1037" DrawAspect="Content" ObjectID="_1549359423" r:id="rId49"/>
+          <o:OLEObject Type="Embed" ProgID="Word.OpenDocumentText.12" ShapeID="_x0000_i1037" DrawAspect="Content" ObjectID="_1549359866" r:id="rId49"/>
         </w:object>
       </w:r>
     </w:p>
@@ -5838,7 +5736,7 @@
           <v:shape id="_x0000_i1038" type="#_x0000_t75" style="width:523.3pt;height:453.6pt" o:ole="">
             <v:imagedata r:id="rId50" o:title=""/>
           </v:shape>
-          <o:OLEObject Type="Embed" ProgID="Word.OpenDocumentText.12" ShapeID="_x0000_i1038" DrawAspect="Content" ObjectID="_1549359424" r:id="rId51"/>
+          <o:OLEObject Type="Embed" ProgID="Word.OpenDocumentText.12" ShapeID="_x0000_i1038" DrawAspect="Content" ObjectID="_1549359867" r:id="rId51"/>
         </w:object>
       </w:r>
     </w:p>
@@ -5870,7 +5768,7 @@
           <v:shape id="_x0000_i1039" type="#_x0000_t75" style="width:451.3pt;height:498.1pt" o:ole="">
             <v:imagedata r:id="rId52" o:title=""/>
           </v:shape>
-          <o:OLEObject Type="Embed" ProgID="Word.OpenDocumentText.12" ShapeID="_x0000_i1039" DrawAspect="Content" ObjectID="_1549359425" r:id="rId53"/>
+          <o:OLEObject Type="Embed" ProgID="Word.OpenDocumentText.12" ShapeID="_x0000_i1039" DrawAspect="Content" ObjectID="_1549359868" r:id="rId53"/>
         </w:object>
       </w:r>
     </w:p>
@@ -5934,7 +5832,7 @@
       <w:rPr>
         <w:noProof/>
       </w:rPr>
-      <w:t>4</w:t>
+      <w:t>15</w:t>
     </w:r>
     <w:r>
       <w:fldChar w:fldCharType="end"/>
@@ -11223,6 +11121,7 @@
     <w:rsid w:val="0045081F"/>
     <w:rsid w:val="00475FF5"/>
     <w:rsid w:val="0048305F"/>
+    <w:rsid w:val="00507FC9"/>
     <w:rsid w:val="005C3BEB"/>
     <w:rsid w:val="008400B5"/>
     <w:rsid w:val="00866E26"/>
@@ -12133,7 +12032,7 @@
 </file>
 
 <file path=customXml/itemProps3.xml><?xml version="1.0" encoding="utf-8"?>
-<ds:datastoreItem xmlns:ds="http://schemas.openxmlformats.org/officeDocument/2006/customXml" ds:itemID="{8F2FA7F3-B4FE-49E0-B087-69D98684CF9A}">
+<ds:datastoreItem xmlns:ds="http://schemas.openxmlformats.org/officeDocument/2006/customXml" ds:itemID="{3D92D7A2-A96A-4D70-AE2E-9034774CBB01}">
   <ds:schemaRefs>
     <ds:schemaRef ds:uri="http://schemas.openxmlformats.org/officeDocument/2006/bibliography"/>
   </ds:schemaRefs>

</xml_diff>

<commit_message>
final versions git add *.pdf! removed appendix
</commit_message>
<xml_diff>
--- a/docs/B00235610-Project-Report.docx
+++ b/docs/B00235610-Project-Report.docx
@@ -2,13 +2,11 @@
 <file path=word/document.xml><?xml version="1.0" encoding="utf-8"?>
 <w:document xmlns:wpc="http://schemas.microsoft.com/office/word/2010/wordprocessingCanvas" xmlns:cx="http://schemas.microsoft.com/office/drawing/2014/chartex" xmlns:cx1="http://schemas.microsoft.com/office/drawing/2015/9/8/chartex" xmlns:mc="http://schemas.openxmlformats.org/markup-compatibility/2006" xmlns:o="urn:schemas-microsoft-com:office:office" xmlns:r="http://schemas.openxmlformats.org/officeDocument/2006/relationships" xmlns:m="http://schemas.openxmlformats.org/officeDocument/2006/math" xmlns:v="urn:schemas-microsoft-com:vml" xmlns:wp14="http://schemas.microsoft.com/office/word/2010/wordprocessingDrawing" xmlns:wp="http://schemas.openxmlformats.org/drawingml/2006/wordprocessingDrawing" xmlns:w10="urn:schemas-microsoft-com:office:word" xmlns:w="http://schemas.openxmlformats.org/wordprocessingml/2006/main" xmlns:w14="http://schemas.microsoft.com/office/word/2010/wordml" xmlns:w15="http://schemas.microsoft.com/office/word/2012/wordml" xmlns:w16se="http://schemas.microsoft.com/office/word/2015/wordml/symex" xmlns:wpg="http://schemas.microsoft.com/office/word/2010/wordprocessingGroup" xmlns:wpi="http://schemas.microsoft.com/office/word/2010/wordprocessingInk" xmlns:wne="http://schemas.microsoft.com/office/word/2006/wordml" xmlns:wps="http://schemas.microsoft.com/office/word/2010/wordprocessingShape" mc:Ignorable="w14 w15 w16se wp14">
   <w:body>
-    <w:bookmarkStart w:id="0" w:name="_GoBack" w:displacedByCustomXml="next"/>
-    <w:bookmarkEnd w:id="0" w:displacedByCustomXml="next"/>
-    <w:bookmarkStart w:id="1" w:name="_Toc321147149" w:displacedByCustomXml="next"/>
-    <w:bookmarkStart w:id="2" w:name="_Toc318188227" w:displacedByCustomXml="next"/>
-    <w:bookmarkStart w:id="3" w:name="_Toc318188327" w:displacedByCustomXml="next"/>
-    <w:bookmarkStart w:id="4" w:name="_Toc318189312" w:displacedByCustomXml="next"/>
-    <w:bookmarkStart w:id="5" w:name="_Toc321147011" w:displacedByCustomXml="next"/>
+    <w:bookmarkStart w:id="0" w:name="_Toc321147149" w:displacedByCustomXml="next"/>
+    <w:bookmarkStart w:id="1" w:name="_Toc318188227" w:displacedByCustomXml="next"/>
+    <w:bookmarkStart w:id="2" w:name="_Toc318188327" w:displacedByCustomXml="next"/>
+    <w:bookmarkStart w:id="3" w:name="_Toc318189312" w:displacedByCustomXml="next"/>
+    <w:bookmarkStart w:id="4" w:name="_Toc321147011" w:displacedByCustomXml="next"/>
     <w:sdt>
       <w:sdtPr>
         <w:rPr>
@@ -43,7 +41,7 @@
               <w:lang w:val="en-GB" w:eastAsia="en-GB"/>
             </w:rPr>
             <w:drawing>
-              <wp:anchor distT="0" distB="0" distL="114300" distR="114300" simplePos="0" relativeHeight="251659264" behindDoc="1" locked="0" layoutInCell="1" allowOverlap="0" wp14:anchorId="25884D9C" wp14:editId="791610BE">
+              <wp:anchor distT="0" distB="0" distL="114300" distR="114300" simplePos="0" relativeHeight="251659264" behindDoc="1" locked="0" layoutInCell="1" allowOverlap="0" wp14:anchorId="1E67E7FD" wp14:editId="133B8FF5">
                 <wp:simplePos x="0" y="0"/>
                 <wp:positionH relativeFrom="margin">
                   <wp:posOffset>259715</wp:posOffset>
@@ -137,7 +135,7 @@
             <mc:AlternateContent>
               <mc:Choice Requires="wps">
                 <w:drawing>
-                  <wp:anchor distT="0" distB="0" distL="114300" distR="114300" simplePos="0" relativeHeight="251660288" behindDoc="0" locked="0" layoutInCell="1" allowOverlap="0" wp14:anchorId="5E8D3644" wp14:editId="6A67C89C">
+                  <wp:anchor distT="0" distB="0" distL="114300" distR="114300" simplePos="0" relativeHeight="251660288" behindDoc="0" locked="0" layoutInCell="1" allowOverlap="0" wp14:anchorId="6F0E6292" wp14:editId="15E88090">
                     <wp:simplePos x="0" y="0"/>
                     <wp:positionH relativeFrom="margin">
                       <wp:align>center</wp:align>
@@ -280,7 +278,7 @@
                   </wp:anchor>
                 </w:drawing>
               </mc:Choice>
-              <mc:Fallback xmlns:cx5="http://schemas.microsoft.com/office/drawing/2016/5/11/chartex" xmlns:cx4="http://schemas.microsoft.com/office/drawing/2016/5/10/chartex" xmlns:cx3="http://schemas.microsoft.com/office/drawing/2016/5/9/chartex" xmlns:cx2="http://schemas.microsoft.com/office/drawing/2015/10/21/chartex">
+              <mc:Fallback xmlns:cx2="http://schemas.microsoft.com/office/drawing/2015/10/21/chartex" xmlns:cx3="http://schemas.microsoft.com/office/drawing/2016/5/9/chartex" xmlns:cx4="http://schemas.microsoft.com/office/drawing/2016/5/10/chartex" xmlns:cx5="http://schemas.microsoft.com/office/drawing/2016/5/11/chartex">
                 <w:pict>
                   <v:shapetype w14:anchorId="5E8D3644" id="_x0000_t202" coordsize="21600,21600" o:spt="202" path="m,l,21600r21600,l21600,xe">
                     <v:stroke joinstyle="miter"/>
@@ -381,7 +379,7 @@
             <mc:AlternateContent>
               <mc:Choice Requires="wps">
                 <w:drawing>
-                  <wp:anchor distT="0" distB="0" distL="114300" distR="114300" simplePos="0" relativeHeight="251661312" behindDoc="0" locked="0" layoutInCell="1" allowOverlap="0" wp14:anchorId="2A87F6D1" wp14:editId="3D148A37">
+                  <wp:anchor distT="0" distB="0" distL="114300" distR="114300" simplePos="0" relativeHeight="251661312" behindDoc="0" locked="0" layoutInCell="1" allowOverlap="0" wp14:anchorId="1398E22B" wp14:editId="6B293488">
                     <wp:simplePos x="0" y="0"/>
                     <wp:positionH relativeFrom="margin">
                       <wp:align>center</wp:align>
@@ -494,6 +492,7 @@
                                   </w:rPr>
                                 </w:pPr>
                                 <w:hyperlink r:id="rId11" w:history="1">
+                                  <w:proofErr w:type="spellStart"/>
                                   <w:r>
                                     <w:rPr>
                                       <w:rStyle w:val="Hyperlink"/>
@@ -501,7 +500,17 @@
                                       <w:i w:val="0"/>
                                       <w:sz w:val="32"/>
                                     </w:rPr>
-                                    <w:t>Github Repository</w:t>
+                                    <w:t>Github</w:t>
+                                  </w:r>
+                                  <w:proofErr w:type="spellEnd"/>
+                                  <w:r>
+                                    <w:rPr>
+                                      <w:rStyle w:val="Hyperlink"/>
+                                      <w:b/>
+                                      <w:i w:val="0"/>
+                                      <w:sz w:val="32"/>
+                                    </w:rPr>
+                                    <w:t xml:space="preserve"> Repository</w:t>
                                   </w:r>
                                 </w:hyperlink>
                               </w:p>
@@ -525,7 +534,7 @@
                   </wp:anchor>
                 </w:drawing>
               </mc:Choice>
-              <mc:Fallback xmlns:cx5="http://schemas.microsoft.com/office/drawing/2016/5/11/chartex" xmlns:cx4="http://schemas.microsoft.com/office/drawing/2016/5/10/chartex" xmlns:cx3="http://schemas.microsoft.com/office/drawing/2016/5/9/chartex" xmlns:cx2="http://schemas.microsoft.com/office/drawing/2015/10/21/chartex">
+              <mc:Fallback xmlns:cx2="http://schemas.microsoft.com/office/drawing/2015/10/21/chartex" xmlns:cx3="http://schemas.microsoft.com/office/drawing/2016/5/9/chartex" xmlns:cx4="http://schemas.microsoft.com/office/drawing/2016/5/10/chartex" xmlns:cx5="http://schemas.microsoft.com/office/drawing/2016/5/11/chartex">
                 <w:pict>
                   <v:shape w14:anchorId="2A87F6D1" id="Text Box 21" o:spid="_x0000_s1027" type="#_x0000_t202" style="position:absolute;margin-left:0;margin-top:0;width:310.5pt;height:104.4pt;z-index:251661312;visibility:visible;mso-wrap-style:square;mso-width-percent:950;mso-height-percent:0;mso-top-percent:750;mso-wrap-distance-left:9pt;mso-wrap-distance-top:0;mso-wrap-distance-right:9pt;mso-wrap-distance-bottom:0;mso-position-horizontal:center;mso-position-horizontal-relative:margin;mso-position-vertical-relative:margin;mso-width-percent:950;mso-height-percent:0;mso-top-percent:750;mso-width-relative:margin;mso-height-relative:margin;v-text-anchor:top" o:gfxdata="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" o:allowoverlap="f" filled="f" stroked="f" strokeweight=".5pt">
                     <v:textbox style="mso-fit-shape-to-text:t" inset="0,0,0,0">
@@ -674,7 +683,7 @@
               <w:r>
                 <w:fldChar w:fldCharType="separate"/>
               </w:r>
-              <w:hyperlink w:anchor="_Toc475312874" w:history="1">
+              <w:hyperlink w:anchor="_Toc475619119" w:history="1">
                 <w:r>
                   <w:rPr>
                     <w:rStyle w:val="Hyperlink"/>
@@ -701,7 +710,7 @@
                     <w:noProof/>
                     <w:webHidden/>
                   </w:rPr>
-                  <w:instrText xml:space="preserve"> PAGEREF _Toc475312874 \h </w:instrText>
+                  <w:instrText xml:space="preserve"> PAGEREF _Toc475619119 \h </w:instrText>
                 </w:r>
                 <w:r>
                   <w:rPr>
@@ -746,7 +755,7 @@
                   <w:lang w:eastAsia="en-GB"/>
                 </w:rPr>
               </w:pPr>
-              <w:hyperlink w:anchor="_Toc475312875" w:history="1">
+              <w:hyperlink w:anchor="_Toc475619120" w:history="1">
                 <w:r>
                   <w:rPr>
                     <w:rStyle w:val="Hyperlink"/>
@@ -773,7 +782,7 @@
                     <w:noProof/>
                     <w:webHidden/>
                   </w:rPr>
-                  <w:instrText xml:space="preserve"> PAGEREF _Toc475312875 \h </w:instrText>
+                  <w:instrText xml:space="preserve"> PAGEREF _Toc475619120 \h </w:instrText>
                 </w:r>
                 <w:r>
                   <w:rPr>
@@ -818,7 +827,7 @@
                   <w:lang w:eastAsia="en-GB"/>
                 </w:rPr>
               </w:pPr>
-              <w:hyperlink w:anchor="_Toc475312876" w:history="1">
+              <w:hyperlink w:anchor="_Toc475619121" w:history="1">
                 <w:r>
                   <w:rPr>
                     <w:rStyle w:val="Hyperlink"/>
@@ -845,7 +854,7 @@
                     <w:noProof/>
                     <w:webHidden/>
                   </w:rPr>
-                  <w:instrText xml:space="preserve"> PAGEREF _Toc475312876 \h </w:instrText>
+                  <w:instrText xml:space="preserve"> PAGEREF _Toc475619121 \h </w:instrText>
                 </w:r>
                 <w:r>
                   <w:rPr>
@@ -890,7 +899,7 @@
                   <w:lang w:eastAsia="en-GB"/>
                 </w:rPr>
               </w:pPr>
-              <w:hyperlink w:anchor="_Toc475312877" w:history="1">
+              <w:hyperlink w:anchor="_Toc475619122" w:history="1">
                 <w:r>
                   <w:rPr>
                     <w:rStyle w:val="Hyperlink"/>
@@ -917,7 +926,7 @@
                     <w:noProof/>
                     <w:webHidden/>
                   </w:rPr>
-                  <w:instrText xml:space="preserve"> PAGEREF _Toc475312877 \h </w:instrText>
+                  <w:instrText xml:space="preserve"> PAGEREF _Toc475619122 \h </w:instrText>
                 </w:r>
                 <w:r>
                   <w:rPr>
@@ -962,7 +971,7 @@
                   <w:lang w:eastAsia="en-GB"/>
                 </w:rPr>
               </w:pPr>
-              <w:hyperlink w:anchor="_Toc475312878" w:history="1">
+              <w:hyperlink w:anchor="_Toc475619123" w:history="1">
                 <w:r>
                   <w:rPr>
                     <w:rStyle w:val="Hyperlink"/>
@@ -989,7 +998,7 @@
                     <w:noProof/>
                     <w:webHidden/>
                   </w:rPr>
-                  <w:instrText xml:space="preserve"> PAGEREF _Toc475312878 \h </w:instrText>
+                  <w:instrText xml:space="preserve"> PAGEREF _Toc475619123 \h </w:instrText>
                 </w:r>
                 <w:r>
                   <w:rPr>
@@ -1034,7 +1043,7 @@
                   <w:lang w:eastAsia="en-GB"/>
                 </w:rPr>
               </w:pPr>
-              <w:hyperlink w:anchor="_Toc475312879" w:history="1">
+              <w:hyperlink w:anchor="_Toc475619124" w:history="1">
                 <w:r>
                   <w:rPr>
                     <w:rStyle w:val="Hyperlink"/>
@@ -1061,7 +1070,7 @@
                     <w:noProof/>
                     <w:webHidden/>
                   </w:rPr>
-                  <w:instrText xml:space="preserve"> PAGEREF _Toc475312879 \h </w:instrText>
+                  <w:instrText xml:space="preserve"> PAGEREF _Toc475619124 \h </w:instrText>
                 </w:r>
                 <w:r>
                   <w:rPr>
@@ -1106,7 +1115,7 @@
                   <w:lang w:eastAsia="en-GB"/>
                 </w:rPr>
               </w:pPr>
-              <w:hyperlink w:anchor="_Toc475312880" w:history="1">
+              <w:hyperlink w:anchor="_Toc475619125" w:history="1">
                 <w:r>
                   <w:rPr>
                     <w:rStyle w:val="Hyperlink"/>
@@ -1133,7 +1142,7 @@
                     <w:noProof/>
                     <w:webHidden/>
                   </w:rPr>
-                  <w:instrText xml:space="preserve"> PAGEREF _Toc475312880 \h </w:instrText>
+                  <w:instrText xml:space="preserve"> PAGEREF _Toc475619125 \h </w:instrText>
                 </w:r>
                 <w:r>
                   <w:rPr>
@@ -1178,7 +1187,7 @@
                   <w:lang w:eastAsia="en-GB"/>
                 </w:rPr>
               </w:pPr>
-              <w:hyperlink w:anchor="_Toc475312881" w:history="1">
+              <w:hyperlink w:anchor="_Toc475619126" w:history="1">
                 <w:r>
                   <w:rPr>
                     <w:rStyle w:val="Hyperlink"/>
@@ -1205,7 +1214,7 @@
                     <w:noProof/>
                     <w:webHidden/>
                   </w:rPr>
-                  <w:instrText xml:space="preserve"> PAGEREF _Toc475312881 \h </w:instrText>
+                  <w:instrText xml:space="preserve"> PAGEREF _Toc475619126 \h </w:instrText>
                 </w:r>
                 <w:r>
                   <w:rPr>
@@ -1250,7 +1259,7 @@
                   <w:lang w:eastAsia="en-GB"/>
                 </w:rPr>
               </w:pPr>
-              <w:hyperlink w:anchor="_Toc475312882" w:history="1">
+              <w:hyperlink w:anchor="_Toc475619127" w:history="1">
                 <w:r>
                   <w:rPr>
                     <w:rStyle w:val="Hyperlink"/>
@@ -1277,7 +1286,7 @@
                     <w:noProof/>
                     <w:webHidden/>
                   </w:rPr>
-                  <w:instrText xml:space="preserve"> PAGEREF _Toc475312882 \h </w:instrText>
+                  <w:instrText xml:space="preserve"> PAGEREF _Toc475619127 \h </w:instrText>
                 </w:r>
                 <w:r>
                   <w:rPr>
@@ -1324,7 +1333,7 @@
                   <w:lang w:eastAsia="en-GB"/>
                 </w:rPr>
               </w:pPr>
-              <w:hyperlink w:anchor="_Toc475312883" w:history="1">
+              <w:hyperlink w:anchor="_Toc475619128" w:history="1">
                 <w:r>
                   <w:rPr>
                     <w:rStyle w:val="Hyperlink"/>
@@ -1351,7 +1360,7 @@
                     <w:noProof/>
                     <w:webHidden/>
                   </w:rPr>
-                  <w:instrText xml:space="preserve"> PAGEREF _Toc475312883 \h </w:instrText>
+                  <w:instrText xml:space="preserve"> PAGEREF _Toc475619128 \h </w:instrText>
                 </w:r>
                 <w:r>
                   <w:rPr>
@@ -1398,7 +1407,7 @@
                   <w:lang w:eastAsia="en-GB"/>
                 </w:rPr>
               </w:pPr>
-              <w:hyperlink w:anchor="_Toc475312884" w:history="1">
+              <w:hyperlink w:anchor="_Toc475619129" w:history="1">
                 <w:r>
                   <w:rPr>
                     <w:rStyle w:val="Hyperlink"/>
@@ -1425,7 +1434,7 @@
                     <w:noProof/>
                     <w:webHidden/>
                   </w:rPr>
-                  <w:instrText xml:space="preserve"> PAGEREF _Toc475312884 \h </w:instrText>
+                  <w:instrText xml:space="preserve"> PAGEREF _Toc475619129 \h </w:instrText>
                 </w:r>
                 <w:r>
                   <w:rPr>
@@ -1472,7 +1481,7 @@
                   <w:lang w:eastAsia="en-GB"/>
                 </w:rPr>
               </w:pPr>
-              <w:hyperlink w:anchor="_Toc475312885" w:history="1">
+              <w:hyperlink w:anchor="_Toc475619130" w:history="1">
                 <w:r>
                   <w:rPr>
                     <w:rStyle w:val="Hyperlink"/>
@@ -1499,7 +1508,7 @@
                     <w:noProof/>
                     <w:webHidden/>
                   </w:rPr>
-                  <w:instrText xml:space="preserve"> PAGEREF _Toc475312885 \h </w:instrText>
+                  <w:instrText xml:space="preserve"> PAGEREF _Toc475619130 \h </w:instrText>
                 </w:r>
                 <w:r>
                   <w:rPr>
@@ -1546,7 +1555,7 @@
                   <w:lang w:eastAsia="en-GB"/>
                 </w:rPr>
               </w:pPr>
-              <w:hyperlink w:anchor="_Toc475312886" w:history="1">
+              <w:hyperlink w:anchor="_Toc475619131" w:history="1">
                 <w:r>
                   <w:rPr>
                     <w:rStyle w:val="Hyperlink"/>
@@ -1573,7 +1582,7 @@
                     <w:noProof/>
                     <w:webHidden/>
                   </w:rPr>
-                  <w:instrText xml:space="preserve"> PAGEREF _Toc475312886 \h </w:instrText>
+                  <w:instrText xml:space="preserve"> PAGEREF _Toc475619131 \h </w:instrText>
                 </w:r>
                 <w:r>
                   <w:rPr>
@@ -1618,7 +1627,7 @@
                   <w:lang w:eastAsia="en-GB"/>
                 </w:rPr>
               </w:pPr>
-              <w:hyperlink w:anchor="_Toc475312887" w:history="1">
+              <w:hyperlink w:anchor="_Toc475619132" w:history="1">
                 <w:r>
                   <w:rPr>
                     <w:rStyle w:val="Hyperlink"/>
@@ -1645,7 +1654,7 @@
                     <w:noProof/>
                     <w:webHidden/>
                   </w:rPr>
-                  <w:instrText xml:space="preserve"> PAGEREF _Toc475312887 \h </w:instrText>
+                  <w:instrText xml:space="preserve"> PAGEREF _Toc475619132 \h </w:instrText>
                 </w:r>
                 <w:r>
                   <w:rPr>
@@ -1690,7 +1699,7 @@
                   <w:lang w:eastAsia="en-GB"/>
                 </w:rPr>
               </w:pPr>
-              <w:hyperlink w:anchor="_Toc475312888" w:history="1">
+              <w:hyperlink w:anchor="_Toc475619133" w:history="1">
                 <w:r>
                   <w:rPr>
                     <w:rStyle w:val="Hyperlink"/>
@@ -1717,7 +1726,7 @@
                     <w:noProof/>
                     <w:webHidden/>
                   </w:rPr>
-                  <w:instrText xml:space="preserve"> PAGEREF _Toc475312888 \h </w:instrText>
+                  <w:instrText xml:space="preserve"> PAGEREF _Toc475619133 \h </w:instrText>
                 </w:r>
                 <w:r>
                   <w:rPr>
@@ -1764,7 +1773,7 @@
                   <w:lang w:eastAsia="en-GB"/>
                 </w:rPr>
               </w:pPr>
-              <w:hyperlink w:anchor="_Toc475312889" w:history="1">
+              <w:hyperlink w:anchor="_Toc475619134" w:history="1">
                 <w:r>
                   <w:rPr>
                     <w:rStyle w:val="Hyperlink"/>
@@ -1791,7 +1800,7 @@
                     <w:noProof/>
                     <w:webHidden/>
                   </w:rPr>
-                  <w:instrText xml:space="preserve"> PAGEREF _Toc475312889 \h </w:instrText>
+                  <w:instrText xml:space="preserve"> PAGEREF _Toc475619134 \h </w:instrText>
                 </w:r>
                 <w:r>
                   <w:rPr>
@@ -1838,7 +1847,7 @@
                   <w:lang w:eastAsia="en-GB"/>
                 </w:rPr>
               </w:pPr>
-              <w:hyperlink w:anchor="_Toc475312890" w:history="1">
+              <w:hyperlink w:anchor="_Toc475619135" w:history="1">
                 <w:r>
                   <w:rPr>
                     <w:rStyle w:val="Hyperlink"/>
@@ -1865,7 +1874,7 @@
                     <w:noProof/>
                     <w:webHidden/>
                   </w:rPr>
-                  <w:instrText xml:space="preserve"> PAGEREF _Toc475312890 \h </w:instrText>
+                  <w:instrText xml:space="preserve"> PAGEREF _Toc475619135 \h </w:instrText>
                 </w:r>
                 <w:r>
                   <w:rPr>
@@ -1912,7 +1921,7 @@
                   <w:lang w:eastAsia="en-GB"/>
                 </w:rPr>
               </w:pPr>
-              <w:hyperlink w:anchor="_Toc475312891" w:history="1">
+              <w:hyperlink w:anchor="_Toc475619136" w:history="1">
                 <w:r>
                   <w:rPr>
                     <w:rStyle w:val="Hyperlink"/>
@@ -1939,7 +1948,7 @@
                     <w:noProof/>
                     <w:webHidden/>
                   </w:rPr>
-                  <w:instrText xml:space="preserve"> PAGEREF _Toc475312891 \h </w:instrText>
+                  <w:instrText xml:space="preserve"> PAGEREF _Toc475619136 \h </w:instrText>
                 </w:r>
                 <w:r>
                   <w:rPr>
@@ -1984,7 +1993,7 @@
                   <w:lang w:eastAsia="en-GB"/>
                 </w:rPr>
               </w:pPr>
-              <w:hyperlink w:anchor="_Toc475312892" w:history="1">
+              <w:hyperlink w:anchor="_Toc475619137" w:history="1">
                 <w:r>
                   <w:rPr>
                     <w:rStyle w:val="Hyperlink"/>
@@ -2011,7 +2020,7 @@
                     <w:noProof/>
                     <w:webHidden/>
                   </w:rPr>
-                  <w:instrText xml:space="preserve"> PAGEREF _Toc475312892 \h </w:instrText>
+                  <w:instrText xml:space="preserve"> PAGEREF _Toc475619137 \h </w:instrText>
                 </w:r>
                 <w:r>
                   <w:rPr>
@@ -2058,7 +2067,7 @@
                   <w:lang w:eastAsia="en-GB"/>
                 </w:rPr>
               </w:pPr>
-              <w:hyperlink w:anchor="_Toc475312893" w:history="1">
+              <w:hyperlink w:anchor="_Toc475619138" w:history="1">
                 <w:r>
                   <w:rPr>
                     <w:rStyle w:val="Hyperlink"/>
@@ -2085,7 +2094,7 @@
                     <w:noProof/>
                     <w:webHidden/>
                   </w:rPr>
-                  <w:instrText xml:space="preserve"> PAGEREF _Toc475312893 \h </w:instrText>
+                  <w:instrText xml:space="preserve"> PAGEREF _Toc475619138 \h </w:instrText>
                 </w:r>
                 <w:r>
                   <w:rPr>
@@ -2132,7 +2141,7 @@
                   <w:lang w:eastAsia="en-GB"/>
                 </w:rPr>
               </w:pPr>
-              <w:hyperlink w:anchor="_Toc475312894" w:history="1">
+              <w:hyperlink w:anchor="_Toc475619139" w:history="1">
                 <w:r>
                   <w:rPr>
                     <w:rStyle w:val="Hyperlink"/>
@@ -2159,7 +2168,7 @@
                     <w:noProof/>
                     <w:webHidden/>
                   </w:rPr>
-                  <w:instrText xml:space="preserve"> PAGEREF _Toc475312894 \h </w:instrText>
+                  <w:instrText xml:space="preserve"> PAGEREF _Toc475619139 \h </w:instrText>
                 </w:r>
                 <w:r>
                   <w:rPr>
@@ -2206,7 +2215,7 @@
                   <w:lang w:eastAsia="en-GB"/>
                 </w:rPr>
               </w:pPr>
-              <w:hyperlink w:anchor="_Toc475312895" w:history="1">
+              <w:hyperlink w:anchor="_Toc475619140" w:history="1">
                 <w:r>
                   <w:rPr>
                     <w:rStyle w:val="Hyperlink"/>
@@ -2233,7 +2242,7 @@
                     <w:noProof/>
                     <w:webHidden/>
                   </w:rPr>
-                  <w:instrText xml:space="preserve"> PAGEREF _Toc475312895 \h </w:instrText>
+                  <w:instrText xml:space="preserve"> PAGEREF _Toc475619140 \h </w:instrText>
                 </w:r>
                 <w:r>
                   <w:rPr>
@@ -2278,7 +2287,7 @@
                   <w:lang w:eastAsia="en-GB"/>
                 </w:rPr>
               </w:pPr>
-              <w:hyperlink w:anchor="_Toc475312896" w:history="1">
+              <w:hyperlink w:anchor="_Toc475619141" w:history="1">
                 <w:r>
                   <w:rPr>
                     <w:rStyle w:val="Hyperlink"/>
@@ -2305,7 +2314,7 @@
                     <w:noProof/>
                     <w:webHidden/>
                   </w:rPr>
-                  <w:instrText xml:space="preserve"> PAGEREF _Toc475312896 \h </w:instrText>
+                  <w:instrText xml:space="preserve"> PAGEREF _Toc475619141 \h </w:instrText>
                 </w:r>
                 <w:r>
                   <w:rPr>
@@ -2350,7 +2359,7 @@
                   <w:lang w:eastAsia="en-GB"/>
                 </w:rPr>
               </w:pPr>
-              <w:hyperlink w:anchor="_Toc475312897" w:history="1">
+              <w:hyperlink w:anchor="_Toc475619142" w:history="1">
                 <w:r>
                   <w:rPr>
                     <w:rStyle w:val="Hyperlink"/>
@@ -2377,7 +2386,7 @@
                     <w:noProof/>
                     <w:webHidden/>
                   </w:rPr>
-                  <w:instrText xml:space="preserve"> PAGEREF _Toc475312897 \h </w:instrText>
+                  <w:instrText xml:space="preserve"> PAGEREF _Toc475619142 \h </w:instrText>
                 </w:r>
                 <w:r>
                   <w:rPr>
@@ -2422,7 +2431,7 @@
                   <w:lang w:eastAsia="en-GB"/>
                 </w:rPr>
               </w:pPr>
-              <w:hyperlink w:anchor="_Toc475312898" w:history="1">
+              <w:hyperlink w:anchor="_Toc475619143" w:history="1">
                 <w:r>
                   <w:rPr>
                     <w:rStyle w:val="Hyperlink"/>
@@ -2449,7 +2458,7 @@
                     <w:noProof/>
                     <w:webHidden/>
                   </w:rPr>
-                  <w:instrText xml:space="preserve"> PAGEREF _Toc475312898 \h </w:instrText>
+                  <w:instrText xml:space="preserve"> PAGEREF _Toc475619143 \h </w:instrText>
                 </w:r>
                 <w:r>
                   <w:rPr>
@@ -2494,7 +2503,7 @@
                   <w:lang w:eastAsia="en-GB"/>
                 </w:rPr>
               </w:pPr>
-              <w:hyperlink w:anchor="_Toc475312899" w:history="1">
+              <w:hyperlink w:anchor="_Toc475619144" w:history="1">
                 <w:r>
                   <w:rPr>
                     <w:rStyle w:val="Hyperlink"/>
@@ -2521,7 +2530,7 @@
                     <w:noProof/>
                     <w:webHidden/>
                   </w:rPr>
-                  <w:instrText xml:space="preserve"> PAGEREF _Toc475312899 \h </w:instrText>
+                  <w:instrText xml:space="preserve"> PAGEREF _Toc475619144 \h </w:instrText>
                 </w:r>
                 <w:r>
                   <w:rPr>
@@ -2566,7 +2575,7 @@
                   <w:lang w:eastAsia="en-GB"/>
                 </w:rPr>
               </w:pPr>
-              <w:hyperlink w:anchor="_Toc475312900" w:history="1">
+              <w:hyperlink w:anchor="_Toc475619145" w:history="1">
                 <w:r>
                   <w:rPr>
                     <w:rStyle w:val="Hyperlink"/>
@@ -2593,7 +2602,7 @@
                     <w:noProof/>
                     <w:webHidden/>
                   </w:rPr>
-                  <w:instrText xml:space="preserve"> PAGEREF _Toc475312900 \h </w:instrText>
+                  <w:instrText xml:space="preserve"> PAGEREF _Toc475619145 \h </w:instrText>
                 </w:r>
                 <w:r>
                   <w:rPr>
@@ -2638,7 +2647,7 @@
                   <w:lang w:eastAsia="en-GB"/>
                 </w:rPr>
               </w:pPr>
-              <w:hyperlink w:anchor="_Toc475312901" w:history="1">
+              <w:hyperlink w:anchor="_Toc475619146" w:history="1">
                 <w:r>
                   <w:rPr>
                     <w:rStyle w:val="Hyperlink"/>
@@ -2665,7 +2674,7 @@
                     <w:noProof/>
                     <w:webHidden/>
                   </w:rPr>
-                  <w:instrText xml:space="preserve"> PAGEREF _Toc475312901 \h </w:instrText>
+                  <w:instrText xml:space="preserve"> PAGEREF _Toc475619146 \h </w:instrText>
                 </w:r>
                 <w:r>
                   <w:rPr>
@@ -2710,7 +2719,7 @@
                   <w:lang w:eastAsia="en-GB"/>
                 </w:rPr>
               </w:pPr>
-              <w:hyperlink w:anchor="_Toc475312902" w:history="1">
+              <w:hyperlink w:anchor="_Toc475619147" w:history="1">
                 <w:r>
                   <w:rPr>
                     <w:rStyle w:val="Hyperlink"/>
@@ -2737,7 +2746,7 @@
                     <w:noProof/>
                     <w:webHidden/>
                   </w:rPr>
-                  <w:instrText xml:space="preserve"> PAGEREF _Toc475312902 \h </w:instrText>
+                  <w:instrText xml:space="preserve"> PAGEREF _Toc475619147 \h </w:instrText>
                 </w:r>
                 <w:r>
                   <w:rPr>
@@ -2782,13 +2791,13 @@
                   <w:lang w:eastAsia="en-GB"/>
                 </w:rPr>
               </w:pPr>
-              <w:hyperlink w:anchor="_Toc475312903" w:history="1">
+              <w:hyperlink w:anchor="_Toc475619148" w:history="1">
                 <w:r>
                   <w:rPr>
                     <w:rStyle w:val="Hyperlink"/>
                     <w:noProof/>
                   </w:rPr>
-                  <w:t>Appendix 2 – CUDA Benchmark Method</w:t>
+                  <w:t>Appendix 2 – Kernel CUDA Benchmark Method</w:t>
                 </w:r>
                 <w:r>
                   <w:rPr>
@@ -2809,7 +2818,7 @@
                     <w:noProof/>
                     <w:webHidden/>
                   </w:rPr>
-                  <w:instrText xml:space="preserve"> PAGEREF _Toc475312903 \h </w:instrText>
+                  <w:instrText xml:space="preserve"> PAGEREF _Toc475619148 \h </w:instrText>
                 </w:r>
                 <w:r>
                   <w:rPr>
@@ -2830,78 +2839,6 @@
                     <w:webHidden/>
                   </w:rPr>
                   <w:t>14</w:t>
-                </w:r>
-                <w:r>
-                  <w:rPr>
-                    <w:noProof/>
-                    <w:webHidden/>
-                  </w:rPr>
-                  <w:fldChar w:fldCharType="end"/>
-                </w:r>
-              </w:hyperlink>
-            </w:p>
-            <w:p>
-              <w:pPr>
-                <w:pStyle w:val="TOC1"/>
-                <w:tabs>
-                  <w:tab w:val="right" w:leader="dot" w:pos="10790"/>
-                </w:tabs>
-                <w:rPr>
-                  <w:noProof/>
-                  <w:color w:val="auto"/>
-                  <w:sz w:val="22"/>
-                  <w:szCs w:val="22"/>
-                  <w:lang w:eastAsia="en-GB"/>
-                </w:rPr>
-              </w:pPr>
-              <w:hyperlink w:anchor="_Toc475312904" w:history="1">
-                <w:r>
-                  <w:rPr>
-                    <w:rStyle w:val="Hyperlink"/>
-                    <w:noProof/>
-                  </w:rPr>
-                  <w:t>Appendix 3 – CUDA Kernel</w:t>
-                </w:r>
-                <w:r>
-                  <w:rPr>
-                    <w:noProof/>
-                    <w:webHidden/>
-                  </w:rPr>
-                  <w:tab/>
-                </w:r>
-                <w:r>
-                  <w:rPr>
-                    <w:noProof/>
-                    <w:webHidden/>
-                  </w:rPr>
-                  <w:fldChar w:fldCharType="begin"/>
-                </w:r>
-                <w:r>
-                  <w:rPr>
-                    <w:noProof/>
-                    <w:webHidden/>
-                  </w:rPr>
-                  <w:instrText xml:space="preserve"> PAGEREF _Toc475312904 \h </w:instrText>
-                </w:r>
-                <w:r>
-                  <w:rPr>
-                    <w:noProof/>
-                    <w:webHidden/>
-                  </w:rPr>
-                </w:r>
-                <w:r>
-                  <w:rPr>
-                    <w:noProof/>
-                    <w:webHidden/>
-                  </w:rPr>
-                  <w:fldChar w:fldCharType="separate"/>
-                </w:r>
-                <w:r>
-                  <w:rPr>
-                    <w:noProof/>
-                    <w:webHidden/>
-                  </w:rPr>
-                  <w:t>15</w:t>
                 </w:r>
                 <w:r>
                   <w:rPr>
@@ -2932,18 +2869,20 @@
           </w:pPr>
         </w:p>
         <w:p/>
+        <w:bookmarkStart w:id="5" w:name="_GoBack" w:displacedByCustomXml="next"/>
+        <w:bookmarkEnd w:id="5" w:displacedByCustomXml="next"/>
       </w:sdtContent>
     </w:sdt>
+    <w:bookmarkEnd w:id="0" w:displacedByCustomXml="prev"/>
     <w:bookmarkEnd w:id="1" w:displacedByCustomXml="prev"/>
     <w:bookmarkEnd w:id="2" w:displacedByCustomXml="prev"/>
     <w:bookmarkEnd w:id="3" w:displacedByCustomXml="prev"/>
     <w:bookmarkEnd w:id="4" w:displacedByCustomXml="prev"/>
-    <w:bookmarkEnd w:id="5" w:displacedByCustomXml="prev"/>
     <w:p>
       <w:pPr>
         <w:pStyle w:val="Heading1"/>
       </w:pPr>
-      <w:bookmarkStart w:id="6" w:name="_Toc475312874"/>
+      <w:bookmarkStart w:id="6" w:name="_Toc475619119"/>
       <w:r>
         <w:lastRenderedPageBreak/>
         <w:t>Introduction</w:t>
@@ -2954,7 +2893,7 @@
       <w:pPr>
         <w:pStyle w:val="Heading2"/>
       </w:pPr>
-      <w:bookmarkStart w:id="7" w:name="_Toc475312875"/>
+      <w:bookmarkStart w:id="7" w:name="_Toc475619120"/>
       <w:r>
         <w:t>Problem</w:t>
       </w:r>
@@ -2981,7 +2920,7 @@
       <w:pPr>
         <w:pStyle w:val="Heading2"/>
       </w:pPr>
-      <w:bookmarkStart w:id="8" w:name="_Toc475312876"/>
+      <w:bookmarkStart w:id="8" w:name="_Toc475619121"/>
       <w:r>
         <w:t>Hardware</w:t>
       </w:r>
@@ -3039,9 +2978,11 @@
       <w:r>
         <w:t xml:space="preserve"> NVidia </w:t>
       </w:r>
+      <w:proofErr w:type="spellStart"/>
       <w:r>
         <w:t>Quadro</w:t>
       </w:r>
+      <w:proofErr w:type="spellEnd"/>
       <w:r>
         <w:t xml:space="preserve"> K4000 which is the card</w:t>
       </w:r>
@@ -3092,7 +3033,7 @@
           <w:lang w:eastAsia="en-GB"/>
         </w:rPr>
         <w:drawing>
-          <wp:anchor distT="0" distB="0" distL="114300" distR="114300" simplePos="0" relativeHeight="251664384" behindDoc="1" locked="0" layoutInCell="1" allowOverlap="1" wp14:anchorId="58073519" wp14:editId="278CE71C">
+          <wp:anchor distT="0" distB="0" distL="114300" distR="114300" simplePos="0" relativeHeight="251664384" behindDoc="1" locked="0" layoutInCell="1" allowOverlap="1" wp14:anchorId="26D125FE" wp14:editId="40AB39FF">
             <wp:simplePos x="0" y="0"/>
             <wp:positionH relativeFrom="column">
               <wp:posOffset>3596640</wp:posOffset>
@@ -3168,7 +3109,7 @@
           <w:lang w:eastAsia="en-GB"/>
         </w:rPr>
         <w:drawing>
-          <wp:anchor distT="0" distB="0" distL="114300" distR="114300" simplePos="0" relativeHeight="251663360" behindDoc="1" locked="0" layoutInCell="1" allowOverlap="1" wp14:anchorId="638AEDA5" wp14:editId="63CBAFED">
+          <wp:anchor distT="0" distB="0" distL="114300" distR="114300" simplePos="0" relativeHeight="251663360" behindDoc="1" locked="0" layoutInCell="1" allowOverlap="1" wp14:anchorId="03DCB25F" wp14:editId="44B3ABF8">
             <wp:simplePos x="0" y="0"/>
             <wp:positionH relativeFrom="column">
               <wp:posOffset>191386</wp:posOffset>
@@ -3248,7 +3189,7 @@
       <w:pPr>
         <w:pStyle w:val="Heading2"/>
       </w:pPr>
-      <w:bookmarkStart w:id="9" w:name="_Toc475312877"/>
+      <w:bookmarkStart w:id="9" w:name="_Toc475619122"/>
       <w:r>
         <w:t>Software</w:t>
       </w:r>
@@ -3265,13 +3206,29 @@
         <w:t xml:space="preserve"> profiling tools will help identify expensive sections of the given code with relative ease.</w:t>
       </w:r>
       <w:r>
-        <w:t xml:space="preserve"> The code written will be maintained using Git for version control and is hosted online at Github so issues are tracked well. Obviously as I am writing CUDA code I will be using </w:t>
+        <w:t xml:space="preserve"> The code written will be maintained using Git for version control and is hosted online at </w:t>
+      </w:r>
+      <w:proofErr w:type="spellStart"/>
+      <w:r>
+        <w:t>Github</w:t>
+      </w:r>
+      <w:proofErr w:type="spellEnd"/>
+      <w:r>
+        <w:t xml:space="preserve"> so issues are tracked well. Obviously as I am writing CUDA code I will be using </w:t>
       </w:r>
       <w:r>
         <w:t>the latest version of the CUDA T</w:t>
       </w:r>
       <w:r>
-        <w:t>oolkit and I will be using the NSight NVidia Profiler to help profile the CUDA kernels written.</w:t>
+        <w:t xml:space="preserve">oolkit and I will be using the </w:t>
+      </w:r>
+      <w:proofErr w:type="spellStart"/>
+      <w:r>
+        <w:t>NSight</w:t>
+      </w:r>
+      <w:proofErr w:type="spellEnd"/>
+      <w:r>
+        <w:t xml:space="preserve"> NVidia Profiler to help profile the CUDA kernels written.</w:t>
       </w:r>
     </w:p>
     <w:p>
@@ -3321,11 +3278,19 @@
           <w:sz w:val="22"/>
         </w:rPr>
       </w:pPr>
+      <w:proofErr w:type="spellStart"/>
       <w:r>
         <w:rPr>
           <w:sz w:val="22"/>
         </w:rPr>
-        <w:t xml:space="preserve">GitBash + </w:t>
+        <w:t>GitBash</w:t>
+      </w:r>
+      <w:proofErr w:type="spellEnd"/>
+      <w:r>
+        <w:rPr>
+          <w:sz w:val="22"/>
+        </w:rPr>
+        <w:t xml:space="preserve"> + </w:t>
       </w:r>
       <w:r>
         <w:rPr>
@@ -3345,11 +3310,19 @@
           <w:sz w:val="22"/>
         </w:rPr>
       </w:pPr>
+      <w:proofErr w:type="spellStart"/>
       <w:r>
         <w:rPr>
           <w:sz w:val="22"/>
         </w:rPr>
-        <w:t>NSight NVidia Profiler</w:t>
+        <w:t>NSight</w:t>
+      </w:r>
+      <w:proofErr w:type="spellEnd"/>
+      <w:r>
+        <w:rPr>
+          <w:sz w:val="22"/>
+        </w:rPr>
+        <w:t xml:space="preserve"> NVidia Profiler</w:t>
       </w:r>
     </w:p>
     <w:p>
@@ -3363,7 +3336,7 @@
       <w:pPr>
         <w:pStyle w:val="Heading2"/>
       </w:pPr>
-      <w:bookmarkStart w:id="10" w:name="_Toc475312878"/>
+      <w:bookmarkStart w:id="10" w:name="_Toc475619123"/>
       <w:r>
         <w:lastRenderedPageBreak/>
         <w:t>Goals</w:t>
@@ -3452,7 +3425,7 @@
       <w:pPr>
         <w:pStyle w:val="Heading1"/>
       </w:pPr>
-      <w:bookmarkStart w:id="11" w:name="_Toc475312879"/>
+      <w:bookmarkStart w:id="11" w:name="_Toc475619124"/>
       <w:r>
         <w:lastRenderedPageBreak/>
         <w:t>CPU Analysis</w:t>
@@ -3463,7 +3436,7 @@
       <w:pPr>
         <w:pStyle w:val="Heading2"/>
       </w:pPr>
-      <w:bookmarkStart w:id="12" w:name="_Toc475312880"/>
+      <w:bookmarkStart w:id="12" w:name="_Toc475619125"/>
       <w:r>
         <w:t>A</w:t>
       </w:r>
@@ -3525,7 +3498,7 @@
           <v:shape id="_x0000_i1025" type="#_x0000_t75" style="width:523.3pt;height:66pt" o:ole="">
             <v:imagedata r:id="rId15" o:title=""/>
           </v:shape>
-          <o:OLEObject Type="Embed" ProgID="Word.OpenDocumentText.12" ShapeID="_x0000_i1025" DrawAspect="Content" ObjectID="_1549360932" r:id="rId16"/>
+          <o:OLEObject Type="Embed" ProgID="Word.OpenDocumentText.12" ShapeID="_x0000_i1025" DrawAspect="Content" ObjectID="_1549361011" r:id="rId16"/>
         </w:object>
       </w:r>
     </w:p>
@@ -3584,7 +3557,7 @@
           <v:shape id="_x0000_i1026" type="#_x0000_t75" style="width:468pt;height:22.5pt" o:ole="">
             <v:imagedata r:id="rId17" o:title=""/>
           </v:shape>
-          <o:OLEObject Type="Embed" ProgID="Word.OpenDocumentText.12" ShapeID="_x0000_i1026" DrawAspect="Content" ObjectID="_1549360933" r:id="rId18"/>
+          <o:OLEObject Type="Embed" ProgID="Word.OpenDocumentText.12" ShapeID="_x0000_i1026" DrawAspect="Content" ObjectID="_1549361012" r:id="rId18"/>
         </w:object>
       </w:r>
     </w:p>
@@ -3628,7 +3601,7 @@
           <v:shape id="_x0000_i1027" type="#_x0000_t75" style="width:468pt;height:131.25pt" o:ole="">
             <v:imagedata r:id="rId19" o:title=""/>
           </v:shape>
-          <o:OLEObject Type="Embed" ProgID="Word.OpenDocumentText.12" ShapeID="_x0000_i1027" DrawAspect="Content" ObjectID="_1549360934" r:id="rId20"/>
+          <o:OLEObject Type="Embed" ProgID="Word.OpenDocumentText.12" ShapeID="_x0000_i1027" DrawAspect="Content" ObjectID="_1549361013" r:id="rId20"/>
         </w:object>
       </w:r>
     </w:p>
@@ -3657,7 +3630,7 @@
           <v:shape id="_x0000_i1028" type="#_x0000_t75" style="width:451.3pt;height:96.75pt" o:ole="">
             <v:imagedata r:id="rId21" o:title=""/>
           </v:shape>
-          <o:OLEObject Type="Embed" ProgID="Word.OpenDocumentText.12" ShapeID="_x0000_i1028" DrawAspect="Content" ObjectID="_1549360935" r:id="rId22"/>
+          <o:OLEObject Type="Embed" ProgID="Word.OpenDocumentText.12" ShapeID="_x0000_i1028" DrawAspect="Content" ObjectID="_1549361014" r:id="rId22"/>
         </w:object>
       </w:r>
     </w:p>
@@ -3713,7 +3686,7 @@
           <v:shape id="_x0000_i1029" type="#_x0000_t75" style="width:451.3pt;height:41.25pt" o:ole="">
             <v:imagedata r:id="rId23" o:title=""/>
           </v:shape>
-          <o:OLEObject Type="Embed" ProgID="Word.OpenDocumentText.12" ShapeID="_x0000_i1029" DrawAspect="Content" ObjectID="_1549360936" r:id="rId24"/>
+          <o:OLEObject Type="Embed" ProgID="Word.OpenDocumentText.12" ShapeID="_x0000_i1029" DrawAspect="Content" ObjectID="_1549361015" r:id="rId24"/>
         </w:object>
       </w:r>
     </w:p>
@@ -3770,6 +3743,7 @@
       <w:r>
         <w:t xml:space="preserve">as if </w:t>
       </w:r>
+      <w:proofErr w:type="spellStart"/>
       <w:r>
         <w:rPr>
           <w:rStyle w:val="Emphasis"/>
@@ -3778,6 +3752,7 @@
         </w:rPr>
         <w:t>iter</w:t>
       </w:r>
+      <w:proofErr w:type="spellEnd"/>
       <w:r>
         <w:t xml:space="preserve"> is either 255 or 0 the output is a black pixel</w:t>
       </w:r>
@@ -3808,7 +3783,7 @@
           <v:shape id="_x0000_i1030" type="#_x0000_t75" style="width:451.3pt;height:131.2pt" o:ole="">
             <v:imagedata r:id="rId25" o:title=""/>
           </v:shape>
-          <o:OLEObject Type="Embed" ProgID="Word.OpenDocumentText.12" ShapeID="_x0000_i1030" DrawAspect="Content" ObjectID="_1549360937" r:id="rId26"/>
+          <o:OLEObject Type="Embed" ProgID="Word.OpenDocumentText.12" ShapeID="_x0000_i1030" DrawAspect="Content" ObjectID="_1549361016" r:id="rId26"/>
         </w:object>
       </w:r>
     </w:p>
@@ -3816,7 +3791,7 @@
       <w:pPr>
         <w:pStyle w:val="Heading2"/>
       </w:pPr>
-      <w:bookmarkStart w:id="19" w:name="_Toc475312881"/>
+      <w:bookmarkStart w:id="19" w:name="_Toc475619126"/>
       <w:r>
         <w:t>T</w:t>
       </w:r>
@@ -3862,6 +3837,7 @@
       <w:r>
         <w:t xml:space="preserve"> the most expensive parts of the application are the </w:t>
       </w:r>
+      <w:proofErr w:type="spellStart"/>
       <w:r>
         <w:rPr>
           <w:rStyle w:val="Emphasis"/>
@@ -3870,9 +3846,11 @@
         </w:rPr>
         <w:t>calc_mandel</w:t>
       </w:r>
+      <w:proofErr w:type="spellEnd"/>
       <w:r>
         <w:t xml:space="preserve"> function and the </w:t>
       </w:r>
+      <w:proofErr w:type="spellStart"/>
       <w:r>
         <w:rPr>
           <w:rStyle w:val="Emphasis"/>
@@ -3881,6 +3859,7 @@
         </w:rPr>
         <w:t>screen_dump</w:t>
       </w:r>
+      <w:proofErr w:type="spellEnd"/>
       <w:r>
         <w:t xml:space="preserve"> function as expected. With </w:t>
       </w:r>
@@ -3910,7 +3889,7 @@
           <w:lang w:eastAsia="en-GB"/>
         </w:rPr>
         <w:drawing>
-          <wp:inline distT="0" distB="0" distL="0" distR="0" wp14:anchorId="182900E6" wp14:editId="78143D4F">
+          <wp:inline distT="0" distB="0" distL="0" distR="0" wp14:anchorId="3BD9318B" wp14:editId="164E8348">
             <wp:extent cx="6858000" cy="4582795"/>
             <wp:effectExtent l="0" t="0" r="0" b="8255"/>
             <wp:docPr id="1" name="Chart 1"/>
@@ -3929,7 +3908,7 @@
       <w:pPr>
         <w:pStyle w:val="Heading2"/>
       </w:pPr>
-      <w:bookmarkStart w:id="20" w:name="_Toc475312882"/>
+      <w:bookmarkStart w:id="20" w:name="_Toc475619127"/>
       <w:r>
         <w:lastRenderedPageBreak/>
         <w:t>P</w:t>
@@ -3954,7 +3933,7 @@
       <w:pPr>
         <w:pStyle w:val="Heading3"/>
       </w:pPr>
-      <w:bookmarkStart w:id="21" w:name="_Toc475312883"/>
+      <w:bookmarkStart w:id="21" w:name="_Toc475619128"/>
       <w:r>
         <w:t>Sequential Bottleneck</w:t>
       </w:r>
@@ -3970,7 +3949,7 @@
           <w:lang w:eastAsia="en-GB"/>
         </w:rPr>
         <w:drawing>
-          <wp:anchor distT="0" distB="0" distL="114300" distR="114300" simplePos="0" relativeHeight="251667456" behindDoc="0" locked="0" layoutInCell="1" allowOverlap="1" wp14:anchorId="3B810406" wp14:editId="5F842BA0">
+          <wp:anchor distT="0" distB="0" distL="114300" distR="114300" simplePos="0" relativeHeight="251667456" behindDoc="0" locked="0" layoutInCell="1" allowOverlap="1" wp14:anchorId="5D0F1634" wp14:editId="26D3B9CF">
             <wp:simplePos x="0" y="0"/>
             <wp:positionH relativeFrom="page">
               <wp:align>right</wp:align>
@@ -4084,7 +4063,7 @@
       <w:pPr>
         <w:pStyle w:val="Heading3"/>
       </w:pPr>
-      <w:bookmarkStart w:id="22" w:name="_Toc475312884"/>
+      <w:bookmarkStart w:id="22" w:name="_Toc475619129"/>
       <w:r>
         <w:t>Double Iteration</w:t>
       </w:r>
@@ -4100,7 +4079,7 @@
           <w:lang w:eastAsia="en-GB"/>
         </w:rPr>
         <w:drawing>
-          <wp:anchor distT="0" distB="0" distL="114300" distR="114300" simplePos="0" relativeHeight="251668480" behindDoc="1" locked="0" layoutInCell="1" allowOverlap="1" wp14:anchorId="6C8A83F8" wp14:editId="18F5C20C">
+          <wp:anchor distT="0" distB="0" distL="114300" distR="114300" simplePos="0" relativeHeight="251668480" behindDoc="1" locked="0" layoutInCell="1" allowOverlap="1" wp14:anchorId="238C09C6" wp14:editId="4E5FC706">
             <wp:simplePos x="0" y="0"/>
             <wp:positionH relativeFrom="column">
               <wp:posOffset>3517900</wp:posOffset>
@@ -4201,7 +4180,7 @@
       <w:pPr>
         <w:pStyle w:val="Heading3"/>
       </w:pPr>
-      <w:bookmarkStart w:id="23" w:name="_Toc475312885"/>
+      <w:bookmarkStart w:id="23" w:name="_Toc475619130"/>
       <w:r>
         <w:t>File Chunks</w:t>
       </w:r>
@@ -4217,7 +4196,7 @@
           <w:lang w:eastAsia="en-GB"/>
         </w:rPr>
         <w:drawing>
-          <wp:anchor distT="0" distB="0" distL="114300" distR="114300" simplePos="0" relativeHeight="251669504" behindDoc="1" locked="0" layoutInCell="1" allowOverlap="1" wp14:anchorId="27221111" wp14:editId="60F57052">
+          <wp:anchor distT="0" distB="0" distL="114300" distR="114300" simplePos="0" relativeHeight="251669504" behindDoc="1" locked="0" layoutInCell="1" allowOverlap="1" wp14:anchorId="4B62FFB4" wp14:editId="2FF88405">
             <wp:simplePos x="0" y="0"/>
             <wp:positionH relativeFrom="margin">
               <wp:posOffset>3510915</wp:posOffset>
@@ -4363,7 +4342,7 @@
       <w:pPr>
         <w:pStyle w:val="Heading3"/>
       </w:pPr>
-      <w:bookmarkStart w:id="24" w:name="_Toc475312886"/>
+      <w:bookmarkStart w:id="24" w:name="_Toc475619131"/>
       <w:r>
         <w:t>Action</w:t>
       </w:r>
@@ -4399,7 +4378,7 @@
       <w:pPr>
         <w:pStyle w:val="Heading1"/>
       </w:pPr>
-      <w:bookmarkStart w:id="25" w:name="_Toc475312887"/>
+      <w:bookmarkStart w:id="25" w:name="_Toc475619132"/>
       <w:r>
         <w:lastRenderedPageBreak/>
         <w:t>GPU Implementation</w:t>
@@ -4410,7 +4389,7 @@
       <w:pPr>
         <w:pStyle w:val="Heading2"/>
       </w:pPr>
-      <w:bookmarkStart w:id="26" w:name="_Toc475312888"/>
+      <w:bookmarkStart w:id="26" w:name="_Toc475619133"/>
       <w:r>
         <w:t>P</w:t>
       </w:r>
@@ -4429,7 +4408,7 @@
       <w:pPr>
         <w:pStyle w:val="Heading3"/>
       </w:pPr>
-      <w:bookmarkStart w:id="27" w:name="_Toc475312889"/>
+      <w:bookmarkStart w:id="27" w:name="_Toc475619134"/>
       <w:r>
         <w:t>Memory</w:t>
       </w:r>
@@ -4466,6 +4445,7 @@
       <w:r>
         <w:t xml:space="preserve">doesn’t need to be transferred via </w:t>
       </w:r>
+      <w:proofErr w:type="spellStart"/>
       <w:r>
         <w:rPr>
           <w:rStyle w:val="Emphasis"/>
@@ -4474,6 +4454,7 @@
         </w:rPr>
         <w:t>cudaMemcpy</w:t>
       </w:r>
+      <w:proofErr w:type="spellEnd"/>
       <w:r>
         <w:t xml:space="preserve"> calls</w:t>
       </w:r>
@@ -4489,7 +4470,7 @@
           <v:shape id="_x0000_i1031" type="#_x0000_t75" style="width:451.3pt;height:75.75pt" o:ole="">
             <v:imagedata r:id="rId31" o:title=""/>
           </v:shape>
-          <o:OLEObject Type="Embed" ProgID="Word.OpenDocumentText.12" ShapeID="_x0000_i1031" DrawAspect="Content" ObjectID="_1549360938" r:id="rId32"/>
+          <o:OLEObject Type="Embed" ProgID="Word.OpenDocumentText.12" ShapeID="_x0000_i1031" DrawAspect="Content" ObjectID="_1549361017" r:id="rId32"/>
         </w:object>
       </w:r>
     </w:p>
@@ -4542,7 +4523,7 @@
           <v:shape id="_x0000_i1032" type="#_x0000_t75" style="width:451.3pt;height:53.25pt" o:ole="">
             <v:imagedata r:id="rId33" o:title=""/>
           </v:shape>
-          <o:OLEObject Type="Embed" ProgID="Word.OpenDocumentText.12" ShapeID="_x0000_i1032" DrawAspect="Content" ObjectID="_1549360939" r:id="rId34"/>
+          <o:OLEObject Type="Embed" ProgID="Word.OpenDocumentText.12" ShapeID="_x0000_i1032" DrawAspect="Content" ObjectID="_1549361018" r:id="rId34"/>
         </w:object>
       </w:r>
     </w:p>
@@ -4550,7 +4531,7 @@
       <w:pPr>
         <w:pStyle w:val="Heading3"/>
       </w:pPr>
-      <w:bookmarkStart w:id="30" w:name="_Toc475312890"/>
+      <w:bookmarkStart w:id="30" w:name="_Toc475619135"/>
       <w:r>
         <w:t>Kernel</w:t>
       </w:r>
@@ -4611,7 +4592,7 @@
           <v:shape id="_x0000_i1033" type="#_x0000_t75" style="width:451.3pt;height:86.2pt" o:ole="">
             <v:imagedata r:id="rId35" o:title=""/>
           </v:shape>
-          <o:OLEObject Type="Embed" ProgID="Word.OpenDocumentText.12" ShapeID="_x0000_i1033" DrawAspect="Content" ObjectID="_1549360940" r:id="rId36"/>
+          <o:OLEObject Type="Embed" ProgID="Word.OpenDocumentText.12" ShapeID="_x0000_i1033" DrawAspect="Content" ObjectID="_1549361019" r:id="rId36"/>
         </w:object>
       </w:r>
     </w:p>
@@ -4619,7 +4600,7 @@
       <w:pPr>
         <w:pStyle w:val="Heading3"/>
       </w:pPr>
-      <w:bookmarkStart w:id="32" w:name="_Toc475312891"/>
+      <w:bookmarkStart w:id="32" w:name="_Toc475619136"/>
       <w:r>
         <w:t>Output</w:t>
       </w:r>
@@ -4659,7 +4640,7 @@
           <v:shape id="_x0000_i1034" type="#_x0000_t75" style="width:451.3pt;height:49.5pt" o:ole="">
             <v:imagedata r:id="rId37" o:title=""/>
           </v:shape>
-          <o:OLEObject Type="Embed" ProgID="Word.OpenDocumentText.12" ShapeID="_x0000_i1034" DrawAspect="Content" ObjectID="_1549360941" r:id="rId38"/>
+          <o:OLEObject Type="Embed" ProgID="Word.OpenDocumentText.12" ShapeID="_x0000_i1034" DrawAspect="Content" ObjectID="_1549361020" r:id="rId38"/>
         </w:object>
       </w:r>
     </w:p>
@@ -4667,7 +4648,7 @@
       <w:pPr>
         <w:pStyle w:val="Heading2"/>
       </w:pPr>
-      <w:bookmarkStart w:id="34" w:name="_Toc475312892"/>
+      <w:bookmarkStart w:id="34" w:name="_Toc475619137"/>
       <w:r>
         <w:lastRenderedPageBreak/>
         <w:t>O</w:t>
@@ -4681,7 +4662,7 @@
       <w:pPr>
         <w:pStyle w:val="Heading3"/>
       </w:pPr>
-      <w:bookmarkStart w:id="35" w:name="_Toc475312893"/>
+      <w:bookmarkStart w:id="35" w:name="_Toc475619138"/>
       <w:r>
         <w:t>Kernel Launch</w:t>
       </w:r>
@@ -4727,7 +4708,7 @@
           <v:shape id="_x0000_i1035" type="#_x0000_t75" style="width:523.3pt;height:175.55pt" o:ole="">
             <v:imagedata r:id="rId39" o:title=""/>
           </v:shape>
-          <o:OLEObject Type="Embed" ProgID="Word.OpenDocumentText.12" ShapeID="_x0000_i1035" DrawAspect="Content" ObjectID="_1549360942" r:id="rId40"/>
+          <o:OLEObject Type="Embed" ProgID="Word.OpenDocumentText.12" ShapeID="_x0000_i1035" DrawAspect="Content" ObjectID="_1549361021" r:id="rId40"/>
         </w:object>
       </w:r>
     </w:p>
@@ -4735,7 +4716,7 @@
       <w:pPr>
         <w:pStyle w:val="Heading3"/>
       </w:pPr>
-      <w:bookmarkStart w:id="37" w:name="_Toc475312894"/>
+      <w:bookmarkStart w:id="37" w:name="_Toc475619139"/>
       <w:r>
         <w:t>Early Exit</w:t>
       </w:r>
@@ -4778,7 +4759,7 @@
           <v:shape id="_x0000_i1036" type="#_x0000_t75" style="width:451.3pt;height:108.8pt" o:ole="">
             <v:imagedata r:id="rId41" o:title=""/>
           </v:shape>
-          <o:OLEObject Type="Embed" ProgID="Word.OpenDocumentText.12" ShapeID="_x0000_i1036" DrawAspect="Content" ObjectID="_1549360943" r:id="rId42"/>
+          <o:OLEObject Type="Embed" ProgID="Word.OpenDocumentText.12" ShapeID="_x0000_i1036" DrawAspect="Content" ObjectID="_1549361022" r:id="rId42"/>
         </w:object>
       </w:r>
     </w:p>
@@ -4786,7 +4767,7 @@
       <w:pPr>
         <w:pStyle w:val="Heading3"/>
       </w:pPr>
-      <w:bookmarkStart w:id="39" w:name="_Toc475312895"/>
+      <w:bookmarkStart w:id="39" w:name="_Toc475619140"/>
       <w:r>
         <w:t>Flags</w:t>
       </w:r>
@@ -4802,7 +4783,7 @@
           <w:lang w:eastAsia="en-GB"/>
         </w:rPr>
         <w:drawing>
-          <wp:anchor distT="0" distB="0" distL="114300" distR="114300" simplePos="0" relativeHeight="251672576" behindDoc="1" locked="0" layoutInCell="1" allowOverlap="1" wp14:anchorId="42E2EE01" wp14:editId="16D16BA4">
+          <wp:anchor distT="0" distB="0" distL="114300" distR="114300" simplePos="0" relativeHeight="251672576" behindDoc="1" locked="0" layoutInCell="1" allowOverlap="1" wp14:anchorId="6BED6F4F" wp14:editId="0ED40C15">
             <wp:simplePos x="0" y="0"/>
             <wp:positionH relativeFrom="margin">
               <wp:posOffset>762000</wp:posOffset>
@@ -4885,7 +4866,15 @@
         <w:t xml:space="preserve">performance, </w:t>
       </w:r>
       <w:r>
-        <w:t xml:space="preserve">–use_fast_math was used however </w:t>
+        <w:t>–</w:t>
+      </w:r>
+      <w:proofErr w:type="spellStart"/>
+      <w:r>
+        <w:t>use_fast_math</w:t>
+      </w:r>
+      <w:proofErr w:type="spellEnd"/>
+      <w:r>
+        <w:t xml:space="preserve"> was used however </w:t>
       </w:r>
       <w:r>
         <w:t>t</w:t>
@@ -4942,7 +4931,23 @@
         <w:t xml:space="preserve"> default in release builds and if</w:t>
       </w:r>
       <w:r>
-        <w:t xml:space="preserve"> you specify -use_fast_math it is turned on as well so by providing -fmad=false I took a performance hit but </w:t>
+        <w:t xml:space="preserve"> you specify -</w:t>
+      </w:r>
+      <w:proofErr w:type="spellStart"/>
+      <w:r>
+        <w:t>use_fast_math</w:t>
+      </w:r>
+      <w:proofErr w:type="spellEnd"/>
+      <w:r>
+        <w:t xml:space="preserve"> it is turned on as well so by providing -</w:t>
+      </w:r>
+      <w:proofErr w:type="spellStart"/>
+      <w:r>
+        <w:t>fmad</w:t>
+      </w:r>
+      <w:proofErr w:type="spellEnd"/>
+      <w:r>
+        <w:t xml:space="preserve">=false I took a performance hit but </w:t>
       </w:r>
       <w:r>
         <w:t>I reached my goal of an identical output to the CPU version.</w:t>
@@ -4954,7 +4959,15 @@
         <w:t xml:space="preserve">Other </w:t>
       </w:r>
       <w:r>
-        <w:t xml:space="preserve">flags enabled by -use_fast_math was left on. </w:t>
+        <w:t>flags enabled by -</w:t>
+      </w:r>
+      <w:proofErr w:type="spellStart"/>
+      <w:r>
+        <w:t>use_fast_math</w:t>
+      </w:r>
+      <w:proofErr w:type="spellEnd"/>
+      <w:r>
+        <w:t xml:space="preserve"> was left on. </w:t>
       </w:r>
       <w:r>
         <w:t>Finally</w:t>
@@ -4980,7 +4993,7 @@
       <w:pPr>
         <w:pStyle w:val="Heading2"/>
       </w:pPr>
-      <w:bookmarkStart w:id="40" w:name="_Toc475312896"/>
+      <w:bookmarkStart w:id="40" w:name="_Toc475619141"/>
       <w:r>
         <w:lastRenderedPageBreak/>
         <w:t>T</w:t>
@@ -5000,7 +5013,7 @@
           <w:lang w:eastAsia="en-GB"/>
         </w:rPr>
         <w:drawing>
-          <wp:anchor distT="0" distB="0" distL="114300" distR="114300" simplePos="0" relativeHeight="251673600" behindDoc="1" locked="0" layoutInCell="1" allowOverlap="1" wp14:anchorId="7B1B2CCB" wp14:editId="5C926D1E">
+          <wp:anchor distT="0" distB="0" distL="114300" distR="114300" simplePos="0" relativeHeight="251673600" behindDoc="1" locked="0" layoutInCell="1" allowOverlap="1" wp14:anchorId="77E04822" wp14:editId="723C3DA1">
             <wp:simplePos x="0" y="0"/>
             <wp:positionH relativeFrom="margin">
               <wp:align>left</wp:align>
@@ -5097,7 +5110,7 @@
       <w:pPr>
         <w:pStyle w:val="Heading1"/>
       </w:pPr>
-      <w:bookmarkStart w:id="41" w:name="_Toc475312897"/>
+      <w:bookmarkStart w:id="41" w:name="_Toc475619142"/>
       <w:r>
         <w:lastRenderedPageBreak/>
         <w:t>Project Results</w:t>
@@ -5108,14 +5121,14 @@
       <w:pPr>
         <w:pStyle w:val="Heading2"/>
       </w:pPr>
-      <w:bookmarkStart w:id="42" w:name="_Toc475312898"/>
+      <w:bookmarkStart w:id="42" w:name="_Toc475619143"/>
       <w:r>
         <w:rPr>
           <w:noProof/>
           <w:lang w:eastAsia="en-GB"/>
         </w:rPr>
         <w:drawing>
-          <wp:anchor distT="0" distB="0" distL="114300" distR="114300" simplePos="0" relativeHeight="251670528" behindDoc="0" locked="0" layoutInCell="1" allowOverlap="1" wp14:anchorId="7870FE06" wp14:editId="21CE1C20">
+          <wp:anchor distT="0" distB="0" distL="114300" distR="114300" simplePos="0" relativeHeight="251670528" behindDoc="0" locked="0" layoutInCell="1" allowOverlap="1" wp14:anchorId="0C153E4E" wp14:editId="2603F0B5">
             <wp:simplePos x="0" y="0"/>
             <wp:positionH relativeFrom="margin">
               <wp:align>right</wp:align>
@@ -5189,7 +5202,7 @@
           <w:lang w:eastAsia="en-GB"/>
         </w:rPr>
         <w:drawing>
-          <wp:anchor distT="0" distB="0" distL="114300" distR="114300" simplePos="0" relativeHeight="251671552" behindDoc="1" locked="0" layoutInCell="1" allowOverlap="1" wp14:anchorId="7B19B97C" wp14:editId="24EDBD4A">
+          <wp:anchor distT="0" distB="0" distL="114300" distR="114300" simplePos="0" relativeHeight="251671552" behindDoc="1" locked="0" layoutInCell="1" allowOverlap="1" wp14:anchorId="00361657" wp14:editId="3603BF21">
             <wp:simplePos x="0" y="0"/>
             <wp:positionH relativeFrom="margin">
               <wp:align>left</wp:align>
@@ -5336,7 +5349,7 @@
       <w:pPr>
         <w:pStyle w:val="Heading2"/>
       </w:pPr>
-      <w:bookmarkStart w:id="43" w:name="_Toc475312899"/>
+      <w:bookmarkStart w:id="43" w:name="_Toc475619144"/>
       <w:r>
         <w:t>C</w:t>
       </w:r>
@@ -5412,6 +5425,7 @@
       <w:r>
         <w:t xml:space="preserve"> I also threw a call to </w:t>
       </w:r>
+      <w:proofErr w:type="spellStart"/>
       <w:r>
         <w:rPr>
           <w:rStyle w:val="Emphasis"/>
@@ -5420,6 +5434,7 @@
         </w:rPr>
         <w:t>cudaResetDevice</w:t>
       </w:r>
+      <w:proofErr w:type="spellEnd"/>
       <w:r>
         <w:t xml:space="preserve"> </w:t>
       </w:r>
@@ -5505,7 +5520,7 @@
           <w:lang w:eastAsia="en-GB"/>
         </w:rPr>
         <w:drawing>
-          <wp:inline distT="0" distB="0" distL="0" distR="0" wp14:anchorId="4F838172" wp14:editId="0309C9C9">
+          <wp:inline distT="0" distB="0" distL="0" distR="0" wp14:anchorId="48C81F52" wp14:editId="406655D8">
             <wp:extent cx="6858000" cy="3787775"/>
             <wp:effectExtent l="0" t="0" r="0" b="3175"/>
             <wp:docPr id="6" name="Chart 6"/>
@@ -5525,7 +5540,7 @@
       <w:pPr>
         <w:pStyle w:val="Heading2"/>
       </w:pPr>
-      <w:bookmarkStart w:id="46" w:name="_Toc475312900"/>
+      <w:bookmarkStart w:id="46" w:name="_Toc475619145"/>
       <w:r>
         <w:lastRenderedPageBreak/>
         <w:t>Disadvantages</w:t>
@@ -5552,7 +5567,23 @@
         <w:t>Conversely if</w:t>
       </w:r>
       <w:r>
-        <w:t xml:space="preserve"> the program was written in OpenCL it would have run on a wider range of devices as OpenCL kernels can run on any heterogeneous system. Additionally, my approach did not look at exploiting parallel compute</w:t>
+        <w:t xml:space="preserve"> the program was written in </w:t>
+      </w:r>
+      <w:proofErr w:type="spellStart"/>
+      <w:r>
+        <w:t>OpenCL</w:t>
+      </w:r>
+      <w:proofErr w:type="spellEnd"/>
+      <w:r>
+        <w:t xml:space="preserve"> it would have run on a wider range of devices as </w:t>
+      </w:r>
+      <w:proofErr w:type="spellStart"/>
+      <w:r>
+        <w:t>OpenCL</w:t>
+      </w:r>
+      <w:proofErr w:type="spellEnd"/>
+      <w:r>
+        <w:t xml:space="preserve"> kernels can run on any heterogeneous system. Additionally, my approach did not look at exploiting parallel compute</w:t>
       </w:r>
       <w:r>
         <w:t xml:space="preserve"> capabilities of the CPU. There was no attempt made to optimize the CPU version to make good use of threads and SIMD instructions.</w:t>
@@ -5580,7 +5611,7 @@
       <w:pPr>
         <w:pStyle w:val="Heading2"/>
       </w:pPr>
-      <w:bookmarkStart w:id="47" w:name="_Toc475312901"/>
+      <w:bookmarkStart w:id="47" w:name="_Toc475619146"/>
       <w:r>
         <w:t>C</w:t>
       </w:r>
@@ -5691,7 +5722,7 @@
       <w:pPr>
         <w:pStyle w:val="Heading1"/>
       </w:pPr>
-      <w:bookmarkStart w:id="48" w:name="_Toc475312902"/>
+      <w:bookmarkStart w:id="48" w:name="_Toc475619147"/>
       <w:r>
         <w:lastRenderedPageBreak/>
         <w:t xml:space="preserve">Appendix 1 – </w:t>
@@ -5705,15 +5736,15 @@
       <w:r>
         <w:t>Method</w:t>
       </w:r>
-      <w:bookmarkEnd w:id="48"/>
       <w:bookmarkStart w:id="49" w:name="_MON_1549032445"/>
       <w:bookmarkEnd w:id="49"/>
+      <w:bookmarkEnd w:id="48"/>
       <w:r>
         <w:object w:dxaOrig="10466" w:dyaOrig="13746">
           <v:shape id="_x0000_i1037" type="#_x0000_t75" style="width:523.3pt;height:687.3pt" o:ole="">
             <v:imagedata r:id="rId48" o:title=""/>
           </v:shape>
-          <o:OLEObject Type="Embed" ProgID="Word.OpenDocumentText.12" ShapeID="_x0000_i1037" DrawAspect="Content" ObjectID="_1549360944" r:id="rId49"/>
+          <o:OLEObject Type="Embed" ProgID="Word.OpenDocumentText.12" ShapeID="_x0000_i1037" DrawAspect="Content" ObjectID="_1549361023" r:id="rId49"/>
         </w:object>
       </w:r>
     </w:p>
@@ -5721,7 +5752,7 @@
       <w:pPr>
         <w:pStyle w:val="Heading1"/>
       </w:pPr>
-      <w:bookmarkStart w:id="50" w:name="_Toc475312903"/>
+      <w:bookmarkStart w:id="50" w:name="_Toc475619148"/>
       <w:r>
         <w:lastRenderedPageBreak/>
         <w:t>Appendix 2</w:t>
@@ -5751,7 +5782,7 @@
           <v:shape id="_x0000_i1038" type="#_x0000_t75" style="width:523.3pt;height:453.6pt" o:ole="">
             <v:imagedata r:id="rId50" o:title=""/>
           </v:shape>
-          <o:OLEObject Type="Embed" ProgID="Word.OpenDocumentText.12" ShapeID="_x0000_i1038" DrawAspect="Content" ObjectID="_1549360945" r:id="rId51"/>
+          <o:OLEObject Type="Embed" ProgID="Word.OpenDocumentText.12" ShapeID="_x0000_i1038" DrawAspect="Content" ObjectID="_1549361024" r:id="rId51"/>
         </w:object>
       </w:r>
     </w:p>
@@ -5764,31 +5795,8 @@
     <w:p/>
     <w:p/>
     <w:p/>
-    <w:p>
-      <w:pPr>
-        <w:pStyle w:val="Heading1"/>
-      </w:pPr>
-      <w:bookmarkStart w:id="52" w:name="_Toc475312904"/>
-      <w:r>
-        <w:lastRenderedPageBreak/>
-        <w:t>Appendix 3 – CUDA Kernel</w:t>
-      </w:r>
-      <w:bookmarkEnd w:id="52"/>
-    </w:p>
-    <w:bookmarkStart w:id="53" w:name="_MON_1549054812"/>
-    <w:bookmarkEnd w:id="53"/>
-    <w:p>
-      <w:r>
-        <w:object w:dxaOrig="9026" w:dyaOrig="9962">
-          <v:shape id="_x0000_i1039" type="#_x0000_t75" style="width:451.3pt;height:498.1pt" o:ole="">
-            <v:imagedata r:id="rId52" o:title=""/>
-          </v:shape>
-          <o:OLEObject Type="Embed" ProgID="Word.OpenDocumentText.12" ShapeID="_x0000_i1039" DrawAspect="Content" ObjectID="_1549360946" r:id="rId53"/>
-        </w:object>
-      </w:r>
-    </w:p>
     <w:sectPr>
-      <w:footerReference w:type="default" r:id="rId54"/>
+      <w:footerReference w:type="default" r:id="rId52"/>
       <w:pgSz w:w="12240" w:h="15840"/>
       <w:pgMar w:top="720" w:right="720" w:bottom="720" w:left="720" w:header="720" w:footer="720" w:gutter="0"/>
       <w:pgNumType w:start="0"/>
@@ -5847,7 +5855,7 @@
       <w:rPr>
         <w:noProof/>
       </w:rPr>
-      <w:t>15</w:t>
+      <w:t>14</w:t>
     </w:r>
     <w:r>
       <w:fldChar w:fldCharType="end"/>
@@ -11139,6 +11147,7 @@
     <w:rsid w:val="0048305F"/>
     <w:rsid w:val="00507FC9"/>
     <w:rsid w:val="005C3BEB"/>
+    <w:rsid w:val="0078471A"/>
     <w:rsid w:val="008400B5"/>
     <w:rsid w:val="00866E26"/>
     <w:rsid w:val="008B7524"/>
@@ -12049,7 +12058,7 @@
 </file>
 
 <file path=customXml/itemProps3.xml><?xml version="1.0" encoding="utf-8"?>
-<ds:datastoreItem xmlns:ds="http://schemas.openxmlformats.org/officeDocument/2006/customXml" ds:itemID="{972C56BC-427D-4C4D-9293-AD3FDD47F82E}">
+<ds:datastoreItem xmlns:ds="http://schemas.openxmlformats.org/officeDocument/2006/customXml" ds:itemID="{9F56C798-B850-434D-B5DB-5E77906BA0F3}">
   <ds:schemaRefs>
     <ds:schemaRef ds:uri="http://schemas.openxmlformats.org/officeDocument/2006/bibliography"/>
   </ds:schemaRefs>

</xml_diff>

<commit_message>
fixing minor typo in conclusion
</commit_message>
<xml_diff>
--- a/docs/B00235610-Project-Report.docx
+++ b/docs/B00235610-Project-Report.docx
@@ -278,7 +278,7 @@
                   </wp:anchor>
                 </w:drawing>
               </mc:Choice>
-              <mc:Fallback xmlns:cx2="http://schemas.microsoft.com/office/drawing/2015/10/21/chartex" xmlns:cx3="http://schemas.microsoft.com/office/drawing/2016/5/9/chartex" xmlns:cx4="http://schemas.microsoft.com/office/drawing/2016/5/10/chartex" xmlns:cx5="http://schemas.microsoft.com/office/drawing/2016/5/11/chartex">
+              <mc:Fallback xmlns:cx5="http://schemas.microsoft.com/office/drawing/2016/5/11/chartex" xmlns:cx4="http://schemas.microsoft.com/office/drawing/2016/5/10/chartex" xmlns:cx3="http://schemas.microsoft.com/office/drawing/2016/5/9/chartex" xmlns:cx2="http://schemas.microsoft.com/office/drawing/2015/10/21/chartex">
                 <w:pict>
                   <v:shapetype w14:anchorId="5E8D3644" id="_x0000_t202" coordsize="21600,21600" o:spt="202" path="m,l,21600r21600,l21600,xe">
                     <v:stroke joinstyle="miter"/>
@@ -534,7 +534,7 @@
                   </wp:anchor>
                 </w:drawing>
               </mc:Choice>
-              <mc:Fallback xmlns:cx2="http://schemas.microsoft.com/office/drawing/2015/10/21/chartex" xmlns:cx3="http://schemas.microsoft.com/office/drawing/2016/5/9/chartex" xmlns:cx4="http://schemas.microsoft.com/office/drawing/2016/5/10/chartex" xmlns:cx5="http://schemas.microsoft.com/office/drawing/2016/5/11/chartex">
+              <mc:Fallback xmlns:cx5="http://schemas.microsoft.com/office/drawing/2016/5/11/chartex" xmlns:cx4="http://schemas.microsoft.com/office/drawing/2016/5/10/chartex" xmlns:cx3="http://schemas.microsoft.com/office/drawing/2016/5/9/chartex" xmlns:cx2="http://schemas.microsoft.com/office/drawing/2015/10/21/chartex">
                 <w:pict>
                   <v:shape w14:anchorId="2A87F6D1" id="Text Box 21" o:spid="_x0000_s1027" type="#_x0000_t202" style="position:absolute;margin-left:0;margin-top:0;width:310.5pt;height:104.4pt;z-index:251661312;visibility:visible;mso-wrap-style:square;mso-width-percent:950;mso-height-percent:0;mso-top-percent:750;mso-wrap-distance-left:9pt;mso-wrap-distance-top:0;mso-wrap-distance-right:9pt;mso-wrap-distance-bottom:0;mso-position-horizontal:center;mso-position-horizontal-relative:margin;mso-position-vertical-relative:margin;mso-width-percent:950;mso-height-percent:0;mso-top-percent:750;mso-width-relative:margin;mso-height-relative:margin;v-text-anchor:top" o:gfxdata="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" o:allowoverlap="f" filled="f" stroked="f" strokeweight=".5pt">
                     <v:textbox style="mso-fit-shape-to-text:t" inset="0,0,0,0">
@@ -2869,8 +2869,6 @@
           </w:pPr>
         </w:p>
         <w:p/>
-        <w:bookmarkStart w:id="5" w:name="_GoBack" w:displacedByCustomXml="next"/>
-        <w:bookmarkEnd w:id="5" w:displacedByCustomXml="next"/>
       </w:sdtContent>
     </w:sdt>
     <w:bookmarkEnd w:id="0" w:displacedByCustomXml="prev"/>
@@ -2882,22 +2880,22 @@
       <w:pPr>
         <w:pStyle w:val="Heading1"/>
       </w:pPr>
-      <w:bookmarkStart w:id="6" w:name="_Toc475619119"/>
+      <w:bookmarkStart w:id="5" w:name="_Toc475619119"/>
       <w:r>
         <w:lastRenderedPageBreak/>
         <w:t>Introduction</w:t>
       </w:r>
-      <w:bookmarkEnd w:id="6"/>
+      <w:bookmarkEnd w:id="5"/>
     </w:p>
     <w:p>
       <w:pPr>
         <w:pStyle w:val="Heading2"/>
       </w:pPr>
-      <w:bookmarkStart w:id="7" w:name="_Toc475619120"/>
+      <w:bookmarkStart w:id="6" w:name="_Toc475619120"/>
       <w:r>
         <w:t>Problem</w:t>
       </w:r>
-      <w:bookmarkEnd w:id="7"/>
+      <w:bookmarkEnd w:id="6"/>
     </w:p>
     <w:p>
       <w:pPr>
@@ -2920,11 +2918,11 @@
       <w:pPr>
         <w:pStyle w:val="Heading2"/>
       </w:pPr>
-      <w:bookmarkStart w:id="8" w:name="_Toc475619121"/>
+      <w:bookmarkStart w:id="7" w:name="_Toc475619121"/>
       <w:r>
         <w:t>Hardware</w:t>
       </w:r>
-      <w:bookmarkEnd w:id="8"/>
+      <w:bookmarkEnd w:id="7"/>
     </w:p>
     <w:p>
       <w:pPr>
@@ -3189,11 +3187,11 @@
       <w:pPr>
         <w:pStyle w:val="Heading2"/>
       </w:pPr>
-      <w:bookmarkStart w:id="9" w:name="_Toc475619122"/>
+      <w:bookmarkStart w:id="8" w:name="_Toc475619122"/>
       <w:r>
         <w:t>Software</w:t>
       </w:r>
-      <w:bookmarkEnd w:id="9"/>
+      <w:bookmarkEnd w:id="8"/>
     </w:p>
     <w:p>
       <w:r>
@@ -3336,12 +3334,12 @@
       <w:pPr>
         <w:pStyle w:val="Heading2"/>
       </w:pPr>
-      <w:bookmarkStart w:id="10" w:name="_Toc475619123"/>
+      <w:bookmarkStart w:id="9" w:name="_Toc475619123"/>
       <w:r>
         <w:lastRenderedPageBreak/>
         <w:t>Goals</w:t>
       </w:r>
-      <w:bookmarkEnd w:id="10"/>
+      <w:bookmarkEnd w:id="9"/>
     </w:p>
     <w:p>
       <w:r>
@@ -3425,25 +3423,25 @@
       <w:pPr>
         <w:pStyle w:val="Heading1"/>
       </w:pPr>
-      <w:bookmarkStart w:id="11" w:name="_Toc475619124"/>
+      <w:bookmarkStart w:id="10" w:name="_Toc475619124"/>
       <w:r>
         <w:lastRenderedPageBreak/>
         <w:t>CPU Analysis</w:t>
       </w:r>
-      <w:bookmarkEnd w:id="11"/>
+      <w:bookmarkEnd w:id="10"/>
     </w:p>
     <w:p>
       <w:pPr>
         <w:pStyle w:val="Heading2"/>
       </w:pPr>
-      <w:bookmarkStart w:id="12" w:name="_Toc475619125"/>
+      <w:bookmarkStart w:id="11" w:name="_Toc475619125"/>
       <w:r>
         <w:t>A</w:t>
       </w:r>
       <w:r>
         <w:t>nalysis</w:t>
       </w:r>
-      <w:bookmarkEnd w:id="12"/>
+      <w:bookmarkEnd w:id="11"/>
     </w:p>
     <w:p>
       <w:pPr>
@@ -3471,8 +3469,8 @@
         <w:t xml:space="preserve"> </w:t>
       </w:r>
     </w:p>
-    <w:bookmarkStart w:id="13" w:name="_MON_1547576867"/>
-    <w:bookmarkEnd w:id="13"/>
+    <w:bookmarkStart w:id="12" w:name="_MON_1547576867"/>
+    <w:bookmarkEnd w:id="12"/>
     <w:p>
       <w:r>
         <w:object w:dxaOrig="10466" w:dyaOrig="1335">
@@ -3498,7 +3496,7 @@
           <v:shape id="_x0000_i1025" type="#_x0000_t75" style="width:523.3pt;height:66pt" o:ole="">
             <v:imagedata r:id="rId15" o:title=""/>
           </v:shape>
-          <o:OLEObject Type="Embed" ProgID="Word.OpenDocumentText.12" ShapeID="_x0000_i1025" DrawAspect="Content" ObjectID="_1549361011" r:id="rId16"/>
+          <o:OLEObject Type="Embed" ProgID="Word.OpenDocumentText.12" ShapeID="_x0000_i1025" DrawAspect="Content" ObjectID="_1549364089" r:id="rId16"/>
         </w:object>
       </w:r>
     </w:p>
@@ -3546,18 +3544,62 @@
         <w:t>.</w:t>
       </w:r>
     </w:p>
-    <w:bookmarkStart w:id="14" w:name="_MON_1547578364"/>
+    <w:bookmarkStart w:id="13" w:name="_MON_1547578364"/>
+    <w:bookmarkEnd w:id="13"/>
+    <w:p>
+      <w:pPr>
+        <w:jc w:val="both"/>
+      </w:pPr>
+      <w:r>
+        <w:object w:dxaOrig="9360" w:dyaOrig="445">
+          <v:shape id="_x0000_i1026" type="#_x0000_t75" style="width:468pt;height:22.5pt" o:ole="">
+            <v:imagedata r:id="rId17" o:title=""/>
+          </v:shape>
+          <o:OLEObject Type="Embed" ProgID="Word.OpenDocumentText.12" ShapeID="_x0000_i1026" DrawAspect="Content" ObjectID="_1549364090" r:id="rId18"/>
+        </w:object>
+      </w:r>
+    </w:p>
+    <w:p>
+      <w:pPr>
+        <w:jc w:val="both"/>
+      </w:pPr>
+      <w:r>
+        <w:t xml:space="preserve">Additionally, there was a stack allocated array which at least in debug mode where no optimizations </w:t>
+      </w:r>
+      <w:r>
+        <w:t>were</w:t>
+      </w:r>
+      <w:r>
+        <w:t xml:space="preserve"> used made the code slower as this array was being allocated every time a </w:t>
+      </w:r>
+      <w:r>
+        <w:t>colour</w:t>
+      </w:r>
+      <w:r>
+        <w:t xml:space="preserve"> was set for the image. However as expected it was optimized out when optimization flags were turned on.</w:t>
+      </w:r>
+      <w:r>
+        <w:t xml:space="preserve"> Eit</w:t>
+      </w:r>
+      <w:r>
+        <w:t>her way putting this code out</w:t>
+      </w:r>
+      <w:r>
+        <w:t xml:space="preserve"> of the local function scope would be an improvement.</w:t>
+      </w:r>
+    </w:p>
+    <w:bookmarkStart w:id="14" w:name="_MON_1547578333"/>
     <w:bookmarkEnd w:id="14"/>
     <w:p>
       <w:pPr>
         <w:jc w:val="both"/>
       </w:pPr>
       <w:r>
-        <w:object w:dxaOrig="9360" w:dyaOrig="445">
-          <v:shape id="_x0000_i1026" type="#_x0000_t75" style="width:468pt;height:22.5pt" o:ole="">
-            <v:imagedata r:id="rId17" o:title=""/>
+        <w:object w:dxaOrig="9360" w:dyaOrig="2607">
+          <v:shape id="_x0000_i1027" type="#_x0000_t75" style="width:468pt;height:131.25pt" o:ole="">
+            <v:imagedata r:id="rId19" o:title=""/>
           </v:shape>
-          <o:OLEObject Type="Embed" ProgID="Word.OpenDocumentText.12" ShapeID="_x0000_i1026" DrawAspect="Content" ObjectID="_1549361012" r:id="rId18"/>
+          <o:OLEObject Type="Embed" ProgID="Word.OpenDocumentText.12" ShapeID="_x0000_i1027" DrawAspect="Content" ObjectID="_1549364091" r:id="rId20"/>
         </w:object>
       </w:r>
     </w:p>
@@ -3566,42 +3608,27 @@
         <w:jc w:val="both"/>
       </w:pPr>
       <w:r>
-        <w:t xml:space="preserve">Additionally, there was a stack allocated array which at least in debug mode where no optimizations </w:t>
-      </w:r>
-      <w:r>
-        <w:t>were</w:t>
-      </w:r>
-      <w:r>
-        <w:t xml:space="preserve"> used made the code slower as this array was being allocated every time a </w:t>
-      </w:r>
-      <w:r>
-        <w:t>colour</w:t>
-      </w:r>
-      <w:r>
-        <w:t xml:space="preserve"> was set for the image. However as expected it was optimized out when optimization flags were turned on.</w:t>
-      </w:r>
-      <w:r>
-        <w:t xml:space="preserve"> Eit</w:t>
-      </w:r>
-      <w:r>
-        <w:t>her way putting this code out</w:t>
-      </w:r>
-      <w:r>
-        <w:t xml:space="preserve"> of the local function scope would be an improvement.</w:t>
+        <w:t xml:space="preserve">When writing the file to disk </w:t>
+      </w:r>
+      <w:r>
+        <w:t>it writes it in reverse and writes it</w:t>
+      </w:r>
+      <w:r>
+        <w:t xml:space="preserve"> in chunks. While the image will still need to be saved like this in the CUDA version to match the output for the given code, a much better improvement would be to have the code that generates the image to do it in reverse instead and then it can be directly written to disk rather than writing it in chunks.</w:t>
       </w:r>
     </w:p>
-    <w:bookmarkStart w:id="15" w:name="_MON_1547578333"/>
+    <w:bookmarkStart w:id="15" w:name="_MON_1548487347"/>
     <w:bookmarkEnd w:id="15"/>
     <w:p>
       <w:pPr>
         <w:jc w:val="both"/>
       </w:pPr>
       <w:r>
-        <w:object w:dxaOrig="9360" w:dyaOrig="2607">
-          <v:shape id="_x0000_i1027" type="#_x0000_t75" style="width:468pt;height:131.25pt" o:ole="">
-            <v:imagedata r:id="rId19" o:title=""/>
+        <w:object w:dxaOrig="9026" w:dyaOrig="1943">
+          <v:shape id="_x0000_i1028" type="#_x0000_t75" style="width:451.3pt;height:96.75pt" o:ole="">
+            <v:imagedata r:id="rId21" o:title=""/>
           </v:shape>
-          <o:OLEObject Type="Embed" ProgID="Word.OpenDocumentText.12" ShapeID="_x0000_i1027" DrawAspect="Content" ObjectID="_1549361013" r:id="rId20"/>
+          <o:OLEObject Type="Embed" ProgID="Word.OpenDocumentText.12" ShapeID="_x0000_i1028" DrawAspect="Content" ObjectID="_1549364092" r:id="rId22"/>
         </w:object>
       </w:r>
     </w:p>
@@ -3610,83 +3637,54 @@
         <w:jc w:val="both"/>
       </w:pPr>
       <w:r>
-        <w:t xml:space="preserve">When writing the file to disk </w:t>
-      </w:r>
-      <w:r>
-        <w:t>it writes it in reverse and writes it</w:t>
-      </w:r>
-      <w:r>
-        <w:t xml:space="preserve"> in chunks. While the image will still need to be saved like this in the CUDA version to match the output for the given code, a much better improvement would be to have the code that generates the image to do it in reverse instead and then it can be directly written to disk rather than writing it in chunks.</w:t>
+        <w:t xml:space="preserve">In </w:t>
+      </w:r>
+      <w:r>
+        <w:t>areas,</w:t>
+      </w:r>
+      <w:r>
+        <w:t xml:space="preserve"> there </w:t>
+      </w:r>
+      <w:r>
+        <w:t>were</w:t>
+      </w:r>
+      <w:r>
+        <w:t xml:space="preserve"> a lot of hard written math code that could be </w:t>
+      </w:r>
+      <w:r>
+        <w:t xml:space="preserve">made </w:t>
+      </w:r>
+      <w:r>
+        <w:t>more readable</w:t>
+      </w:r>
+      <w:r>
+        <w:t xml:space="preserve"> by using standard math functions</w:t>
+      </w:r>
+      <w:r>
+        <w:t xml:space="preserve"> and there were some areas where values could be pre-calculated resulting in less computations.</w:t>
+      </w:r>
+      <w:r>
+        <w:t xml:space="preserve"> Not expecting any massive gains from this but more readable code and less operations is always </w:t>
+      </w:r>
+      <w:r>
+        <w:t>advantageous</w:t>
+      </w:r>
+      <w:r>
+        <w:t>.</w:t>
       </w:r>
     </w:p>
-    <w:bookmarkStart w:id="16" w:name="_MON_1548487347"/>
+    <w:bookmarkStart w:id="16" w:name="_MON_1549029146"/>
     <w:bookmarkEnd w:id="16"/>
     <w:p>
       <w:pPr>
         <w:jc w:val="both"/>
       </w:pPr>
       <w:r>
-        <w:object w:dxaOrig="9026" w:dyaOrig="1943">
-          <v:shape id="_x0000_i1028" type="#_x0000_t75" style="width:451.3pt;height:96.75pt" o:ole="">
-            <v:imagedata r:id="rId21" o:title=""/>
-          </v:shape>
-          <o:OLEObject Type="Embed" ProgID="Word.OpenDocumentText.12" ShapeID="_x0000_i1028" DrawAspect="Content" ObjectID="_1549361014" r:id="rId22"/>
-        </w:object>
-      </w:r>
-    </w:p>
-    <w:p>
-      <w:pPr>
-        <w:jc w:val="both"/>
-      </w:pPr>
-      <w:r>
-        <w:t xml:space="preserve">In </w:t>
-      </w:r>
-      <w:r>
-        <w:t>areas,</w:t>
-      </w:r>
-      <w:r>
-        <w:t xml:space="preserve"> there </w:t>
-      </w:r>
-      <w:r>
-        <w:t>were</w:t>
-      </w:r>
-      <w:r>
-        <w:t xml:space="preserve"> a lot of hard written math code that could be </w:t>
-      </w:r>
-      <w:r>
-        <w:t xml:space="preserve">made </w:t>
-      </w:r>
-      <w:r>
-        <w:t>more readable</w:t>
-      </w:r>
-      <w:r>
-        <w:t xml:space="preserve"> by using standard math functions</w:t>
-      </w:r>
-      <w:r>
-        <w:t xml:space="preserve"> and there were some areas where values could be pre-calculated resulting in less computations.</w:t>
-      </w:r>
-      <w:r>
-        <w:t xml:space="preserve"> Not expecting any massive gains from this but more readable code and less operations is always </w:t>
-      </w:r>
-      <w:r>
-        <w:t>advantageous</w:t>
-      </w:r>
-      <w:r>
-        <w:t>.</w:t>
-      </w:r>
-    </w:p>
-    <w:bookmarkStart w:id="17" w:name="_MON_1549029146"/>
-    <w:bookmarkEnd w:id="17"/>
-    <w:p>
-      <w:pPr>
-        <w:jc w:val="both"/>
-      </w:pPr>
-      <w:r>
         <w:object w:dxaOrig="9026" w:dyaOrig="836">
           <v:shape id="_x0000_i1029" type="#_x0000_t75" style="width:451.3pt;height:41.25pt" o:ole="">
             <v:imagedata r:id="rId23" o:title=""/>
           </v:shape>
-          <o:OLEObject Type="Embed" ProgID="Word.OpenDocumentText.12" ShapeID="_x0000_i1029" DrawAspect="Content" ObjectID="_1549361015" r:id="rId24"/>
+          <o:OLEObject Type="Embed" ProgID="Word.OpenDocumentText.12" ShapeID="_x0000_i1029" DrawAspect="Content" ObjectID="_1549364093" r:id="rId24"/>
         </w:object>
       </w:r>
     </w:p>
@@ -3772,8 +3770,8 @@
         <w:t xml:space="preserve"> While a tiny improvement it is, it is a small improvement that could go a long way.</w:t>
       </w:r>
     </w:p>
-    <w:bookmarkStart w:id="18" w:name="_MON_1547579604"/>
-    <w:bookmarkEnd w:id="18"/>
+    <w:bookmarkStart w:id="17" w:name="_MON_1547579604"/>
+    <w:bookmarkEnd w:id="17"/>
     <w:p>
       <w:pPr>
         <w:jc w:val="both"/>
@@ -3783,7 +3781,7 @@
           <v:shape id="_x0000_i1030" type="#_x0000_t75" style="width:451.3pt;height:131.2pt" o:ole="">
             <v:imagedata r:id="rId25" o:title=""/>
           </v:shape>
-          <o:OLEObject Type="Embed" ProgID="Word.OpenDocumentText.12" ShapeID="_x0000_i1030" DrawAspect="Content" ObjectID="_1549361016" r:id="rId26"/>
+          <o:OLEObject Type="Embed" ProgID="Word.OpenDocumentText.12" ShapeID="_x0000_i1030" DrawAspect="Content" ObjectID="_1549364094" r:id="rId26"/>
         </w:object>
       </w:r>
     </w:p>
@@ -3791,14 +3789,14 @@
       <w:pPr>
         <w:pStyle w:val="Heading2"/>
       </w:pPr>
-      <w:bookmarkStart w:id="19" w:name="_Toc475619126"/>
+      <w:bookmarkStart w:id="18" w:name="_Toc475619126"/>
       <w:r>
         <w:t>T</w:t>
       </w:r>
       <w:r>
         <w:t>imings</w:t>
       </w:r>
-      <w:bookmarkEnd w:id="19"/>
+      <w:bookmarkEnd w:id="18"/>
     </w:p>
     <w:p>
       <w:pPr>
@@ -3908,7 +3906,7 @@
       <w:pPr>
         <w:pStyle w:val="Heading2"/>
       </w:pPr>
-      <w:bookmarkStart w:id="20" w:name="_Toc475619127"/>
+      <w:bookmarkStart w:id="19" w:name="_Toc475619127"/>
       <w:r>
         <w:lastRenderedPageBreak/>
         <w:t>P</w:t>
@@ -3916,7 +3914,7 @@
       <w:r>
         <w:t>rofiling</w:t>
       </w:r>
-      <w:bookmarkEnd w:id="20"/>
+      <w:bookmarkEnd w:id="19"/>
     </w:p>
     <w:p>
       <w:pPr>
@@ -3933,11 +3931,11 @@
       <w:pPr>
         <w:pStyle w:val="Heading3"/>
       </w:pPr>
-      <w:bookmarkStart w:id="21" w:name="_Toc475619128"/>
+      <w:bookmarkStart w:id="20" w:name="_Toc475619128"/>
       <w:r>
         <w:t>Sequential Bottleneck</w:t>
       </w:r>
-      <w:bookmarkEnd w:id="21"/>
+      <w:bookmarkEnd w:id="20"/>
     </w:p>
     <w:p>
       <w:pPr>
@@ -4063,11 +4061,11 @@
       <w:pPr>
         <w:pStyle w:val="Heading3"/>
       </w:pPr>
-      <w:bookmarkStart w:id="22" w:name="_Toc475619129"/>
+      <w:bookmarkStart w:id="21" w:name="_Toc475619129"/>
       <w:r>
         <w:t>Double Iteration</w:t>
       </w:r>
-      <w:bookmarkEnd w:id="22"/>
+      <w:bookmarkEnd w:id="21"/>
     </w:p>
     <w:p>
       <w:pPr>
@@ -4180,11 +4178,11 @@
       <w:pPr>
         <w:pStyle w:val="Heading3"/>
       </w:pPr>
-      <w:bookmarkStart w:id="23" w:name="_Toc475619130"/>
+      <w:bookmarkStart w:id="22" w:name="_Toc475619130"/>
       <w:r>
         <w:t>File Chunks</w:t>
       </w:r>
-      <w:bookmarkEnd w:id="23"/>
+      <w:bookmarkEnd w:id="22"/>
     </w:p>
     <w:p>
       <w:pPr>
@@ -4342,14 +4340,14 @@
       <w:pPr>
         <w:pStyle w:val="Heading3"/>
       </w:pPr>
-      <w:bookmarkStart w:id="24" w:name="_Toc475619131"/>
+      <w:bookmarkStart w:id="23" w:name="_Toc475619131"/>
       <w:r>
         <w:t>Action</w:t>
       </w:r>
       <w:r>
         <w:t xml:space="preserve"> Taken</w:t>
       </w:r>
-      <w:bookmarkEnd w:id="24"/>
+      <w:bookmarkEnd w:id="23"/>
     </w:p>
     <w:p>
       <w:pPr>
@@ -4378,18 +4376,18 @@
       <w:pPr>
         <w:pStyle w:val="Heading1"/>
       </w:pPr>
-      <w:bookmarkStart w:id="25" w:name="_Toc475619132"/>
+      <w:bookmarkStart w:id="24" w:name="_Toc475619132"/>
       <w:r>
         <w:lastRenderedPageBreak/>
         <w:t>GPU Implementation</w:t>
       </w:r>
-      <w:bookmarkEnd w:id="25"/>
+      <w:bookmarkEnd w:id="24"/>
     </w:p>
     <w:p>
       <w:pPr>
         <w:pStyle w:val="Heading2"/>
       </w:pPr>
-      <w:bookmarkStart w:id="26" w:name="_Toc475619133"/>
+      <w:bookmarkStart w:id="25" w:name="_Toc475619133"/>
       <w:r>
         <w:t>P</w:t>
       </w:r>
@@ -4402,17 +4400,17 @@
       <w:r>
         <w:t>verview</w:t>
       </w:r>
-      <w:bookmarkEnd w:id="26"/>
+      <w:bookmarkEnd w:id="25"/>
     </w:p>
     <w:p>
       <w:pPr>
         <w:pStyle w:val="Heading3"/>
       </w:pPr>
-      <w:bookmarkStart w:id="27" w:name="_Toc475619134"/>
+      <w:bookmarkStart w:id="26" w:name="_Toc475619134"/>
       <w:r>
         <w:t>Memory</w:t>
       </w:r>
-      <w:bookmarkEnd w:id="27"/>
+      <w:bookmarkEnd w:id="26"/>
     </w:p>
     <w:p>
       <w:pPr>
@@ -4462,15 +4460,15 @@
         <w:t xml:space="preserve">. </w:t>
       </w:r>
     </w:p>
-    <w:bookmarkStart w:id="28" w:name="_MON_1548532103"/>
-    <w:bookmarkEnd w:id="28"/>
+    <w:bookmarkStart w:id="27" w:name="_MON_1548532103"/>
+    <w:bookmarkEnd w:id="27"/>
     <w:p>
       <w:r>
         <w:object w:dxaOrig="9026" w:dyaOrig="1503">
           <v:shape id="_x0000_i1031" type="#_x0000_t75" style="width:451.3pt;height:75.75pt" o:ole="">
             <v:imagedata r:id="rId31" o:title=""/>
           </v:shape>
-          <o:OLEObject Type="Embed" ProgID="Word.OpenDocumentText.12" ShapeID="_x0000_i1031" DrawAspect="Content" ObjectID="_1549361017" r:id="rId32"/>
+          <o:OLEObject Type="Embed" ProgID="Word.OpenDocumentText.12" ShapeID="_x0000_i1031" DrawAspect="Content" ObjectID="_1549364095" r:id="rId32"/>
         </w:object>
       </w:r>
     </w:p>
@@ -4515,15 +4513,15 @@
         <w:t xml:space="preserve"> </w:t>
       </w:r>
     </w:p>
-    <w:bookmarkStart w:id="29" w:name="_MON_1548532642"/>
-    <w:bookmarkEnd w:id="29"/>
+    <w:bookmarkStart w:id="28" w:name="_MON_1548532642"/>
+    <w:bookmarkEnd w:id="28"/>
     <w:p>
       <w:r>
         <w:object w:dxaOrig="9026" w:dyaOrig="1058">
           <v:shape id="_x0000_i1032" type="#_x0000_t75" style="width:451.3pt;height:53.25pt" o:ole="">
             <v:imagedata r:id="rId33" o:title=""/>
           </v:shape>
-          <o:OLEObject Type="Embed" ProgID="Word.OpenDocumentText.12" ShapeID="_x0000_i1032" DrawAspect="Content" ObjectID="_1549361018" r:id="rId34"/>
+          <o:OLEObject Type="Embed" ProgID="Word.OpenDocumentText.12" ShapeID="_x0000_i1032" DrawAspect="Content" ObjectID="_1549364096" r:id="rId34"/>
         </w:object>
       </w:r>
     </w:p>
@@ -4531,11 +4529,11 @@
       <w:pPr>
         <w:pStyle w:val="Heading3"/>
       </w:pPr>
-      <w:bookmarkStart w:id="30" w:name="_Toc475619135"/>
+      <w:bookmarkStart w:id="29" w:name="_Toc475619135"/>
       <w:r>
         <w:t>Kernel</w:t>
       </w:r>
-      <w:bookmarkEnd w:id="30"/>
+      <w:bookmarkEnd w:id="29"/>
     </w:p>
     <w:p>
       <w:pPr>
@@ -4584,15 +4582,15 @@
         <w:t xml:space="preserve">. </w:t>
       </w:r>
     </w:p>
-    <w:bookmarkStart w:id="31" w:name="_MON_1548532363"/>
-    <w:bookmarkEnd w:id="31"/>
+    <w:bookmarkStart w:id="30" w:name="_MON_1548532363"/>
+    <w:bookmarkEnd w:id="30"/>
     <w:p>
       <w:r>
         <w:object w:dxaOrig="9026" w:dyaOrig="1726">
           <v:shape id="_x0000_i1033" type="#_x0000_t75" style="width:451.3pt;height:86.2pt" o:ole="">
             <v:imagedata r:id="rId35" o:title=""/>
           </v:shape>
-          <o:OLEObject Type="Embed" ProgID="Word.OpenDocumentText.12" ShapeID="_x0000_i1033" DrawAspect="Content" ObjectID="_1549361019" r:id="rId36"/>
+          <o:OLEObject Type="Embed" ProgID="Word.OpenDocumentText.12" ShapeID="_x0000_i1033" DrawAspect="Content" ObjectID="_1549364097" r:id="rId36"/>
         </w:object>
       </w:r>
     </w:p>
@@ -4600,11 +4598,11 @@
       <w:pPr>
         <w:pStyle w:val="Heading3"/>
       </w:pPr>
-      <w:bookmarkStart w:id="32" w:name="_Toc475619136"/>
+      <w:bookmarkStart w:id="31" w:name="_Toc475619136"/>
       <w:r>
         <w:t>Output</w:t>
       </w:r>
-      <w:bookmarkEnd w:id="32"/>
+      <w:bookmarkEnd w:id="31"/>
     </w:p>
     <w:p>
       <w:pPr>
@@ -4632,15 +4630,15 @@
         <w:t>With all these components in place I had I CUDA program that would produce the image that was required. However, this implementation was very basic and further optimizations were made to ensure the code was as performant as possible before comparing it to the given CPU only code.</w:t>
       </w:r>
     </w:p>
-    <w:bookmarkStart w:id="33" w:name="_MON_1548532784"/>
-    <w:bookmarkEnd w:id="33"/>
+    <w:bookmarkStart w:id="32" w:name="_MON_1548532784"/>
+    <w:bookmarkEnd w:id="32"/>
     <w:p>
       <w:r>
         <w:object w:dxaOrig="9026" w:dyaOrig="988">
           <v:shape id="_x0000_i1034" type="#_x0000_t75" style="width:451.3pt;height:49.5pt" o:ole="">
             <v:imagedata r:id="rId37" o:title=""/>
           </v:shape>
-          <o:OLEObject Type="Embed" ProgID="Word.OpenDocumentText.12" ShapeID="_x0000_i1034" DrawAspect="Content" ObjectID="_1549361020" r:id="rId38"/>
+          <o:OLEObject Type="Embed" ProgID="Word.OpenDocumentText.12" ShapeID="_x0000_i1034" DrawAspect="Content" ObjectID="_1549364098" r:id="rId38"/>
         </w:object>
       </w:r>
     </w:p>
@@ -4648,7 +4646,7 @@
       <w:pPr>
         <w:pStyle w:val="Heading2"/>
       </w:pPr>
-      <w:bookmarkStart w:id="34" w:name="_Toc475619137"/>
+      <w:bookmarkStart w:id="33" w:name="_Toc475619137"/>
       <w:r>
         <w:lastRenderedPageBreak/>
         <w:t>O</w:t>
@@ -4656,17 +4654,17 @@
       <w:r>
         <w:t>ptimisations</w:t>
       </w:r>
-      <w:bookmarkEnd w:id="34"/>
+      <w:bookmarkEnd w:id="33"/>
     </w:p>
     <w:p>
       <w:pPr>
         <w:pStyle w:val="Heading3"/>
       </w:pPr>
-      <w:bookmarkStart w:id="35" w:name="_Toc475619138"/>
+      <w:bookmarkStart w:id="34" w:name="_Toc475619138"/>
       <w:r>
         <w:t>Kernel Launch</w:t>
       </w:r>
-      <w:bookmarkEnd w:id="35"/>
+      <w:bookmarkEnd w:id="34"/>
     </w:p>
     <w:p>
       <w:pPr>
@@ -4700,15 +4698,15 @@
         <w:t xml:space="preserve"> CUDA Occupancy API to get an estimate for the grid and block size parameters for the given kernel. One shortfall of this API is that it is designed for one dimension workloads so I had to write some additional code that converted this estimation so it could be used in a two-dimension kernel launch.</w:t>
       </w:r>
     </w:p>
-    <w:bookmarkStart w:id="36" w:name="_MON_1548533464"/>
-    <w:bookmarkEnd w:id="36"/>
+    <w:bookmarkStart w:id="35" w:name="_MON_1548533464"/>
+    <w:bookmarkEnd w:id="35"/>
     <w:p>
       <w:r>
         <w:object w:dxaOrig="10466" w:dyaOrig="3504">
           <v:shape id="_x0000_i1035" type="#_x0000_t75" style="width:523.3pt;height:175.55pt" o:ole="">
             <v:imagedata r:id="rId39" o:title=""/>
           </v:shape>
-          <o:OLEObject Type="Embed" ProgID="Word.OpenDocumentText.12" ShapeID="_x0000_i1035" DrawAspect="Content" ObjectID="_1549361021" r:id="rId40"/>
+          <o:OLEObject Type="Embed" ProgID="Word.OpenDocumentText.12" ShapeID="_x0000_i1035" DrawAspect="Content" ObjectID="_1549364099" r:id="rId40"/>
         </w:object>
       </w:r>
     </w:p>
@@ -4716,11 +4714,11 @@
       <w:pPr>
         <w:pStyle w:val="Heading3"/>
       </w:pPr>
-      <w:bookmarkStart w:id="37" w:name="_Toc475619139"/>
+      <w:bookmarkStart w:id="36" w:name="_Toc475619139"/>
       <w:r>
         <w:t>Early Exit</w:t>
       </w:r>
-      <w:bookmarkEnd w:id="37"/>
+      <w:bookmarkEnd w:id="36"/>
     </w:p>
     <w:p>
       <w:pPr>
@@ -4751,15 +4749,15 @@
         <w:t>remove the need for the kernel to write black pixels to the image. This is what makes this early exit possible.</w:t>
       </w:r>
     </w:p>
-    <w:bookmarkStart w:id="38" w:name="_MON_1548533776"/>
-    <w:bookmarkEnd w:id="38"/>
+    <w:bookmarkStart w:id="37" w:name="_MON_1548533776"/>
+    <w:bookmarkEnd w:id="37"/>
     <w:p>
       <w:r>
         <w:object w:dxaOrig="9026" w:dyaOrig="2180">
           <v:shape id="_x0000_i1036" type="#_x0000_t75" style="width:451.3pt;height:108.8pt" o:ole="">
             <v:imagedata r:id="rId41" o:title=""/>
           </v:shape>
-          <o:OLEObject Type="Embed" ProgID="Word.OpenDocumentText.12" ShapeID="_x0000_i1036" DrawAspect="Content" ObjectID="_1549361022" r:id="rId42"/>
+          <o:OLEObject Type="Embed" ProgID="Word.OpenDocumentText.12" ShapeID="_x0000_i1036" DrawAspect="Content" ObjectID="_1549364100" r:id="rId42"/>
         </w:object>
       </w:r>
     </w:p>
@@ -4767,11 +4765,11 @@
       <w:pPr>
         <w:pStyle w:val="Heading3"/>
       </w:pPr>
-      <w:bookmarkStart w:id="39" w:name="_Toc475619140"/>
+      <w:bookmarkStart w:id="38" w:name="_Toc475619140"/>
       <w:r>
         <w:t>Flags</w:t>
       </w:r>
-      <w:bookmarkEnd w:id="39"/>
+      <w:bookmarkEnd w:id="38"/>
     </w:p>
     <w:p>
       <w:pPr>
@@ -4993,7 +4991,7 @@
       <w:pPr>
         <w:pStyle w:val="Heading2"/>
       </w:pPr>
-      <w:bookmarkStart w:id="40" w:name="_Toc475619141"/>
+      <w:bookmarkStart w:id="39" w:name="_Toc475619141"/>
       <w:r>
         <w:lastRenderedPageBreak/>
         <w:t>T</w:t>
@@ -5001,7 +4999,7 @@
       <w:r>
         <w:t>imings</w:t>
       </w:r>
-      <w:bookmarkEnd w:id="40"/>
+      <w:bookmarkEnd w:id="39"/>
     </w:p>
     <w:p>
       <w:pPr>
@@ -5110,18 +5108,18 @@
       <w:pPr>
         <w:pStyle w:val="Heading1"/>
       </w:pPr>
-      <w:bookmarkStart w:id="41" w:name="_Toc475619142"/>
+      <w:bookmarkStart w:id="40" w:name="_Toc475619142"/>
       <w:r>
         <w:lastRenderedPageBreak/>
         <w:t>Project Results</w:t>
       </w:r>
-      <w:bookmarkEnd w:id="41"/>
+      <w:bookmarkEnd w:id="40"/>
     </w:p>
     <w:p>
       <w:pPr>
         <w:pStyle w:val="Heading2"/>
       </w:pPr>
-      <w:bookmarkStart w:id="42" w:name="_Toc475619143"/>
+      <w:bookmarkStart w:id="41" w:name="_Toc475619143"/>
       <w:r>
         <w:rPr>
           <w:noProof/>
@@ -5190,7 +5188,7 @@
       <w:r>
         <w:t>esting</w:t>
       </w:r>
-      <w:bookmarkEnd w:id="42"/>
+      <w:bookmarkEnd w:id="41"/>
     </w:p>
     <w:p>
       <w:pPr>
@@ -5349,14 +5347,14 @@
       <w:pPr>
         <w:pStyle w:val="Heading2"/>
       </w:pPr>
-      <w:bookmarkStart w:id="43" w:name="_Toc475619144"/>
+      <w:bookmarkStart w:id="42" w:name="_Toc475619144"/>
       <w:r>
         <w:t>C</w:t>
       </w:r>
       <w:r>
         <w:t>omparison</w:t>
       </w:r>
-      <w:bookmarkEnd w:id="43"/>
+      <w:bookmarkEnd w:id="42"/>
     </w:p>
     <w:p>
       <w:pPr>
@@ -5507,8 +5505,8 @@
       <w:r>
         <w:t>.</w:t>
       </w:r>
-      <w:bookmarkStart w:id="44" w:name="_Toc474839090"/>
-      <w:bookmarkStart w:id="45" w:name="_Toc475274759"/>
+      <w:bookmarkStart w:id="43" w:name="_Toc474839090"/>
+      <w:bookmarkStart w:id="44" w:name="_Toc475274759"/>
       <w:r>
         <w:t xml:space="preserve"> </w:t>
       </w:r>
@@ -5533,19 +5531,19 @@
           </wp:inline>
         </w:drawing>
       </w:r>
+      <w:bookmarkEnd w:id="43"/>
       <w:bookmarkEnd w:id="44"/>
-      <w:bookmarkEnd w:id="45"/>
     </w:p>
     <w:p>
       <w:pPr>
         <w:pStyle w:val="Heading2"/>
       </w:pPr>
-      <w:bookmarkStart w:id="46" w:name="_Toc475619145"/>
+      <w:bookmarkStart w:id="45" w:name="_Toc475619145"/>
       <w:r>
         <w:lastRenderedPageBreak/>
         <w:t>Disadvantages</w:t>
       </w:r>
-      <w:bookmarkEnd w:id="46"/>
+      <w:bookmarkEnd w:id="45"/>
     </w:p>
     <w:p>
       <w:pPr>
@@ -5564,7 +5562,12 @@
         <w:t xml:space="preserve"> Firstly, the written program used CUDA which will only ever run on CUDA enabled hardware. </w:t>
       </w:r>
       <w:r>
-        <w:t>Conversely if</w:t>
+        <w:t>Conv</w:t>
+      </w:r>
+      <w:bookmarkStart w:id="46" w:name="_GoBack"/>
+      <w:bookmarkEnd w:id="46"/>
+      <w:r>
+        <w:t>ersely if</w:t>
       </w:r>
       <w:r>
         <w:t xml:space="preserve"> the program was written in </w:t>
@@ -5598,7 +5601,13 @@
         <w:t>fastest available version for each type of processor.</w:t>
       </w:r>
       <w:r>
-        <w:t xml:space="preserve"> Finally, when launching the kernel, I don’t not optimize for each image size. This is an issue as it means the speed shown above is actually worse than could have been achieved if I calculated an optimized kernel launch for each image size. This was done so the program would work generally well with any image size given to it r</w:t>
+        <w:t xml:space="preserve"> Finally, whe</w:t>
+      </w:r>
+      <w:r>
+        <w:t xml:space="preserve">n launching the kernel, I didn’t </w:t>
+      </w:r>
+      <w:r>
+        <w:t>optimize for each image size. This is an issue as it means the speed shown above is actually worse than could have been achieved if I calculated an optimized kernel launch for each image size. This was done so the program would work generally well with any image size given to it r</w:t>
       </w:r>
       <w:r>
         <w:t>ather than leading to s</w:t>
@@ -5736,15 +5745,15 @@
       <w:r>
         <w:t>Method</w:t>
       </w:r>
+      <w:bookmarkEnd w:id="48"/>
       <w:bookmarkStart w:id="49" w:name="_MON_1549032445"/>
       <w:bookmarkEnd w:id="49"/>
-      <w:bookmarkEnd w:id="48"/>
       <w:r>
         <w:object w:dxaOrig="10466" w:dyaOrig="13746">
           <v:shape id="_x0000_i1037" type="#_x0000_t75" style="width:523.3pt;height:687.3pt" o:ole="">
             <v:imagedata r:id="rId48" o:title=""/>
           </v:shape>
-          <o:OLEObject Type="Embed" ProgID="Word.OpenDocumentText.12" ShapeID="_x0000_i1037" DrawAspect="Content" ObjectID="_1549361023" r:id="rId49"/>
+          <o:OLEObject Type="Embed" ProgID="Word.OpenDocumentText.12" ShapeID="_x0000_i1037" DrawAspect="Content" ObjectID="_1549364101" r:id="rId49"/>
         </w:object>
       </w:r>
     </w:p>
@@ -5782,7 +5791,7 @@
           <v:shape id="_x0000_i1038" type="#_x0000_t75" style="width:523.3pt;height:453.6pt" o:ole="">
             <v:imagedata r:id="rId50" o:title=""/>
           </v:shape>
-          <o:OLEObject Type="Embed" ProgID="Word.OpenDocumentText.12" ShapeID="_x0000_i1038" DrawAspect="Content" ObjectID="_1549361024" r:id="rId51"/>
+          <o:OLEObject Type="Embed" ProgID="Word.OpenDocumentText.12" ShapeID="_x0000_i1038" DrawAspect="Content" ObjectID="_1549364102" r:id="rId51"/>
         </w:object>
       </w:r>
     </w:p>
@@ -5855,7 +5864,7 @@
       <w:rPr>
         <w:noProof/>
       </w:rPr>
-      <w:t>14</w:t>
+      <w:t>11</w:t>
     </w:r>
     <w:r>
       <w:fldChar w:fldCharType="end"/>
@@ -11168,6 +11177,7 @@
     <w:rsid w:val="00E70AC8"/>
     <w:rsid w:val="00EA6081"/>
     <w:rsid w:val="00ED6C06"/>
+    <w:rsid w:val="00F2439D"/>
     <w:rsid w:val="00F254E8"/>
     <w:rsid w:val="00F6410B"/>
   </w:rsids>
@@ -12058,7 +12068,7 @@
 </file>
 
 <file path=customXml/itemProps3.xml><?xml version="1.0" encoding="utf-8"?>
-<ds:datastoreItem xmlns:ds="http://schemas.openxmlformats.org/officeDocument/2006/customXml" ds:itemID="{9F56C798-B850-434D-B5DB-5E77906BA0F3}">
+<ds:datastoreItem xmlns:ds="http://schemas.openxmlformats.org/officeDocument/2006/customXml" ds:itemID="{B3FFD56E-E211-4DF5-A1BA-62CDD84FDA22}">
   <ds:schemaRefs>
     <ds:schemaRef ds:uri="http://schemas.openxmlformats.org/officeDocument/2006/bibliography"/>
   </ds:schemaRefs>

</xml_diff>